<commit_message>
changes to thesis text; right click for block collapsing
</commit_message>
<xml_diff>
--- a/thesis.docx
+++ b/thesis.docx
@@ -56,9 +56,8 @@
           <w:szCs w:val="22"/>
           <w:lang w:val="en-US"/>
         </w:rPr>
-        <w:t xml:space="preserve">Timur </w:t>
-      </w:r>
-      <w:proofErr w:type="spellStart"/>
+        <w:t>Timur Nugaev</w:t>
+      </w:r>
       <w:r>
         <w:rPr>
           <w:rFonts w:ascii="Helvetica" w:hAnsi="Helvetica" w:cs="Helvetica Neue"/>
@@ -66,19 +65,19 @@
           <w:szCs w:val="22"/>
           <w:lang w:val="en-US"/>
         </w:rPr>
-        <w:t>Nugaev</w:t>
-      </w:r>
-      <w:proofErr w:type="spellEnd"/>
-      <w:r>
+        <w:t>, Innopolis University</w:t>
+      </w:r>
+    </w:p>
+    <w:p>
+      <w:pPr>
+        <w:jc w:val="right"/>
         <w:rPr>
           <w:rFonts w:ascii="Helvetica" w:hAnsi="Helvetica" w:cs="Helvetica Neue"/>
           <w:sz w:val="22"/>
           <w:szCs w:val="22"/>
           <w:lang w:val="en-US"/>
         </w:rPr>
-        <w:t xml:space="preserve">, </w:t>
-      </w:r>
-      <w:proofErr w:type="spellStart"/>
+      </w:pPr>
       <w:r>
         <w:rPr>
           <w:rFonts w:ascii="Helvetica" w:hAnsi="Helvetica" w:cs="Helvetica Neue"/>
@@ -86,40 +85,8 @@
           <w:szCs w:val="22"/>
           <w:lang w:val="en-US"/>
         </w:rPr>
-        <w:t>Innopolis</w:t>
-      </w:r>
-      <w:proofErr w:type="spellEnd"/>
-      <w:r>
-        <w:rPr>
-          <w:rFonts w:ascii="Helvetica" w:hAnsi="Helvetica" w:cs="Helvetica Neue"/>
-          <w:sz w:val="22"/>
-          <w:szCs w:val="22"/>
-          <w:lang w:val="en-US"/>
-        </w:rPr>
-        <w:t xml:space="preserve"> University</w:t>
-      </w:r>
-    </w:p>
-    <w:p>
-      <w:pPr>
-        <w:jc w:val="right"/>
-        <w:rPr>
-          <w:rFonts w:ascii="Helvetica" w:hAnsi="Helvetica" w:cs="Helvetica Neue"/>
-          <w:sz w:val="22"/>
-          <w:szCs w:val="22"/>
-          <w:lang w:val="en-US"/>
-        </w:rPr>
-      </w:pPr>
-      <w:proofErr w:type="spellStart"/>
-      <w:r>
-        <w:rPr>
-          <w:rFonts w:ascii="Helvetica" w:hAnsi="Helvetica" w:cs="Helvetica Neue"/>
-          <w:sz w:val="22"/>
-          <w:szCs w:val="22"/>
-          <w:lang w:val="en-US"/>
-        </w:rPr>
         <w:t>t.nugaev@innopolis.university</w:t>
       </w:r>
-      <w:proofErr w:type="spellEnd"/>
     </w:p>
     <w:p>
       <w:pPr>
@@ -252,29 +219,7 @@
           <w:szCs w:val="22"/>
           <w:lang w:val="en-US"/>
         </w:rPr>
-        <w:t>Objective</w:t>
-      </w:r>
-      <w:r>
-        <w:rPr>
-          <w:rFonts w:ascii="Helvetica" w:hAnsi="Helvetica"/>
-          <w:b/>
-          <w:bCs/>
-          <w:sz w:val="22"/>
-          <w:szCs w:val="22"/>
-          <w:lang w:val="en-US"/>
-        </w:rPr>
-        <w:t xml:space="preserve">, </w:t>
-      </w:r>
-      <w:r>
-        <w:rPr>
-          <w:rFonts w:ascii="Helvetica" w:hAnsi="Helvetica"/>
-          <w:b/>
-          <w:bCs/>
-          <w:sz w:val="22"/>
-          <w:szCs w:val="22"/>
-          <w:lang w:val="en-US"/>
-        </w:rPr>
-        <w:t>Novelty &amp; Design approach</w:t>
+        <w:t>Objective, Novelty &amp; Design approach</w:t>
       </w:r>
     </w:p>
     <w:p>
@@ -900,27 +845,7 @@
           <w:szCs w:val="22"/>
           <w:lang w:val="en-US"/>
         </w:rPr>
-        <w:t>The final product (</w:t>
-      </w:r>
-      <w:proofErr w:type="spellStart"/>
-      <w:r>
-        <w:rPr>
-          <w:rFonts w:ascii="Helvetica" w:hAnsi="Helvetica"/>
-          <w:sz w:val="22"/>
-          <w:szCs w:val="22"/>
-          <w:lang w:val="en-US"/>
-        </w:rPr>
-        <w:t>DartBoard</w:t>
-      </w:r>
-      <w:proofErr w:type="spellEnd"/>
-      <w:r>
-        <w:rPr>
-          <w:rFonts w:ascii="Helvetica" w:hAnsi="Helvetica"/>
-          <w:sz w:val="22"/>
-          <w:szCs w:val="22"/>
-          <w:lang w:val="en-US"/>
-        </w:rPr>
-        <w:t>) is going to be useful for programmers to review other programmers. The tool highlights the different code entities based on their syntactic</w:t>
+        <w:t>The final product (DartBoard) is going to be useful for programmers to review other programmers. The tool highlights the different code entities based on their syntactic</w:t>
       </w:r>
       <w:r>
         <w:rPr>
@@ -1010,27 +935,7 @@
           <w:szCs w:val="22"/>
           <w:lang w:val="en-US"/>
         </w:rPr>
-        <w:t xml:space="preserve">than to spin up a whole IDE, all the processes of the IDE, etc. The document is only generated once, when the end-user launches </w:t>
-      </w:r>
-      <w:proofErr w:type="spellStart"/>
-      <w:r>
-        <w:rPr>
-          <w:rFonts w:ascii="Helvetica" w:hAnsi="Helvetica"/>
-          <w:sz w:val="22"/>
-          <w:szCs w:val="22"/>
-          <w:lang w:val="en-US"/>
-        </w:rPr>
-        <w:t>DartBoard</w:t>
-      </w:r>
-      <w:proofErr w:type="spellEnd"/>
-      <w:r>
-        <w:rPr>
-          <w:rFonts w:ascii="Helvetica" w:hAnsi="Helvetica"/>
-          <w:sz w:val="22"/>
-          <w:szCs w:val="22"/>
-          <w:lang w:val="en-US"/>
-        </w:rPr>
-        <w:t>. The whole HTML is then ready to be sent to whoever and operated under almost any conditions, no matter online or offline.</w:t>
+        <w:t>than to spin up a whole IDE, all the processes of the IDE, etc. The document is only generated once, when the end-user launches DartBoard. The whole HTML is then ready to be sent to whoever and operated under almost any conditions, no matter online or offline.</w:t>
       </w:r>
     </w:p>
     <w:p>
@@ -1213,43 +1118,7 @@
           <w:szCs w:val="22"/>
           <w:lang w:val="en-US"/>
         </w:rPr>
-        <w:t>Numerous research has been conducted on the topic studying different approaches to software visualization, such as Line Representation [1], to the right of the screen of the code editor that shows what the file code looks like, zoomed out. A variant of this approach may be seen in many popular text/code editors by default or using plug-ins: for example, in VS Code or Sublime Text. Another visualization technique may be the Summary Representation tool [1] that gives the bird’s eye view on the codebase and allows the end-user (the programmer) to see where and how old each of the components of their system is. Alternatively, even 3D code visualization tools exist</w:t>
-      </w:r>
-      <w:r>
-        <w:rPr>
-          <w:rFonts w:ascii="Helvetica" w:hAnsi="Helvetica"/>
-          <w:sz w:val="22"/>
-          <w:szCs w:val="22"/>
-          <w:lang w:val="en-US"/>
-        </w:rPr>
-        <w:t xml:space="preserve">, such as </w:t>
-      </w:r>
-      <w:r>
-        <w:rPr>
-          <w:rFonts w:ascii="Helvetica" w:hAnsi="Helvetica"/>
-          <w:sz w:val="22"/>
-          <w:szCs w:val="22"/>
-          <w:lang w:val="en-US"/>
-        </w:rPr>
-        <w:t>Code Park [5]</w:t>
-      </w:r>
-      <w:r>
-        <w:rPr>
-          <w:rFonts w:ascii="Helvetica" w:hAnsi="Helvetica"/>
-          <w:sz w:val="22"/>
-          <w:szCs w:val="22"/>
-          <w:lang w:val="en-US"/>
-        </w:rPr>
-        <w:t>,</w:t>
-      </w:r>
-      <w:r>
-        <w:rPr>
-          <w:rFonts w:ascii="Helvetica" w:hAnsi="Helvetica"/>
-          <w:sz w:val="22"/>
-          <w:szCs w:val="22"/>
-          <w:lang w:val="en-US"/>
-        </w:rPr>
-        <w:t xml:space="preserve"> that aim to represent the codebase of a software system in 3-dimensional space for better immersion and comprehensiveness. All these </w:t>
+        <w:t xml:space="preserve">Numerous research has been conducted on the topic studying different approaches to software visualization, such as Line Representation [1], to the right of the screen of the code editor that shows what the file code looks like, zoomed out. A variant of this approach may be seen in many popular text/code editors by default or using plug-ins: for example, in VS Code or Sublime Text. Another visualization technique may be the Summary Representation tool [1] that gives the bird’s eye view on the codebase and allows the end-user (the programmer) to see where and how old each of the components of their system is. Alternatively, even 3D code visualization tools exist, such as Code Park [5], that aim to represent the codebase of a software system in 3-dimensional space for better immersion and comprehensiveness. All these </w:t>
       </w:r>
       <w:r>
         <w:rPr>
@@ -1259,43 +1128,7 @@
           <w:lang w:val="en-US"/>
         </w:rPr>
         <w:lastRenderedPageBreak/>
-        <w:t>methods and approaches aim</w:t>
-      </w:r>
-      <w:r>
-        <w:rPr>
-          <w:rFonts w:ascii="Helvetica" w:hAnsi="Helvetica"/>
-          <w:sz w:val="22"/>
-          <w:szCs w:val="22"/>
-          <w:lang w:val="en-US"/>
-        </w:rPr>
-        <w:t xml:space="preserve"> to give the programmer a </w:t>
-      </w:r>
-      <w:r>
-        <w:rPr>
-          <w:rFonts w:ascii="Helvetica" w:hAnsi="Helvetica"/>
-          <w:sz w:val="22"/>
-          <w:szCs w:val="22"/>
-          <w:lang w:val="en-US"/>
-        </w:rPr>
-        <w:t>complete picture of what is happening with their code</w:t>
-      </w:r>
-      <w:r>
-        <w:rPr>
-          <w:rFonts w:ascii="Helvetica" w:hAnsi="Helvetica"/>
-          <w:sz w:val="22"/>
-          <w:szCs w:val="22"/>
-          <w:lang w:val="en-US"/>
-        </w:rPr>
-        <w:t xml:space="preserve">, </w:t>
-      </w:r>
-      <w:r>
-        <w:rPr>
-          <w:rFonts w:ascii="Helvetica" w:hAnsi="Helvetica"/>
-          <w:sz w:val="22"/>
-          <w:szCs w:val="22"/>
-          <w:lang w:val="en-US"/>
-        </w:rPr>
-        <w:t xml:space="preserve">providing as much simplification as possible. </w:t>
+        <w:t xml:space="preserve">methods and approaches aim to give the programmer a complete picture of what is happening with their code, providing as much simplification as possible. </w:t>
       </w:r>
     </w:p>
     <w:p>
@@ -1520,34 +1353,7 @@
           <w:szCs w:val="22"/>
           <w:lang w:val="en-US"/>
         </w:rPr>
-        <w:t xml:space="preserve"> [6] </w:t>
-      </w:r>
-      <w:r>
-        <w:rPr>
-          <w:rFonts w:ascii="Helvetica" w:hAnsi="Helvetica"/>
-          <w:sz w:val="22"/>
-          <w:szCs w:val="22"/>
-          <w:lang w:val="en-US"/>
-        </w:rPr>
-        <w:t xml:space="preserve">introduce four main approaches to program analysis: Data Flow Analysis, Constraint Based Analysis, Abstract Interpretation, and Type and Effect Systems. Data Flow analysis is about gathering information about the values computed at multiple points in a computer program. It analyses the data flow in the control flow graph. This analysis allows for optimization facilities. As per constraint-based analysis, it consists of two parts: constraint generation and constraint resolution. Constraint generation outputs a declarative specification of the desired information about the program and resolves it </w:t>
-      </w:r>
-      <w:r>
-        <w:rPr>
-          <w:rFonts w:ascii="Helvetica" w:hAnsi="Helvetica"/>
-          <w:sz w:val="22"/>
-          <w:szCs w:val="22"/>
-          <w:lang w:val="en-US"/>
-        </w:rPr>
-        <w:t>in</w:t>
-      </w:r>
-      <w:r>
-        <w:rPr>
-          <w:rFonts w:ascii="Helvetica" w:hAnsi="Helvetica"/>
-          <w:sz w:val="22"/>
-          <w:szCs w:val="22"/>
-          <w:lang w:val="en-US"/>
-        </w:rPr>
-        <w:t xml:space="preserve"> the second stage [7]. Now, Abstract Analysis is similar and is based on Data Flow Analysis. It abstracts possible values of code chunks without executing the code and is used when actual computation is either impossible or highly expensive. Then, Type and Effect Systems that </w:t>
+        <w:t xml:space="preserve"> [6] introduce four main approaches to program analysis: Data Flow Analysis, Constraint Based Analysis, Abstract Interpretation, and Type and Effect Systems. Data Flow analysis is about gathering information about the values computed at multiple points in a computer program. It analyses the data flow in the control flow graph. This analysis allows for optimization facilities. As per constraint-based analysis, it consists of two parts: constraint generation and constraint resolution. Constraint generation outputs a declarative specification of the desired information about the program and resolves it in the second stage [7]. Now, Abstract Analysis is similar and is based on Data Flow Analysis. It abstracts possible values of code chunks without executing the code and is used when actual computation is either impossible or highly expensive. Then, Type and Effect Systems that </w:t>
       </w:r>
       <w:proofErr w:type="gramStart"/>
       <w:r>
@@ -1557,16 +1363,7 @@
           <w:szCs w:val="22"/>
           <w:lang w:val="en-US"/>
         </w:rPr>
-        <w:t xml:space="preserve">have </w:t>
-      </w:r>
-      <w:r>
-        <w:rPr>
-          <w:rFonts w:ascii="Helvetica" w:hAnsi="Helvetica"/>
-          <w:sz w:val="22"/>
-          <w:szCs w:val="22"/>
-          <w:lang w:val="en-US"/>
-        </w:rPr>
-        <w:t xml:space="preserve"> been</w:t>
+        <w:t>have  been</w:t>
       </w:r>
       <w:proofErr w:type="gramEnd"/>
       <w:r>
@@ -1655,25 +1452,7 @@
           <w:szCs w:val="22"/>
           <w:lang w:val="en-US"/>
         </w:rPr>
-        <w:t xml:space="preserve">One of the most important aspects of this work lies in static analysis. </w:t>
-      </w:r>
-      <w:r>
-        <w:rPr>
-          <w:rFonts w:ascii="Helvetica" w:hAnsi="Helvetica"/>
-          <w:sz w:val="22"/>
-          <w:szCs w:val="22"/>
-          <w:lang w:val="en-US"/>
-        </w:rPr>
-        <w:t xml:space="preserve">A static </w:t>
-      </w:r>
-      <w:r>
-        <w:rPr>
-          <w:rFonts w:ascii="Helvetica" w:hAnsi="Helvetica"/>
-          <w:sz w:val="22"/>
-          <w:szCs w:val="22"/>
-          <w:lang w:val="en-US"/>
-        </w:rPr>
-        <w:t xml:space="preserve">code analyzer is a program that looks at the code through the prism of the defined set of patterns and looks for bugs, errors, and vulnerabilities compile-time [10]. Analyzers can take compiled to machine code programs as well. </w:t>
+        <w:t xml:space="preserve">One of the most important aspects of this work lies in static analysis. A static code analyzer is a program that looks at the code through the prism of the defined set of patterns and looks for bugs, errors, and vulnerabilities compile-time [10]. Analyzers can take compiled to machine code programs as well. </w:t>
       </w:r>
     </w:p>
     <w:p>
@@ -1711,27 +1490,7 @@
           <w:szCs w:val="22"/>
           <w:lang w:val="en-US"/>
         </w:rPr>
-        <w:t xml:space="preserve">Some examples of popular static code analyzers/checkers include Coverity Static Analysis, Fortify, and </w:t>
-      </w:r>
-      <w:proofErr w:type="spellStart"/>
-      <w:r>
-        <w:rPr>
-          <w:rFonts w:ascii="Helvetica" w:hAnsi="Helvetica"/>
-          <w:sz w:val="22"/>
-          <w:szCs w:val="22"/>
-          <w:lang w:val="en-US"/>
-        </w:rPr>
-        <w:t>FindBugs</w:t>
-      </w:r>
-      <w:proofErr w:type="spellEnd"/>
-      <w:r>
-        <w:rPr>
-          <w:rFonts w:ascii="Helvetica" w:hAnsi="Helvetica"/>
-          <w:sz w:val="22"/>
-          <w:szCs w:val="22"/>
-          <w:lang w:val="en-US"/>
-        </w:rPr>
-        <w:t xml:space="preserve"> [10]. </w:t>
+        <w:t xml:space="preserve">Some examples of popular static code analyzers/checkers include Coverity Static Analysis, Fortify, and FindBugs [10]. </w:t>
       </w:r>
     </w:p>
     <w:p>
@@ -1849,27 +1608,7 @@
           <w:szCs w:val="22"/>
           <w:lang w:val="en-US"/>
         </w:rPr>
-        <w:t xml:space="preserve">In their research “A Theory of Name Resolution,” </w:t>
-      </w:r>
-      <w:proofErr w:type="spellStart"/>
-      <w:r>
-        <w:rPr>
-          <w:rFonts w:ascii="Helvetica" w:hAnsi="Helvetica"/>
-          <w:sz w:val="22"/>
-          <w:szCs w:val="22"/>
-          <w:lang w:val="en-US"/>
-        </w:rPr>
-        <w:t>Neron</w:t>
-      </w:r>
-      <w:proofErr w:type="spellEnd"/>
-      <w:r>
-        <w:rPr>
-          <w:rFonts w:ascii="Helvetica" w:hAnsi="Helvetica"/>
-          <w:sz w:val="22"/>
-          <w:szCs w:val="22"/>
-          <w:lang w:val="en-US"/>
-        </w:rPr>
-        <w:t xml:space="preserve"> </w:t>
+        <w:t xml:space="preserve">In their research “A Theory of Name Resolution,” Neron </w:t>
       </w:r>
       <w:r>
         <w:rPr>
@@ -1889,61 +1628,45 @@
           <w:szCs w:val="22"/>
           <w:lang w:val="en-US"/>
         </w:rPr>
+        <w:t xml:space="preserve"> [11] discuss a language-independent theorization of name binding and resolution that would be fit for a modern programming language that has complicated rules of scoping. </w:t>
+      </w:r>
+    </w:p>
+    <w:p>
+      <w:pPr>
+        <w:rPr>
+          <w:rFonts w:ascii="Helvetica" w:hAnsi="Helvetica"/>
+          <w:sz w:val="22"/>
+          <w:szCs w:val="22"/>
+          <w:lang w:val="en-US"/>
+        </w:rPr>
+      </w:pPr>
+      <w:r>
+        <w:rPr>
+          <w:rFonts w:ascii="Helvetica" w:hAnsi="Helvetica"/>
+          <w:sz w:val="22"/>
+          <w:szCs w:val="22"/>
+          <w:lang w:val="en-US"/>
+        </w:rPr>
         <w:t xml:space="preserve"> </w:t>
       </w:r>
-      <w:r>
-        <w:rPr>
-          <w:rFonts w:ascii="Helvetica" w:hAnsi="Helvetica"/>
-          <w:sz w:val="22"/>
-          <w:szCs w:val="22"/>
-          <w:lang w:val="en-US"/>
-        </w:rPr>
-        <w:t xml:space="preserve">[11] </w:t>
-      </w:r>
-      <w:r>
-        <w:rPr>
-          <w:rFonts w:ascii="Helvetica" w:hAnsi="Helvetica"/>
-          <w:sz w:val="22"/>
-          <w:szCs w:val="22"/>
-          <w:lang w:val="en-US"/>
-        </w:rPr>
-        <w:t xml:space="preserve">discuss a language-independent theorization of name binding and resolution that would be fit for </w:t>
-      </w:r>
-      <w:r>
-        <w:rPr>
-          <w:rFonts w:ascii="Helvetica" w:hAnsi="Helvetica"/>
-          <w:sz w:val="22"/>
-          <w:szCs w:val="22"/>
-          <w:lang w:val="en-US"/>
-        </w:rPr>
-        <w:t xml:space="preserve">a </w:t>
-      </w:r>
-      <w:r>
-        <w:rPr>
-          <w:rFonts w:ascii="Helvetica" w:hAnsi="Helvetica"/>
-          <w:sz w:val="22"/>
-          <w:szCs w:val="22"/>
-          <w:lang w:val="en-US"/>
-        </w:rPr>
-        <w:t xml:space="preserve">modern programming language that </w:t>
-      </w:r>
-      <w:r>
-        <w:rPr>
-          <w:rFonts w:ascii="Helvetica" w:hAnsi="Helvetica"/>
-          <w:sz w:val="22"/>
-          <w:szCs w:val="22"/>
-          <w:lang w:val="en-US"/>
-        </w:rPr>
-        <w:t>has</w:t>
-      </w:r>
-      <w:r>
-        <w:rPr>
-          <w:rFonts w:ascii="Helvetica" w:hAnsi="Helvetica"/>
-          <w:sz w:val="22"/>
-          <w:szCs w:val="22"/>
-          <w:lang w:val="en-US"/>
-        </w:rPr>
-        <w:t xml:space="preserve"> complicated rules of scoping. </w:t>
+    </w:p>
+    <w:p>
+      <w:pPr>
+        <w:rPr>
+          <w:rFonts w:ascii="Helvetica" w:hAnsi="Helvetica"/>
+          <w:sz w:val="22"/>
+          <w:szCs w:val="22"/>
+          <w:lang w:val="en-US"/>
+        </w:rPr>
+      </w:pPr>
+      <w:r>
+        <w:rPr>
+          <w:rFonts w:ascii="Helvetica" w:hAnsi="Helvetica"/>
+          <w:sz w:val="22"/>
+          <w:szCs w:val="22"/>
+          <w:lang w:val="en-US"/>
+        </w:rPr>
+        <w:t xml:space="preserve">The authors specified two stages to name resolution: scope-graph construction and the resolution process. In the scope-graph construction step, using the predefined set of rules specific to the target language, the scope graph is constructed from the AST of the source. Then, using the “language-independent resolution” process, the scope graph is resolved [11]. </w:t>
       </w:r>
     </w:p>
     <w:p>
@@ -1981,25 +1704,7 @@
           <w:szCs w:val="22"/>
           <w:lang w:val="en-US"/>
         </w:rPr>
-        <w:t>The authors specified two stages to name resolution: scope-graph construction and the resolution process. In the scope-graph construction step, using the predefined set of rules specific to the target language, the scope graph is constructed from the AST of the source. Then</w:t>
-      </w:r>
-      <w:r>
-        <w:rPr>
-          <w:rFonts w:ascii="Helvetica" w:hAnsi="Helvetica"/>
-          <w:sz w:val="22"/>
-          <w:szCs w:val="22"/>
-          <w:lang w:val="en-US"/>
-        </w:rPr>
-        <w:t>,</w:t>
-      </w:r>
-      <w:r>
-        <w:rPr>
-          <w:rFonts w:ascii="Helvetica" w:hAnsi="Helvetica"/>
-          <w:sz w:val="22"/>
-          <w:szCs w:val="22"/>
-          <w:lang w:val="en-US"/>
-        </w:rPr>
-        <w:t xml:space="preserve"> using the “language-independent resolution” process, the scope graph is resolved [11]. </w:t>
+        <w:t xml:space="preserve">One other important process that the authors have formalized is “rename refactoring” [11]. It is about the refactoring process that will help us with code and markup generation in future chapters. </w:t>
       </w:r>
     </w:p>
     <w:p>
@@ -2037,21 +1742,22 @@
           <w:szCs w:val="22"/>
           <w:lang w:val="en-US"/>
         </w:rPr>
-        <w:t xml:space="preserve">One other important process that the authors have formalized is “rename refactoring” [11]. It is about the refactoring process that will help us with code and markup generation in future chapters. </w:t>
-      </w:r>
-    </w:p>
-    <w:p>
-      <w:pPr>
-        <w:rPr>
-          <w:rFonts w:ascii="Helvetica" w:hAnsi="Helvetica"/>
-          <w:sz w:val="22"/>
-          <w:szCs w:val="22"/>
-          <w:lang w:val="en-US"/>
-        </w:rPr>
-      </w:pPr>
-      <w:r>
-        <w:rPr>
-          <w:rFonts w:ascii="Helvetica" w:hAnsi="Helvetica"/>
+        <w:t xml:space="preserve">Scoping analysis will also allow us to implement the collapsing of source code blocks which is one of the Formal Requirements for the thesis project. </w:t>
+      </w:r>
+    </w:p>
+    <w:p>
+      <w:pPr>
+        <w:rPr>
+          <w:rFonts w:ascii="Helvetica" w:hAnsi="Helvetica"/>
+          <w:sz w:val="22"/>
+          <w:szCs w:val="22"/>
+          <w:lang w:val="en-US"/>
+        </w:rPr>
+      </w:pPr>
+      <w:r>
+        <w:rPr>
+          <w:rFonts w:ascii="Helvetica" w:hAnsi="Helvetica"/>
+          <w:b/>
           <w:sz w:val="22"/>
           <w:szCs w:val="22"/>
           <w:lang w:val="en-US"/>
@@ -2063,34 +1769,35 @@
       <w:pPr>
         <w:rPr>
           <w:rFonts w:ascii="Helvetica" w:hAnsi="Helvetica"/>
-          <w:sz w:val="22"/>
-          <w:szCs w:val="22"/>
-          <w:lang w:val="en-US"/>
-        </w:rPr>
-      </w:pPr>
-      <w:r>
-        <w:rPr>
-          <w:rFonts w:ascii="Helvetica" w:hAnsi="Helvetica"/>
-          <w:sz w:val="22"/>
-          <w:szCs w:val="22"/>
-          <w:lang w:val="en-US"/>
-        </w:rPr>
-        <w:t xml:space="preserve">Scoping analysis will also allow us to implement the collapsing of source code blocks which is one of the Formal Requirements for the thesis project. </w:t>
-      </w:r>
-    </w:p>
-    <w:p>
-      <w:pPr>
-        <w:rPr>
-          <w:rFonts w:ascii="Helvetica" w:hAnsi="Helvetica"/>
-          <w:sz w:val="22"/>
-          <w:szCs w:val="22"/>
-          <w:lang w:val="en-US"/>
-        </w:rPr>
-      </w:pPr>
-      <w:r>
-        <w:rPr>
-          <w:rFonts w:ascii="Helvetica" w:hAnsi="Helvetica"/>
-          <w:b/>
+          <w:b/>
+          <w:sz w:val="22"/>
+          <w:szCs w:val="22"/>
+          <w:lang w:val="en-US"/>
+        </w:rPr>
+      </w:pPr>
+      <w:r>
+        <w:rPr>
+          <w:rFonts w:ascii="Helvetica" w:hAnsi="Helvetica"/>
+          <w:b/>
+          <w:sz w:val="22"/>
+          <w:szCs w:val="22"/>
+          <w:lang w:val="en-US"/>
+        </w:rPr>
+        <w:t xml:space="preserve">2.3 Source Code Visualization  </w:t>
+      </w:r>
+    </w:p>
+    <w:p>
+      <w:pPr>
+        <w:rPr>
+          <w:rFonts w:ascii="Helvetica" w:hAnsi="Helvetica"/>
+          <w:sz w:val="22"/>
+          <w:szCs w:val="22"/>
+          <w:lang w:val="en-US"/>
+        </w:rPr>
+      </w:pPr>
+      <w:r>
+        <w:rPr>
+          <w:rFonts w:ascii="Helvetica" w:hAnsi="Helvetica"/>
           <w:sz w:val="22"/>
           <w:szCs w:val="22"/>
           <w:lang w:val="en-US"/>
@@ -2102,95 +1809,19 @@
       <w:pPr>
         <w:rPr>
           <w:rFonts w:ascii="Helvetica" w:hAnsi="Helvetica"/>
-          <w:b/>
-          <w:sz w:val="22"/>
-          <w:szCs w:val="22"/>
-          <w:lang w:val="en-US"/>
-        </w:rPr>
-      </w:pPr>
-      <w:r>
-        <w:rPr>
-          <w:rFonts w:ascii="Helvetica" w:hAnsi="Helvetica"/>
-          <w:b/>
-          <w:sz w:val="22"/>
-          <w:szCs w:val="22"/>
-          <w:lang w:val="en-US"/>
-        </w:rPr>
-        <w:t xml:space="preserve">2.3 Source Code Visualization  </w:t>
-      </w:r>
-    </w:p>
-    <w:p>
-      <w:pPr>
-        <w:rPr>
-          <w:rFonts w:ascii="Helvetica" w:hAnsi="Helvetica"/>
-          <w:sz w:val="22"/>
-          <w:szCs w:val="22"/>
-          <w:lang w:val="en-US"/>
-        </w:rPr>
-      </w:pPr>
-      <w:r>
-        <w:rPr>
-          <w:rFonts w:ascii="Helvetica" w:hAnsi="Helvetica"/>
-          <w:sz w:val="22"/>
-          <w:szCs w:val="22"/>
-          <w:lang w:val="en-US"/>
-        </w:rPr>
-        <w:t xml:space="preserve"> </w:t>
-      </w:r>
-    </w:p>
-    <w:p>
-      <w:pPr>
-        <w:rPr>
-          <w:rFonts w:ascii="Helvetica" w:hAnsi="Helvetica"/>
-          <w:sz w:val="22"/>
-          <w:szCs w:val="22"/>
-          <w:lang w:val="en-US"/>
-        </w:rPr>
-      </w:pPr>
-      <w:r>
-        <w:rPr>
-          <w:rFonts w:ascii="Helvetica" w:hAnsi="Helvetica"/>
-          <w:sz w:val="22"/>
-          <w:szCs w:val="22"/>
-          <w:lang w:val="en-US"/>
-        </w:rPr>
-        <w:t xml:space="preserve">Regular text editors work well for regular text, but code is much more than just text, so the default text editor </w:t>
-      </w:r>
-      <w:r>
-        <w:rPr>
-          <w:rFonts w:ascii="Helvetica" w:hAnsi="Helvetica"/>
-          <w:sz w:val="22"/>
-          <w:szCs w:val="22"/>
-          <w:lang w:val="en-US"/>
-        </w:rPr>
-        <w:t>cannot</w:t>
-      </w:r>
-      <w:r>
-        <w:rPr>
-          <w:rFonts w:ascii="Helvetica" w:hAnsi="Helvetica"/>
-          <w:sz w:val="22"/>
-          <w:szCs w:val="22"/>
-          <w:lang w:val="en-US"/>
-        </w:rPr>
-        <w:t xml:space="preserve"> cover it. Because the structure of a software project can be so complex and unimaginably enormous, program visualization is essential for our project. It is crucial for an IDE system to present information in a comprehensive and user-friendly manner. Source Code Visualization </w:t>
-      </w:r>
-      <w:r>
-        <w:rPr>
-          <w:rFonts w:ascii="Helvetica" w:hAnsi="Helvetica"/>
-          <w:sz w:val="22"/>
-          <w:szCs w:val="22"/>
-          <w:lang w:val="en-US"/>
-        </w:rPr>
-        <w:t>performs</w:t>
-      </w:r>
-      <w:r>
-        <w:rPr>
-          <w:rFonts w:ascii="Helvetica" w:hAnsi="Helvetica"/>
-          <w:sz w:val="22"/>
-          <w:szCs w:val="22"/>
-          <w:lang w:val="en-US"/>
-        </w:rPr>
-        <w:t xml:space="preserve"> analysis of a program and represents it visually: graphically or textually [3].  </w:t>
+          <w:sz w:val="22"/>
+          <w:szCs w:val="22"/>
+          <w:lang w:val="en-US"/>
+        </w:rPr>
+      </w:pPr>
+      <w:r>
+        <w:rPr>
+          <w:rFonts w:ascii="Helvetica" w:hAnsi="Helvetica"/>
+          <w:sz w:val="22"/>
+          <w:szCs w:val="22"/>
+          <w:lang w:val="en-US"/>
+        </w:rPr>
+        <w:t xml:space="preserve">Regular text editors work well for regular text, but code is much more than just text, so the default text editor cannot cover it. Because the structure of a software project can be so complex and unimaginably enormous, program visualization is essential for our project. It is crucial for an IDE system to present information in a comprehensive and user-friendly manner. Source Code Visualization performs analysis of a program and represents it visually: graphically or textually [3].  </w:t>
       </w:r>
     </w:p>
     <w:p>
@@ -2275,16 +1906,23 @@
         </w:rPr>
         <w:t xml:space="preserve">Semantic – everything that has to do with the semantics of the source code. Name resolutions, scopes, etc. To visualize semantic information, we need to solve many complex problems. It takes into account all sorts of contextual information. Example: tooltip on hover to show where the declaration for the variable usage is. Moreover, the analyzer should distinguish between multiple declarations of variables with the same name; it should understand and treat them like different variables. </w:t>
       </w:r>
-      <w:proofErr w:type="spellStart"/>
-      <w:r>
-        <w:rPr>
-          <w:rFonts w:ascii="Helvetica" w:hAnsi="Helvetica"/>
-          <w:sz w:val="22"/>
-          <w:szCs w:val="22"/>
-        </w:rPr>
-        <w:t>This</w:t>
-      </w:r>
-      <w:proofErr w:type="spellEnd"/>
+      <w:r>
+        <w:rPr>
+          <w:rFonts w:ascii="Helvetica" w:hAnsi="Helvetica"/>
+          <w:sz w:val="22"/>
+          <w:szCs w:val="22"/>
+        </w:rPr>
+        <w:t xml:space="preserve">This cannot be done using just regular expressions. </w:t>
+      </w:r>
+    </w:p>
+    <w:p>
+      <w:pPr>
+        <w:rPr>
+          <w:rFonts w:ascii="Helvetica" w:hAnsi="Helvetica"/>
+          <w:sz w:val="22"/>
+          <w:szCs w:val="22"/>
+        </w:rPr>
+      </w:pPr>
       <w:r>
         <w:rPr>
           <w:rFonts w:ascii="Helvetica" w:hAnsi="Helvetica"/>
@@ -2293,113 +1931,24 @@
         </w:rPr>
         <w:t xml:space="preserve"> </w:t>
       </w:r>
-      <w:proofErr w:type="spellStart"/>
-      <w:r>
-        <w:rPr>
-          <w:rFonts w:ascii="Helvetica" w:hAnsi="Helvetica"/>
-          <w:sz w:val="22"/>
-          <w:szCs w:val="22"/>
-        </w:rPr>
-        <w:t>cannot</w:t>
-      </w:r>
-      <w:proofErr w:type="spellEnd"/>
-      <w:r>
-        <w:rPr>
-          <w:rFonts w:ascii="Helvetica" w:hAnsi="Helvetica"/>
-          <w:sz w:val="22"/>
-          <w:szCs w:val="22"/>
-        </w:rPr>
-        <w:t xml:space="preserve"> </w:t>
-      </w:r>
-      <w:proofErr w:type="spellStart"/>
-      <w:r>
-        <w:rPr>
-          <w:rFonts w:ascii="Helvetica" w:hAnsi="Helvetica"/>
-          <w:sz w:val="22"/>
-          <w:szCs w:val="22"/>
-        </w:rPr>
-        <w:t>be</w:t>
-      </w:r>
-      <w:proofErr w:type="spellEnd"/>
-      <w:r>
-        <w:rPr>
-          <w:rFonts w:ascii="Helvetica" w:hAnsi="Helvetica"/>
-          <w:sz w:val="22"/>
-          <w:szCs w:val="22"/>
-        </w:rPr>
-        <w:t xml:space="preserve"> </w:t>
-      </w:r>
-      <w:proofErr w:type="spellStart"/>
-      <w:r>
-        <w:rPr>
-          <w:rFonts w:ascii="Helvetica" w:hAnsi="Helvetica"/>
-          <w:sz w:val="22"/>
-          <w:szCs w:val="22"/>
-        </w:rPr>
-        <w:t>done</w:t>
-      </w:r>
-      <w:proofErr w:type="spellEnd"/>
-      <w:r>
-        <w:rPr>
-          <w:rFonts w:ascii="Helvetica" w:hAnsi="Helvetica"/>
-          <w:sz w:val="22"/>
-          <w:szCs w:val="22"/>
-        </w:rPr>
-        <w:t xml:space="preserve"> using just regular expressions. </w:t>
-      </w:r>
-    </w:p>
-    <w:p>
-      <w:pPr>
-        <w:rPr>
-          <w:rFonts w:ascii="Helvetica" w:hAnsi="Helvetica"/>
-          <w:sz w:val="22"/>
-          <w:szCs w:val="22"/>
-        </w:rPr>
-      </w:pPr>
-      <w:r>
-        <w:rPr>
-          <w:rFonts w:ascii="Helvetica" w:hAnsi="Helvetica"/>
-          <w:sz w:val="22"/>
-          <w:szCs w:val="22"/>
-        </w:rPr>
-        <w:t xml:space="preserve"> </w:t>
-      </w:r>
-    </w:p>
-    <w:p>
-      <w:pPr>
-        <w:rPr>
-          <w:rFonts w:ascii="Helvetica" w:hAnsi="Helvetica"/>
-          <w:sz w:val="22"/>
-          <w:szCs w:val="22"/>
-          <w:lang w:val="en-US"/>
-        </w:rPr>
-      </w:pPr>
-      <w:r>
-        <w:rPr>
-          <w:rFonts w:ascii="Helvetica" w:hAnsi="Helvetica"/>
-          <w:sz w:val="22"/>
-          <w:szCs w:val="22"/>
-          <w:lang w:val="en-US"/>
-        </w:rPr>
-        <w:t xml:space="preserve">The architecture of the system also needs to be visualized. There are tools and techniques for that, too: architecture diagrams, dependency graphs, and UML diagrams [2] provide an overview of the codebase and allow </w:t>
-      </w:r>
-      <w:r>
-        <w:rPr>
-          <w:rFonts w:ascii="Helvetica" w:hAnsi="Helvetica"/>
-          <w:sz w:val="22"/>
-          <w:szCs w:val="22"/>
-          <w:lang w:val="en-US"/>
-        </w:rPr>
-        <w:t xml:space="preserve">one </w:t>
-      </w:r>
-      <w:r>
-        <w:rPr>
-          <w:rFonts w:ascii="Helvetica" w:hAnsi="Helvetica"/>
-          <w:sz w:val="22"/>
-          <w:szCs w:val="22"/>
-          <w:lang w:val="en-US"/>
-        </w:rPr>
-        <w:t xml:space="preserve">to see the whole of the project, its complexity, and interconnectivity. </w:t>
+    </w:p>
+    <w:p>
+      <w:pPr>
+        <w:rPr>
+          <w:rFonts w:ascii="Helvetica" w:hAnsi="Helvetica"/>
+          <w:sz w:val="22"/>
+          <w:szCs w:val="22"/>
+          <w:lang w:val="en-US"/>
+        </w:rPr>
+      </w:pPr>
+      <w:r>
+        <w:rPr>
+          <w:rFonts w:ascii="Helvetica" w:hAnsi="Helvetica"/>
+          <w:sz w:val="22"/>
+          <w:szCs w:val="22"/>
+          <w:lang w:val="en-US"/>
+        </w:rPr>
+        <w:t xml:space="preserve">The architecture of the system also needs to be visualized. There are tools and techniques for that, too: architecture diagrams, dependency graphs, and UML diagrams [2] provide an overview of the codebase and allow one to see the whole of the project, its complexity, and interconnectivity. </w:t>
       </w:r>
     </w:p>
     <w:p>
@@ -2635,25 +2184,7 @@
           <w:szCs w:val="22"/>
           <w:lang w:val="en-US"/>
         </w:rPr>
-        <w:t>Graphical program representation is more about the structure of the system codebase. It is aimed at providing the big picture</w:t>
-      </w:r>
-      <w:r>
-        <w:rPr>
-          <w:rFonts w:ascii="Helvetica" w:hAnsi="Helvetica"/>
-          <w:sz w:val="22"/>
-          <w:szCs w:val="22"/>
-          <w:lang w:val="en-US"/>
-        </w:rPr>
-        <w:t xml:space="preserve"> and </w:t>
-      </w:r>
-      <w:r>
-        <w:rPr>
-          <w:rFonts w:ascii="Helvetica" w:hAnsi="Helvetica"/>
-          <w:sz w:val="22"/>
-          <w:szCs w:val="22"/>
-          <w:lang w:val="en-US"/>
-        </w:rPr>
-        <w:t xml:space="preserve">an overview of the project. </w:t>
+        <w:t xml:space="preserve">Graphical program representation is more about the structure of the system codebase. It is aimed at providing the big picture and an overview of the project. </w:t>
       </w:r>
     </w:p>
     <w:p>
@@ -2691,45 +2222,7 @@
           <w:szCs w:val="22"/>
           <w:lang w:val="en-US"/>
         </w:rPr>
-        <w:t xml:space="preserve">One of the most used examples of graphical visualization is UML diagrams [2]. According to Xavier </w:t>
-      </w:r>
-      <w:proofErr w:type="spellStart"/>
-      <w:r>
-        <w:rPr>
-          <w:rFonts w:ascii="Helvetica" w:hAnsi="Helvetica"/>
-          <w:sz w:val="22"/>
-          <w:szCs w:val="22"/>
-          <w:lang w:val="en-US"/>
-        </w:rPr>
-        <w:t>Ferré</w:t>
-      </w:r>
-      <w:proofErr w:type="spellEnd"/>
-      <w:r>
-        <w:rPr>
-          <w:rFonts w:ascii="Helvetica" w:hAnsi="Helvetica"/>
-          <w:sz w:val="22"/>
-          <w:szCs w:val="22"/>
-          <w:lang w:val="en-US"/>
-        </w:rPr>
-        <w:t xml:space="preserve"> Grau</w:t>
-      </w:r>
-      <w:r>
-        <w:rPr>
-          <w:rFonts w:ascii="Helvetica" w:hAnsi="Helvetica"/>
-          <w:sz w:val="22"/>
-          <w:szCs w:val="22"/>
-          <w:lang w:val="en-US"/>
-        </w:rPr>
-        <w:t xml:space="preserve"> and </w:t>
-      </w:r>
-      <w:r>
-        <w:rPr>
-          <w:rFonts w:ascii="Helvetica" w:hAnsi="Helvetica"/>
-          <w:sz w:val="22"/>
-          <w:szCs w:val="22"/>
-          <w:lang w:val="en-US"/>
-        </w:rPr>
-        <w:t xml:space="preserve">María Isabel Sánchez Segura: “UML (Unified Modeling Language) is a language that allows to model, construct and document the elements that form a software system oriented at objects. It has become the de-facto standard of the industry” [13]. </w:t>
+        <w:t xml:space="preserve">One of the most used examples of graphical visualization is UML diagrams [2]. According to Xavier Ferré Grau and María Isabel Sánchez Segura: “UML (Unified Modeling Language) is a language that allows to model, construct and document the elements that form a software system oriented at objects. It has become the de-facto standard of the industry” [13]. </w:t>
       </w:r>
     </w:p>
     <w:p>
@@ -3151,27 +2644,7 @@
           <w:lang w:val="en-US"/>
         </w:rPr>
         <w:lastRenderedPageBreak/>
-        <w:t xml:space="preserve">We chose HTML as the main target markup language because it provides enough functionality to work with textual and graphical visualizations. It is also </w:t>
-      </w:r>
-      <w:proofErr w:type="spellStart"/>
-      <w:r>
-        <w:rPr>
-          <w:rFonts w:ascii="Helvetica" w:hAnsi="Helvetica"/>
-          <w:sz w:val="22"/>
-          <w:szCs w:val="22"/>
-          <w:lang w:val="en-US"/>
-        </w:rPr>
-        <w:t>crossplatform</w:t>
-      </w:r>
-      <w:proofErr w:type="spellEnd"/>
-      <w:r>
-        <w:rPr>
-          <w:rFonts w:ascii="Helvetica" w:hAnsi="Helvetica"/>
-          <w:sz w:val="22"/>
-          <w:szCs w:val="22"/>
-          <w:lang w:val="en-US"/>
-        </w:rPr>
-        <w:t xml:space="preserve"> and available on most modern computers via pre-installed software like browsers. It is versatile and powerful, compared to Markdown or PDF formats, and also allows for interaction and stylization using JavaScript and CSS. </w:t>
+        <w:t xml:space="preserve">We chose HTML as the main target markup language because it provides enough functionality to work with textual and graphical visualizations. It is also crossplatform and available on most modern computers via pre-installed software like browsers. It is versatile and powerful, compared to Markdown or PDF formats, and also allows for interaction and stylization using JavaScript and CSS. </w:t>
       </w:r>
     </w:p>
     <w:p>
@@ -3251,47 +2724,7 @@
           <w:szCs w:val="22"/>
           <w:lang w:val="en-US"/>
         </w:rPr>
-        <w:t xml:space="preserve">Code generation is prevalent in Flutter projects, which is what we base our tool around. Code generator packages create boilerplate code that is otherwise very tricky or time-consuming to write. Many popular packages are available on </w:t>
-      </w:r>
-      <w:proofErr w:type="spellStart"/>
-      <w:r>
-        <w:rPr>
-          <w:rFonts w:ascii="Helvetica" w:hAnsi="Helvetica"/>
-          <w:sz w:val="22"/>
-          <w:szCs w:val="22"/>
-          <w:lang w:val="en-US"/>
-        </w:rPr>
-        <w:t>pub.dev</w:t>
-      </w:r>
-      <w:proofErr w:type="spellEnd"/>
-      <w:r>
-        <w:rPr>
-          <w:rFonts w:ascii="Helvetica" w:hAnsi="Helvetica"/>
-          <w:sz w:val="22"/>
-          <w:szCs w:val="22"/>
-          <w:lang w:val="en-US"/>
-        </w:rPr>
-        <w:t xml:space="preserve">, including Auto-route, </w:t>
-      </w:r>
-      <w:proofErr w:type="spellStart"/>
-      <w:r>
-        <w:rPr>
-          <w:rFonts w:ascii="Helvetica" w:hAnsi="Helvetica"/>
-          <w:sz w:val="22"/>
-          <w:szCs w:val="22"/>
-          <w:lang w:val="en-US"/>
-        </w:rPr>
-        <w:t>Freezed</w:t>
-      </w:r>
-      <w:proofErr w:type="spellEnd"/>
-      <w:r>
-        <w:rPr>
-          <w:rFonts w:ascii="Helvetica" w:hAnsi="Helvetica"/>
-          <w:sz w:val="22"/>
-          <w:szCs w:val="22"/>
-          <w:lang w:val="en-US"/>
-        </w:rPr>
-        <w:t xml:space="preserve">, etc. Many of those are considered the de-facto standard and best practice in the world of Flutter. </w:t>
+        <w:t xml:space="preserve">Code generation is prevalent in Flutter projects, which is what we base our tool around. Code generator packages create boilerplate code that is otherwise very tricky or time-consuming to write. Many popular packages are available on pub.dev, including Auto-route, Freezed, etc. Many of those are considered the de-facto standard and best practice in the world of Flutter. </w:t>
       </w:r>
     </w:p>
     <w:p>
@@ -3329,27 +2762,7 @@
           <w:szCs w:val="22"/>
           <w:lang w:val="en-US"/>
         </w:rPr>
-        <w:t xml:space="preserve">Code generation commonly uses AST or the Element Tree under the hood to analyze the contents of the source code and then generate some boilerplate based on this information. For example, </w:t>
-      </w:r>
-      <w:proofErr w:type="spellStart"/>
-      <w:r>
-        <w:rPr>
-          <w:rFonts w:ascii="Helvetica" w:hAnsi="Helvetica"/>
-          <w:sz w:val="22"/>
-          <w:szCs w:val="22"/>
-          <w:lang w:val="en-US"/>
-        </w:rPr>
-        <w:t>json_serializable</w:t>
-      </w:r>
-      <w:proofErr w:type="spellEnd"/>
-      <w:r>
-        <w:rPr>
-          <w:rFonts w:ascii="Helvetica" w:hAnsi="Helvetica"/>
-          <w:sz w:val="22"/>
-          <w:szCs w:val="22"/>
-          <w:lang w:val="en-US"/>
-        </w:rPr>
-        <w:t xml:space="preserve"> (available at </w:t>
+        <w:t xml:space="preserve">Code generation commonly uses AST or the Element Tree under the hood to analyze the contents of the source code and then generate some boilerplate based on this information. For example, json_serializable (available at </w:t>
       </w:r>
       <w:r>
         <w:rPr>
@@ -3368,27 +2781,7 @@
           <w:szCs w:val="22"/>
           <w:lang w:val="en-US"/>
         </w:rPr>
-        <w:t xml:space="preserve">) uses the Element Tree to extract the annotations. Another example, in </w:t>
-      </w:r>
-      <w:proofErr w:type="spellStart"/>
-      <w:r>
-        <w:rPr>
-          <w:rFonts w:ascii="Helvetica" w:hAnsi="Helvetica"/>
-          <w:sz w:val="22"/>
-          <w:szCs w:val="22"/>
-          <w:lang w:val="en-US"/>
-        </w:rPr>
-        <w:t>Freezed</w:t>
-      </w:r>
-      <w:proofErr w:type="spellEnd"/>
-      <w:r>
-        <w:rPr>
-          <w:rFonts w:ascii="Helvetica" w:hAnsi="Helvetica"/>
-          <w:sz w:val="22"/>
-          <w:szCs w:val="22"/>
-          <w:lang w:val="en-US"/>
-        </w:rPr>
-        <w:t xml:space="preserve"> (available at https://pub.dev/packages/freezed)</w:t>
+        <w:t>) uses the Element Tree to extract the annotations. Another example, in Freezed (available at https://pub.dev/packages/freezed)</w:t>
       </w:r>
       <w:ins w:id="0" w:author="Ruslan Saduov" w:date="2022-11-27T14:57:00Z">
         <w:r>
@@ -3727,61 +3120,7 @@
           <w:szCs w:val="22"/>
           <w:lang w:val="en-US"/>
         </w:rPr>
-        <w:t>Documentation generators most commonly create an HTML project that the</w:t>
-      </w:r>
-      <w:r>
-        <w:rPr>
-          <w:rFonts w:ascii="Helvetica" w:hAnsi="Helvetica"/>
-          <w:sz w:val="22"/>
-          <w:szCs w:val="22"/>
-          <w:lang w:val="en-US"/>
-        </w:rPr>
-        <w:t xml:space="preserve"> end-user</w:t>
-      </w:r>
-      <w:r>
-        <w:rPr>
-          <w:rFonts w:ascii="Helvetica" w:hAnsi="Helvetica"/>
-          <w:sz w:val="22"/>
-          <w:szCs w:val="22"/>
-          <w:lang w:val="en-US"/>
-        </w:rPr>
-        <w:t xml:space="preserve"> can navigate through independently of the operating system in </w:t>
-      </w:r>
-      <w:r>
-        <w:rPr>
-          <w:rFonts w:ascii="Helvetica" w:hAnsi="Helvetica"/>
-          <w:sz w:val="22"/>
-          <w:szCs w:val="22"/>
-          <w:lang w:val="en-US"/>
-        </w:rPr>
-        <w:t xml:space="preserve">the </w:t>
-      </w:r>
-      <w:r>
-        <w:rPr>
-          <w:rFonts w:ascii="Helvetica" w:hAnsi="Helvetica"/>
-          <w:sz w:val="22"/>
-          <w:szCs w:val="22"/>
-          <w:lang w:val="en-US"/>
-        </w:rPr>
-        <w:t xml:space="preserve">browser. </w:t>
-      </w:r>
-      <w:r>
-        <w:rPr>
-          <w:rFonts w:ascii="Helvetica" w:hAnsi="Helvetica"/>
-          <w:sz w:val="22"/>
-          <w:szCs w:val="22"/>
-          <w:lang w:val="en-US"/>
-        </w:rPr>
-        <w:t xml:space="preserve">The most </w:t>
-      </w:r>
-      <w:r>
-        <w:rPr>
-          <w:rFonts w:ascii="Helvetica" w:hAnsi="Helvetica"/>
-          <w:sz w:val="22"/>
-          <w:szCs w:val="22"/>
-          <w:lang w:val="en-US"/>
-        </w:rPr>
-        <w:t xml:space="preserve">prominent examples of documentation generators are API specification generators discussed above, such as Postman. The reader can see another example of a documentation generator in </w:t>
+        <w:t xml:space="preserve">Documentation generators most commonly create an HTML project that the end-user can navigate through independently of the operating system in the browser. The most prominent examples of documentation generators are API specification generators discussed above, such as Postman. The reader can see another example of a documentation generator in </w:t>
       </w:r>
       <w:r>
         <w:rPr>
@@ -4028,21 +3367,21 @@
       <w:pPr>
         <w:rPr>
           <w:rFonts w:ascii="Helvetica" w:hAnsi="Helvetica"/>
-          <w:bCs/>
-          <w:sz w:val="22"/>
-          <w:szCs w:val="22"/>
-          <w:lang w:val="en-US"/>
-        </w:rPr>
-      </w:pPr>
-      <w:r>
-        <w:rPr>
-          <w:rFonts w:ascii="Helvetica" w:hAnsi="Helvetica"/>
-          <w:bCs/>
-          <w:sz w:val="22"/>
-          <w:szCs w:val="22"/>
-          <w:lang w:val="en-US"/>
-        </w:rPr>
-        <w:t>This chapter is about the technical stack of the project being built, its functional and non-functional system requirements, and use-cases.</w:t>
+          <w:b/>
+          <w:sz w:val="22"/>
+          <w:szCs w:val="22"/>
+          <w:lang w:val="en-US"/>
+        </w:rPr>
+      </w:pPr>
+      <w:r>
+        <w:rPr>
+          <w:rFonts w:ascii="Helvetica" w:hAnsi="Helvetica"/>
+          <w:bCs/>
+          <w:sz w:val="22"/>
+          <w:szCs w:val="22"/>
+          <w:lang w:val="en-US"/>
+        </w:rPr>
+        <w:t>This chapter outlines the methods and approaches used to implement the DartBoard application. Section 3.1 describes the functional and non-functional requirements, as well as the use-cases for the application. In section 3.2, the technical stack and project architecture are discussed, including design decisions made for the application. Section 3.3 outlines the key features of the application and how they were implemented, while section 3.4 describes the testing and validation methods used to ensure the quality and reliability of the application. Finally, in section 3.5, the deployment and maintenance plan for the application is discussed, including how updates and new features will be managed.</w:t>
       </w:r>
     </w:p>
     <w:p>
@@ -4079,6 +3418,1233 @@
           <w:szCs w:val="22"/>
           <w:lang w:val="en-US"/>
         </w:rPr>
+        <w:t>Functional system</w:t>
+      </w:r>
+      <w:r>
+        <w:rPr>
+          <w:rFonts w:ascii="Helvetica" w:hAnsi="Helvetica"/>
+          <w:b/>
+          <w:sz w:val="22"/>
+          <w:szCs w:val="22"/>
+          <w:lang w:val="en-US"/>
+        </w:rPr>
+        <w:t xml:space="preserve"> requirements</w:t>
+      </w:r>
+    </w:p>
+    <w:p>
+      <w:pPr>
+        <w:rPr>
+          <w:rFonts w:ascii="Helvetica" w:hAnsi="Helvetica"/>
+          <w:bCs/>
+          <w:sz w:val="22"/>
+          <w:szCs w:val="22"/>
+          <w:lang w:val="en-US"/>
+        </w:rPr>
+      </w:pPr>
+    </w:p>
+    <w:p>
+      <w:pPr>
+        <w:rPr>
+          <w:rFonts w:ascii="Helvetica" w:hAnsi="Helvetica"/>
+          <w:bCs/>
+          <w:sz w:val="22"/>
+          <w:szCs w:val="22"/>
+          <w:lang w:val="en-US"/>
+        </w:rPr>
+      </w:pPr>
+      <w:r>
+        <w:rPr>
+          <w:rFonts w:ascii="Helvetica" w:hAnsi="Helvetica"/>
+          <w:bCs/>
+          <w:sz w:val="22"/>
+          <w:szCs w:val="22"/>
+          <w:lang w:val="en-US"/>
+        </w:rPr>
+        <w:t>The Functional Requirements chapter outlines the core features and capabilities that the DartBoard application is designed to provide. These requirements are divided into three priority levels: High, Medium, and Low. The High priority requirements are the core functionality of DartBoard and are considered essential for the application to be effective. The Medium priority requirements provide additional functionality that can enhance the user experience and productivity of the application. The Low priority requirements are optional features that are not considered essential for the core functionality of DartBoard.</w:t>
+      </w:r>
+    </w:p>
+    <w:p>
+      <w:pPr>
+        <w:rPr>
+          <w:rFonts w:ascii="Helvetica" w:hAnsi="Helvetica"/>
+          <w:bCs/>
+          <w:sz w:val="22"/>
+          <w:szCs w:val="22"/>
+          <w:lang w:val="en-US"/>
+        </w:rPr>
+      </w:pPr>
+    </w:p>
+    <w:p>
+      <w:pPr>
+        <w:rPr>
+          <w:rFonts w:ascii="Helvetica" w:hAnsi="Helvetica"/>
+          <w:bCs/>
+          <w:sz w:val="22"/>
+          <w:szCs w:val="22"/>
+          <w:lang w:val="en-US"/>
+        </w:rPr>
+      </w:pPr>
+      <w:r>
+        <w:rPr>
+          <w:rFonts w:ascii="Helvetica" w:hAnsi="Helvetica"/>
+          <w:bCs/>
+          <w:sz w:val="22"/>
+          <w:szCs w:val="22"/>
+          <w:lang w:val="en-US"/>
+        </w:rPr>
+        <w:t>By implementing these functional requirements, DartBoard aims to provide a lightweight, fast, and powerful solution for code analysis and visualization for projects written in the Dart programming language.</w:t>
+      </w:r>
+    </w:p>
+    <w:p>
+      <w:pPr>
+        <w:rPr>
+          <w:rFonts w:ascii="Helvetica" w:hAnsi="Helvetica"/>
+          <w:bCs/>
+          <w:sz w:val="22"/>
+          <w:szCs w:val="22"/>
+          <w:lang w:val="en-US"/>
+        </w:rPr>
+      </w:pPr>
+    </w:p>
+    <w:p>
+      <w:pPr>
+        <w:rPr>
+          <w:rFonts w:ascii="Helvetica" w:hAnsi="Helvetica"/>
+          <w:bCs/>
+          <w:sz w:val="22"/>
+          <w:szCs w:val="22"/>
+          <w:lang w:val="en-US"/>
+        </w:rPr>
+      </w:pPr>
+      <w:r>
+        <w:rPr>
+          <w:rFonts w:ascii="Helvetica" w:hAnsi="Helvetica"/>
+          <w:bCs/>
+          <w:sz w:val="22"/>
+          <w:szCs w:val="22"/>
+          <w:lang w:val="en-US"/>
+        </w:rPr>
+        <w:t>High priority:</w:t>
+      </w:r>
+    </w:p>
+    <w:p>
+      <w:pPr>
+        <w:rPr>
+          <w:rFonts w:ascii="Helvetica" w:hAnsi="Helvetica"/>
+          <w:bCs/>
+          <w:sz w:val="22"/>
+          <w:szCs w:val="22"/>
+          <w:lang w:val="en-US"/>
+        </w:rPr>
+      </w:pPr>
+    </w:p>
+    <w:p>
+      <w:pPr>
+        <w:rPr>
+          <w:rFonts w:ascii="Helvetica" w:hAnsi="Helvetica"/>
+          <w:bCs/>
+          <w:sz w:val="22"/>
+          <w:szCs w:val="22"/>
+          <w:lang w:val="en-US"/>
+        </w:rPr>
+      </w:pPr>
+      <w:r>
+        <w:rPr>
+          <w:rFonts w:ascii="Helvetica" w:hAnsi="Helvetica"/>
+          <w:bCs/>
+          <w:sz w:val="22"/>
+          <w:szCs w:val="22"/>
+          <w:lang w:val="en-US"/>
+        </w:rPr>
+        <w:t>The High priority features listed in the Functional System Requirements are essential for the core functionality of DartBoard. These features provide the necessary tools for code analysis and visualization for projects written in the Dart programming language. Given their importance, these features will be implemented in the initial release of DartBoard.</w:t>
+      </w:r>
+    </w:p>
+    <w:p>
+      <w:pPr>
+        <w:rPr>
+          <w:rFonts w:ascii="Helvetica" w:hAnsi="Helvetica"/>
+          <w:bCs/>
+          <w:sz w:val="22"/>
+          <w:szCs w:val="22"/>
+          <w:lang w:val="en-US"/>
+        </w:rPr>
+      </w:pPr>
+    </w:p>
+    <w:p>
+      <w:pPr>
+        <w:pStyle w:val="a6"/>
+        <w:numPr>
+          <w:ilvl w:val="0"/>
+          <w:numId w:val="15"/>
+        </w:numPr>
+        <w:rPr>
+          <w:rFonts w:ascii="Helvetica" w:hAnsi="Helvetica"/>
+          <w:bCs/>
+          <w:sz w:val="22"/>
+          <w:szCs w:val="22"/>
+          <w:lang w:val="en-US"/>
+        </w:rPr>
+      </w:pPr>
+      <w:r>
+        <w:rPr>
+          <w:rFonts w:ascii="Helvetica" w:hAnsi="Helvetica"/>
+          <w:bCs/>
+          <w:sz w:val="22"/>
+          <w:szCs w:val="22"/>
+          <w:lang w:val="en-US"/>
+        </w:rPr>
+        <w:t>Generate HTML files from source code in Dart: This feature is the core functionality of DartBoard, as it generates an HTML document from the source code that can be easily shared and viewed by others.</w:t>
+      </w:r>
+    </w:p>
+    <w:p>
+      <w:pPr>
+        <w:pStyle w:val="a6"/>
+        <w:numPr>
+          <w:ilvl w:val="0"/>
+          <w:numId w:val="15"/>
+        </w:numPr>
+        <w:rPr>
+          <w:rFonts w:ascii="Helvetica" w:hAnsi="Helvetica"/>
+          <w:bCs/>
+          <w:sz w:val="22"/>
+          <w:szCs w:val="22"/>
+          <w:lang w:val="en-US"/>
+        </w:rPr>
+      </w:pPr>
+      <w:r>
+        <w:rPr>
+          <w:rFonts w:ascii="Helvetica" w:hAnsi="Helvetica"/>
+          <w:bCs/>
+          <w:sz w:val="22"/>
+          <w:szCs w:val="22"/>
+          <w:lang w:val="en-US"/>
+        </w:rPr>
+        <w:t>Highlight syntax in the generated HTML</w:t>
+      </w:r>
+      <w:r>
+        <w:rPr>
+          <w:rFonts w:ascii="Helvetica" w:hAnsi="Helvetica"/>
+          <w:bCs/>
+          <w:sz w:val="22"/>
+          <w:szCs w:val="22"/>
+          <w:lang w:val="en-US"/>
+        </w:rPr>
+        <w:t xml:space="preserve">: </w:t>
+      </w:r>
+      <w:r>
+        <w:rPr>
+          <w:rFonts w:ascii="Helvetica" w:hAnsi="Helvetica"/>
+          <w:bCs/>
+          <w:sz w:val="22"/>
+          <w:szCs w:val="22"/>
+          <w:lang w:val="en-US"/>
+        </w:rPr>
+        <w:t>This feature provides clear and easy-to-read visual cues for different parts of the code, which can help programmers to quickly understand and navigate complex codebases.</w:t>
+      </w:r>
+    </w:p>
+    <w:p>
+      <w:pPr>
+        <w:pStyle w:val="a6"/>
+        <w:numPr>
+          <w:ilvl w:val="0"/>
+          <w:numId w:val="15"/>
+        </w:numPr>
+        <w:rPr>
+          <w:rFonts w:ascii="Helvetica" w:hAnsi="Helvetica"/>
+          <w:bCs/>
+          <w:sz w:val="22"/>
+          <w:szCs w:val="22"/>
+          <w:lang w:val="en-US"/>
+        </w:rPr>
+      </w:pPr>
+      <w:r>
+        <w:rPr>
+          <w:rFonts w:ascii="Helvetica" w:hAnsi="Helvetica"/>
+          <w:bCs/>
+          <w:sz w:val="22"/>
+          <w:szCs w:val="22"/>
+          <w:lang w:val="en-US"/>
+        </w:rPr>
+        <w:t>Implement the ability to jump to variable and function declarations: This feature allows programmers to quickly jump to the location in the code where a variable or function is defined, making it easier to understand the context of that code.</w:t>
+      </w:r>
+    </w:p>
+    <w:p>
+      <w:pPr>
+        <w:pStyle w:val="a6"/>
+        <w:numPr>
+          <w:ilvl w:val="0"/>
+          <w:numId w:val="15"/>
+        </w:numPr>
+        <w:rPr>
+          <w:rFonts w:ascii="Helvetica" w:hAnsi="Helvetica"/>
+          <w:bCs/>
+          <w:sz w:val="22"/>
+          <w:szCs w:val="22"/>
+          <w:lang w:val="en-US"/>
+        </w:rPr>
+      </w:pPr>
+      <w:r>
+        <w:rPr>
+          <w:rFonts w:ascii="Helvetica" w:hAnsi="Helvetica"/>
+          <w:bCs/>
+          <w:sz w:val="22"/>
+          <w:szCs w:val="22"/>
+          <w:lang w:val="en-US"/>
+        </w:rPr>
+        <w:t>Show documentation on cursor hover: This feature provides programmers with a quick and easy way to view documentation for a particular function or class by simply hovering the cursor over it.</w:t>
+      </w:r>
+    </w:p>
+    <w:p>
+      <w:pPr>
+        <w:pStyle w:val="a6"/>
+        <w:numPr>
+          <w:ilvl w:val="0"/>
+          <w:numId w:val="15"/>
+        </w:numPr>
+        <w:rPr>
+          <w:rFonts w:ascii="Helvetica" w:hAnsi="Helvetica"/>
+          <w:bCs/>
+          <w:sz w:val="22"/>
+          <w:szCs w:val="22"/>
+          <w:lang w:val="en-US"/>
+        </w:rPr>
+      </w:pPr>
+      <w:r>
+        <w:rPr>
+          <w:rFonts w:ascii="Helvetica" w:hAnsi="Helvetica"/>
+          <w:bCs/>
+          <w:sz w:val="22"/>
+          <w:szCs w:val="22"/>
+          <w:lang w:val="en-US"/>
+        </w:rPr>
+        <w:t>Collapse block scopes: This feature helps to simplify the visualization of code by collapsing block scopes that are not currently being worked on, reducing visual clutter and allowing programmers to focus on the code that is most relevant to them.</w:t>
+      </w:r>
+    </w:p>
+    <w:p>
+      <w:pPr>
+        <w:pStyle w:val="a6"/>
+        <w:numPr>
+          <w:ilvl w:val="0"/>
+          <w:numId w:val="15"/>
+        </w:numPr>
+        <w:rPr>
+          <w:rFonts w:ascii="Helvetica" w:hAnsi="Helvetica"/>
+          <w:bCs/>
+          <w:sz w:val="22"/>
+          <w:szCs w:val="22"/>
+          <w:lang w:val="en-US"/>
+        </w:rPr>
+      </w:pPr>
+      <w:r>
+        <w:rPr>
+          <w:rFonts w:ascii="Helvetica" w:hAnsi="Helvetica"/>
+          <w:bCs/>
+          <w:sz w:val="22"/>
+          <w:szCs w:val="22"/>
+          <w:lang w:val="en-US"/>
+        </w:rPr>
+        <w:t>Implement an upper tab bar to switch between tabs with source files: This feature allows programmers to easily switch between different source files within a project, making it easier to navigate between different parts of the codebase</w:t>
+      </w:r>
+      <w:r>
+        <w:rPr>
+          <w:lang w:val="en-US"/>
+        </w:rPr>
+        <w:t xml:space="preserve"> </w:t>
+      </w:r>
+    </w:p>
+    <w:p>
+      <w:pPr>
+        <w:pStyle w:val="a6"/>
+        <w:numPr>
+          <w:ilvl w:val="0"/>
+          <w:numId w:val="15"/>
+        </w:numPr>
+        <w:rPr>
+          <w:rFonts w:ascii="Helvetica" w:hAnsi="Helvetica"/>
+          <w:bCs/>
+          <w:sz w:val="22"/>
+          <w:szCs w:val="22"/>
+          <w:lang w:val="en-US"/>
+        </w:rPr>
+      </w:pPr>
+      <w:r>
+        <w:rPr>
+          <w:rFonts w:ascii="Helvetica" w:hAnsi="Helvetica"/>
+          <w:bCs/>
+          <w:sz w:val="22"/>
+          <w:szCs w:val="22"/>
+          <w:lang w:val="en-US"/>
+        </w:rPr>
+        <w:t>Add project tree functionality: This feature provides a hierarchical view of the project's source code, allowing programmers to easily navigate and understand the structure of the codebase.</w:t>
+      </w:r>
+    </w:p>
+    <w:p>
+      <w:pPr>
+        <w:rPr>
+          <w:rFonts w:ascii="Helvetica" w:hAnsi="Helvetica"/>
+          <w:bCs/>
+          <w:sz w:val="22"/>
+          <w:szCs w:val="22"/>
+          <w:lang w:val="en-US"/>
+        </w:rPr>
+      </w:pPr>
+      <w:r>
+        <w:rPr>
+          <w:rFonts w:ascii="Helvetica" w:hAnsi="Helvetica"/>
+          <w:bCs/>
+          <w:sz w:val="22"/>
+          <w:szCs w:val="22"/>
+          <w:lang w:val="en-US"/>
+        </w:rPr>
+        <w:lastRenderedPageBreak/>
+        <w:t>Medium priority:</w:t>
+      </w:r>
+    </w:p>
+    <w:p>
+      <w:pPr>
+        <w:rPr>
+          <w:rFonts w:ascii="Helvetica" w:hAnsi="Helvetica"/>
+          <w:bCs/>
+          <w:sz w:val="22"/>
+          <w:szCs w:val="22"/>
+          <w:lang w:val="en-US"/>
+        </w:rPr>
+      </w:pPr>
+    </w:p>
+    <w:p>
+      <w:pPr>
+        <w:rPr>
+          <w:rFonts w:ascii="Helvetica" w:hAnsi="Helvetica"/>
+          <w:bCs/>
+          <w:sz w:val="22"/>
+          <w:szCs w:val="22"/>
+          <w:lang w:val="en-US"/>
+        </w:rPr>
+      </w:pPr>
+      <w:r>
+        <w:rPr>
+          <w:rFonts w:ascii="Helvetica" w:hAnsi="Helvetica"/>
+          <w:bCs/>
+          <w:sz w:val="22"/>
+          <w:szCs w:val="22"/>
+          <w:lang w:val="en-US"/>
+        </w:rPr>
+        <w:t>The Medium priority features listed in the Functional System Requirements provide additional functionality that can enhance the user experience and productivity of DartBoard. While not essential for the core functionality of the application, these features could be highly beneficial for programmers who use the application. These features may be implemented in the initial release of DartBoard, or added in future updates depending on their level of complexity and user demand.</w:t>
+      </w:r>
+    </w:p>
+    <w:p>
+      <w:pPr>
+        <w:rPr>
+          <w:rFonts w:ascii="Helvetica" w:hAnsi="Helvetica"/>
+          <w:bCs/>
+          <w:sz w:val="22"/>
+          <w:szCs w:val="22"/>
+          <w:lang w:val="en-US"/>
+        </w:rPr>
+      </w:pPr>
+    </w:p>
+    <w:p>
+      <w:pPr>
+        <w:pStyle w:val="a6"/>
+        <w:numPr>
+          <w:ilvl w:val="0"/>
+          <w:numId w:val="15"/>
+        </w:numPr>
+        <w:rPr>
+          <w:rFonts w:ascii="Helvetica" w:hAnsi="Helvetica"/>
+          <w:bCs/>
+          <w:sz w:val="22"/>
+          <w:szCs w:val="22"/>
+          <w:lang w:val="en-US"/>
+        </w:rPr>
+      </w:pPr>
+      <w:r>
+        <w:rPr>
+          <w:rFonts w:ascii="Helvetica" w:hAnsi="Helvetica"/>
+          <w:bCs/>
+          <w:sz w:val="22"/>
+          <w:szCs w:val="22"/>
+          <w:lang w:val="en-US"/>
+        </w:rPr>
+        <w:t>Theming: This feature allows programmers to customize the look and feel of DartBoard to their liking, making it more personalized and easier to work with.</w:t>
+      </w:r>
+    </w:p>
+    <w:p>
+      <w:pPr>
+        <w:pStyle w:val="a6"/>
+        <w:numPr>
+          <w:ilvl w:val="0"/>
+          <w:numId w:val="15"/>
+        </w:numPr>
+        <w:rPr>
+          <w:rFonts w:ascii="Helvetica" w:hAnsi="Helvetica"/>
+          <w:bCs/>
+          <w:sz w:val="22"/>
+          <w:szCs w:val="22"/>
+          <w:lang w:val="en-US"/>
+        </w:rPr>
+      </w:pPr>
+      <w:r>
+        <w:rPr>
+          <w:rFonts w:ascii="Helvetica" w:hAnsi="Helvetica"/>
+          <w:bCs/>
+          <w:sz w:val="22"/>
+          <w:szCs w:val="22"/>
+          <w:lang w:val="en-US"/>
+        </w:rPr>
+        <w:t>Search by regex expression: This feature enables programmers to search for specific patterns in the source code using regular expressions, making it easier to find and navigate to specific sections of the codebase.</w:t>
+      </w:r>
+    </w:p>
+    <w:p>
+      <w:pPr>
+        <w:pStyle w:val="a6"/>
+        <w:numPr>
+          <w:ilvl w:val="0"/>
+          <w:numId w:val="15"/>
+        </w:numPr>
+        <w:rPr>
+          <w:rFonts w:ascii="Helvetica" w:hAnsi="Helvetica"/>
+          <w:bCs/>
+          <w:sz w:val="22"/>
+          <w:szCs w:val="22"/>
+          <w:lang w:val="en-US"/>
+        </w:rPr>
+      </w:pPr>
+      <w:r>
+        <w:rPr>
+          <w:rFonts w:ascii="Helvetica" w:hAnsi="Helvetica"/>
+          <w:bCs/>
+          <w:sz w:val="22"/>
+          <w:szCs w:val="22"/>
+          <w:lang w:val="en-US"/>
+        </w:rPr>
+        <w:t>Replace by regex expression: This feature allows programmers to perform global search and replace operations using regular expressions, which can help to quickly make changes to large sections of the codebase.</w:t>
+      </w:r>
+    </w:p>
+    <w:p>
+      <w:pPr>
+        <w:pStyle w:val="a6"/>
+        <w:numPr>
+          <w:ilvl w:val="0"/>
+          <w:numId w:val="15"/>
+        </w:numPr>
+        <w:rPr>
+          <w:rFonts w:ascii="Helvetica" w:hAnsi="Helvetica"/>
+          <w:bCs/>
+          <w:sz w:val="22"/>
+          <w:szCs w:val="22"/>
+          <w:lang w:val="en-US"/>
+        </w:rPr>
+      </w:pPr>
+      <w:r>
+        <w:rPr>
+          <w:rFonts w:ascii="Helvetica" w:hAnsi="Helvetica"/>
+          <w:bCs/>
+          <w:sz w:val="22"/>
+          <w:szCs w:val="22"/>
+          <w:lang w:val="en-US"/>
+        </w:rPr>
+        <w:t>Rename var/function (refactor): This feature enables programmers to quickly and easily rename variables and functions throughout the entire project, making it easier to maintain and update the codebase.</w:t>
+      </w:r>
+    </w:p>
+    <w:p>
+      <w:pPr>
+        <w:pStyle w:val="a6"/>
+        <w:numPr>
+          <w:ilvl w:val="0"/>
+          <w:numId w:val="15"/>
+        </w:numPr>
+        <w:rPr>
+          <w:rFonts w:ascii="Helvetica" w:hAnsi="Helvetica"/>
+          <w:bCs/>
+          <w:sz w:val="22"/>
+          <w:szCs w:val="22"/>
+          <w:lang w:val="en-US"/>
+        </w:rPr>
+      </w:pPr>
+      <w:r>
+        <w:rPr>
+          <w:rFonts w:ascii="Helvetica" w:hAnsi="Helvetica"/>
+          <w:bCs/>
+          <w:sz w:val="22"/>
+          <w:szCs w:val="22"/>
+          <w:lang w:val="en-US"/>
+        </w:rPr>
+        <w:t>Upload zip project: This feature allows programmers to upload a compressed zip file of their project to DartBoard, making it easier to analyze and visualize large projects.</w:t>
+      </w:r>
+    </w:p>
+    <w:p>
+      <w:pPr>
+        <w:pStyle w:val="a6"/>
+        <w:numPr>
+          <w:ilvl w:val="0"/>
+          <w:numId w:val="15"/>
+        </w:numPr>
+        <w:rPr>
+          <w:rFonts w:ascii="Helvetica" w:hAnsi="Helvetica"/>
+          <w:bCs/>
+          <w:sz w:val="22"/>
+          <w:szCs w:val="22"/>
+          <w:lang w:val="en-US"/>
+        </w:rPr>
+      </w:pPr>
+      <w:r>
+        <w:rPr>
+          <w:rFonts w:ascii="Helvetica" w:hAnsi="Helvetica"/>
+          <w:bCs/>
+          <w:sz w:val="22"/>
+          <w:szCs w:val="22"/>
+          <w:lang w:val="en-US"/>
+        </w:rPr>
+        <w:t>Upload via GitHub repo: This feature enables programmers to upload their project directly from their GitHub repository, streamlining the process of code analysis and visualization.</w:t>
+      </w:r>
+    </w:p>
+    <w:p>
+      <w:pPr>
+        <w:pStyle w:val="a6"/>
+        <w:numPr>
+          <w:ilvl w:val="0"/>
+          <w:numId w:val="15"/>
+        </w:numPr>
+        <w:rPr>
+          <w:rFonts w:ascii="Helvetica" w:hAnsi="Helvetica"/>
+          <w:bCs/>
+          <w:sz w:val="22"/>
+          <w:szCs w:val="22"/>
+          <w:lang w:val="en-US"/>
+        </w:rPr>
+      </w:pPr>
+      <w:r>
+        <w:rPr>
+          <w:rFonts w:ascii="Helvetica" w:hAnsi="Helvetica"/>
+          <w:bCs/>
+          <w:sz w:val="22"/>
+          <w:szCs w:val="22"/>
+          <w:lang w:val="en-US"/>
+        </w:rPr>
+        <w:t>Project tree folder collapsing: This feature allows programmers to collapse and expand folders within the project tree, making it easier to navigate large codebases with many files and directories.</w:t>
+      </w:r>
+    </w:p>
+    <w:p>
+      <w:pPr>
+        <w:rPr>
+          <w:rFonts w:ascii="Helvetica" w:hAnsi="Helvetica"/>
+          <w:bCs/>
+          <w:sz w:val="22"/>
+          <w:szCs w:val="22"/>
+          <w:lang w:val="en-US"/>
+        </w:rPr>
+      </w:pPr>
+    </w:p>
+    <w:p>
+      <w:pPr>
+        <w:rPr>
+          <w:rFonts w:ascii="Helvetica" w:hAnsi="Helvetica"/>
+          <w:bCs/>
+          <w:sz w:val="22"/>
+          <w:szCs w:val="22"/>
+          <w:lang w:val="en-US"/>
+        </w:rPr>
+      </w:pPr>
+      <w:r>
+        <w:rPr>
+          <w:rFonts w:ascii="Helvetica" w:hAnsi="Helvetica"/>
+          <w:bCs/>
+          <w:sz w:val="22"/>
+          <w:szCs w:val="22"/>
+          <w:lang w:val="en-US"/>
+        </w:rPr>
+        <w:t>Low priority:</w:t>
+      </w:r>
+    </w:p>
+    <w:p>
+      <w:pPr>
+        <w:rPr>
+          <w:rFonts w:ascii="Helvetica" w:hAnsi="Helvetica"/>
+          <w:bCs/>
+          <w:sz w:val="22"/>
+          <w:szCs w:val="22"/>
+          <w:lang w:val="en-US"/>
+        </w:rPr>
+      </w:pPr>
+    </w:p>
+    <w:p>
+      <w:pPr>
+        <w:rPr>
+          <w:rFonts w:ascii="Helvetica" w:hAnsi="Helvetica"/>
+          <w:bCs/>
+          <w:sz w:val="22"/>
+          <w:szCs w:val="22"/>
+          <w:lang w:val="en-US"/>
+        </w:rPr>
+      </w:pPr>
+      <w:r>
+        <w:rPr>
+          <w:rFonts w:ascii="Helvetica" w:hAnsi="Helvetica"/>
+          <w:bCs/>
+          <w:sz w:val="22"/>
+          <w:szCs w:val="22"/>
+          <w:lang w:val="en-US"/>
+        </w:rPr>
+        <w:t>While these features are not essential for the core functionality of DartBoard, they could provide useful additional functionality for programmers who use the application. However, given the low priority of these features, they may not be implemented in the initial release of DartBoard, but could be added in future updates.</w:t>
+      </w:r>
+    </w:p>
+    <w:p>
+      <w:pPr>
+        <w:rPr>
+          <w:rFonts w:ascii="Helvetica" w:hAnsi="Helvetica"/>
+          <w:bCs/>
+          <w:sz w:val="22"/>
+          <w:szCs w:val="22"/>
+          <w:lang w:val="en-US"/>
+        </w:rPr>
+      </w:pPr>
+    </w:p>
+    <w:p>
+      <w:pPr>
+        <w:pStyle w:val="a6"/>
+        <w:numPr>
+          <w:ilvl w:val="0"/>
+          <w:numId w:val="15"/>
+        </w:numPr>
+        <w:rPr>
+          <w:rFonts w:ascii="Helvetica" w:hAnsi="Helvetica"/>
+          <w:bCs/>
+          <w:sz w:val="22"/>
+          <w:szCs w:val="22"/>
+          <w:lang w:val="en-US"/>
+        </w:rPr>
+      </w:pPr>
+      <w:r>
+        <w:rPr>
+          <w:rFonts w:ascii="Helvetica" w:hAnsi="Helvetica"/>
+          <w:bCs/>
+          <w:sz w:val="22"/>
+          <w:szCs w:val="22"/>
+          <w:lang w:val="en-US"/>
+        </w:rPr>
+        <w:t>Gray out vars and functions that are not used: This feature would highlight variables and functions in the code that are not being used, making it easier for programmers to identify and remove unnecessary code.</w:t>
+      </w:r>
+    </w:p>
+    <w:p>
+      <w:pPr>
+        <w:pStyle w:val="a6"/>
+        <w:numPr>
+          <w:ilvl w:val="0"/>
+          <w:numId w:val="15"/>
+        </w:numPr>
+        <w:rPr>
+          <w:rFonts w:ascii="Helvetica" w:hAnsi="Helvetica"/>
+          <w:bCs/>
+          <w:sz w:val="22"/>
+          <w:szCs w:val="22"/>
+          <w:lang w:val="en-US"/>
+        </w:rPr>
+      </w:pPr>
+      <w:r>
+        <w:rPr>
+          <w:rFonts w:ascii="Helvetica" w:hAnsi="Helvetica"/>
+          <w:bCs/>
+          <w:sz w:val="22"/>
+          <w:szCs w:val="22"/>
+          <w:lang w:val="en-US"/>
+        </w:rPr>
+        <w:t>Gray out parts of code that are inaccessible: This feature would highlight code that is not currently accessible due to conditional statements or other control flow structures, making it easier for programmers to understand the context of the code and its dependencies.</w:t>
+      </w:r>
+    </w:p>
+    <w:p>
+      <w:pPr>
+        <w:pStyle w:val="a6"/>
+        <w:numPr>
+          <w:ilvl w:val="0"/>
+          <w:numId w:val="15"/>
+        </w:numPr>
+        <w:rPr>
+          <w:rFonts w:ascii="Helvetica" w:hAnsi="Helvetica"/>
+          <w:bCs/>
+          <w:sz w:val="22"/>
+          <w:szCs w:val="22"/>
+          <w:lang w:val="en-US"/>
+        </w:rPr>
+      </w:pPr>
+      <w:r>
+        <w:rPr>
+          <w:rFonts w:ascii="Helvetica" w:hAnsi="Helvetica"/>
+          <w:bCs/>
+          <w:sz w:val="22"/>
+          <w:szCs w:val="22"/>
+          <w:lang w:val="en-US"/>
+        </w:rPr>
+        <w:t>Add support for external plugins: This feature would enable programmers to extend the functionality of DartBoard by using external plugins that can add new features and capabilities to the application.</w:t>
+      </w:r>
+    </w:p>
+    <w:p>
+      <w:pPr>
+        <w:pStyle w:val="a6"/>
+        <w:numPr>
+          <w:ilvl w:val="0"/>
+          <w:numId w:val="15"/>
+        </w:numPr>
+        <w:rPr>
+          <w:rFonts w:ascii="Helvetica" w:hAnsi="Helvetica"/>
+          <w:bCs/>
+          <w:sz w:val="22"/>
+          <w:szCs w:val="22"/>
+          <w:lang w:val="en-US"/>
+        </w:rPr>
+      </w:pPr>
+      <w:r>
+        <w:rPr>
+          <w:rFonts w:ascii="Helvetica" w:hAnsi="Helvetica"/>
+          <w:bCs/>
+          <w:sz w:val="22"/>
+          <w:szCs w:val="22"/>
+          <w:lang w:val="en-US"/>
+        </w:rPr>
+        <w:t>Make my own plugins: This feature would allow programmers to create their own plugins for DartBoard, further customizing and extending the functionality of the application.</w:t>
+      </w:r>
+    </w:p>
+    <w:p>
+      <w:pPr>
+        <w:pStyle w:val="a6"/>
+        <w:numPr>
+          <w:ilvl w:val="0"/>
+          <w:numId w:val="15"/>
+        </w:numPr>
+        <w:rPr>
+          <w:rFonts w:ascii="Helvetica" w:hAnsi="Helvetica"/>
+          <w:bCs/>
+          <w:sz w:val="22"/>
+          <w:szCs w:val="22"/>
+          <w:lang w:val="en-US"/>
+        </w:rPr>
+      </w:pPr>
+      <w:r>
+        <w:rPr>
+          <w:rFonts w:ascii="Helvetica" w:hAnsi="Helvetica"/>
+          <w:bCs/>
+          <w:sz w:val="22"/>
+          <w:szCs w:val="22"/>
+          <w:lang w:val="en-US"/>
+        </w:rPr>
+        <w:t xml:space="preserve">Highlight the second parenthesis/bracket: This feature would highlight the corresponding closing bracket or parenthesis when the cursor is placed on an opening </w:t>
+      </w:r>
+      <w:r>
+        <w:rPr>
+          <w:rFonts w:ascii="Helvetica" w:hAnsi="Helvetica"/>
+          <w:bCs/>
+          <w:sz w:val="22"/>
+          <w:szCs w:val="22"/>
+          <w:lang w:val="en-US"/>
+        </w:rPr>
+        <w:lastRenderedPageBreak/>
+        <w:t>bracket or parenthesis, making it easier for programmers to match pairs of brackets in complex code.</w:t>
+      </w:r>
+    </w:p>
+    <w:p>
+      <w:pPr>
+        <w:rPr>
+          <w:rFonts w:ascii="Helvetica" w:hAnsi="Helvetica"/>
+          <w:bCs/>
+          <w:sz w:val="22"/>
+          <w:szCs w:val="22"/>
+          <w:lang w:val="en-US"/>
+        </w:rPr>
+      </w:pPr>
+    </w:p>
+    <w:p>
+      <w:pPr>
+        <w:pStyle w:val="a6"/>
+        <w:rPr>
+          <w:rFonts w:ascii="Helvetica" w:hAnsi="Helvetica"/>
+          <w:bCs/>
+          <w:sz w:val="22"/>
+          <w:szCs w:val="22"/>
+          <w:lang w:val="en-US"/>
+        </w:rPr>
+      </w:pPr>
+    </w:p>
+    <w:p>
+      <w:pPr>
+        <w:pStyle w:val="a6"/>
+        <w:numPr>
+          <w:ilvl w:val="1"/>
+          <w:numId w:val="16"/>
+        </w:numPr>
+        <w:rPr>
+          <w:rFonts w:ascii="Helvetica" w:hAnsi="Helvetica"/>
+          <w:b/>
+          <w:sz w:val="22"/>
+          <w:szCs w:val="22"/>
+          <w:lang w:val="en-US"/>
+        </w:rPr>
+      </w:pPr>
+      <w:r>
+        <w:rPr>
+          <w:rFonts w:ascii="Helvetica" w:hAnsi="Helvetica"/>
+          <w:b/>
+          <w:sz w:val="22"/>
+          <w:szCs w:val="22"/>
+          <w:lang w:val="en-US"/>
+        </w:rPr>
+        <w:t>Non-functional system requirements</w:t>
+      </w:r>
+    </w:p>
+    <w:p>
+      <w:pPr>
+        <w:rPr>
+          <w:rFonts w:ascii="Helvetica" w:hAnsi="Helvetica"/>
+          <w:bCs/>
+          <w:sz w:val="22"/>
+          <w:szCs w:val="22"/>
+          <w:lang w:val="en-US"/>
+        </w:rPr>
+      </w:pPr>
+    </w:p>
+    <w:p>
+      <w:pPr>
+        <w:rPr>
+          <w:rFonts w:ascii="Helvetica" w:hAnsi="Helvetica"/>
+          <w:bCs/>
+          <w:sz w:val="22"/>
+          <w:szCs w:val="22"/>
+          <w:lang w:val="en-US"/>
+        </w:rPr>
+      </w:pPr>
+      <w:r>
+        <w:rPr>
+          <w:rFonts w:ascii="Helvetica" w:hAnsi="Helvetica"/>
+          <w:bCs/>
+          <w:sz w:val="22"/>
+          <w:szCs w:val="22"/>
+          <w:lang w:val="en-US"/>
+        </w:rPr>
+        <w:t>The Non-Functional Requirements chapter outlines the technical and usability requirements that DartBoard must meet in order to be an effective code analysis and visualization tool. These requirements are not directly related to the core functionality of the application, but are essential for ensuring that the application is usable and performs well. The Non-Functional Requirements are divided into several categories, including technical compatibility, performance, and usability.</w:t>
+      </w:r>
+    </w:p>
+    <w:p>
+      <w:pPr>
+        <w:rPr>
+          <w:rFonts w:ascii="Helvetica" w:hAnsi="Helvetica"/>
+          <w:bCs/>
+          <w:sz w:val="22"/>
+          <w:szCs w:val="22"/>
+          <w:lang w:val="en-US"/>
+        </w:rPr>
+      </w:pPr>
+    </w:p>
+    <w:p>
+      <w:pPr>
+        <w:rPr>
+          <w:rFonts w:ascii="Helvetica" w:hAnsi="Helvetica"/>
+          <w:bCs/>
+          <w:sz w:val="22"/>
+          <w:szCs w:val="22"/>
+          <w:lang w:val="en-US"/>
+        </w:rPr>
+      </w:pPr>
+      <w:r>
+        <w:rPr>
+          <w:rFonts w:ascii="Helvetica" w:hAnsi="Helvetica"/>
+          <w:bCs/>
+          <w:sz w:val="22"/>
+          <w:szCs w:val="22"/>
+          <w:lang w:val="en-US"/>
+        </w:rPr>
+        <w:t>By meeting these non-functional requirements, DartBoard aims to provide a powerful and flexible solution for code analysis and visualization, that can be used on a variety of platforms and in a variety of environments.</w:t>
+      </w:r>
+    </w:p>
+    <w:p>
+      <w:pPr>
+        <w:rPr>
+          <w:rFonts w:ascii="Helvetica" w:hAnsi="Helvetica"/>
+          <w:bCs/>
+          <w:sz w:val="22"/>
+          <w:szCs w:val="22"/>
+          <w:lang w:val="en-US"/>
+        </w:rPr>
+      </w:pPr>
+    </w:p>
+    <w:p>
+      <w:pPr>
+        <w:rPr>
+          <w:rFonts w:ascii="Helvetica" w:hAnsi="Helvetica"/>
+          <w:bCs/>
+          <w:sz w:val="22"/>
+          <w:szCs w:val="22"/>
+          <w:lang w:val="en-US"/>
+        </w:rPr>
+      </w:pPr>
+      <w:r>
+        <w:rPr>
+          <w:rFonts w:ascii="Helvetica" w:hAnsi="Helvetica"/>
+          <w:bCs/>
+          <w:sz w:val="22"/>
+          <w:szCs w:val="22"/>
+          <w:lang w:val="en-US"/>
+        </w:rPr>
+        <w:t>The non-functional requirements are:</w:t>
+      </w:r>
+    </w:p>
+    <w:p>
+      <w:pPr>
+        <w:pStyle w:val="a6"/>
+        <w:numPr>
+          <w:ilvl w:val="0"/>
+          <w:numId w:val="15"/>
+        </w:numPr>
+        <w:rPr>
+          <w:rFonts w:ascii="Helvetica" w:hAnsi="Helvetica"/>
+          <w:bCs/>
+          <w:sz w:val="22"/>
+          <w:szCs w:val="22"/>
+          <w:lang w:val="en-US"/>
+        </w:rPr>
+      </w:pPr>
+      <w:r>
+        <w:rPr>
+          <w:rFonts w:ascii="Helvetica" w:hAnsi="Helvetica"/>
+          <w:bCs/>
+          <w:sz w:val="22"/>
+          <w:szCs w:val="22"/>
+          <w:lang w:val="en-US"/>
+        </w:rPr>
+        <w:t xml:space="preserve">    The HTML generated by the application should have no external dependencies.</w:t>
+      </w:r>
+    </w:p>
+    <w:p>
+      <w:pPr>
+        <w:pStyle w:val="a6"/>
+        <w:numPr>
+          <w:ilvl w:val="0"/>
+          <w:numId w:val="15"/>
+        </w:numPr>
+        <w:rPr>
+          <w:rFonts w:ascii="Helvetica" w:hAnsi="Helvetica"/>
+          <w:bCs/>
+          <w:sz w:val="22"/>
+          <w:szCs w:val="22"/>
+          <w:lang w:val="en-US"/>
+        </w:rPr>
+      </w:pPr>
+      <w:r>
+        <w:rPr>
+          <w:rFonts w:ascii="Helvetica" w:hAnsi="Helvetica"/>
+          <w:bCs/>
+          <w:sz w:val="22"/>
+          <w:szCs w:val="22"/>
+          <w:lang w:val="en-US"/>
+        </w:rPr>
+        <w:t xml:space="preserve">    The HTML should run on the last three major versions of Chrome, Edge, Firefox, Opera, and Safari.</w:t>
+      </w:r>
+    </w:p>
+    <w:p>
+      <w:pPr>
+        <w:pStyle w:val="a6"/>
+        <w:numPr>
+          <w:ilvl w:val="0"/>
+          <w:numId w:val="15"/>
+        </w:numPr>
+        <w:rPr>
+          <w:rFonts w:ascii="Helvetica" w:hAnsi="Helvetica"/>
+          <w:bCs/>
+          <w:sz w:val="22"/>
+          <w:szCs w:val="22"/>
+          <w:lang w:val="en-US"/>
+        </w:rPr>
+      </w:pPr>
+      <w:r>
+        <w:rPr>
+          <w:rFonts w:ascii="Helvetica" w:hAnsi="Helvetica"/>
+          <w:bCs/>
+          <w:sz w:val="22"/>
+          <w:szCs w:val="22"/>
+          <w:lang w:val="en-US"/>
+        </w:rPr>
+        <w:t xml:space="preserve">    The HTML should run on MacOS, Windows, and Linux.</w:t>
+      </w:r>
+    </w:p>
+    <w:p>
+      <w:pPr>
+        <w:pStyle w:val="a6"/>
+        <w:numPr>
+          <w:ilvl w:val="0"/>
+          <w:numId w:val="15"/>
+        </w:numPr>
+        <w:rPr>
+          <w:rFonts w:ascii="Helvetica" w:hAnsi="Helvetica"/>
+          <w:bCs/>
+          <w:sz w:val="22"/>
+          <w:szCs w:val="22"/>
+          <w:lang w:val="en-US"/>
+        </w:rPr>
+      </w:pPr>
+      <w:r>
+        <w:rPr>
+          <w:rFonts w:ascii="Helvetica" w:hAnsi="Helvetica"/>
+          <w:bCs/>
+          <w:sz w:val="22"/>
+          <w:szCs w:val="22"/>
+          <w:lang w:val="en-US"/>
+        </w:rPr>
+        <w:t xml:space="preserve">    DartBoard should have all the functionality of modern IDEs.</w:t>
+      </w:r>
+    </w:p>
+    <w:p>
+      <w:pPr>
+        <w:pStyle w:val="a6"/>
+        <w:numPr>
+          <w:ilvl w:val="0"/>
+          <w:numId w:val="15"/>
+        </w:numPr>
+        <w:rPr>
+          <w:rFonts w:ascii="Helvetica" w:hAnsi="Helvetica"/>
+          <w:bCs/>
+          <w:sz w:val="22"/>
+          <w:szCs w:val="22"/>
+          <w:lang w:val="en-US"/>
+        </w:rPr>
+      </w:pPr>
+      <w:r>
+        <w:rPr>
+          <w:rFonts w:ascii="Helvetica" w:hAnsi="Helvetica"/>
+          <w:bCs/>
+          <w:sz w:val="22"/>
+          <w:szCs w:val="22"/>
+          <w:lang w:val="en-US"/>
+        </w:rPr>
+        <w:t xml:space="preserve">    DartBoard should have the look of a modern IDE design-wise.</w:t>
+      </w:r>
+    </w:p>
+    <w:p>
+      <w:pPr>
+        <w:pStyle w:val="a6"/>
+        <w:numPr>
+          <w:ilvl w:val="0"/>
+          <w:numId w:val="15"/>
+        </w:numPr>
+        <w:rPr>
+          <w:rFonts w:ascii="Helvetica" w:hAnsi="Helvetica"/>
+          <w:bCs/>
+          <w:sz w:val="22"/>
+          <w:szCs w:val="22"/>
+          <w:lang w:val="en-US"/>
+        </w:rPr>
+      </w:pPr>
+      <w:r>
+        <w:rPr>
+          <w:rFonts w:ascii="Helvetica" w:hAnsi="Helvetica"/>
+          <w:bCs/>
+          <w:sz w:val="22"/>
+          <w:szCs w:val="22"/>
+          <w:lang w:val="en-US"/>
+        </w:rPr>
+        <w:t xml:space="preserve">    DartBoard should be able to deal with programs that contain a syntax error.</w:t>
+      </w:r>
+    </w:p>
+    <w:p>
+      <w:pPr>
+        <w:pStyle w:val="a6"/>
+        <w:numPr>
+          <w:ilvl w:val="0"/>
+          <w:numId w:val="15"/>
+        </w:numPr>
+        <w:rPr>
+          <w:rFonts w:ascii="Helvetica" w:hAnsi="Helvetica"/>
+          <w:bCs/>
+          <w:sz w:val="22"/>
+          <w:szCs w:val="22"/>
+          <w:lang w:val="en-US"/>
+        </w:rPr>
+      </w:pPr>
+      <w:r>
+        <w:rPr>
+          <w:rFonts w:ascii="Helvetica" w:hAnsi="Helvetica"/>
+          <w:bCs/>
+          <w:sz w:val="22"/>
+          <w:szCs w:val="22"/>
+          <w:lang w:val="en-US"/>
+        </w:rPr>
+        <w:t xml:space="preserve">    DartBoard should be available as a command-line interface tool.</w:t>
+      </w:r>
+    </w:p>
+    <w:p>
+      <w:pPr>
+        <w:rPr>
+          <w:rFonts w:ascii="Helvetica" w:hAnsi="Helvetica"/>
+          <w:bCs/>
+          <w:sz w:val="22"/>
+          <w:szCs w:val="22"/>
+          <w:lang w:val="en-US"/>
+        </w:rPr>
+      </w:pPr>
+    </w:p>
+    <w:p>
+      <w:pPr>
+        <w:rPr>
+          <w:rFonts w:ascii="Helvetica" w:hAnsi="Helvetica"/>
+          <w:bCs/>
+          <w:sz w:val="22"/>
+          <w:szCs w:val="22"/>
+          <w:lang w:val="en-US"/>
+        </w:rPr>
+      </w:pPr>
+      <w:r>
+        <w:rPr>
+          <w:rFonts w:ascii="Helvetica" w:hAnsi="Helvetica"/>
+          <w:bCs/>
+          <w:sz w:val="22"/>
+          <w:szCs w:val="22"/>
+          <w:lang w:val="en-US"/>
+        </w:rPr>
+        <w:t>These non-functional requirements are essential for making DartBoard an effective and user-friendly code analysis and visualization tool. By meeting these requirements, DartBoard can provide a high-quality user experience and performance, making it an essential tool for programmers who work with Dart.</w:t>
+      </w:r>
+    </w:p>
+    <w:p>
+      <w:pPr>
+        <w:rPr>
+          <w:rFonts w:ascii="Helvetica" w:hAnsi="Helvetica"/>
+          <w:bCs/>
+          <w:sz w:val="22"/>
+          <w:szCs w:val="22"/>
+          <w:lang w:val="en-US"/>
+        </w:rPr>
+      </w:pPr>
+    </w:p>
+    <w:p>
+      <w:pPr>
+        <w:rPr>
+          <w:rFonts w:ascii="Helvetica" w:hAnsi="Helvetica"/>
+          <w:bCs/>
+          <w:sz w:val="22"/>
+          <w:szCs w:val="22"/>
+          <w:lang w:val="en-US"/>
+        </w:rPr>
+      </w:pPr>
+    </w:p>
+    <w:p>
+      <w:pPr>
+        <w:pStyle w:val="a6"/>
+        <w:numPr>
+          <w:ilvl w:val="1"/>
+          <w:numId w:val="16"/>
+        </w:numPr>
+        <w:rPr>
+          <w:rFonts w:ascii="Helvetica" w:hAnsi="Helvetica"/>
+          <w:b/>
+          <w:sz w:val="22"/>
+          <w:szCs w:val="22"/>
+          <w:lang w:val="en-US"/>
+        </w:rPr>
+      </w:pPr>
+      <w:r>
+        <w:rPr>
+          <w:rFonts w:ascii="Helvetica" w:hAnsi="Helvetica"/>
+          <w:b/>
+          <w:sz w:val="22"/>
+          <w:szCs w:val="22"/>
+          <w:lang w:val="en-US"/>
+        </w:rPr>
         <w:t>Tech stack</w:t>
       </w:r>
     </w:p>
@@ -4086,1548 +4652,654 @@
       <w:pPr>
         <w:rPr>
           <w:rFonts w:ascii="Helvetica" w:hAnsi="Helvetica"/>
-          <w:bCs/>
-          <w:sz w:val="22"/>
-          <w:szCs w:val="22"/>
-          <w:lang w:val="en-US"/>
-        </w:rPr>
-      </w:pPr>
-    </w:p>
-    <w:p>
-      <w:pPr>
-        <w:rPr>
-          <w:bCs/>
-          <w:lang w:val="en-US"/>
-        </w:rPr>
-      </w:pPr>
-      <w:r>
-        <w:rPr>
-          <w:bCs/>
-          <w:lang w:val="en-US"/>
-        </w:rPr>
-        <w:t>The project is written in Dart, Flutter and uses internal properties of the language itself to analyze and present the system as a whole.</w:t>
-      </w:r>
-    </w:p>
-    <w:p>
-      <w:pPr>
-        <w:rPr>
-          <w:bCs/>
-          <w:lang w:val="en-US"/>
-        </w:rPr>
-      </w:pPr>
-    </w:p>
-    <w:p>
-      <w:pPr>
-        <w:rPr>
-          <w:b/>
-          <w:lang w:val="en-US"/>
-        </w:rPr>
-      </w:pPr>
-      <w:r>
-        <w:rPr>
-          <w:b/>
-          <w:lang w:val="en-US"/>
-        </w:rPr>
-        <w:t xml:space="preserve">       3.2 Functional s</w:t>
-      </w:r>
-      <w:r>
-        <w:rPr>
-          <w:b/>
-          <w:lang w:val="en-US"/>
-        </w:rPr>
-        <w:t>ystem requirements</w:t>
-      </w:r>
-    </w:p>
-    <w:p>
-      <w:pPr>
-        <w:rPr>
-          <w:bCs/>
-          <w:lang w:val="en-US"/>
-        </w:rPr>
-      </w:pPr>
-    </w:p>
-    <w:p>
-      <w:pPr>
-        <w:rPr>
-          <w:bCs/>
-          <w:lang w:val="en-US"/>
-        </w:rPr>
-      </w:pPr>
-      <w:r>
-        <w:rPr>
-          <w:bCs/>
-          <w:lang w:val="en-US"/>
-        </w:rPr>
-        <w:t>High priority</w:t>
-      </w:r>
-      <w:r>
-        <w:rPr>
-          <w:bCs/>
-          <w:lang w:val="en-US"/>
-        </w:rPr>
-        <w:t>:</w:t>
-      </w:r>
-    </w:p>
-    <w:p>
-      <w:pPr>
-        <w:rPr>
-          <w:bCs/>
-          <w:lang w:val="en-US"/>
-        </w:rPr>
-      </w:pPr>
-    </w:p>
-    <w:p>
-      <w:pPr>
-        <w:rPr>
-          <w:bCs/>
-          <w:lang w:val="en-US"/>
-        </w:rPr>
-      </w:pPr>
-      <w:r>
-        <w:rPr>
-          <w:bCs/>
-          <w:lang w:val="en-US"/>
-        </w:rPr>
-        <w:t xml:space="preserve">- </w:t>
+          <w:b/>
+          <w:sz w:val="22"/>
+          <w:szCs w:val="22"/>
+          <w:lang w:val="en-US"/>
+        </w:rPr>
+      </w:pPr>
+    </w:p>
+    <w:p>
+      <w:pPr>
+        <w:rPr>
+          <w:rFonts w:ascii="Helvetica" w:hAnsi="Helvetica"/>
+          <w:bCs/>
+          <w:sz w:val="22"/>
+          <w:szCs w:val="22"/>
+          <w:lang w:val="en-US"/>
+        </w:rPr>
+      </w:pPr>
+      <w:r>
+        <w:rPr>
+          <w:rFonts w:ascii="Helvetica" w:hAnsi="Helvetica"/>
+          <w:bCs/>
+          <w:sz w:val="22"/>
+          <w:szCs w:val="22"/>
+          <w:lang w:val="en-US"/>
+        </w:rPr>
+        <w:t>DartBoard is built using the Dart programming language and Flutter framework. Dart is a modern, object-oriented programming language that is designed for web and client-side development. It has features that make it well-suited for large-scale applications, including the ability to perform asynchronous operations and efficient garbage collection. Flutter is a mobile app SDK that is built using the Dart language and provides a rich set of pre-built widgets for building native mobile apps.</w:t>
+      </w:r>
+    </w:p>
+    <w:p>
+      <w:pPr>
+        <w:rPr>
+          <w:rFonts w:ascii="Helvetica" w:hAnsi="Helvetica"/>
+          <w:bCs/>
+          <w:sz w:val="22"/>
+          <w:szCs w:val="22"/>
+          <w:lang w:val="en-US"/>
+        </w:rPr>
+      </w:pPr>
+    </w:p>
+    <w:p>
+      <w:pPr>
+        <w:rPr>
+          <w:rFonts w:ascii="Helvetica" w:hAnsi="Helvetica"/>
+          <w:bCs/>
+          <w:sz w:val="22"/>
+          <w:szCs w:val="22"/>
+          <w:lang w:val="en-US"/>
+        </w:rPr>
+      </w:pPr>
+      <w:r>
+        <w:rPr>
+          <w:rFonts w:ascii="Helvetica" w:hAnsi="Helvetica"/>
+          <w:bCs/>
+          <w:sz w:val="22"/>
+          <w:szCs w:val="22"/>
+          <w:lang w:val="en-US"/>
+        </w:rPr>
+        <w:t>Dart and Flutter were chosen as the technical stack for DartBoard for several reasons. First, Dart is the primary language used for developing Flutter applications, which means that the two technologies integrate well together. This ensures that the application can take full advantage of the features and capabilities of both languages. Second, both Dart and Flutter have a strong community of developers and are actively maintained and updated, which means that the technology stack will remain current and up-to-date.</w:t>
+      </w:r>
+    </w:p>
+    <w:p>
+      <w:pPr>
+        <w:rPr>
+          <w:rFonts w:ascii="Helvetica" w:hAnsi="Helvetica"/>
+          <w:bCs/>
+          <w:sz w:val="22"/>
+          <w:szCs w:val="22"/>
+          <w:lang w:val="en-US"/>
+        </w:rPr>
+      </w:pPr>
+    </w:p>
+    <w:p>
+      <w:pPr>
+        <w:rPr>
+          <w:rFonts w:ascii="Helvetica" w:hAnsi="Helvetica"/>
+          <w:bCs/>
+          <w:sz w:val="22"/>
+          <w:szCs w:val="22"/>
+          <w:lang w:val="en-US"/>
+        </w:rPr>
+      </w:pPr>
+      <w:r>
+        <w:rPr>
+          <w:rFonts w:ascii="Helvetica" w:hAnsi="Helvetica"/>
+          <w:bCs/>
+          <w:sz w:val="22"/>
+          <w:szCs w:val="22"/>
+          <w:lang w:val="en-US"/>
+        </w:rPr>
+        <w:t xml:space="preserve">DartBoard also utilizes the internal properties of the Dart programming language to analyze and present the software project as a whole. This allows for efficient code analysis and visualization without the need for external tools or plugins. By leveraging the features of the </w:t>
       </w:r>
       <w:proofErr w:type="gramStart"/>
       <w:r>
         <w:rPr>
-          <w:bCs/>
-          <w:lang w:val="en-US"/>
-        </w:rPr>
-        <w:t>[ ]</w:t>
+          <w:rFonts w:ascii="Helvetica" w:hAnsi="Helvetica"/>
+          <w:bCs/>
+          <w:sz w:val="22"/>
+          <w:szCs w:val="22"/>
+          <w:lang w:val="en-US"/>
+        </w:rPr>
+        <w:t>language</w:t>
       </w:r>
       <w:proofErr w:type="gramEnd"/>
       <w:r>
         <w:rPr>
-          <w:bCs/>
-          <w:lang w:val="en-US"/>
-        </w:rPr>
-        <w:t xml:space="preserve"> Generate HTML files from source code in Dart</w:t>
-      </w:r>
-    </w:p>
-    <w:p>
-      <w:pPr>
-        <w:rPr>
-          <w:bCs/>
-          <w:lang w:val="en-US"/>
-        </w:rPr>
-      </w:pPr>
-      <w:r>
-        <w:rPr>
-          <w:bCs/>
-          <w:lang w:val="en-US"/>
-        </w:rPr>
-        <w:t xml:space="preserve">- </w:t>
-      </w:r>
-      <w:proofErr w:type="gramStart"/>
-      <w:r>
-        <w:rPr>
-          <w:bCs/>
-          <w:lang w:val="en-US"/>
-        </w:rPr>
-        <w:t>[ ]</w:t>
-      </w:r>
-      <w:proofErr w:type="gramEnd"/>
-      <w:r>
-        <w:rPr>
-          <w:bCs/>
-          <w:lang w:val="en-US"/>
-        </w:rPr>
-        <w:t xml:space="preserve"> Highlight syntax in the generated HTML</w:t>
-      </w:r>
-    </w:p>
-    <w:p>
-      <w:pPr>
-        <w:rPr>
-          <w:bCs/>
-          <w:lang w:val="en-US"/>
-        </w:rPr>
-      </w:pPr>
-      <w:r>
-        <w:rPr>
-          <w:bCs/>
-          <w:lang w:val="en-US"/>
-        </w:rPr>
-        <w:t xml:space="preserve">- </w:t>
-      </w:r>
-      <w:proofErr w:type="gramStart"/>
-      <w:r>
-        <w:rPr>
-          <w:bCs/>
-          <w:lang w:val="en-US"/>
-        </w:rPr>
-        <w:t>[ ]</w:t>
-      </w:r>
-      <w:proofErr w:type="gramEnd"/>
-      <w:r>
-        <w:rPr>
-          <w:bCs/>
-          <w:lang w:val="en-US"/>
-        </w:rPr>
-        <w:t xml:space="preserve"> Jump to declaration for a variable</w:t>
-      </w:r>
-    </w:p>
-    <w:p>
-      <w:pPr>
-        <w:rPr>
-          <w:bCs/>
-          <w:lang w:val="en-US"/>
-        </w:rPr>
-      </w:pPr>
-      <w:r>
-        <w:rPr>
-          <w:bCs/>
-          <w:lang w:val="en-US"/>
-        </w:rPr>
-        <w:t xml:space="preserve">- </w:t>
-      </w:r>
-      <w:proofErr w:type="gramStart"/>
-      <w:r>
-        <w:rPr>
-          <w:bCs/>
-          <w:lang w:val="en-US"/>
-        </w:rPr>
-        <w:t>[ ]</w:t>
-      </w:r>
-      <w:proofErr w:type="gramEnd"/>
-      <w:r>
-        <w:rPr>
-          <w:bCs/>
-          <w:lang w:val="en-US"/>
-        </w:rPr>
-        <w:t xml:space="preserve"> Jump to declaration for a function</w:t>
-      </w:r>
-    </w:p>
-    <w:p>
-      <w:pPr>
-        <w:rPr>
-          <w:bCs/>
-          <w:lang w:val="en-US"/>
-        </w:rPr>
-      </w:pPr>
-      <w:r>
-        <w:rPr>
-          <w:bCs/>
-          <w:lang w:val="en-US"/>
-        </w:rPr>
-        <w:t xml:space="preserve">- </w:t>
-      </w:r>
-      <w:proofErr w:type="gramStart"/>
-      <w:r>
-        <w:rPr>
-          <w:bCs/>
-          <w:lang w:val="en-US"/>
-        </w:rPr>
-        <w:t>[ ]</w:t>
-      </w:r>
-      <w:proofErr w:type="gramEnd"/>
-      <w:r>
-        <w:rPr>
-          <w:bCs/>
-          <w:lang w:val="en-US"/>
-        </w:rPr>
-        <w:t xml:space="preserve"> Show documentation on cursor hover</w:t>
-      </w:r>
-    </w:p>
-    <w:p>
-      <w:pPr>
-        <w:rPr>
-          <w:bCs/>
-          <w:lang w:val="en-US"/>
-        </w:rPr>
-      </w:pPr>
-      <w:r>
-        <w:rPr>
-          <w:bCs/>
-          <w:lang w:val="en-US"/>
-        </w:rPr>
-        <w:t xml:space="preserve">- </w:t>
-      </w:r>
-      <w:proofErr w:type="gramStart"/>
-      <w:r>
-        <w:rPr>
-          <w:bCs/>
-          <w:lang w:val="en-US"/>
-        </w:rPr>
-        <w:t>[ ]</w:t>
-      </w:r>
-      <w:proofErr w:type="gramEnd"/>
-      <w:r>
-        <w:rPr>
-          <w:bCs/>
-          <w:lang w:val="en-US"/>
-        </w:rPr>
-        <w:t xml:space="preserve"> Collapse block scopes</w:t>
-      </w:r>
-    </w:p>
-    <w:p>
-      <w:pPr>
-        <w:rPr>
-          <w:bCs/>
-          <w:lang w:val="en-US"/>
-        </w:rPr>
-      </w:pPr>
-      <w:r>
-        <w:rPr>
-          <w:bCs/>
-          <w:lang w:val="en-US"/>
-        </w:rPr>
-        <w:t xml:space="preserve">- </w:t>
-      </w:r>
-      <w:proofErr w:type="gramStart"/>
-      <w:r>
-        <w:rPr>
-          <w:bCs/>
-          <w:lang w:val="en-US"/>
-        </w:rPr>
-        <w:t>[ ]</w:t>
-      </w:r>
-      <w:proofErr w:type="gramEnd"/>
-      <w:r>
-        <w:rPr>
-          <w:bCs/>
-          <w:lang w:val="en-US"/>
-        </w:rPr>
-        <w:t xml:space="preserve"> Upper tab bar to switch between tabs with source files</w:t>
-      </w:r>
-    </w:p>
-    <w:p>
-      <w:pPr>
-        <w:rPr>
-          <w:bCs/>
-          <w:lang w:val="en-US"/>
-        </w:rPr>
-      </w:pPr>
-      <w:r>
-        <w:rPr>
-          <w:bCs/>
-          <w:lang w:val="en-US"/>
-        </w:rPr>
-        <w:t xml:space="preserve">- </w:t>
-      </w:r>
-      <w:proofErr w:type="gramStart"/>
-      <w:r>
-        <w:rPr>
-          <w:bCs/>
-          <w:lang w:val="en-US"/>
-        </w:rPr>
-        <w:t>[ ]</w:t>
-      </w:r>
-      <w:proofErr w:type="gramEnd"/>
-      <w:r>
-        <w:rPr>
-          <w:bCs/>
-          <w:lang w:val="en-US"/>
-        </w:rPr>
-        <w:t xml:space="preserve"> Project tree</w:t>
-      </w:r>
-    </w:p>
-    <w:p>
-      <w:pPr>
-        <w:rPr>
-          <w:bCs/>
-          <w:lang w:val="en-US"/>
-        </w:rPr>
-      </w:pPr>
-    </w:p>
-    <w:p>
-      <w:pPr>
-        <w:rPr>
-          <w:bCs/>
-          <w:lang w:val="en-US"/>
-        </w:rPr>
-      </w:pPr>
-      <w:r>
-        <w:rPr>
-          <w:bCs/>
-          <w:lang w:val="en-US"/>
-        </w:rPr>
-        <w:t>Medium priority</w:t>
-      </w:r>
-      <w:r>
-        <w:rPr>
-          <w:bCs/>
-          <w:lang w:val="en-US"/>
-        </w:rPr>
-        <w:t>:</w:t>
-      </w:r>
-    </w:p>
-    <w:p>
-      <w:pPr>
-        <w:rPr>
-          <w:bCs/>
-          <w:lang w:val="en-US"/>
-        </w:rPr>
-      </w:pPr>
-    </w:p>
-    <w:p>
-      <w:pPr>
-        <w:rPr>
-          <w:bCs/>
-          <w:lang w:val="en-US"/>
-        </w:rPr>
-      </w:pPr>
-      <w:r>
-        <w:rPr>
-          <w:bCs/>
-          <w:lang w:val="en-US"/>
-        </w:rPr>
-        <w:t xml:space="preserve">- </w:t>
-      </w:r>
-      <w:proofErr w:type="gramStart"/>
-      <w:r>
-        <w:rPr>
-          <w:bCs/>
-          <w:lang w:val="en-US"/>
-        </w:rPr>
-        <w:t>[ ]</w:t>
-      </w:r>
-      <w:proofErr w:type="gramEnd"/>
-      <w:r>
-        <w:rPr>
-          <w:bCs/>
-          <w:lang w:val="en-US"/>
-        </w:rPr>
-        <w:t xml:space="preserve"> Theming</w:t>
-      </w:r>
-    </w:p>
-    <w:p>
-      <w:pPr>
-        <w:rPr>
-          <w:bCs/>
-          <w:lang w:val="en-US"/>
-        </w:rPr>
-      </w:pPr>
-      <w:r>
-        <w:rPr>
-          <w:bCs/>
-          <w:lang w:val="en-US"/>
-        </w:rPr>
-        <w:t xml:space="preserve">- </w:t>
-      </w:r>
-      <w:proofErr w:type="gramStart"/>
-      <w:r>
-        <w:rPr>
-          <w:bCs/>
-          <w:lang w:val="en-US"/>
-        </w:rPr>
-        <w:t>[ ]</w:t>
-      </w:r>
-      <w:proofErr w:type="gramEnd"/>
-      <w:r>
-        <w:rPr>
-          <w:bCs/>
-          <w:lang w:val="en-US"/>
-        </w:rPr>
-        <w:t xml:space="preserve"> Search by regex expression</w:t>
-      </w:r>
-    </w:p>
-    <w:p>
-      <w:pPr>
-        <w:rPr>
-          <w:bCs/>
-          <w:lang w:val="en-US"/>
-        </w:rPr>
-      </w:pPr>
-      <w:r>
-        <w:rPr>
-          <w:bCs/>
-          <w:lang w:val="en-US"/>
-        </w:rPr>
-        <w:t xml:space="preserve">- </w:t>
-      </w:r>
-      <w:proofErr w:type="gramStart"/>
-      <w:r>
-        <w:rPr>
-          <w:bCs/>
-          <w:lang w:val="en-US"/>
-        </w:rPr>
-        <w:t>[ ]</w:t>
-      </w:r>
-      <w:proofErr w:type="gramEnd"/>
-      <w:r>
-        <w:rPr>
-          <w:bCs/>
-          <w:lang w:val="en-US"/>
-        </w:rPr>
-        <w:t xml:space="preserve"> Replace by regex expression</w:t>
-      </w:r>
-    </w:p>
-    <w:p>
-      <w:pPr>
-        <w:rPr>
-          <w:bCs/>
-          <w:lang w:val="en-US"/>
-        </w:rPr>
-      </w:pPr>
-      <w:r>
-        <w:rPr>
-          <w:bCs/>
-          <w:lang w:val="en-US"/>
-        </w:rPr>
-        <w:t xml:space="preserve">- </w:t>
-      </w:r>
-      <w:proofErr w:type="gramStart"/>
-      <w:r>
-        <w:rPr>
-          <w:bCs/>
-          <w:lang w:val="en-US"/>
-        </w:rPr>
-        <w:t>[ ]</w:t>
-      </w:r>
-      <w:proofErr w:type="gramEnd"/>
-      <w:r>
-        <w:rPr>
-          <w:bCs/>
-          <w:lang w:val="en-US"/>
-        </w:rPr>
-        <w:t xml:space="preserve"> Rename var/function (refactor)</w:t>
-      </w:r>
-    </w:p>
-    <w:p>
-      <w:pPr>
-        <w:rPr>
-          <w:bCs/>
-          <w:lang w:val="en-US"/>
-        </w:rPr>
-      </w:pPr>
-      <w:r>
-        <w:rPr>
-          <w:bCs/>
-          <w:lang w:val="en-US"/>
-        </w:rPr>
-        <w:t xml:space="preserve">- </w:t>
-      </w:r>
-      <w:proofErr w:type="gramStart"/>
-      <w:r>
-        <w:rPr>
-          <w:bCs/>
-          <w:lang w:val="en-US"/>
-        </w:rPr>
-        <w:t>[ ]</w:t>
-      </w:r>
-      <w:proofErr w:type="gramEnd"/>
-      <w:r>
-        <w:rPr>
-          <w:bCs/>
-          <w:lang w:val="en-US"/>
-        </w:rPr>
-        <w:t xml:space="preserve"> Upload zip project</w:t>
-      </w:r>
-    </w:p>
-    <w:p>
-      <w:pPr>
-        <w:rPr>
-          <w:bCs/>
-          <w:lang w:val="en-US"/>
-        </w:rPr>
-      </w:pPr>
-      <w:r>
-        <w:rPr>
-          <w:bCs/>
-          <w:lang w:val="en-US"/>
-        </w:rPr>
-        <w:t xml:space="preserve">- </w:t>
-      </w:r>
-      <w:proofErr w:type="gramStart"/>
-      <w:r>
-        <w:rPr>
-          <w:bCs/>
-          <w:lang w:val="en-US"/>
-        </w:rPr>
-        <w:t>[ ]</w:t>
-      </w:r>
-      <w:proofErr w:type="gramEnd"/>
-      <w:r>
-        <w:rPr>
-          <w:bCs/>
-          <w:lang w:val="en-US"/>
-        </w:rPr>
-        <w:t xml:space="preserve"> Upload via </w:t>
-      </w:r>
-      <w:proofErr w:type="spellStart"/>
-      <w:r>
-        <w:rPr>
-          <w:bCs/>
-          <w:lang w:val="en-US"/>
-        </w:rPr>
-        <w:t>github</w:t>
-      </w:r>
-      <w:proofErr w:type="spellEnd"/>
-      <w:r>
-        <w:rPr>
-          <w:bCs/>
-          <w:lang w:val="en-US"/>
-        </w:rPr>
-        <w:t xml:space="preserve"> repo</w:t>
-      </w:r>
-    </w:p>
-    <w:p>
-      <w:pPr>
-        <w:rPr>
-          <w:bCs/>
-          <w:lang w:val="en-US"/>
-        </w:rPr>
-      </w:pPr>
-      <w:r>
-        <w:rPr>
-          <w:bCs/>
-          <w:lang w:val="en-US"/>
-        </w:rPr>
-        <w:t xml:space="preserve">- </w:t>
-      </w:r>
-      <w:proofErr w:type="gramStart"/>
-      <w:r>
-        <w:rPr>
-          <w:bCs/>
-          <w:lang w:val="en-US"/>
-        </w:rPr>
-        <w:t>[ ]</w:t>
-      </w:r>
-      <w:proofErr w:type="gramEnd"/>
-      <w:r>
-        <w:rPr>
-          <w:bCs/>
-          <w:lang w:val="en-US"/>
-        </w:rPr>
-        <w:t xml:space="preserve"> Project tree folder collapsing</w:t>
-      </w:r>
-    </w:p>
-    <w:p>
-      <w:pPr>
-        <w:rPr>
-          <w:bCs/>
-          <w:lang w:val="en-US"/>
-        </w:rPr>
-      </w:pPr>
-    </w:p>
-    <w:p>
-      <w:pPr>
-        <w:rPr>
-          <w:bCs/>
-          <w:lang w:val="en-US"/>
-        </w:rPr>
-      </w:pPr>
-      <w:r>
-        <w:rPr>
-          <w:bCs/>
-          <w:lang w:val="en-US"/>
-        </w:rPr>
-        <w:t>Low priority</w:t>
-      </w:r>
-      <w:r>
-        <w:rPr>
-          <w:bCs/>
-          <w:lang w:val="en-US"/>
-        </w:rPr>
-        <w:t>:</w:t>
-      </w:r>
-    </w:p>
-    <w:p>
-      <w:pPr>
-        <w:rPr>
-          <w:bCs/>
-          <w:lang w:val="en-US"/>
-        </w:rPr>
-      </w:pPr>
-    </w:p>
-    <w:p>
-      <w:pPr>
-        <w:rPr>
-          <w:bCs/>
-          <w:lang w:val="en-US"/>
-        </w:rPr>
-      </w:pPr>
-      <w:r>
-        <w:rPr>
-          <w:bCs/>
-          <w:lang w:val="en-US"/>
-        </w:rPr>
-        <w:t>- [x] Open generated HTML automatically for MacOS</w:t>
-      </w:r>
-    </w:p>
-    <w:p>
-      <w:pPr>
-        <w:rPr>
-          <w:bCs/>
-          <w:lang w:val="en-US"/>
-        </w:rPr>
-      </w:pPr>
-      <w:r>
-        <w:rPr>
-          <w:bCs/>
-          <w:lang w:val="en-US"/>
-        </w:rPr>
-        <w:t xml:space="preserve">- </w:t>
-      </w:r>
-      <w:proofErr w:type="gramStart"/>
-      <w:r>
-        <w:rPr>
-          <w:bCs/>
-          <w:lang w:val="en-US"/>
-        </w:rPr>
-        <w:t>[ ]</w:t>
-      </w:r>
-      <w:proofErr w:type="gramEnd"/>
-      <w:r>
-        <w:rPr>
-          <w:bCs/>
-          <w:lang w:val="en-US"/>
-        </w:rPr>
-        <w:t xml:space="preserve"> Open generated HTML automatically for Windows</w:t>
-      </w:r>
-    </w:p>
-    <w:p>
-      <w:pPr>
-        <w:rPr>
-          <w:bCs/>
-          <w:lang w:val="en-US"/>
-        </w:rPr>
-      </w:pPr>
-      <w:r>
-        <w:rPr>
-          <w:bCs/>
-          <w:lang w:val="en-US"/>
-        </w:rPr>
-        <w:t xml:space="preserve">- </w:t>
-      </w:r>
-      <w:proofErr w:type="gramStart"/>
-      <w:r>
-        <w:rPr>
-          <w:bCs/>
-          <w:lang w:val="en-US"/>
-        </w:rPr>
-        <w:t>[ ]</w:t>
-      </w:r>
-      <w:proofErr w:type="gramEnd"/>
-      <w:r>
-        <w:rPr>
-          <w:bCs/>
-          <w:lang w:val="en-US"/>
-        </w:rPr>
-        <w:t xml:space="preserve"> Open generated HTML automatically for Linux</w:t>
-      </w:r>
-    </w:p>
-    <w:p>
-      <w:pPr>
-        <w:rPr>
-          <w:bCs/>
-          <w:lang w:val="en-US"/>
-        </w:rPr>
-      </w:pPr>
-      <w:r>
-        <w:rPr>
-          <w:bCs/>
-          <w:lang w:val="en-US"/>
-        </w:rPr>
-        <w:t xml:space="preserve">- </w:t>
-      </w:r>
-      <w:proofErr w:type="gramStart"/>
-      <w:r>
-        <w:rPr>
-          <w:bCs/>
-          <w:lang w:val="en-US"/>
-        </w:rPr>
-        <w:t>[ ]</w:t>
-      </w:r>
-      <w:proofErr w:type="gramEnd"/>
-      <w:r>
-        <w:rPr>
-          <w:bCs/>
-          <w:lang w:val="en-US"/>
-        </w:rPr>
-        <w:t xml:space="preserve"> Gray out vars and functions that are not used</w:t>
-      </w:r>
-    </w:p>
-    <w:p>
-      <w:pPr>
-        <w:rPr>
-          <w:bCs/>
-          <w:lang w:val="en-US"/>
-        </w:rPr>
-      </w:pPr>
-      <w:r>
-        <w:rPr>
-          <w:bCs/>
-          <w:lang w:val="en-US"/>
-        </w:rPr>
-        <w:t xml:space="preserve">- </w:t>
-      </w:r>
-      <w:proofErr w:type="gramStart"/>
-      <w:r>
-        <w:rPr>
-          <w:bCs/>
-          <w:lang w:val="en-US"/>
-        </w:rPr>
-        <w:t>[ ]</w:t>
-      </w:r>
-      <w:proofErr w:type="gramEnd"/>
-      <w:r>
-        <w:rPr>
-          <w:bCs/>
-          <w:lang w:val="en-US"/>
-        </w:rPr>
-        <w:t xml:space="preserve"> Gray out parts of code that are inaccessible</w:t>
-      </w:r>
-    </w:p>
-    <w:p>
-      <w:pPr>
-        <w:rPr>
-          <w:bCs/>
-          <w:lang w:val="en-US"/>
-        </w:rPr>
-      </w:pPr>
-      <w:r>
-        <w:rPr>
-          <w:bCs/>
-          <w:lang w:val="en-US"/>
-        </w:rPr>
-        <w:t xml:space="preserve">- </w:t>
-      </w:r>
-      <w:proofErr w:type="gramStart"/>
-      <w:r>
-        <w:rPr>
-          <w:bCs/>
-          <w:lang w:val="en-US"/>
-        </w:rPr>
-        <w:t>[ ]</w:t>
-      </w:r>
-      <w:proofErr w:type="gramEnd"/>
-      <w:r>
-        <w:rPr>
-          <w:bCs/>
-          <w:lang w:val="en-US"/>
-        </w:rPr>
-        <w:t xml:space="preserve"> Add support for external plugins</w:t>
-      </w:r>
-    </w:p>
-    <w:p>
-      <w:pPr>
-        <w:rPr>
-          <w:bCs/>
-          <w:lang w:val="en-US"/>
-        </w:rPr>
-      </w:pPr>
-      <w:r>
-        <w:rPr>
-          <w:bCs/>
-          <w:lang w:val="en-US"/>
-        </w:rPr>
-        <w:t xml:space="preserve">- </w:t>
-      </w:r>
-      <w:proofErr w:type="gramStart"/>
-      <w:r>
-        <w:rPr>
-          <w:bCs/>
-          <w:lang w:val="en-US"/>
-        </w:rPr>
-        <w:t>[ ]</w:t>
-      </w:r>
-      <w:proofErr w:type="gramEnd"/>
-      <w:r>
-        <w:rPr>
-          <w:bCs/>
-          <w:lang w:val="en-US"/>
-        </w:rPr>
-        <w:t xml:space="preserve"> Make my own plugins</w:t>
-      </w:r>
-    </w:p>
-    <w:p>
-      <w:pPr>
-        <w:rPr>
-          <w:bCs/>
-          <w:lang w:val="en-US"/>
-        </w:rPr>
-      </w:pPr>
-      <w:r>
-        <w:rPr>
-          <w:bCs/>
-          <w:lang w:val="en-US"/>
-        </w:rPr>
-        <w:t xml:space="preserve">- </w:t>
-      </w:r>
-      <w:proofErr w:type="gramStart"/>
-      <w:r>
-        <w:rPr>
-          <w:bCs/>
-          <w:lang w:val="en-US"/>
-        </w:rPr>
-        <w:t>[ ]</w:t>
-      </w:r>
-      <w:proofErr w:type="gramEnd"/>
-      <w:r>
-        <w:rPr>
-          <w:bCs/>
-          <w:lang w:val="en-US"/>
-        </w:rPr>
-        <w:t xml:space="preserve"> Highlight the second parenthesis/bracket</w:t>
-      </w:r>
-    </w:p>
-    <w:p>
-      <w:pPr>
-        <w:rPr>
-          <w:bCs/>
-          <w:lang w:val="en-US"/>
-        </w:rPr>
-      </w:pPr>
-      <w:r>
-        <w:rPr>
-          <w:bCs/>
-          <w:lang w:val="en-US"/>
-        </w:rPr>
-        <w:t xml:space="preserve">- </w:t>
-      </w:r>
-      <w:proofErr w:type="gramStart"/>
-      <w:r>
-        <w:rPr>
-          <w:bCs/>
-          <w:lang w:val="en-US"/>
-        </w:rPr>
-        <w:t>[ ]</w:t>
-      </w:r>
-      <w:proofErr w:type="gramEnd"/>
-      <w:r>
-        <w:rPr>
-          <w:bCs/>
-          <w:lang w:val="en-US"/>
-        </w:rPr>
-        <w:t xml:space="preserve"> Scrollable minified code copy tab to the right of the screen (like in Sublime)</w:t>
-      </w:r>
-    </w:p>
-    <w:p>
-      <w:pPr>
-        <w:rPr>
-          <w:bCs/>
-          <w:lang w:val="en-US"/>
-        </w:rPr>
-      </w:pPr>
-      <w:r>
-        <w:rPr>
-          <w:bCs/>
-          <w:lang w:val="en-US"/>
-        </w:rPr>
-        <w:t xml:space="preserve">- </w:t>
-      </w:r>
-      <w:proofErr w:type="gramStart"/>
-      <w:r>
-        <w:rPr>
-          <w:bCs/>
-          <w:lang w:val="en-US"/>
-        </w:rPr>
-        <w:t>[ ]</w:t>
-      </w:r>
-      <w:proofErr w:type="gramEnd"/>
-      <w:r>
-        <w:rPr>
-          <w:bCs/>
-          <w:lang w:val="en-US"/>
-        </w:rPr>
-        <w:t xml:space="preserve"> Check code for errors</w:t>
-      </w:r>
-    </w:p>
-    <w:p>
-      <w:pPr>
-        <w:rPr>
-          <w:bCs/>
-          <w:lang w:val="en-US"/>
-        </w:rPr>
-      </w:pPr>
-      <w:r>
-        <w:rPr>
-          <w:bCs/>
-          <w:lang w:val="en-US"/>
-        </w:rPr>
-        <w:t xml:space="preserve">- </w:t>
-      </w:r>
-      <w:proofErr w:type="gramStart"/>
-      <w:r>
-        <w:rPr>
-          <w:bCs/>
-          <w:lang w:val="en-US"/>
-        </w:rPr>
-        <w:t>[ ]</w:t>
-      </w:r>
-      <w:proofErr w:type="gramEnd"/>
-      <w:r>
-        <w:rPr>
-          <w:bCs/>
-          <w:lang w:val="en-US"/>
-        </w:rPr>
-        <w:t xml:space="preserve"> Check linting errors</w:t>
-      </w:r>
-    </w:p>
-    <w:p>
-      <w:pPr>
-        <w:rPr>
-          <w:bCs/>
-          <w:lang w:val="en-US"/>
-        </w:rPr>
-      </w:pPr>
-      <w:r>
-        <w:rPr>
-          <w:bCs/>
-          <w:lang w:val="en-US"/>
-        </w:rPr>
-        <w:t xml:space="preserve">- </w:t>
-      </w:r>
-      <w:proofErr w:type="gramStart"/>
-      <w:r>
-        <w:rPr>
-          <w:bCs/>
-          <w:lang w:val="en-US"/>
-        </w:rPr>
-        <w:t>[ ]</w:t>
-      </w:r>
-      <w:proofErr w:type="gramEnd"/>
-      <w:r>
-        <w:rPr>
-          <w:bCs/>
-          <w:lang w:val="en-US"/>
-        </w:rPr>
-        <w:t xml:space="preserve"> Suggest linting fixes</w:t>
-      </w:r>
-    </w:p>
-    <w:p>
-      <w:pPr>
-        <w:rPr>
-          <w:bCs/>
-          <w:lang w:val="en-US"/>
-        </w:rPr>
-      </w:pPr>
-      <w:r>
-        <w:rPr>
-          <w:bCs/>
-          <w:lang w:val="en-US"/>
-        </w:rPr>
-        <w:t xml:space="preserve">- </w:t>
-      </w:r>
-      <w:proofErr w:type="gramStart"/>
-      <w:r>
-        <w:rPr>
-          <w:bCs/>
-          <w:lang w:val="en-US"/>
-        </w:rPr>
-        <w:t>[ ]</w:t>
-      </w:r>
-      <w:proofErr w:type="gramEnd"/>
-      <w:r>
-        <w:rPr>
-          <w:bCs/>
-          <w:lang w:val="en-US"/>
-        </w:rPr>
-        <w:t xml:space="preserve"> Flutter screen and widget graphical hierarchy</w:t>
-      </w:r>
-    </w:p>
-    <w:p>
-      <w:pPr>
-        <w:rPr>
-          <w:bCs/>
-          <w:lang w:val="en-US"/>
-        </w:rPr>
-      </w:pPr>
-      <w:r>
-        <w:rPr>
-          <w:bCs/>
-          <w:lang w:val="en-US"/>
-        </w:rPr>
-        <w:t xml:space="preserve">- </w:t>
-      </w:r>
-      <w:proofErr w:type="gramStart"/>
-      <w:r>
-        <w:rPr>
-          <w:bCs/>
-          <w:lang w:val="en-US"/>
-        </w:rPr>
-        <w:t>[ ]</w:t>
-      </w:r>
-      <w:proofErr w:type="gramEnd"/>
-      <w:r>
-        <w:rPr>
-          <w:bCs/>
-          <w:lang w:val="en-US"/>
-        </w:rPr>
-        <w:t xml:space="preserve"> Visualize dependency graph</w:t>
-      </w:r>
-    </w:p>
-    <w:p>
-      <w:pPr>
-        <w:rPr>
-          <w:bCs/>
-          <w:lang w:val="en-US"/>
-        </w:rPr>
-      </w:pPr>
-      <w:r>
-        <w:rPr>
-          <w:bCs/>
-          <w:lang w:val="en-US"/>
-        </w:rPr>
-        <w:t xml:space="preserve">- </w:t>
-      </w:r>
-      <w:proofErr w:type="gramStart"/>
-      <w:r>
-        <w:rPr>
-          <w:bCs/>
-          <w:lang w:val="en-US"/>
-        </w:rPr>
-        <w:t>[ ]</w:t>
-      </w:r>
-      <w:proofErr w:type="gramEnd"/>
-      <w:r>
-        <w:rPr>
-          <w:bCs/>
-          <w:lang w:val="en-US"/>
-        </w:rPr>
-        <w:t xml:space="preserve"> Visualize inheritance tree</w:t>
-      </w:r>
-    </w:p>
-    <w:p>
-      <w:pPr>
-        <w:rPr>
-          <w:bCs/>
-          <w:lang w:val="en-US"/>
-        </w:rPr>
-      </w:pPr>
-      <w:r>
-        <w:rPr>
-          <w:bCs/>
-          <w:lang w:val="en-US"/>
-        </w:rPr>
-        <w:lastRenderedPageBreak/>
-        <w:t xml:space="preserve">- </w:t>
-      </w:r>
-      <w:proofErr w:type="gramStart"/>
-      <w:r>
-        <w:rPr>
-          <w:bCs/>
-          <w:lang w:val="en-US"/>
-        </w:rPr>
-        <w:t>[ ]</w:t>
-      </w:r>
-      <w:proofErr w:type="gramEnd"/>
-      <w:r>
-        <w:rPr>
-          <w:bCs/>
-          <w:lang w:val="en-US"/>
-        </w:rPr>
-        <w:t xml:space="preserve"> Pipelines.</w:t>
-      </w:r>
-    </w:p>
-    <w:p>
-      <w:pPr>
-        <w:rPr>
-          <w:bCs/>
-          <w:lang w:val="en-US"/>
-        </w:rPr>
-      </w:pPr>
-      <w:r>
-        <w:rPr>
-          <w:bCs/>
-          <w:lang w:val="en-US"/>
-        </w:rPr>
-        <w:t xml:space="preserve">  Use-case 1: automatically send the generated HTML to the code reviewer.</w:t>
-      </w:r>
-    </w:p>
-    <w:p>
-      <w:pPr>
-        <w:rPr>
-          <w:bCs/>
-          <w:lang w:val="en-US"/>
-        </w:rPr>
-      </w:pPr>
-      <w:r>
-        <w:rPr>
-          <w:bCs/>
-          <w:lang w:val="en-US"/>
-        </w:rPr>
-        <w:t xml:space="preserve">  Use-case 2: automatically host the result on Heroku or other hosting provider and share the link.</w:t>
-      </w:r>
-    </w:p>
-    <w:p>
-      <w:pPr>
-        <w:rPr>
-          <w:bCs/>
-          <w:lang w:val="en-US"/>
-        </w:rPr>
-      </w:pPr>
-      <w:r>
-        <w:rPr>
-          <w:bCs/>
-          <w:lang w:val="en-US"/>
-        </w:rPr>
-        <w:t xml:space="preserve">- </w:t>
-      </w:r>
-      <w:proofErr w:type="gramStart"/>
-      <w:r>
-        <w:rPr>
-          <w:bCs/>
-          <w:lang w:val="en-US"/>
-        </w:rPr>
-        <w:t>[ ]</w:t>
-      </w:r>
-      <w:proofErr w:type="gramEnd"/>
-      <w:r>
-        <w:rPr>
-          <w:bCs/>
-          <w:lang w:val="en-US"/>
-        </w:rPr>
-        <w:t xml:space="preserve"> </w:t>
-      </w:r>
-      <w:proofErr w:type="spellStart"/>
-      <w:r>
-        <w:rPr>
-          <w:bCs/>
-          <w:lang w:val="en-US"/>
-        </w:rPr>
-        <w:t>Github</w:t>
-      </w:r>
-      <w:proofErr w:type="spellEnd"/>
-      <w:r>
-        <w:rPr>
-          <w:bCs/>
-          <w:lang w:val="en-US"/>
-        </w:rPr>
-        <w:t xml:space="preserve"> Action. Use-case: automate generating the HTML alongside the documentation pipelines,</w:t>
-      </w:r>
-    </w:p>
-    <w:p>
-      <w:pPr>
-        <w:rPr>
-          <w:bCs/>
-          <w:lang w:val="en-US"/>
-        </w:rPr>
-      </w:pPr>
-      <w:r>
-        <w:rPr>
-          <w:bCs/>
-          <w:lang w:val="en-US"/>
-        </w:rPr>
-        <w:t xml:space="preserve">  linters, testers, builders, etc.</w:t>
-      </w:r>
-    </w:p>
-    <w:p>
-      <w:pPr>
-        <w:rPr>
-          <w:bCs/>
-          <w:lang w:val="en-US"/>
-        </w:rPr>
-      </w:pPr>
-      <w:r>
-        <w:rPr>
-          <w:bCs/>
-          <w:lang w:val="en-US"/>
-        </w:rPr>
-        <w:t xml:space="preserve">- </w:t>
-      </w:r>
-      <w:proofErr w:type="gramStart"/>
-      <w:r>
-        <w:rPr>
-          <w:bCs/>
-          <w:lang w:val="en-US"/>
-        </w:rPr>
-        <w:t>[ ]</w:t>
-      </w:r>
-      <w:proofErr w:type="gramEnd"/>
-      <w:r>
-        <w:rPr>
-          <w:bCs/>
-          <w:lang w:val="en-US"/>
-        </w:rPr>
-        <w:t xml:space="preserve"> Integration with </w:t>
-      </w:r>
-      <w:proofErr w:type="spellStart"/>
-      <w:r>
-        <w:rPr>
-          <w:bCs/>
-          <w:lang w:val="en-US"/>
-        </w:rPr>
-        <w:t>pub.dev</w:t>
-      </w:r>
-      <w:proofErr w:type="spellEnd"/>
-      <w:r>
-        <w:rPr>
-          <w:bCs/>
-          <w:lang w:val="en-US"/>
-        </w:rPr>
-        <w:t xml:space="preserve"> (make it a </w:t>
-      </w:r>
-      <w:proofErr w:type="spellStart"/>
-      <w:r>
-        <w:rPr>
-          <w:bCs/>
-          <w:lang w:val="en-US"/>
-        </w:rPr>
-        <w:t>pub.dev</w:t>
-      </w:r>
-      <w:proofErr w:type="spellEnd"/>
-      <w:r>
-        <w:rPr>
-          <w:bCs/>
-          <w:lang w:val="en-US"/>
-        </w:rPr>
-        <w:t xml:space="preserve"> package)</w:t>
-      </w:r>
-    </w:p>
-    <w:p>
-      <w:pPr>
-        <w:rPr>
-          <w:bCs/>
-          <w:lang w:val="en-US"/>
-        </w:rPr>
-      </w:pPr>
-    </w:p>
-    <w:p>
-      <w:pPr>
-        <w:rPr>
-          <w:b/>
-          <w:lang w:val="en-US"/>
-        </w:rPr>
-      </w:pPr>
-      <w:r>
-        <w:rPr>
-          <w:b/>
-          <w:lang w:val="en-US"/>
-        </w:rPr>
-        <w:t xml:space="preserve">       3.</w:t>
-      </w:r>
-      <w:r>
-        <w:rPr>
-          <w:b/>
-          <w:lang w:val="en-US"/>
-        </w:rPr>
-        <w:t>3</w:t>
-      </w:r>
-      <w:r>
-        <w:rPr>
-          <w:b/>
-          <w:lang w:val="en-US"/>
-        </w:rPr>
-        <w:t xml:space="preserve"> </w:t>
-      </w:r>
-      <w:r>
-        <w:rPr>
-          <w:b/>
-          <w:lang w:val="en-US"/>
-        </w:rPr>
-        <w:t>Non-f</w:t>
-      </w:r>
-      <w:r>
-        <w:rPr>
-          <w:b/>
-          <w:lang w:val="en-US"/>
-        </w:rPr>
-        <w:t>unctional s</w:t>
-      </w:r>
-      <w:r>
-        <w:rPr>
-          <w:b/>
-          <w:lang w:val="en-US"/>
-        </w:rPr>
-        <w:t>ystem requirements</w:t>
-      </w:r>
-    </w:p>
-    <w:p>
-      <w:pPr>
-        <w:rPr>
-          <w:bCs/>
-          <w:lang w:val="en-US"/>
-        </w:rPr>
-      </w:pPr>
-    </w:p>
-    <w:p>
-      <w:pPr>
-        <w:rPr>
-          <w:bCs/>
-          <w:lang w:val="en-US"/>
-        </w:rPr>
-      </w:pPr>
-      <w:r>
-        <w:rPr>
-          <w:bCs/>
-          <w:lang w:val="en-US"/>
-        </w:rPr>
-        <w:t>- HTML should have no external dependencies.</w:t>
-      </w:r>
-    </w:p>
-    <w:p>
-      <w:pPr>
-        <w:rPr>
-          <w:bCs/>
-          <w:lang w:val="en-US"/>
-        </w:rPr>
-      </w:pPr>
-      <w:r>
-        <w:rPr>
-          <w:bCs/>
-          <w:lang w:val="en-US"/>
-        </w:rPr>
-        <w:t>- HTML should run on the last three major versions of Chrome, Edge, Firefox, Opera, Safari.</w:t>
-      </w:r>
-    </w:p>
-    <w:p>
-      <w:pPr>
-        <w:rPr>
-          <w:bCs/>
-          <w:lang w:val="en-US"/>
-        </w:rPr>
-      </w:pPr>
-      <w:r>
-        <w:rPr>
-          <w:bCs/>
-          <w:lang w:val="en-US"/>
-        </w:rPr>
-        <w:t>- HTML should run on MacOS, Windows, and Linux.</w:t>
-      </w:r>
-    </w:p>
-    <w:p>
-      <w:pPr>
-        <w:rPr>
-          <w:bCs/>
-          <w:lang w:val="en-US"/>
-        </w:rPr>
-      </w:pPr>
-      <w:r>
-        <w:rPr>
-          <w:bCs/>
-          <w:lang w:val="en-US"/>
-        </w:rPr>
-        <w:t xml:space="preserve">- </w:t>
-      </w:r>
-      <w:proofErr w:type="spellStart"/>
-      <w:r>
-        <w:rPr>
-          <w:bCs/>
-          <w:lang w:val="en-US"/>
-        </w:rPr>
-        <w:t>DartBoard</w:t>
-      </w:r>
-      <w:proofErr w:type="spellEnd"/>
-      <w:r>
-        <w:rPr>
-          <w:bCs/>
-          <w:lang w:val="en-US"/>
-        </w:rPr>
-        <w:t xml:space="preserve"> should have all the functionality of modern IDEs.</w:t>
-      </w:r>
-    </w:p>
-    <w:p>
-      <w:pPr>
-        <w:rPr>
-          <w:bCs/>
-          <w:lang w:val="en-US"/>
-        </w:rPr>
-      </w:pPr>
-      <w:r>
-        <w:rPr>
-          <w:bCs/>
-          <w:lang w:val="en-US"/>
-        </w:rPr>
-        <w:t xml:space="preserve">- </w:t>
-      </w:r>
-      <w:proofErr w:type="spellStart"/>
-      <w:r>
-        <w:rPr>
-          <w:bCs/>
-          <w:lang w:val="en-US"/>
-        </w:rPr>
-        <w:t>DartBoard</w:t>
-      </w:r>
-      <w:proofErr w:type="spellEnd"/>
-      <w:r>
-        <w:rPr>
-          <w:bCs/>
-          <w:lang w:val="en-US"/>
-        </w:rPr>
-        <w:t xml:space="preserve"> should have the look of a modern IDE design-wise.</w:t>
-      </w:r>
-    </w:p>
-    <w:p>
-      <w:pPr>
-        <w:rPr>
-          <w:bCs/>
-          <w:lang w:val="en-US"/>
-        </w:rPr>
-      </w:pPr>
-      <w:r>
-        <w:rPr>
-          <w:bCs/>
-          <w:lang w:val="en-US"/>
-        </w:rPr>
-        <w:t xml:space="preserve">- </w:t>
-      </w:r>
-      <w:proofErr w:type="spellStart"/>
-      <w:r>
-        <w:rPr>
-          <w:bCs/>
-          <w:lang w:val="en-US"/>
-        </w:rPr>
-        <w:t>DartBoard</w:t>
-      </w:r>
-      <w:proofErr w:type="spellEnd"/>
-      <w:r>
-        <w:rPr>
-          <w:bCs/>
-          <w:lang w:val="en-US"/>
-        </w:rPr>
-        <w:t xml:space="preserve"> should be able to deal with programs that contain a syntax error.</w:t>
-      </w:r>
-    </w:p>
-    <w:p>
-      <w:pPr>
-        <w:rPr>
-          <w:bCs/>
-          <w:lang w:val="en-US"/>
-        </w:rPr>
-      </w:pPr>
-      <w:r>
-        <w:rPr>
-          <w:bCs/>
-          <w:lang w:val="en-US"/>
-        </w:rPr>
-        <w:t xml:space="preserve">- </w:t>
-      </w:r>
-      <w:proofErr w:type="spellStart"/>
-      <w:r>
-        <w:rPr>
-          <w:bCs/>
-          <w:lang w:val="en-US"/>
-        </w:rPr>
-        <w:t>DartBoard</w:t>
-      </w:r>
-      <w:proofErr w:type="spellEnd"/>
-      <w:r>
-        <w:rPr>
-          <w:bCs/>
-          <w:lang w:val="en-US"/>
-        </w:rPr>
-        <w:t xml:space="preserve"> should be available as a cli tool.</w:t>
-      </w:r>
-    </w:p>
-    <w:p>
-      <w:pPr>
-        <w:rPr>
-          <w:bCs/>
-          <w:lang w:val="en-US"/>
-        </w:rPr>
-      </w:pPr>
-      <w:r>
-        <w:rPr>
-          <w:bCs/>
-          <w:lang w:val="en-US"/>
-        </w:rPr>
-        <w:br w:type="page"/>
-      </w:r>
-    </w:p>
-    <w:p>
-      <w:pPr>
-        <w:rPr>
-          <w:ins w:id="1" w:author="Ruslan Saduov" w:date="2022-11-27T15:51:00Z"/>
-          <w:bCs/>
-          <w:lang w:val="en-US"/>
-        </w:rPr>
-      </w:pPr>
-      <w:r>
+          <w:rFonts w:ascii="Helvetica" w:hAnsi="Helvetica"/>
+          <w:bCs/>
+          <w:sz w:val="22"/>
+          <w:szCs w:val="22"/>
+          <w:lang w:val="en-US"/>
+        </w:rPr>
+        <w:t xml:space="preserve"> itself, DartBoard is able to provide a lightweight and fast solution for code analysis and visualization.</w:t>
+      </w:r>
+    </w:p>
+    <w:p>
+      <w:pPr>
+        <w:rPr>
+          <w:rFonts w:ascii="Helvetica" w:hAnsi="Helvetica"/>
+          <w:bCs/>
+          <w:sz w:val="22"/>
+          <w:szCs w:val="22"/>
+          <w:lang w:val="en-US"/>
+        </w:rPr>
+      </w:pPr>
+    </w:p>
+    <w:p>
+      <w:pPr>
+        <w:rPr>
+          <w:rFonts w:ascii="Helvetica" w:hAnsi="Helvetica"/>
+          <w:bCs/>
+          <w:sz w:val="22"/>
+          <w:szCs w:val="22"/>
+          <w:lang w:val="en-US"/>
+        </w:rPr>
+      </w:pPr>
+      <w:r>
+        <w:rPr>
+          <w:rFonts w:ascii="Helvetica" w:hAnsi="Helvetica"/>
+          <w:bCs/>
+          <w:sz w:val="22"/>
+          <w:szCs w:val="22"/>
+          <w:lang w:val="en-US"/>
+        </w:rPr>
+        <w:t>Overall, the choice of Dart and Flutter as the technical stack for DartBoard provides a strong foundation for building a powerful, stand-alone tool for code analysis and visualization.</w:t>
+      </w:r>
+    </w:p>
+    <w:p>
+      <w:pPr>
+        <w:rPr>
+          <w:rFonts w:ascii="Helvetica" w:hAnsi="Helvetica"/>
+          <w:b/>
+          <w:sz w:val="22"/>
+          <w:szCs w:val="22"/>
+          <w:lang w:val="en-US"/>
+        </w:rPr>
+      </w:pPr>
+    </w:p>
+    <w:p>
+      <w:pPr>
+        <w:rPr>
+          <w:rFonts w:ascii="Helvetica" w:hAnsi="Helvetica"/>
+          <w:b/>
+          <w:sz w:val="22"/>
+          <w:szCs w:val="22"/>
+          <w:lang w:val="en-US"/>
+        </w:rPr>
+      </w:pPr>
+    </w:p>
+    <w:p>
+      <w:pPr>
+        <w:pStyle w:val="a6"/>
+        <w:numPr>
+          <w:ilvl w:val="1"/>
+          <w:numId w:val="16"/>
+        </w:numPr>
+        <w:rPr>
+          <w:rFonts w:ascii="Helvetica" w:hAnsi="Helvetica"/>
+          <w:b/>
+          <w:sz w:val="22"/>
+          <w:szCs w:val="22"/>
+          <w:lang w:val="en-US"/>
+        </w:rPr>
+      </w:pPr>
+      <w:r>
+        <w:rPr>
+          <w:rFonts w:ascii="Helvetica" w:hAnsi="Helvetica"/>
+          <w:b/>
+          <w:sz w:val="22"/>
+          <w:szCs w:val="22"/>
+          <w:lang w:val="en-US"/>
+        </w:rPr>
+        <w:t>Project architecture</w:t>
+      </w:r>
+      <w:r>
+        <w:rPr>
+          <w:rFonts w:ascii="Helvetica" w:hAnsi="Helvetica"/>
+          <w:b/>
+          <w:sz w:val="22"/>
+          <w:szCs w:val="22"/>
+          <w:lang w:val="en-US"/>
+        </w:rPr>
+        <w:t xml:space="preserve"> and Design decisions</w:t>
+      </w:r>
+    </w:p>
+    <w:p>
+      <w:pPr>
+        <w:rPr>
+          <w:rFonts w:ascii="Helvetica" w:hAnsi="Helvetica"/>
+          <w:bCs/>
+          <w:sz w:val="22"/>
+          <w:szCs w:val="22"/>
+          <w:lang w:val="en-US"/>
+        </w:rPr>
+      </w:pPr>
+    </w:p>
+    <w:p>
+      <w:pPr>
+        <w:rPr>
+          <w:rFonts w:ascii="Helvetica" w:hAnsi="Helvetica"/>
+          <w:bCs/>
+          <w:sz w:val="22"/>
+          <w:szCs w:val="22"/>
+          <w:lang w:val="en-US"/>
+        </w:rPr>
+      </w:pPr>
+      <w:r>
+        <w:rPr>
+          <w:rFonts w:ascii="Helvetica" w:hAnsi="Helvetica"/>
+          <w:bCs/>
+          <w:sz w:val="22"/>
+          <w:szCs w:val="22"/>
+          <w:lang w:val="en-US"/>
+        </w:rPr>
+        <w:t>The DartBoard application is a command-line interface (CLI) utility program designed to provide code analysis and visualization for projects written in the Dart programming language. The application is built using the Dart programming language and relies on several Dart libraries and tools to generate the HTML files from the source code.</w:t>
+      </w:r>
+    </w:p>
+    <w:p>
+      <w:pPr>
+        <w:rPr>
+          <w:rFonts w:ascii="Helvetica" w:hAnsi="Helvetica"/>
+          <w:bCs/>
+          <w:sz w:val="22"/>
+          <w:szCs w:val="22"/>
+          <w:lang w:val="en-US"/>
+        </w:rPr>
+      </w:pPr>
+    </w:p>
+    <w:p>
+      <w:pPr>
+        <w:rPr>
+          <w:rFonts w:ascii="Helvetica" w:hAnsi="Helvetica"/>
+          <w:bCs/>
+          <w:sz w:val="22"/>
+          <w:szCs w:val="22"/>
+          <w:lang w:val="en-US"/>
+        </w:rPr>
+      </w:pPr>
+      <w:r>
+        <w:rPr>
+          <w:rFonts w:ascii="Helvetica" w:hAnsi="Helvetica"/>
+          <w:bCs/>
+          <w:sz w:val="22"/>
+          <w:szCs w:val="22"/>
+          <w:lang w:val="en-US"/>
+        </w:rPr>
+        <w:t>The architecture of DartBoard follows the principles of Clean Architecture, which separates the code into layers based on their responsibilities and dependencies. The application consists of three main layers: the presentation layer, the domain layer, and the data layer. The presentation layer is responsible for generating the HTML files and providing the user interface for interacting with the code. The domain layer is responsible for performing the static analysis of the code, while the data layer is responsible for reading the code from the filesystem and caching analysis results for better performance.</w:t>
+      </w:r>
+    </w:p>
+    <w:p>
+      <w:pPr>
+        <w:rPr>
+          <w:rFonts w:ascii="Helvetica" w:hAnsi="Helvetica"/>
+          <w:bCs/>
+          <w:sz w:val="22"/>
+          <w:szCs w:val="22"/>
+          <w:lang w:val="en-US"/>
+        </w:rPr>
+      </w:pPr>
+    </w:p>
+    <w:p>
+      <w:pPr>
+        <w:rPr>
+          <w:rFonts w:ascii="Helvetica" w:hAnsi="Helvetica"/>
+          <w:bCs/>
+          <w:sz w:val="22"/>
+          <w:szCs w:val="22"/>
+          <w:lang w:val="en-US"/>
+        </w:rPr>
+      </w:pPr>
+      <w:r>
+        <w:rPr>
+          <w:rFonts w:ascii="Helvetica" w:hAnsi="Helvetica"/>
+          <w:bCs/>
+          <w:sz w:val="22"/>
+          <w:szCs w:val="22"/>
+          <w:lang w:val="en-US"/>
+        </w:rPr>
+        <w:t>The architecture relies on several libraries and tools, including the analyzer library for static analysis, the html library for generating HTML files, and the mustache library for templating. The architecture also includes several custom scripts and tools for optimizing performance and resource usage, including caching analysis results and using code generation to reduce the time required for HTML generation.</w:t>
+      </w:r>
+    </w:p>
+    <w:p>
+      <w:pPr>
+        <w:rPr>
+          <w:rFonts w:ascii="Helvetica" w:hAnsi="Helvetica"/>
+          <w:bCs/>
+          <w:sz w:val="22"/>
+          <w:szCs w:val="22"/>
+          <w:lang w:val="en-US"/>
+        </w:rPr>
+      </w:pPr>
+    </w:p>
+    <w:p>
+      <w:pPr>
+        <w:rPr>
+          <w:rFonts w:ascii="Helvetica" w:hAnsi="Helvetica"/>
+          <w:bCs/>
+          <w:sz w:val="22"/>
+          <w:szCs w:val="22"/>
+          <w:lang w:val="en-US"/>
+        </w:rPr>
+      </w:pPr>
+      <w:r>
+        <w:rPr>
+          <w:rFonts w:ascii="Helvetica" w:hAnsi="Helvetica"/>
+          <w:bCs/>
+          <w:sz w:val="22"/>
+          <w:szCs w:val="22"/>
+          <w:lang w:val="en-US"/>
+        </w:rPr>
+        <w:t>One of the key components of the architecture is the use of the Dart Analysis Server and the Dart AST library. The Analysis Server provides a powerful tool for static analysis of Dart code, while the AST library provides an efficient and flexible way to work with the code's abstract syntax tree. These tools are used extensively throughout the application to perform the static analysis of the code and generate the HTML files.</w:t>
+      </w:r>
+    </w:p>
+    <w:p>
+      <w:pPr>
+        <w:rPr>
+          <w:rFonts w:ascii="Helvetica" w:hAnsi="Helvetica"/>
+          <w:bCs/>
+          <w:sz w:val="22"/>
+          <w:szCs w:val="22"/>
+          <w:lang w:val="en-US"/>
+        </w:rPr>
+      </w:pPr>
+    </w:p>
+    <w:p>
+      <w:pPr>
+        <w:rPr>
+          <w:rFonts w:ascii="Helvetica" w:hAnsi="Helvetica"/>
+          <w:bCs/>
+          <w:sz w:val="22"/>
+          <w:szCs w:val="22"/>
+          <w:lang w:val="en-US"/>
+        </w:rPr>
+      </w:pPr>
+      <w:r>
+        <w:rPr>
+          <w:rFonts w:ascii="Helvetica" w:hAnsi="Helvetica"/>
+          <w:bCs/>
+          <w:sz w:val="22"/>
+          <w:szCs w:val="22"/>
+          <w:lang w:val="en-US"/>
+        </w:rPr>
+        <w:t>Overall, the architecture of DartBoard is designed to provide a simple and lightweight solution for code analysis and visualization in the Dart programming language, with minimal overhead and efficient resource usage. By relying on Clean Architecture principles and several powerful Dart libraries and tools, the application can provide powerful and flexible code analysis and visualization capabilities, while remaining fast, efficient, and easy to use.</w:t>
+      </w:r>
+    </w:p>
+    <w:p>
+      <w:pPr>
+        <w:rPr>
+          <w:rFonts w:ascii="Helvetica" w:hAnsi="Helvetica"/>
+          <w:bCs/>
+          <w:sz w:val="22"/>
+          <w:szCs w:val="22"/>
+          <w:lang w:val="en-US"/>
+        </w:rPr>
+      </w:pPr>
+    </w:p>
+    <w:p>
+      <w:pPr>
+        <w:rPr>
+          <w:rFonts w:ascii="Helvetica" w:hAnsi="Helvetica"/>
+          <w:bCs/>
+          <w:sz w:val="22"/>
+          <w:szCs w:val="22"/>
+          <w:lang w:val="en-US"/>
+        </w:rPr>
+      </w:pPr>
+      <w:r>
+        <w:rPr>
+          <w:rFonts w:ascii="Helvetica" w:hAnsi="Helvetica"/>
+          <w:bCs/>
+          <w:sz w:val="22"/>
+          <w:szCs w:val="22"/>
+          <w:lang w:val="en-US"/>
+        </w:rPr>
+        <w:t>Sidenote: &lt;not many architecture decisions made yet, will fill it more as I go with the project&gt;</w:t>
+      </w:r>
+    </w:p>
+    <w:p>
+      <w:pPr>
+        <w:rPr>
+          <w:rFonts w:ascii="Helvetica" w:hAnsi="Helvetica"/>
+          <w:b/>
+          <w:sz w:val="22"/>
+          <w:szCs w:val="22"/>
+          <w:lang w:val="en-US"/>
+        </w:rPr>
+      </w:pPr>
+    </w:p>
+    <w:p>
+      <w:pPr>
+        <w:pStyle w:val="a6"/>
+        <w:numPr>
+          <w:ilvl w:val="1"/>
+          <w:numId w:val="16"/>
+        </w:numPr>
+        <w:rPr>
+          <w:rFonts w:ascii="Helvetica" w:hAnsi="Helvetica"/>
+          <w:b/>
+          <w:sz w:val="22"/>
+          <w:szCs w:val="22"/>
+          <w:lang w:val="en-US"/>
+        </w:rPr>
+      </w:pPr>
+      <w:r>
+        <w:rPr>
+          <w:rFonts w:ascii="Helvetica" w:hAnsi="Helvetica"/>
+          <w:b/>
+          <w:sz w:val="22"/>
+          <w:szCs w:val="22"/>
+          <w:lang w:val="en-US"/>
+        </w:rPr>
+        <w:t>Use-cases</w:t>
+      </w:r>
+    </w:p>
+    <w:p>
+      <w:pPr>
+        <w:rPr>
+          <w:rFonts w:ascii="Helvetica" w:hAnsi="Helvetica"/>
+          <w:bCs/>
+          <w:sz w:val="22"/>
+          <w:szCs w:val="22"/>
+          <w:lang w:val="en-US"/>
+        </w:rPr>
+      </w:pPr>
+    </w:p>
+    <w:p>
+      <w:pPr>
+        <w:rPr>
+          <w:rFonts w:ascii="Helvetica" w:hAnsi="Helvetica"/>
+          <w:bCs/>
+          <w:sz w:val="22"/>
+          <w:szCs w:val="22"/>
+          <w:lang w:val="en-US"/>
+        </w:rPr>
+      </w:pPr>
+      <w:r>
+        <w:rPr>
+          <w:rFonts w:ascii="Helvetica" w:hAnsi="Helvetica"/>
+          <w:bCs/>
+          <w:sz w:val="22"/>
+          <w:szCs w:val="22"/>
+          <w:lang w:val="en-US"/>
+        </w:rPr>
+        <w:t xml:space="preserve">These are </w:t>
+      </w:r>
+      <w:r>
+        <w:rPr>
+          <w:rFonts w:ascii="Helvetica" w:hAnsi="Helvetica"/>
+          <w:bCs/>
+          <w:sz w:val="22"/>
+          <w:szCs w:val="22"/>
+          <w:lang w:val="en-US"/>
+        </w:rPr>
+        <w:t>some potential use-cases for the DartBoard application:</w:t>
+      </w:r>
+    </w:p>
+    <w:p>
+      <w:pPr>
+        <w:rPr>
+          <w:rFonts w:ascii="Helvetica" w:hAnsi="Helvetica"/>
+          <w:bCs/>
+          <w:sz w:val="22"/>
+          <w:szCs w:val="22"/>
+          <w:lang w:val="en-US"/>
+        </w:rPr>
+      </w:pPr>
+    </w:p>
+    <w:p>
+      <w:pPr>
+        <w:rPr>
+          <w:rFonts w:ascii="Helvetica" w:hAnsi="Helvetica"/>
+          <w:bCs/>
+          <w:sz w:val="22"/>
+          <w:szCs w:val="22"/>
+          <w:lang w:val="en-US"/>
+        </w:rPr>
+      </w:pPr>
+      <w:r>
+        <w:rPr>
+          <w:rFonts w:ascii="Helvetica" w:hAnsi="Helvetica"/>
+          <w:bCs/>
+          <w:sz w:val="22"/>
+          <w:szCs w:val="22"/>
+          <w:lang w:val="en-US"/>
+        </w:rPr>
+        <w:t xml:space="preserve">    Code Review: The primary use-case for DartBoard is to provide a powerful, stand-alone tool for code analysis and visualization that can be used during code review. With its syntax highlighting, ability to jump to variable and function declarations, and project tree functionality, DartBoard can help programmers to better understand complex codebases and quickly identify potential issues or bugs.</w:t>
+      </w:r>
+    </w:p>
+    <w:p>
+      <w:pPr>
+        <w:rPr>
+          <w:rFonts w:ascii="Helvetica" w:hAnsi="Helvetica"/>
+          <w:bCs/>
+          <w:sz w:val="22"/>
+          <w:szCs w:val="22"/>
+          <w:lang w:val="en-US"/>
+        </w:rPr>
+      </w:pPr>
+    </w:p>
+    <w:p>
+      <w:pPr>
+        <w:rPr>
+          <w:rFonts w:ascii="Helvetica" w:hAnsi="Helvetica"/>
+          <w:bCs/>
+          <w:sz w:val="22"/>
+          <w:szCs w:val="22"/>
+          <w:lang w:val="en-US"/>
+        </w:rPr>
+      </w:pPr>
+      <w:r>
+        <w:rPr>
+          <w:rFonts w:ascii="Helvetica" w:hAnsi="Helvetica"/>
+          <w:bCs/>
+          <w:sz w:val="22"/>
+          <w:szCs w:val="22"/>
+          <w:lang w:val="en-US"/>
+        </w:rPr>
+        <w:t xml:space="preserve">    Project Collaboration: Another use-case for DartBoard is to facilitate collaboration among team members working on the same project. With its ability to generate an HTML document that can be shared easily with other team members, DartBoard can help to ensure that all members of the team have a clear understanding of the project's codebase and can work together effectively.</w:t>
+      </w:r>
+    </w:p>
+    <w:p>
+      <w:pPr>
+        <w:rPr>
+          <w:rFonts w:ascii="Helvetica" w:hAnsi="Helvetica"/>
+          <w:bCs/>
+          <w:sz w:val="22"/>
+          <w:szCs w:val="22"/>
+          <w:lang w:val="en-US"/>
+        </w:rPr>
+      </w:pPr>
+    </w:p>
+    <w:p>
+      <w:pPr>
+        <w:rPr>
+          <w:rFonts w:ascii="Helvetica" w:hAnsi="Helvetica"/>
+          <w:bCs/>
+          <w:sz w:val="22"/>
+          <w:szCs w:val="22"/>
+          <w:lang w:val="en-US"/>
+        </w:rPr>
+      </w:pPr>
+      <w:r>
+        <w:rPr>
+          <w:rFonts w:ascii="Helvetica" w:hAnsi="Helvetica"/>
+          <w:bCs/>
+          <w:sz w:val="22"/>
+          <w:szCs w:val="22"/>
+          <w:lang w:val="en-US"/>
+        </w:rPr>
+        <w:t xml:space="preserve">    Debugging: DartBoard can also be used as a debugging tool, with its ability to highlight syntax and show documentation on cursor hover helping to identify issues more quickly. By collapsing block scopes and providing a clear project tree, DartBoard can help to narrow down the source of errors and make debugging faster and more efficient.</w:t>
+      </w:r>
+    </w:p>
+    <w:p>
+      <w:pPr>
+        <w:rPr>
+          <w:rFonts w:ascii="Helvetica" w:hAnsi="Helvetica"/>
+          <w:bCs/>
+          <w:sz w:val="22"/>
+          <w:szCs w:val="22"/>
+          <w:lang w:val="en-US"/>
+        </w:rPr>
+      </w:pPr>
+    </w:p>
+    <w:p>
+      <w:pPr>
+        <w:rPr>
+          <w:rFonts w:ascii="Helvetica" w:hAnsi="Helvetica"/>
+          <w:bCs/>
+          <w:sz w:val="22"/>
+          <w:szCs w:val="22"/>
+          <w:lang w:val="en-US"/>
+        </w:rPr>
+      </w:pPr>
+      <w:r>
+        <w:rPr>
+          <w:rFonts w:ascii="Helvetica" w:hAnsi="Helvetica"/>
+          <w:bCs/>
+          <w:sz w:val="22"/>
+          <w:szCs w:val="22"/>
+          <w:lang w:val="en-US"/>
+        </w:rPr>
+        <w:t xml:space="preserve">    Documentation: DartBoard can be used as a tool to generate documentation for a project, with its ability to visualize the dependency graph and inheritance tree providing a clear overview of the project's structure. The ability to generate an HTML document that can be easily shared also makes it a convenient way to create project documentation that can be accessed by others.</w:t>
+      </w:r>
+    </w:p>
+    <w:p>
+      <w:pPr>
+        <w:rPr>
+          <w:rFonts w:ascii="Helvetica" w:hAnsi="Helvetica"/>
+          <w:bCs/>
+          <w:sz w:val="22"/>
+          <w:szCs w:val="22"/>
+          <w:lang w:val="en-US"/>
+        </w:rPr>
+      </w:pPr>
+    </w:p>
+    <w:p>
+      <w:pPr>
+        <w:rPr>
+          <w:rFonts w:ascii="Helvetica" w:hAnsi="Helvetica"/>
+          <w:bCs/>
+          <w:sz w:val="22"/>
+          <w:szCs w:val="22"/>
+          <w:lang w:val="en-US"/>
+        </w:rPr>
+      </w:pPr>
+      <w:r>
+        <w:rPr>
+          <w:rFonts w:ascii="Helvetica" w:hAnsi="Helvetica"/>
+          <w:bCs/>
+          <w:sz w:val="22"/>
+          <w:szCs w:val="22"/>
+          <w:lang w:val="en-US"/>
+        </w:rPr>
+        <w:t xml:space="preserve">    Continuous Integration/Deployment: DartBoard can be integrated with continuous integration/deployment pipelines, such as Github Actions, to automatically generate the HTML alongside documentation pipelines, linters, testers, builders, and other tools. This use-case can help to ensure that the code is always analyzed and up-to-date, and any issues or bugs are quickly identified and resolved.</w:t>
+      </w:r>
+    </w:p>
+    <w:p>
+      <w:pPr>
+        <w:rPr>
+          <w:rFonts w:ascii="Helvetica" w:hAnsi="Helvetica"/>
+          <w:b/>
+          <w:sz w:val="22"/>
+          <w:szCs w:val="22"/>
+          <w:lang w:val="en-US"/>
+        </w:rPr>
+      </w:pPr>
+    </w:p>
+    <w:p>
+      <w:pPr>
         <w:rPr>
           <w:rFonts w:ascii="Helvetica" w:hAnsi="Helvetica"/>
           <w:b/>
@@ -5635,6 +5307,35 @@
           <w:szCs w:val="28"/>
           <w:lang w:val="en-US"/>
         </w:rPr>
+      </w:pPr>
+      <w:r>
+        <w:rPr>
+          <w:rFonts w:ascii="Helvetica" w:hAnsi="Helvetica"/>
+          <w:b/>
+          <w:sz w:val="28"/>
+          <w:szCs w:val="28"/>
+          <w:lang w:val="en-US"/>
+        </w:rPr>
+        <w:br w:type="page"/>
+      </w:r>
+    </w:p>
+    <w:p>
+      <w:pPr>
+        <w:rPr>
+          <w:ins w:id="1" w:author="Ruslan Saduov" w:date="2022-11-27T15:51:00Z"/>
+          <w:rFonts w:ascii="Helvetica" w:hAnsi="Helvetica"/>
+          <w:bCs/>
+          <w:lang w:val="en-US"/>
+        </w:rPr>
+      </w:pPr>
+      <w:r>
+        <w:rPr>
+          <w:rFonts w:ascii="Helvetica" w:hAnsi="Helvetica"/>
+          <w:b/>
+          <w:sz w:val="28"/>
+          <w:szCs w:val="28"/>
+          <w:lang w:val="en-US"/>
+        </w:rPr>
         <w:lastRenderedPageBreak/>
         <w:t xml:space="preserve">Bibliography: </w:t>
       </w:r>
@@ -5660,6 +5361,7 @@
       </w:pPr>
       <w:r>
         <w:rPr>
+          <w:rFonts w:ascii="Helvetica" w:hAnsi="Helvetica"/>
           <w:noProof/>
         </w:rPr>
         <w:drawing>
@@ -5751,18 +5453,7 @@
           <w:lang w:val="en-US"/>
         </w:rPr>
         <w:lastRenderedPageBreak/>
-        <w:t>C</w:t>
-      </w:r>
-      <w:r>
-        <w:rPr>
-          <w:rFonts w:ascii="Helvetica" w:hAnsi="Helvetica"/>
-          <w:b/>
-          <w:bCs/>
-          <w:sz w:val="28"/>
-          <w:szCs w:val="28"/>
-          <w:lang w:val="en-US"/>
-        </w:rPr>
-        <w:t>ode</w:t>
+        <w:t>Code</w:t>
       </w:r>
     </w:p>
     <w:p>

</xml_diff>

<commit_message>
transition to new pipeline system [2]: block_collapsers & syntax_highlighting
</commit_message>
<xml_diff>
--- a/thesis.docx
+++ b/thesis.docx
@@ -56,8 +56,9 @@
           <w:szCs w:val="22"/>
           <w:lang w:val="en-US"/>
         </w:rPr>
-        <w:t>Timur Nugaev</w:t>
-      </w:r>
+        <w:t xml:space="preserve">Timur </w:t>
+      </w:r>
+      <w:proofErr w:type="spellStart"/>
       <w:r>
         <w:rPr>
           <w:rFonts w:ascii="Helvetica" w:hAnsi="Helvetica" w:cs="Helvetica Neue"/>
@@ -65,7 +66,37 @@
           <w:szCs w:val="22"/>
           <w:lang w:val="en-US"/>
         </w:rPr>
-        <w:t>, Innopolis University</w:t>
+        <w:t>Nugaev</w:t>
+      </w:r>
+      <w:proofErr w:type="spellEnd"/>
+      <w:r>
+        <w:rPr>
+          <w:rFonts w:ascii="Helvetica" w:hAnsi="Helvetica" w:cs="Helvetica Neue"/>
+          <w:sz w:val="22"/>
+          <w:szCs w:val="22"/>
+          <w:lang w:val="en-US"/>
+        </w:rPr>
+        <w:t xml:space="preserve">, </w:t>
+      </w:r>
+      <w:proofErr w:type="spellStart"/>
+      <w:r>
+        <w:rPr>
+          <w:rFonts w:ascii="Helvetica" w:hAnsi="Helvetica" w:cs="Helvetica Neue"/>
+          <w:sz w:val="22"/>
+          <w:szCs w:val="22"/>
+          <w:lang w:val="en-US"/>
+        </w:rPr>
+        <w:t>Innopolis</w:t>
+      </w:r>
+      <w:proofErr w:type="spellEnd"/>
+      <w:r>
+        <w:rPr>
+          <w:rFonts w:ascii="Helvetica" w:hAnsi="Helvetica" w:cs="Helvetica Neue"/>
+          <w:sz w:val="22"/>
+          <w:szCs w:val="22"/>
+          <w:lang w:val="en-US"/>
+        </w:rPr>
+        <w:t xml:space="preserve"> University</w:t>
       </w:r>
     </w:p>
     <w:p>
@@ -78,6 +109,7 @@
           <w:lang w:val="en-US"/>
         </w:rPr>
       </w:pPr>
+      <w:proofErr w:type="spellStart"/>
       <w:r>
         <w:rPr>
           <w:rFonts w:ascii="Helvetica" w:hAnsi="Helvetica" w:cs="Helvetica Neue"/>
@@ -87,27 +119,265 @@
         </w:rPr>
         <w:t>t.nugaev@innopolis.university</w:t>
       </w:r>
-    </w:p>
-    <w:p>
-      <w:pPr>
-        <w:rPr>
-          <w:rFonts w:ascii="Helvetica" w:hAnsi="Helvetica"/>
-          <w:b/>
-          <w:bCs/>
-          <w:sz w:val="22"/>
-          <w:szCs w:val="22"/>
-          <w:lang w:val="en-US"/>
-        </w:rPr>
-      </w:pPr>
-    </w:p>
-    <w:p>
-      <w:pPr>
-        <w:rPr>
-          <w:rFonts w:ascii="Helvetica" w:hAnsi="Helvetica"/>
-          <w:b/>
-          <w:bCs/>
-          <w:sz w:val="22"/>
-          <w:szCs w:val="22"/>
+      <w:proofErr w:type="spellEnd"/>
+    </w:p>
+    <w:p>
+      <w:pPr>
+        <w:rPr>
+          <w:rFonts w:ascii="Helvetica" w:hAnsi="Helvetica"/>
+          <w:b/>
+          <w:bCs/>
+          <w:sz w:val="22"/>
+          <w:szCs w:val="22"/>
+          <w:lang w:val="en-US"/>
+        </w:rPr>
+      </w:pPr>
+    </w:p>
+    <w:p>
+      <w:pPr>
+        <w:rPr>
+          <w:rFonts w:ascii="Helvetica" w:hAnsi="Helvetica"/>
+          <w:b/>
+          <w:bCs/>
+          <w:sz w:val="22"/>
+          <w:szCs w:val="22"/>
+          <w:lang w:val="en-US"/>
+        </w:rPr>
+      </w:pPr>
+    </w:p>
+    <w:p>
+      <w:pPr>
+        <w:rPr>
+          <w:rFonts w:ascii="Helvetica" w:hAnsi="Helvetica"/>
+          <w:b/>
+          <w:bCs/>
+          <w:sz w:val="28"/>
+          <w:szCs w:val="28"/>
+          <w:lang w:val="en-US"/>
+        </w:rPr>
+      </w:pPr>
+      <w:r>
+        <w:rPr>
+          <w:rFonts w:ascii="Helvetica" w:hAnsi="Helvetica"/>
+          <w:b/>
+          <w:bCs/>
+          <w:sz w:val="28"/>
+          <w:szCs w:val="28"/>
+          <w:lang w:val="en-US"/>
+        </w:rPr>
+        <w:t>Structure</w:t>
+      </w:r>
+    </w:p>
+    <w:p>
+      <w:pPr>
+        <w:pStyle w:val="a6"/>
+        <w:numPr>
+          <w:ilvl w:val="0"/>
+          <w:numId w:val="20"/>
+        </w:numPr>
+        <w:rPr>
+          <w:rFonts w:ascii="Helvetica" w:hAnsi="Helvetica"/>
+          <w:sz w:val="22"/>
+          <w:szCs w:val="22"/>
+          <w:lang w:val="en-US"/>
+        </w:rPr>
+      </w:pPr>
+      <w:r>
+        <w:rPr>
+          <w:rFonts w:ascii="Helvetica" w:hAnsi="Helvetica"/>
+          <w:sz w:val="22"/>
+          <w:szCs w:val="22"/>
+          <w:lang w:val="en-US"/>
+        </w:rPr>
+        <w:t>Structure</w:t>
+      </w:r>
+    </w:p>
+    <w:p>
+      <w:pPr>
+        <w:pStyle w:val="a6"/>
+        <w:numPr>
+          <w:ilvl w:val="0"/>
+          <w:numId w:val="20"/>
+        </w:numPr>
+        <w:rPr>
+          <w:rFonts w:ascii="Helvetica" w:hAnsi="Helvetica"/>
+          <w:sz w:val="22"/>
+          <w:szCs w:val="22"/>
+          <w:lang w:val="en-US"/>
+        </w:rPr>
+      </w:pPr>
+      <w:r>
+        <w:rPr>
+          <w:rFonts w:ascii="Helvetica" w:hAnsi="Helvetica"/>
+          <w:sz w:val="22"/>
+          <w:szCs w:val="22"/>
+          <w:lang w:val="en-US"/>
+        </w:rPr>
+        <w:t>Abstract</w:t>
+      </w:r>
+    </w:p>
+    <w:p>
+      <w:pPr>
+        <w:pStyle w:val="a6"/>
+        <w:numPr>
+          <w:ilvl w:val="0"/>
+          <w:numId w:val="20"/>
+        </w:numPr>
+        <w:rPr>
+          <w:rFonts w:ascii="Helvetica" w:hAnsi="Helvetica"/>
+          <w:sz w:val="22"/>
+          <w:szCs w:val="22"/>
+          <w:lang w:val="en-US"/>
+        </w:rPr>
+      </w:pPr>
+      <w:r>
+        <w:rPr>
+          <w:rFonts w:ascii="Helvetica" w:hAnsi="Helvetica"/>
+          <w:sz w:val="22"/>
+          <w:szCs w:val="22"/>
+          <w:lang w:val="en-US"/>
+        </w:rPr>
+        <w:t>Intro</w:t>
+      </w:r>
+    </w:p>
+    <w:p>
+      <w:pPr>
+        <w:pStyle w:val="a6"/>
+        <w:numPr>
+          <w:ilvl w:val="0"/>
+          <w:numId w:val="20"/>
+        </w:numPr>
+        <w:rPr>
+          <w:rFonts w:ascii="Helvetica" w:hAnsi="Helvetica"/>
+          <w:sz w:val="22"/>
+          <w:szCs w:val="22"/>
+          <w:lang w:val="en-US"/>
+        </w:rPr>
+      </w:pPr>
+      <w:r>
+        <w:rPr>
+          <w:rFonts w:ascii="Helvetica" w:hAnsi="Helvetica"/>
+          <w:sz w:val="22"/>
+          <w:szCs w:val="22"/>
+          <w:lang w:val="en-US"/>
+        </w:rPr>
+        <w:t>LR</w:t>
+      </w:r>
+    </w:p>
+    <w:p>
+      <w:pPr>
+        <w:pStyle w:val="a6"/>
+        <w:numPr>
+          <w:ilvl w:val="0"/>
+          <w:numId w:val="20"/>
+        </w:numPr>
+        <w:rPr>
+          <w:rFonts w:ascii="Helvetica" w:hAnsi="Helvetica"/>
+          <w:sz w:val="22"/>
+          <w:szCs w:val="22"/>
+          <w:lang w:val="en-US"/>
+        </w:rPr>
+      </w:pPr>
+      <w:r>
+        <w:rPr>
+          <w:rFonts w:ascii="Helvetica" w:hAnsi="Helvetica"/>
+          <w:sz w:val="22"/>
+          <w:szCs w:val="22"/>
+          <w:lang w:val="en-US"/>
+        </w:rPr>
+        <w:t>FR</w:t>
+      </w:r>
+    </w:p>
+    <w:p>
+      <w:pPr>
+        <w:pStyle w:val="a6"/>
+        <w:numPr>
+          <w:ilvl w:val="0"/>
+          <w:numId w:val="20"/>
+        </w:numPr>
+        <w:rPr>
+          <w:rFonts w:ascii="Helvetica" w:hAnsi="Helvetica"/>
+          <w:sz w:val="22"/>
+          <w:szCs w:val="22"/>
+          <w:lang w:val="en-US"/>
+        </w:rPr>
+      </w:pPr>
+      <w:r>
+        <w:rPr>
+          <w:rFonts w:ascii="Helvetica" w:hAnsi="Helvetica"/>
+          <w:sz w:val="22"/>
+          <w:szCs w:val="22"/>
+          <w:lang w:val="en-US"/>
+        </w:rPr>
+        <w:t>NFR</w:t>
+      </w:r>
+    </w:p>
+    <w:p>
+      <w:pPr>
+        <w:pStyle w:val="a6"/>
+        <w:numPr>
+          <w:ilvl w:val="0"/>
+          <w:numId w:val="20"/>
+        </w:numPr>
+        <w:rPr>
+          <w:rFonts w:ascii="Helvetica" w:hAnsi="Helvetica"/>
+          <w:sz w:val="22"/>
+          <w:szCs w:val="22"/>
+          <w:lang w:val="en-US"/>
+        </w:rPr>
+      </w:pPr>
+      <w:r>
+        <w:rPr>
+          <w:rFonts w:ascii="Helvetica" w:hAnsi="Helvetica"/>
+          <w:sz w:val="22"/>
+          <w:szCs w:val="22"/>
+          <w:lang w:val="en-US"/>
+        </w:rPr>
+        <w:t>Implementation</w:t>
+      </w:r>
+    </w:p>
+    <w:p>
+      <w:pPr>
+        <w:pStyle w:val="a6"/>
+        <w:numPr>
+          <w:ilvl w:val="0"/>
+          <w:numId w:val="20"/>
+        </w:numPr>
+        <w:rPr>
+          <w:rFonts w:ascii="Helvetica" w:hAnsi="Helvetica"/>
+          <w:sz w:val="22"/>
+          <w:szCs w:val="22"/>
+          <w:lang w:val="en-US"/>
+        </w:rPr>
+      </w:pPr>
+      <w:r>
+        <w:rPr>
+          <w:rFonts w:ascii="Helvetica" w:hAnsi="Helvetica"/>
+          <w:sz w:val="22"/>
+          <w:szCs w:val="22"/>
+          <w:lang w:val="en-US"/>
+        </w:rPr>
+        <w:t>Value/Purpose?</w:t>
+      </w:r>
+    </w:p>
+    <w:p>
+      <w:pPr>
+        <w:rPr>
+          <w:rFonts w:ascii="Helvetica" w:hAnsi="Helvetica"/>
+          <w:sz w:val="22"/>
+          <w:szCs w:val="22"/>
+          <w:lang w:val="en-US"/>
+        </w:rPr>
+      </w:pPr>
+    </w:p>
+    <w:p>
+      <w:pPr>
+        <w:rPr>
+          <w:rFonts w:ascii="Helvetica" w:hAnsi="Helvetica"/>
+          <w:b/>
+          <w:bCs/>
+          <w:sz w:val="28"/>
+          <w:szCs w:val="28"/>
           <w:lang w:val="en-US"/>
         </w:rPr>
       </w:pPr>
@@ -385,7 +655,27 @@
           <w:szCs w:val="22"/>
           <w:lang w:val="en-US"/>
         </w:rPr>
-        <w:t>Nowadays, there are so many giant large-scale projects like Windows or the gcc compiler. All of them demand incredible level of dedication to develop and maintain the thousands, millions of lines of code. So</w:t>
+        <w:t xml:space="preserve">Nowadays, there are so many giant large-scale projects like Windows or the </w:t>
+      </w:r>
+      <w:proofErr w:type="spellStart"/>
+      <w:r>
+        <w:rPr>
+          <w:rFonts w:ascii="Helvetica" w:hAnsi="Helvetica"/>
+          <w:sz w:val="22"/>
+          <w:szCs w:val="22"/>
+          <w:lang w:val="en-US"/>
+        </w:rPr>
+        <w:t>gcc</w:t>
+      </w:r>
+      <w:proofErr w:type="spellEnd"/>
+      <w:r>
+        <w:rPr>
+          <w:rFonts w:ascii="Helvetica" w:hAnsi="Helvetica"/>
+          <w:sz w:val="22"/>
+          <w:szCs w:val="22"/>
+          <w:lang w:val="en-US"/>
+        </w:rPr>
+        <w:t xml:space="preserve"> compiler. All of them demand incredible level of dedication to develop and maintain the thousands, millions of lines of code. So</w:t>
       </w:r>
       <w:r>
         <w:rPr>
@@ -546,6 +836,7 @@
           <w:szCs w:val="22"/>
           <w:lang w:val="en-US"/>
         </w:rPr>
+        <w:lastRenderedPageBreak/>
         <w:t xml:space="preserve">Scale. As </w:t>
       </w:r>
       <w:r>
@@ -676,7 +967,6 @@
           <w:szCs w:val="22"/>
           <w:lang w:val="en-US"/>
         </w:rPr>
-        <w:lastRenderedPageBreak/>
         <w:t xml:space="preserve">So, this is why people started to visualize their code. </w:t>
       </w:r>
       <w:r>
@@ -845,7 +1135,27 @@
           <w:szCs w:val="22"/>
           <w:lang w:val="en-US"/>
         </w:rPr>
-        <w:t>The final product (DartBoard) is going to be useful for programmers to review other programmers. The tool highlights the different code entities based on their syntactic</w:t>
+        <w:t>The final product (</w:t>
+      </w:r>
+      <w:proofErr w:type="spellStart"/>
+      <w:r>
+        <w:rPr>
+          <w:rFonts w:ascii="Helvetica" w:hAnsi="Helvetica"/>
+          <w:sz w:val="22"/>
+          <w:szCs w:val="22"/>
+          <w:lang w:val="en-US"/>
+        </w:rPr>
+        <w:t>DartBoard</w:t>
+      </w:r>
+      <w:proofErr w:type="spellEnd"/>
+      <w:r>
+        <w:rPr>
+          <w:rFonts w:ascii="Helvetica" w:hAnsi="Helvetica"/>
+          <w:sz w:val="22"/>
+          <w:szCs w:val="22"/>
+          <w:lang w:val="en-US"/>
+        </w:rPr>
+        <w:t>) is going to be useful for programmers to review other programmers. The tool highlights the different code entities based on their syntactic</w:t>
       </w:r>
       <w:r>
         <w:rPr>
@@ -935,7 +1245,27 @@
           <w:szCs w:val="22"/>
           <w:lang w:val="en-US"/>
         </w:rPr>
-        <w:t>than to spin up a whole IDE, all the processes of the IDE, etc. The document is only generated once, when the end-user launches DartBoard. The whole HTML is then ready to be sent to whoever and operated under almost any conditions, no matter online or offline.</w:t>
+        <w:t xml:space="preserve">than to spin up a whole IDE, all the processes of the IDE, etc. The document is only generated once, when the end-user launches </w:t>
+      </w:r>
+      <w:proofErr w:type="spellStart"/>
+      <w:r>
+        <w:rPr>
+          <w:rFonts w:ascii="Helvetica" w:hAnsi="Helvetica"/>
+          <w:sz w:val="22"/>
+          <w:szCs w:val="22"/>
+          <w:lang w:val="en-US"/>
+        </w:rPr>
+        <w:t>DartBoard</w:t>
+      </w:r>
+      <w:proofErr w:type="spellEnd"/>
+      <w:r>
+        <w:rPr>
+          <w:rFonts w:ascii="Helvetica" w:hAnsi="Helvetica"/>
+          <w:sz w:val="22"/>
+          <w:szCs w:val="22"/>
+          <w:lang w:val="en-US"/>
+        </w:rPr>
+        <w:t>. The whole HTML is then ready to be sent to whoever and operated under almost any conditions, no matter online or offline.</w:t>
       </w:r>
     </w:p>
     <w:p>
@@ -1099,6 +1429,7 @@
           <w:szCs w:val="22"/>
           <w:lang w:val="en-US"/>
         </w:rPr>
+        <w:lastRenderedPageBreak/>
         <w:t xml:space="preserve"> </w:t>
       </w:r>
     </w:p>
@@ -1118,17 +1449,7 @@
           <w:szCs w:val="22"/>
           <w:lang w:val="en-US"/>
         </w:rPr>
-        <w:t xml:space="preserve">Numerous research has been conducted on the topic studying different approaches to software visualization, such as Line Representation [1], to the right of the screen of the code editor that shows what the file code looks like, zoomed out. A variant of this approach may be seen in many popular text/code editors by default or using plug-ins: for example, in VS Code or Sublime Text. Another visualization technique may be the Summary Representation tool [1] that gives the bird’s eye view on the codebase and allows the end-user (the programmer) to see where and how old each of the components of their system is. Alternatively, even 3D code visualization tools exist, such as Code Park [5], that aim to represent the codebase of a software system in 3-dimensional space for better immersion and comprehensiveness. All these </w:t>
-      </w:r>
-      <w:r>
-        <w:rPr>
-          <w:rFonts w:ascii="Helvetica" w:hAnsi="Helvetica"/>
-          <w:sz w:val="22"/>
-          <w:szCs w:val="22"/>
-          <w:lang w:val="en-US"/>
-        </w:rPr>
-        <w:lastRenderedPageBreak/>
-        <w:t xml:space="preserve">methods and approaches aim to give the programmer a complete picture of what is happening with their code, providing as much simplification as possible. </w:t>
+        <w:t xml:space="preserve">Numerous research has been conducted on the topic studying different approaches to software visualization, such as Line Representation [1], to the right of the screen of the code editor that shows what the file code looks like, zoomed out. A variant of this approach may be seen in many popular text/code editors by default or using plug-ins: for example, in VS Code or Sublime Text. Another visualization technique may be the Summary Representation tool [1] that gives the bird’s eye view on the codebase and allows the end-user (the programmer) to see where and how old each of the components of their system is. Alternatively, even 3D code visualization tools exist, such as Code Park [5], that aim to represent the codebase of a software system in 3-dimensional space for better immersion and comprehensiveness. All these methods and approaches aim to give the programmer a complete picture of what is happening with their code, providing as much simplification as possible. </w:t>
       </w:r>
     </w:p>
     <w:p>
@@ -1490,7 +1811,28 @@
           <w:szCs w:val="22"/>
           <w:lang w:val="en-US"/>
         </w:rPr>
-        <w:t xml:space="preserve">Some examples of popular static code analyzers/checkers include Coverity Static Analysis, Fortify, and FindBugs [10]. </w:t>
+        <w:lastRenderedPageBreak/>
+        <w:t xml:space="preserve">Some examples of popular static code analyzers/checkers include Coverity Static Analysis, Fortify, and </w:t>
+      </w:r>
+      <w:proofErr w:type="spellStart"/>
+      <w:r>
+        <w:rPr>
+          <w:rFonts w:ascii="Helvetica" w:hAnsi="Helvetica"/>
+          <w:sz w:val="22"/>
+          <w:szCs w:val="22"/>
+          <w:lang w:val="en-US"/>
+        </w:rPr>
+        <w:t>FindBugs</w:t>
+      </w:r>
+      <w:proofErr w:type="spellEnd"/>
+      <w:r>
+        <w:rPr>
+          <w:rFonts w:ascii="Helvetica" w:hAnsi="Helvetica"/>
+          <w:sz w:val="22"/>
+          <w:szCs w:val="22"/>
+          <w:lang w:val="en-US"/>
+        </w:rPr>
+        <w:t xml:space="preserve"> [10]. </w:t>
       </w:r>
     </w:p>
     <w:p>
@@ -1588,7 +1930,6 @@
           <w:szCs w:val="22"/>
           <w:lang w:val="en-US"/>
         </w:rPr>
-        <w:lastRenderedPageBreak/>
         <w:t xml:space="preserve"> </w:t>
       </w:r>
     </w:p>
@@ -1608,7 +1949,27 @@
           <w:szCs w:val="22"/>
           <w:lang w:val="en-US"/>
         </w:rPr>
-        <w:t xml:space="preserve">In their research “A Theory of Name Resolution,” Neron </w:t>
+        <w:t xml:space="preserve">In their research “A Theory of Name Resolution,” </w:t>
+      </w:r>
+      <w:proofErr w:type="spellStart"/>
+      <w:r>
+        <w:rPr>
+          <w:rFonts w:ascii="Helvetica" w:hAnsi="Helvetica"/>
+          <w:sz w:val="22"/>
+          <w:szCs w:val="22"/>
+          <w:lang w:val="en-US"/>
+        </w:rPr>
+        <w:t>Neron</w:t>
+      </w:r>
+      <w:proofErr w:type="spellEnd"/>
+      <w:r>
+        <w:rPr>
+          <w:rFonts w:ascii="Helvetica" w:hAnsi="Helvetica"/>
+          <w:sz w:val="22"/>
+          <w:szCs w:val="22"/>
+          <w:lang w:val="en-US"/>
+        </w:rPr>
+        <w:t xml:space="preserve"> </w:t>
       </w:r>
       <w:r>
         <w:rPr>
@@ -1906,23 +2267,16 @@
         </w:rPr>
         <w:t xml:space="preserve">Semantic – everything that has to do with the semantics of the source code. Name resolutions, scopes, etc. To visualize semantic information, we need to solve many complex problems. It takes into account all sorts of contextual information. Example: tooltip on hover to show where the declaration for the variable usage is. Moreover, the analyzer should distinguish between multiple declarations of variables with the same name; it should understand and treat them like different variables. </w:t>
       </w:r>
-      <w:r>
-        <w:rPr>
-          <w:rFonts w:ascii="Helvetica" w:hAnsi="Helvetica"/>
-          <w:sz w:val="22"/>
-          <w:szCs w:val="22"/>
-        </w:rPr>
-        <w:t xml:space="preserve">This cannot be done using just regular expressions. </w:t>
-      </w:r>
-    </w:p>
-    <w:p>
-      <w:pPr>
-        <w:rPr>
-          <w:rFonts w:ascii="Helvetica" w:hAnsi="Helvetica"/>
-          <w:sz w:val="22"/>
-          <w:szCs w:val="22"/>
-        </w:rPr>
-      </w:pPr>
+      <w:proofErr w:type="spellStart"/>
+      <w:r>
+        <w:rPr>
+          <w:rFonts w:ascii="Helvetica" w:hAnsi="Helvetica"/>
+          <w:sz w:val="22"/>
+          <w:szCs w:val="22"/>
+        </w:rPr>
+        <w:t>This</w:t>
+      </w:r>
+      <w:proofErr w:type="spellEnd"/>
       <w:r>
         <w:rPr>
           <w:rFonts w:ascii="Helvetica" w:hAnsi="Helvetica"/>
@@ -1931,6 +2285,149 @@
         </w:rPr>
         <w:t xml:space="preserve"> </w:t>
       </w:r>
+      <w:proofErr w:type="spellStart"/>
+      <w:r>
+        <w:rPr>
+          <w:rFonts w:ascii="Helvetica" w:hAnsi="Helvetica"/>
+          <w:sz w:val="22"/>
+          <w:szCs w:val="22"/>
+        </w:rPr>
+        <w:t>cannot</w:t>
+      </w:r>
+      <w:proofErr w:type="spellEnd"/>
+      <w:r>
+        <w:rPr>
+          <w:rFonts w:ascii="Helvetica" w:hAnsi="Helvetica"/>
+          <w:sz w:val="22"/>
+          <w:szCs w:val="22"/>
+        </w:rPr>
+        <w:t xml:space="preserve"> </w:t>
+      </w:r>
+      <w:proofErr w:type="spellStart"/>
+      <w:r>
+        <w:rPr>
+          <w:rFonts w:ascii="Helvetica" w:hAnsi="Helvetica"/>
+          <w:sz w:val="22"/>
+          <w:szCs w:val="22"/>
+        </w:rPr>
+        <w:t>be</w:t>
+      </w:r>
+      <w:proofErr w:type="spellEnd"/>
+      <w:r>
+        <w:rPr>
+          <w:rFonts w:ascii="Helvetica" w:hAnsi="Helvetica"/>
+          <w:sz w:val="22"/>
+          <w:szCs w:val="22"/>
+        </w:rPr>
+        <w:t xml:space="preserve"> </w:t>
+      </w:r>
+      <w:proofErr w:type="spellStart"/>
+      <w:r>
+        <w:rPr>
+          <w:rFonts w:ascii="Helvetica" w:hAnsi="Helvetica"/>
+          <w:sz w:val="22"/>
+          <w:szCs w:val="22"/>
+        </w:rPr>
+        <w:t>done</w:t>
+      </w:r>
+      <w:proofErr w:type="spellEnd"/>
+      <w:r>
+        <w:rPr>
+          <w:rFonts w:ascii="Helvetica" w:hAnsi="Helvetica"/>
+          <w:sz w:val="22"/>
+          <w:szCs w:val="22"/>
+        </w:rPr>
+        <w:t xml:space="preserve"> </w:t>
+      </w:r>
+      <w:proofErr w:type="spellStart"/>
+      <w:r>
+        <w:rPr>
+          <w:rFonts w:ascii="Helvetica" w:hAnsi="Helvetica"/>
+          <w:sz w:val="22"/>
+          <w:szCs w:val="22"/>
+        </w:rPr>
+        <w:t>using</w:t>
+      </w:r>
+      <w:proofErr w:type="spellEnd"/>
+      <w:r>
+        <w:rPr>
+          <w:rFonts w:ascii="Helvetica" w:hAnsi="Helvetica"/>
+          <w:sz w:val="22"/>
+          <w:szCs w:val="22"/>
+        </w:rPr>
+        <w:t xml:space="preserve"> </w:t>
+      </w:r>
+      <w:proofErr w:type="spellStart"/>
+      <w:r>
+        <w:rPr>
+          <w:rFonts w:ascii="Helvetica" w:hAnsi="Helvetica"/>
+          <w:sz w:val="22"/>
+          <w:szCs w:val="22"/>
+        </w:rPr>
+        <w:t>just</w:t>
+      </w:r>
+      <w:proofErr w:type="spellEnd"/>
+      <w:r>
+        <w:rPr>
+          <w:rFonts w:ascii="Helvetica" w:hAnsi="Helvetica"/>
+          <w:sz w:val="22"/>
+          <w:szCs w:val="22"/>
+        </w:rPr>
+        <w:t xml:space="preserve"> </w:t>
+      </w:r>
+      <w:proofErr w:type="spellStart"/>
+      <w:r>
+        <w:rPr>
+          <w:rFonts w:ascii="Helvetica" w:hAnsi="Helvetica"/>
+          <w:sz w:val="22"/>
+          <w:szCs w:val="22"/>
+        </w:rPr>
+        <w:t>regular</w:t>
+      </w:r>
+      <w:proofErr w:type="spellEnd"/>
+      <w:r>
+        <w:rPr>
+          <w:rFonts w:ascii="Helvetica" w:hAnsi="Helvetica"/>
+          <w:sz w:val="22"/>
+          <w:szCs w:val="22"/>
+        </w:rPr>
+        <w:t xml:space="preserve"> </w:t>
+      </w:r>
+      <w:proofErr w:type="spellStart"/>
+      <w:r>
+        <w:rPr>
+          <w:rFonts w:ascii="Helvetica" w:hAnsi="Helvetica"/>
+          <w:sz w:val="22"/>
+          <w:szCs w:val="22"/>
+        </w:rPr>
+        <w:t>expressions</w:t>
+      </w:r>
+      <w:proofErr w:type="spellEnd"/>
+      <w:r>
+        <w:rPr>
+          <w:rFonts w:ascii="Helvetica" w:hAnsi="Helvetica"/>
+          <w:sz w:val="22"/>
+          <w:szCs w:val="22"/>
+        </w:rPr>
+        <w:t xml:space="preserve">. </w:t>
+      </w:r>
+    </w:p>
+    <w:p>
+      <w:pPr>
+        <w:rPr>
+          <w:rFonts w:ascii="Helvetica" w:hAnsi="Helvetica"/>
+          <w:sz w:val="22"/>
+          <w:szCs w:val="22"/>
+        </w:rPr>
+      </w:pPr>
+      <w:r>
+        <w:rPr>
+          <w:rFonts w:ascii="Helvetica" w:hAnsi="Helvetica"/>
+          <w:sz w:val="22"/>
+          <w:szCs w:val="22"/>
+        </w:rPr>
+        <w:t xml:space="preserve"> </w:t>
+      </w:r>
     </w:p>
     <w:p>
       <w:pPr>
@@ -1986,6 +2483,7 @@
           <w:szCs w:val="22"/>
           <w:lang w:val="en-US"/>
         </w:rPr>
+        <w:lastRenderedPageBreak/>
         <w:t xml:space="preserve">Most popular tools utilize both textual and graphical visualization methods. </w:t>
       </w:r>
     </w:p>
@@ -2103,7 +2601,6 @@
           <w:szCs w:val="22"/>
           <w:lang w:val="en-US"/>
         </w:rPr>
-        <w:lastRenderedPageBreak/>
         <w:t xml:space="preserve">Text visualization is used to simplify the source code to make it more comfortable and optimized to work with the codebase. It is mostly about code navigation tools, highlights, block collapsing, etc. </w:t>
       </w:r>
     </w:p>
@@ -2222,7 +2719,27 @@
           <w:szCs w:val="22"/>
           <w:lang w:val="en-US"/>
         </w:rPr>
-        <w:t xml:space="preserve">One of the most used examples of graphical visualization is UML diagrams [2]. According to Xavier Ferré Grau and María Isabel Sánchez Segura: “UML (Unified Modeling Language) is a language that allows to model, construct and document the elements that form a software system oriented at objects. It has become the de-facto standard of the industry” [13]. </w:t>
+        <w:t xml:space="preserve">One of the most used examples of graphical visualization is UML diagrams [2]. According to Xavier </w:t>
+      </w:r>
+      <w:proofErr w:type="spellStart"/>
+      <w:r>
+        <w:rPr>
+          <w:rFonts w:ascii="Helvetica" w:hAnsi="Helvetica"/>
+          <w:sz w:val="22"/>
+          <w:szCs w:val="22"/>
+          <w:lang w:val="en-US"/>
+        </w:rPr>
+        <w:t>Ferré</w:t>
+      </w:r>
+      <w:proofErr w:type="spellEnd"/>
+      <w:r>
+        <w:rPr>
+          <w:rFonts w:ascii="Helvetica" w:hAnsi="Helvetica"/>
+          <w:sz w:val="22"/>
+          <w:szCs w:val="22"/>
+          <w:lang w:val="en-US"/>
+        </w:rPr>
+        <w:t xml:space="preserve"> Grau and María Isabel Sánchez Segura: “UML (Unified Modeling Language) is a language that allows to model, construct and document the elements that form a software system oriented at objects. It has become the de-facto standard of the industry” [13]. </w:t>
       </w:r>
     </w:p>
     <w:p>
@@ -2526,6 +3043,7 @@
           <w:szCs w:val="22"/>
           <w:lang w:val="en-US"/>
         </w:rPr>
+        <w:lastRenderedPageBreak/>
         <w:t xml:space="preserve">Documentation generators generate documentation from the source code of an application [15]. The most common use-case is the automatic generation of the API documentation for back-end server applications such as Postman, Sphynx, and Swagger. </w:t>
       </w:r>
     </w:p>
@@ -2643,8 +3161,27 @@
           <w:szCs w:val="22"/>
           <w:lang w:val="en-US"/>
         </w:rPr>
-        <w:lastRenderedPageBreak/>
-        <w:t xml:space="preserve">We chose HTML as the main target markup language because it provides enough functionality to work with textual and graphical visualizations. It is also crossplatform and available on most modern computers via pre-installed software like browsers. It is versatile and powerful, compared to Markdown or PDF formats, and also allows for interaction and stylization using JavaScript and CSS. </w:t>
+        <w:t xml:space="preserve">We chose HTML as the main target markup language because it provides enough functionality to work with textual and graphical visualizations. It is also </w:t>
+      </w:r>
+      <w:proofErr w:type="spellStart"/>
+      <w:r>
+        <w:rPr>
+          <w:rFonts w:ascii="Helvetica" w:hAnsi="Helvetica"/>
+          <w:sz w:val="22"/>
+          <w:szCs w:val="22"/>
+          <w:lang w:val="en-US"/>
+        </w:rPr>
+        <w:t>crossplatform</w:t>
+      </w:r>
+      <w:proofErr w:type="spellEnd"/>
+      <w:r>
+        <w:rPr>
+          <w:rFonts w:ascii="Helvetica" w:hAnsi="Helvetica"/>
+          <w:sz w:val="22"/>
+          <w:szCs w:val="22"/>
+          <w:lang w:val="en-US"/>
+        </w:rPr>
+        <w:t xml:space="preserve"> and available on most modern computers via pre-installed software like browsers. It is versatile and powerful, compared to Markdown or PDF formats, and also allows for interaction and stylization using JavaScript and CSS. </w:t>
       </w:r>
     </w:p>
     <w:p>
@@ -2724,7 +3261,47 @@
           <w:szCs w:val="22"/>
           <w:lang w:val="en-US"/>
         </w:rPr>
-        <w:t xml:space="preserve">Code generation is prevalent in Flutter projects, which is what we base our tool around. Code generator packages create boilerplate code that is otherwise very tricky or time-consuming to write. Many popular packages are available on pub.dev, including Auto-route, Freezed, etc. Many of those are considered the de-facto standard and best practice in the world of Flutter. </w:t>
+        <w:t xml:space="preserve">Code generation is prevalent in Flutter projects, which is what we base our tool around. Code generator packages create boilerplate code that is otherwise very tricky or time-consuming to write. Many popular packages are available on </w:t>
+      </w:r>
+      <w:proofErr w:type="spellStart"/>
+      <w:r>
+        <w:rPr>
+          <w:rFonts w:ascii="Helvetica" w:hAnsi="Helvetica"/>
+          <w:sz w:val="22"/>
+          <w:szCs w:val="22"/>
+          <w:lang w:val="en-US"/>
+        </w:rPr>
+        <w:t>pub.dev</w:t>
+      </w:r>
+      <w:proofErr w:type="spellEnd"/>
+      <w:r>
+        <w:rPr>
+          <w:rFonts w:ascii="Helvetica" w:hAnsi="Helvetica"/>
+          <w:sz w:val="22"/>
+          <w:szCs w:val="22"/>
+          <w:lang w:val="en-US"/>
+        </w:rPr>
+        <w:t xml:space="preserve">, including Auto-route, </w:t>
+      </w:r>
+      <w:proofErr w:type="spellStart"/>
+      <w:r>
+        <w:rPr>
+          <w:rFonts w:ascii="Helvetica" w:hAnsi="Helvetica"/>
+          <w:sz w:val="22"/>
+          <w:szCs w:val="22"/>
+          <w:lang w:val="en-US"/>
+        </w:rPr>
+        <w:t>Freezed</w:t>
+      </w:r>
+      <w:proofErr w:type="spellEnd"/>
+      <w:r>
+        <w:rPr>
+          <w:rFonts w:ascii="Helvetica" w:hAnsi="Helvetica"/>
+          <w:sz w:val="22"/>
+          <w:szCs w:val="22"/>
+          <w:lang w:val="en-US"/>
+        </w:rPr>
+        <w:t xml:space="preserve">, etc. Many of those are considered the de-facto standard and best practice in the world of Flutter. </w:t>
       </w:r>
     </w:p>
     <w:p>
@@ -2762,7 +3339,27 @@
           <w:szCs w:val="22"/>
           <w:lang w:val="en-US"/>
         </w:rPr>
-        <w:t xml:space="preserve">Code generation commonly uses AST or the Element Tree under the hood to analyze the contents of the source code and then generate some boilerplate based on this information. For example, json_serializable (available at </w:t>
+        <w:t xml:space="preserve">Code generation commonly uses AST or the Element Tree under the hood to analyze the contents of the source code and then generate some boilerplate based on this information. For example, </w:t>
+      </w:r>
+      <w:proofErr w:type="spellStart"/>
+      <w:r>
+        <w:rPr>
+          <w:rFonts w:ascii="Helvetica" w:hAnsi="Helvetica"/>
+          <w:sz w:val="22"/>
+          <w:szCs w:val="22"/>
+          <w:lang w:val="en-US"/>
+        </w:rPr>
+        <w:t>json_serializable</w:t>
+      </w:r>
+      <w:proofErr w:type="spellEnd"/>
+      <w:r>
+        <w:rPr>
+          <w:rFonts w:ascii="Helvetica" w:hAnsi="Helvetica"/>
+          <w:sz w:val="22"/>
+          <w:szCs w:val="22"/>
+          <w:lang w:val="en-US"/>
+        </w:rPr>
+        <w:t xml:space="preserve"> (available at </w:t>
       </w:r>
       <w:r>
         <w:rPr>
@@ -2781,7 +3378,27 @@
           <w:szCs w:val="22"/>
           <w:lang w:val="en-US"/>
         </w:rPr>
-        <w:t>) uses the Element Tree to extract the annotations. Another example, in Freezed (available at https://pub.dev/packages/freezed)</w:t>
+        <w:t xml:space="preserve">) uses the Element Tree to extract the annotations. Another example, in </w:t>
+      </w:r>
+      <w:proofErr w:type="spellStart"/>
+      <w:r>
+        <w:rPr>
+          <w:rFonts w:ascii="Helvetica" w:hAnsi="Helvetica"/>
+          <w:sz w:val="22"/>
+          <w:szCs w:val="22"/>
+          <w:lang w:val="en-US"/>
+        </w:rPr>
+        <w:t>Freezed</w:t>
+      </w:r>
+      <w:proofErr w:type="spellEnd"/>
+      <w:r>
+        <w:rPr>
+          <w:rFonts w:ascii="Helvetica" w:hAnsi="Helvetica"/>
+          <w:sz w:val="22"/>
+          <w:szCs w:val="22"/>
+          <w:lang w:val="en-US"/>
+        </w:rPr>
+        <w:t xml:space="preserve"> (available at https://pub.dev/packages/freezed)</w:t>
       </w:r>
       <w:ins w:id="0" w:author="Ruslan Saduov" w:date="2022-11-27T14:57:00Z">
         <w:r>
@@ -2908,6 +3525,7 @@
           <w:szCs w:val="22"/>
         </w:rPr>
       </w:pPr>
+      <w:proofErr w:type="spellStart"/>
       <w:r>
         <w:rPr>
           <w:rFonts w:ascii="Helvetica" w:hAnsi="Helvetica"/>
@@ -2915,7 +3533,17 @@
           <w:sz w:val="22"/>
           <w:szCs w:val="22"/>
         </w:rPr>
-        <w:t xml:space="preserve">Fig. 2 </w:t>
+        <w:t>Fig</w:t>
+      </w:r>
+      <w:proofErr w:type="spellEnd"/>
+      <w:r>
+        <w:rPr>
+          <w:rFonts w:ascii="Helvetica" w:hAnsi="Helvetica"/>
+          <w:i/>
+          <w:sz w:val="22"/>
+          <w:szCs w:val="22"/>
+        </w:rPr>
+        <w:t xml:space="preserve">. 2 </w:t>
       </w:r>
     </w:p>
     <w:p>
@@ -3381,7 +4009,29 @@
           <w:szCs w:val="22"/>
           <w:lang w:val="en-US"/>
         </w:rPr>
-        <w:t>This chapter outlines the methods and approaches used to implement the DartBoard application. Section 3.1 describes the functional and non-functional requirements, as well as the use-cases for the application. In section 3.2, the technical stack and project architecture are discussed, including design decisions made for the application. Section 3.3 outlines the key features of the application and how they were implemented, while section 3.4 describes the testing and validation methods used to ensure the quality and reliability of the application. Finally, in section 3.5, the deployment and maintenance plan for the application is discussed, including how updates and new features will be managed.</w:t>
+        <w:t xml:space="preserve">This chapter outlines the methods and approaches used to implement the </w:t>
+      </w:r>
+      <w:proofErr w:type="spellStart"/>
+      <w:r>
+        <w:rPr>
+          <w:rFonts w:ascii="Helvetica" w:hAnsi="Helvetica"/>
+          <w:bCs/>
+          <w:sz w:val="22"/>
+          <w:szCs w:val="22"/>
+          <w:lang w:val="en-US"/>
+        </w:rPr>
+        <w:t>DartBoard</w:t>
+      </w:r>
+      <w:proofErr w:type="spellEnd"/>
+      <w:r>
+        <w:rPr>
+          <w:rFonts w:ascii="Helvetica" w:hAnsi="Helvetica"/>
+          <w:bCs/>
+          <w:sz w:val="22"/>
+          <w:szCs w:val="22"/>
+          <w:lang w:val="en-US"/>
+        </w:rPr>
+        <w:t xml:space="preserve"> application. Section 3.1 describes the functional and non-functional requirements, as well as the use-cases for the application. In section 3.2, the technical stack and project architecture are discussed, including design decisions made for the application. Section 3.3 outlines the key features of the application and how they were implemented, while section 3.4 describes the testing and validation methods used to ensure the quality and reliability of the application. Finally, in section 3.5, the deployment and maintenance plan for the application is discussed, including how updates and new features will be managed.</w:t>
       </w:r>
     </w:p>
     <w:p>
@@ -3460,39 +4110,127 @@
           <w:szCs w:val="22"/>
           <w:lang w:val="en-US"/>
         </w:rPr>
-        <w:t>The Functional Requirements chapter outlines the core features and capabilities that the DartBoard application is designed to provide. These requirements are divided into three priority levels: High, Medium, and Low. The High priority requirements are the core functionality of DartBoard and are considered essential for the application to be effective. The Medium priority requirements provide additional functionality that can enhance the user experience and productivity of the application. The Low priority requirements are optional features that are not considered essential for the core functionality of DartBoard.</w:t>
-      </w:r>
-    </w:p>
-    <w:p>
-      <w:pPr>
-        <w:rPr>
-          <w:rFonts w:ascii="Helvetica" w:hAnsi="Helvetica"/>
-          <w:bCs/>
-          <w:sz w:val="22"/>
-          <w:szCs w:val="22"/>
-          <w:lang w:val="en-US"/>
-        </w:rPr>
-      </w:pPr>
-    </w:p>
-    <w:p>
-      <w:pPr>
-        <w:rPr>
-          <w:rFonts w:ascii="Helvetica" w:hAnsi="Helvetica"/>
-          <w:bCs/>
-          <w:sz w:val="22"/>
-          <w:szCs w:val="22"/>
-          <w:lang w:val="en-US"/>
-        </w:rPr>
-      </w:pPr>
-      <w:r>
-        <w:rPr>
-          <w:rFonts w:ascii="Helvetica" w:hAnsi="Helvetica"/>
-          <w:bCs/>
-          <w:sz w:val="22"/>
-          <w:szCs w:val="22"/>
-          <w:lang w:val="en-US"/>
-        </w:rPr>
-        <w:t>By implementing these functional requirements, DartBoard aims to provide a lightweight, fast, and powerful solution for code analysis and visualization for projects written in the Dart programming language.</w:t>
+        <w:t xml:space="preserve">The Functional Requirements chapter outlines the core features and capabilities that the </w:t>
+      </w:r>
+      <w:proofErr w:type="spellStart"/>
+      <w:r>
+        <w:rPr>
+          <w:rFonts w:ascii="Helvetica" w:hAnsi="Helvetica"/>
+          <w:bCs/>
+          <w:sz w:val="22"/>
+          <w:szCs w:val="22"/>
+          <w:lang w:val="en-US"/>
+        </w:rPr>
+        <w:t>DartBoard</w:t>
+      </w:r>
+      <w:proofErr w:type="spellEnd"/>
+      <w:r>
+        <w:rPr>
+          <w:rFonts w:ascii="Helvetica" w:hAnsi="Helvetica"/>
+          <w:bCs/>
+          <w:sz w:val="22"/>
+          <w:szCs w:val="22"/>
+          <w:lang w:val="en-US"/>
+        </w:rPr>
+        <w:t xml:space="preserve"> application is designed to provide. These requirements are divided into three priority levels: High, Medium, and Low. The High priority requirements are the core functionality of </w:t>
+      </w:r>
+      <w:proofErr w:type="spellStart"/>
+      <w:r>
+        <w:rPr>
+          <w:rFonts w:ascii="Helvetica" w:hAnsi="Helvetica"/>
+          <w:bCs/>
+          <w:sz w:val="22"/>
+          <w:szCs w:val="22"/>
+          <w:lang w:val="en-US"/>
+        </w:rPr>
+        <w:t>DartBoard</w:t>
+      </w:r>
+      <w:proofErr w:type="spellEnd"/>
+      <w:r>
+        <w:rPr>
+          <w:rFonts w:ascii="Helvetica" w:hAnsi="Helvetica"/>
+          <w:bCs/>
+          <w:sz w:val="22"/>
+          <w:szCs w:val="22"/>
+          <w:lang w:val="en-US"/>
+        </w:rPr>
+        <w:t xml:space="preserve"> and are considered essential for the application to be effective. The Medium priority requirements provide additional functionality that can enhance the user experience and productivity of the application. The Low priority requirements are optional features that are not considered essential for the core functionality of </w:t>
+      </w:r>
+      <w:proofErr w:type="spellStart"/>
+      <w:r>
+        <w:rPr>
+          <w:rFonts w:ascii="Helvetica" w:hAnsi="Helvetica"/>
+          <w:bCs/>
+          <w:sz w:val="22"/>
+          <w:szCs w:val="22"/>
+          <w:lang w:val="en-US"/>
+        </w:rPr>
+        <w:t>DartBoard</w:t>
+      </w:r>
+      <w:proofErr w:type="spellEnd"/>
+      <w:r>
+        <w:rPr>
+          <w:rFonts w:ascii="Helvetica" w:hAnsi="Helvetica"/>
+          <w:bCs/>
+          <w:sz w:val="22"/>
+          <w:szCs w:val="22"/>
+          <w:lang w:val="en-US"/>
+        </w:rPr>
+        <w:t>.</w:t>
+      </w:r>
+    </w:p>
+    <w:p>
+      <w:pPr>
+        <w:rPr>
+          <w:rFonts w:ascii="Helvetica" w:hAnsi="Helvetica"/>
+          <w:bCs/>
+          <w:sz w:val="22"/>
+          <w:szCs w:val="22"/>
+          <w:lang w:val="en-US"/>
+        </w:rPr>
+      </w:pPr>
+    </w:p>
+    <w:p>
+      <w:pPr>
+        <w:rPr>
+          <w:rFonts w:ascii="Helvetica" w:hAnsi="Helvetica"/>
+          <w:bCs/>
+          <w:sz w:val="22"/>
+          <w:szCs w:val="22"/>
+          <w:lang w:val="en-US"/>
+        </w:rPr>
+      </w:pPr>
+      <w:r>
+        <w:rPr>
+          <w:rFonts w:ascii="Helvetica" w:hAnsi="Helvetica"/>
+          <w:bCs/>
+          <w:sz w:val="22"/>
+          <w:szCs w:val="22"/>
+          <w:lang w:val="en-US"/>
+        </w:rPr>
+        <w:t xml:space="preserve">By implementing these functional requirements, </w:t>
+      </w:r>
+      <w:proofErr w:type="spellStart"/>
+      <w:r>
+        <w:rPr>
+          <w:rFonts w:ascii="Helvetica" w:hAnsi="Helvetica"/>
+          <w:bCs/>
+          <w:sz w:val="22"/>
+          <w:szCs w:val="22"/>
+          <w:lang w:val="en-US"/>
+        </w:rPr>
+        <w:t>DartBoard</w:t>
+      </w:r>
+      <w:proofErr w:type="spellEnd"/>
+      <w:r>
+        <w:rPr>
+          <w:rFonts w:ascii="Helvetica" w:hAnsi="Helvetica"/>
+          <w:bCs/>
+          <w:sz w:val="22"/>
+          <w:szCs w:val="22"/>
+          <w:lang w:val="en-US"/>
+        </w:rPr>
+        <w:t xml:space="preserve"> aims to provide a lightweight, fast, and powerful solution for code analysis and visualization for projects written in the Dart programming language.</w:t>
       </w:r>
     </w:p>
     <w:p>
@@ -3556,7 +4294,51 @@
           <w:szCs w:val="22"/>
           <w:lang w:val="en-US"/>
         </w:rPr>
-        <w:t>The High priority features listed in the Functional System Requirements are essential for the core functionality of DartBoard. These features provide the necessary tools for code analysis and visualization for projects written in the Dart programming language. Given their importance, these features will be implemented in the initial release of DartBoard.</w:t>
+        <w:t xml:space="preserve">The High priority features listed in the Functional System Requirements are essential for the core functionality of </w:t>
+      </w:r>
+      <w:proofErr w:type="spellStart"/>
+      <w:r>
+        <w:rPr>
+          <w:rFonts w:ascii="Helvetica" w:hAnsi="Helvetica"/>
+          <w:bCs/>
+          <w:sz w:val="22"/>
+          <w:szCs w:val="22"/>
+          <w:lang w:val="en-US"/>
+        </w:rPr>
+        <w:t>DartBoard</w:t>
+      </w:r>
+      <w:proofErr w:type="spellEnd"/>
+      <w:r>
+        <w:rPr>
+          <w:rFonts w:ascii="Helvetica" w:hAnsi="Helvetica"/>
+          <w:bCs/>
+          <w:sz w:val="22"/>
+          <w:szCs w:val="22"/>
+          <w:lang w:val="en-US"/>
+        </w:rPr>
+        <w:t xml:space="preserve">. These features provide the necessary tools for code analysis and visualization for projects written in the Dart programming language. Given their importance, these features will be implemented in the initial release of </w:t>
+      </w:r>
+      <w:proofErr w:type="spellStart"/>
+      <w:r>
+        <w:rPr>
+          <w:rFonts w:ascii="Helvetica" w:hAnsi="Helvetica"/>
+          <w:bCs/>
+          <w:sz w:val="22"/>
+          <w:szCs w:val="22"/>
+          <w:lang w:val="en-US"/>
+        </w:rPr>
+        <w:t>DartBoard</w:t>
+      </w:r>
+      <w:proofErr w:type="spellEnd"/>
+      <w:r>
+        <w:rPr>
+          <w:rFonts w:ascii="Helvetica" w:hAnsi="Helvetica"/>
+          <w:bCs/>
+          <w:sz w:val="22"/>
+          <w:szCs w:val="22"/>
+          <w:lang w:val="en-US"/>
+        </w:rPr>
+        <w:t>.</w:t>
       </w:r>
     </w:p>
     <w:p>
@@ -3593,7 +4375,29 @@
           <w:szCs w:val="22"/>
           <w:lang w:val="en-US"/>
         </w:rPr>
-        <w:t>Generate HTML files from source code in Dart: This feature is the core functionality of DartBoard, as it generates an HTML document from the source code that can be easily shared and viewed by others.</w:t>
+        <w:t xml:space="preserve">Generate HTML files from source code in Dart: This feature is the core functionality of </w:t>
+      </w:r>
+      <w:proofErr w:type="spellStart"/>
+      <w:r>
+        <w:rPr>
+          <w:rFonts w:ascii="Helvetica" w:hAnsi="Helvetica"/>
+          <w:bCs/>
+          <w:sz w:val="22"/>
+          <w:szCs w:val="22"/>
+          <w:lang w:val="en-US"/>
+        </w:rPr>
+        <w:t>DartBoard</w:t>
+      </w:r>
+      <w:proofErr w:type="spellEnd"/>
+      <w:r>
+        <w:rPr>
+          <w:rFonts w:ascii="Helvetica" w:hAnsi="Helvetica"/>
+          <w:bCs/>
+          <w:sz w:val="22"/>
+          <w:szCs w:val="22"/>
+          <w:lang w:val="en-US"/>
+        </w:rPr>
+        <w:t>, as it generates an HTML document from the source code that can be easily shared and viewed by others.</w:t>
       </w:r>
     </w:p>
     <w:p>
@@ -3829,7 +4633,51 @@
           <w:szCs w:val="22"/>
           <w:lang w:val="en-US"/>
         </w:rPr>
-        <w:t>The Medium priority features listed in the Functional System Requirements provide additional functionality that can enhance the user experience and productivity of DartBoard. While not essential for the core functionality of the application, these features could be highly beneficial for programmers who use the application. These features may be implemented in the initial release of DartBoard, or added in future updates depending on their level of complexity and user demand.</w:t>
+        <w:t xml:space="preserve">The Medium priority features listed in the Functional System Requirements provide additional functionality that can enhance the user experience and productivity of </w:t>
+      </w:r>
+      <w:proofErr w:type="spellStart"/>
+      <w:r>
+        <w:rPr>
+          <w:rFonts w:ascii="Helvetica" w:hAnsi="Helvetica"/>
+          <w:bCs/>
+          <w:sz w:val="22"/>
+          <w:szCs w:val="22"/>
+          <w:lang w:val="en-US"/>
+        </w:rPr>
+        <w:t>DartBoard</w:t>
+      </w:r>
+      <w:proofErr w:type="spellEnd"/>
+      <w:r>
+        <w:rPr>
+          <w:rFonts w:ascii="Helvetica" w:hAnsi="Helvetica"/>
+          <w:bCs/>
+          <w:sz w:val="22"/>
+          <w:szCs w:val="22"/>
+          <w:lang w:val="en-US"/>
+        </w:rPr>
+        <w:t xml:space="preserve">. While not essential for the core functionality of the application, these features could be highly beneficial for programmers who use the application. These features may be implemented in the initial release of </w:t>
+      </w:r>
+      <w:proofErr w:type="spellStart"/>
+      <w:r>
+        <w:rPr>
+          <w:rFonts w:ascii="Helvetica" w:hAnsi="Helvetica"/>
+          <w:bCs/>
+          <w:sz w:val="22"/>
+          <w:szCs w:val="22"/>
+          <w:lang w:val="en-US"/>
+        </w:rPr>
+        <w:t>DartBoard</w:t>
+      </w:r>
+      <w:proofErr w:type="spellEnd"/>
+      <w:r>
+        <w:rPr>
+          <w:rFonts w:ascii="Helvetica" w:hAnsi="Helvetica"/>
+          <w:bCs/>
+          <w:sz w:val="22"/>
+          <w:szCs w:val="22"/>
+          <w:lang w:val="en-US"/>
+        </w:rPr>
+        <w:t>, or added in future updates depending on their level of complexity and user demand.</w:t>
       </w:r>
     </w:p>
     <w:p>
@@ -3866,7 +4714,29 @@
           <w:szCs w:val="22"/>
           <w:lang w:val="en-US"/>
         </w:rPr>
-        <w:t>Theming: This feature allows programmers to customize the look and feel of DartBoard to their liking, making it more personalized and easier to work with.</w:t>
+        <w:t xml:space="preserve">Theming: This feature allows programmers to customize the look and feel of </w:t>
+      </w:r>
+      <w:proofErr w:type="spellStart"/>
+      <w:r>
+        <w:rPr>
+          <w:rFonts w:ascii="Helvetica" w:hAnsi="Helvetica"/>
+          <w:bCs/>
+          <w:sz w:val="22"/>
+          <w:szCs w:val="22"/>
+          <w:lang w:val="en-US"/>
+        </w:rPr>
+        <w:t>DartBoard</w:t>
+      </w:r>
+      <w:proofErr w:type="spellEnd"/>
+      <w:r>
+        <w:rPr>
+          <w:rFonts w:ascii="Helvetica" w:hAnsi="Helvetica"/>
+          <w:bCs/>
+          <w:sz w:val="22"/>
+          <w:szCs w:val="22"/>
+          <w:lang w:val="en-US"/>
+        </w:rPr>
+        <w:t xml:space="preserve"> to their liking, making it more personalized and easier to work with.</w:t>
       </w:r>
     </w:p>
     <w:p>
@@ -3970,7 +4840,29 @@
           <w:szCs w:val="22"/>
           <w:lang w:val="en-US"/>
         </w:rPr>
-        <w:t>Upload zip project: This feature allows programmers to upload a compressed zip file of their project to DartBoard, making it easier to analyze and visualize large projects.</w:t>
+        <w:t xml:space="preserve">Upload zip project: This feature allows programmers to upload a compressed zip file of their project to </w:t>
+      </w:r>
+      <w:proofErr w:type="spellStart"/>
+      <w:r>
+        <w:rPr>
+          <w:rFonts w:ascii="Helvetica" w:hAnsi="Helvetica"/>
+          <w:bCs/>
+          <w:sz w:val="22"/>
+          <w:szCs w:val="22"/>
+          <w:lang w:val="en-US"/>
+        </w:rPr>
+        <w:t>DartBoard</w:t>
+      </w:r>
+      <w:proofErr w:type="spellEnd"/>
+      <w:r>
+        <w:rPr>
+          <w:rFonts w:ascii="Helvetica" w:hAnsi="Helvetica"/>
+          <w:bCs/>
+          <w:sz w:val="22"/>
+          <w:szCs w:val="22"/>
+          <w:lang w:val="en-US"/>
+        </w:rPr>
+        <w:t>, making it easier to analyze and visualize large projects.</w:t>
       </w:r>
     </w:p>
     <w:p>
@@ -4086,7 +4978,51 @@
           <w:szCs w:val="22"/>
           <w:lang w:val="en-US"/>
         </w:rPr>
-        <w:t>While these features are not essential for the core functionality of DartBoard, they could provide useful additional functionality for programmers who use the application. However, given the low priority of these features, they may not be implemented in the initial release of DartBoard, but could be added in future updates.</w:t>
+        <w:t xml:space="preserve">While these features are not essential for the core functionality of </w:t>
+      </w:r>
+      <w:proofErr w:type="spellStart"/>
+      <w:r>
+        <w:rPr>
+          <w:rFonts w:ascii="Helvetica" w:hAnsi="Helvetica"/>
+          <w:bCs/>
+          <w:sz w:val="22"/>
+          <w:szCs w:val="22"/>
+          <w:lang w:val="en-US"/>
+        </w:rPr>
+        <w:t>DartBoard</w:t>
+      </w:r>
+      <w:proofErr w:type="spellEnd"/>
+      <w:r>
+        <w:rPr>
+          <w:rFonts w:ascii="Helvetica" w:hAnsi="Helvetica"/>
+          <w:bCs/>
+          <w:sz w:val="22"/>
+          <w:szCs w:val="22"/>
+          <w:lang w:val="en-US"/>
+        </w:rPr>
+        <w:t xml:space="preserve">, they could provide useful additional functionality for programmers who use the application. However, given the low priority of these features, they may not be implemented in the initial release of </w:t>
+      </w:r>
+      <w:proofErr w:type="spellStart"/>
+      <w:r>
+        <w:rPr>
+          <w:rFonts w:ascii="Helvetica" w:hAnsi="Helvetica"/>
+          <w:bCs/>
+          <w:sz w:val="22"/>
+          <w:szCs w:val="22"/>
+          <w:lang w:val="en-US"/>
+        </w:rPr>
+        <w:t>DartBoard</w:t>
+      </w:r>
+      <w:proofErr w:type="spellEnd"/>
+      <w:r>
+        <w:rPr>
+          <w:rFonts w:ascii="Helvetica" w:hAnsi="Helvetica"/>
+          <w:bCs/>
+          <w:sz w:val="22"/>
+          <w:szCs w:val="22"/>
+          <w:lang w:val="en-US"/>
+        </w:rPr>
+        <w:t>, but could be added in future updates.</w:t>
       </w:r>
     </w:p>
     <w:p>
@@ -4175,7 +5111,29 @@
           <w:szCs w:val="22"/>
           <w:lang w:val="en-US"/>
         </w:rPr>
-        <w:t>Add support for external plugins: This feature would enable programmers to extend the functionality of DartBoard by using external plugins that can add new features and capabilities to the application.</w:t>
+        <w:t xml:space="preserve">Add support for external plugins: This feature would enable programmers to extend the functionality of </w:t>
+      </w:r>
+      <w:proofErr w:type="spellStart"/>
+      <w:r>
+        <w:rPr>
+          <w:rFonts w:ascii="Helvetica" w:hAnsi="Helvetica"/>
+          <w:bCs/>
+          <w:sz w:val="22"/>
+          <w:szCs w:val="22"/>
+          <w:lang w:val="en-US"/>
+        </w:rPr>
+        <w:t>DartBoard</w:t>
+      </w:r>
+      <w:proofErr w:type="spellEnd"/>
+      <w:r>
+        <w:rPr>
+          <w:rFonts w:ascii="Helvetica" w:hAnsi="Helvetica"/>
+          <w:bCs/>
+          <w:sz w:val="22"/>
+          <w:szCs w:val="22"/>
+          <w:lang w:val="en-US"/>
+        </w:rPr>
+        <w:t xml:space="preserve"> by using external plugins that can add new features and capabilities to the application.</w:t>
       </w:r>
     </w:p>
     <w:p>
@@ -4201,7 +5159,29 @@
           <w:szCs w:val="22"/>
           <w:lang w:val="en-US"/>
         </w:rPr>
-        <w:t>Make my own plugins: This feature would allow programmers to create their own plugins for DartBoard, further customizing and extending the functionality of the application.</w:t>
+        <w:t xml:space="preserve">Make my own plugins: This feature would allow programmers to create their own plugins for </w:t>
+      </w:r>
+      <w:proofErr w:type="spellStart"/>
+      <w:r>
+        <w:rPr>
+          <w:rFonts w:ascii="Helvetica" w:hAnsi="Helvetica"/>
+          <w:bCs/>
+          <w:sz w:val="22"/>
+          <w:szCs w:val="22"/>
+          <w:lang w:val="en-US"/>
+        </w:rPr>
+        <w:t>DartBoard</w:t>
+      </w:r>
+      <w:proofErr w:type="spellEnd"/>
+      <w:r>
+        <w:rPr>
+          <w:rFonts w:ascii="Helvetica" w:hAnsi="Helvetica"/>
+          <w:bCs/>
+          <w:sz w:val="22"/>
+          <w:szCs w:val="22"/>
+          <w:lang w:val="en-US"/>
+        </w:rPr>
+        <w:t>, further customizing and extending the functionality of the application.</w:t>
       </w:r>
     </w:p>
     <w:p>
@@ -4319,39 +5299,83 @@
           <w:szCs w:val="22"/>
           <w:lang w:val="en-US"/>
         </w:rPr>
-        <w:t>The Non-Functional Requirements chapter outlines the technical and usability requirements that DartBoard must meet in order to be an effective code analysis and visualization tool. These requirements are not directly related to the core functionality of the application, but are essential for ensuring that the application is usable and performs well. The Non-Functional Requirements are divided into several categories, including technical compatibility, performance, and usability.</w:t>
-      </w:r>
-    </w:p>
-    <w:p>
-      <w:pPr>
-        <w:rPr>
-          <w:rFonts w:ascii="Helvetica" w:hAnsi="Helvetica"/>
-          <w:bCs/>
-          <w:sz w:val="22"/>
-          <w:szCs w:val="22"/>
-          <w:lang w:val="en-US"/>
-        </w:rPr>
-      </w:pPr>
-    </w:p>
-    <w:p>
-      <w:pPr>
-        <w:rPr>
-          <w:rFonts w:ascii="Helvetica" w:hAnsi="Helvetica"/>
-          <w:bCs/>
-          <w:sz w:val="22"/>
-          <w:szCs w:val="22"/>
-          <w:lang w:val="en-US"/>
-        </w:rPr>
-      </w:pPr>
-      <w:r>
-        <w:rPr>
-          <w:rFonts w:ascii="Helvetica" w:hAnsi="Helvetica"/>
-          <w:bCs/>
-          <w:sz w:val="22"/>
-          <w:szCs w:val="22"/>
-          <w:lang w:val="en-US"/>
-        </w:rPr>
-        <w:t>By meeting these non-functional requirements, DartBoard aims to provide a powerful and flexible solution for code analysis and visualization, that can be used on a variety of platforms and in a variety of environments.</w:t>
+        <w:t xml:space="preserve">The Non-Functional Requirements chapter outlines the technical and usability requirements that </w:t>
+      </w:r>
+      <w:proofErr w:type="spellStart"/>
+      <w:r>
+        <w:rPr>
+          <w:rFonts w:ascii="Helvetica" w:hAnsi="Helvetica"/>
+          <w:bCs/>
+          <w:sz w:val="22"/>
+          <w:szCs w:val="22"/>
+          <w:lang w:val="en-US"/>
+        </w:rPr>
+        <w:t>DartBoard</w:t>
+      </w:r>
+      <w:proofErr w:type="spellEnd"/>
+      <w:r>
+        <w:rPr>
+          <w:rFonts w:ascii="Helvetica" w:hAnsi="Helvetica"/>
+          <w:bCs/>
+          <w:sz w:val="22"/>
+          <w:szCs w:val="22"/>
+          <w:lang w:val="en-US"/>
+        </w:rPr>
+        <w:t xml:space="preserve"> must meet in order to be an effective code analysis and visualization tool. These requirements are not directly related to the core functionality of the application, but are essential for ensuring that the application is usable and performs well. The Non-Functional Requirements are divided into several categories, including technical compatibility, performance, and usability.</w:t>
+      </w:r>
+    </w:p>
+    <w:p>
+      <w:pPr>
+        <w:rPr>
+          <w:rFonts w:ascii="Helvetica" w:hAnsi="Helvetica"/>
+          <w:bCs/>
+          <w:sz w:val="22"/>
+          <w:szCs w:val="22"/>
+          <w:lang w:val="en-US"/>
+        </w:rPr>
+      </w:pPr>
+    </w:p>
+    <w:p>
+      <w:pPr>
+        <w:rPr>
+          <w:rFonts w:ascii="Helvetica" w:hAnsi="Helvetica"/>
+          <w:bCs/>
+          <w:sz w:val="22"/>
+          <w:szCs w:val="22"/>
+          <w:lang w:val="en-US"/>
+        </w:rPr>
+      </w:pPr>
+      <w:r>
+        <w:rPr>
+          <w:rFonts w:ascii="Helvetica" w:hAnsi="Helvetica"/>
+          <w:bCs/>
+          <w:sz w:val="22"/>
+          <w:szCs w:val="22"/>
+          <w:lang w:val="en-US"/>
+        </w:rPr>
+        <w:t xml:space="preserve">By meeting these non-functional requirements, </w:t>
+      </w:r>
+      <w:proofErr w:type="spellStart"/>
+      <w:r>
+        <w:rPr>
+          <w:rFonts w:ascii="Helvetica" w:hAnsi="Helvetica"/>
+          <w:bCs/>
+          <w:sz w:val="22"/>
+          <w:szCs w:val="22"/>
+          <w:lang w:val="en-US"/>
+        </w:rPr>
+        <w:t>DartBoard</w:t>
+      </w:r>
+      <w:proofErr w:type="spellEnd"/>
+      <w:r>
+        <w:rPr>
+          <w:rFonts w:ascii="Helvetica" w:hAnsi="Helvetica"/>
+          <w:bCs/>
+          <w:sz w:val="22"/>
+          <w:szCs w:val="22"/>
+          <w:lang w:val="en-US"/>
+        </w:rPr>
+        <w:t xml:space="preserve"> aims to provide a powerful and flexible solution for code analysis and visualization, that can be used on a variety of platforms and in a variety of environments.</w:t>
       </w:r>
     </w:p>
     <w:p>
@@ -4487,7 +5511,29 @@
           <w:szCs w:val="22"/>
           <w:lang w:val="en-US"/>
         </w:rPr>
-        <w:t xml:space="preserve">    DartBoard should have all the functionality of modern IDEs.</w:t>
+        <w:t xml:space="preserve">    </w:t>
+      </w:r>
+      <w:proofErr w:type="spellStart"/>
+      <w:r>
+        <w:rPr>
+          <w:rFonts w:ascii="Helvetica" w:hAnsi="Helvetica"/>
+          <w:bCs/>
+          <w:sz w:val="22"/>
+          <w:szCs w:val="22"/>
+          <w:lang w:val="en-US"/>
+        </w:rPr>
+        <w:t>DartBoard</w:t>
+      </w:r>
+      <w:proofErr w:type="spellEnd"/>
+      <w:r>
+        <w:rPr>
+          <w:rFonts w:ascii="Helvetica" w:hAnsi="Helvetica"/>
+          <w:bCs/>
+          <w:sz w:val="22"/>
+          <w:szCs w:val="22"/>
+          <w:lang w:val="en-US"/>
+        </w:rPr>
+        <w:t xml:space="preserve"> should have all the functionality of modern IDEs.</w:t>
       </w:r>
     </w:p>
     <w:p>
@@ -4513,7 +5559,29 @@
           <w:szCs w:val="22"/>
           <w:lang w:val="en-US"/>
         </w:rPr>
-        <w:t xml:space="preserve">    DartBoard should have the look of a modern IDE design-wise.</w:t>
+        <w:t xml:space="preserve">    </w:t>
+      </w:r>
+      <w:proofErr w:type="spellStart"/>
+      <w:r>
+        <w:rPr>
+          <w:rFonts w:ascii="Helvetica" w:hAnsi="Helvetica"/>
+          <w:bCs/>
+          <w:sz w:val="22"/>
+          <w:szCs w:val="22"/>
+          <w:lang w:val="en-US"/>
+        </w:rPr>
+        <w:t>DartBoard</w:t>
+      </w:r>
+      <w:proofErr w:type="spellEnd"/>
+      <w:r>
+        <w:rPr>
+          <w:rFonts w:ascii="Helvetica" w:hAnsi="Helvetica"/>
+          <w:bCs/>
+          <w:sz w:val="22"/>
+          <w:szCs w:val="22"/>
+          <w:lang w:val="en-US"/>
+        </w:rPr>
+        <w:t xml:space="preserve"> should have the look of a modern IDE design-wise.</w:t>
       </w:r>
     </w:p>
     <w:p>
@@ -4539,7 +5607,29 @@
           <w:szCs w:val="22"/>
           <w:lang w:val="en-US"/>
         </w:rPr>
-        <w:t xml:space="preserve">    DartBoard should be able to deal with programs that contain a syntax error.</w:t>
+        <w:t xml:space="preserve">    </w:t>
+      </w:r>
+      <w:proofErr w:type="spellStart"/>
+      <w:r>
+        <w:rPr>
+          <w:rFonts w:ascii="Helvetica" w:hAnsi="Helvetica"/>
+          <w:bCs/>
+          <w:sz w:val="22"/>
+          <w:szCs w:val="22"/>
+          <w:lang w:val="en-US"/>
+        </w:rPr>
+        <w:t>DartBoard</w:t>
+      </w:r>
+      <w:proofErr w:type="spellEnd"/>
+      <w:r>
+        <w:rPr>
+          <w:rFonts w:ascii="Helvetica" w:hAnsi="Helvetica"/>
+          <w:bCs/>
+          <w:sz w:val="22"/>
+          <w:szCs w:val="22"/>
+          <w:lang w:val="en-US"/>
+        </w:rPr>
+        <w:t xml:space="preserve"> should be able to deal with programs that contain a syntax error.</w:t>
       </w:r>
     </w:p>
     <w:p>
@@ -4565,39 +5655,105 @@
           <w:szCs w:val="22"/>
           <w:lang w:val="en-US"/>
         </w:rPr>
-        <w:t xml:space="preserve">    DartBoard should be available as a command-line interface tool.</w:t>
-      </w:r>
-    </w:p>
-    <w:p>
-      <w:pPr>
-        <w:rPr>
-          <w:rFonts w:ascii="Helvetica" w:hAnsi="Helvetica"/>
-          <w:bCs/>
-          <w:sz w:val="22"/>
-          <w:szCs w:val="22"/>
-          <w:lang w:val="en-US"/>
-        </w:rPr>
-      </w:pPr>
-    </w:p>
-    <w:p>
-      <w:pPr>
-        <w:rPr>
-          <w:rFonts w:ascii="Helvetica" w:hAnsi="Helvetica"/>
-          <w:bCs/>
-          <w:sz w:val="22"/>
-          <w:szCs w:val="22"/>
-          <w:lang w:val="en-US"/>
-        </w:rPr>
-      </w:pPr>
-      <w:r>
-        <w:rPr>
-          <w:rFonts w:ascii="Helvetica" w:hAnsi="Helvetica"/>
-          <w:bCs/>
-          <w:sz w:val="22"/>
-          <w:szCs w:val="22"/>
-          <w:lang w:val="en-US"/>
-        </w:rPr>
-        <w:t>These non-functional requirements are essential for making DartBoard an effective and user-friendly code analysis and visualization tool. By meeting these requirements, DartBoard can provide a high-quality user experience and performance, making it an essential tool for programmers who work with Dart.</w:t>
+        <w:t xml:space="preserve">    </w:t>
+      </w:r>
+      <w:proofErr w:type="spellStart"/>
+      <w:r>
+        <w:rPr>
+          <w:rFonts w:ascii="Helvetica" w:hAnsi="Helvetica"/>
+          <w:bCs/>
+          <w:sz w:val="22"/>
+          <w:szCs w:val="22"/>
+          <w:lang w:val="en-US"/>
+        </w:rPr>
+        <w:t>DartBoard</w:t>
+      </w:r>
+      <w:proofErr w:type="spellEnd"/>
+      <w:r>
+        <w:rPr>
+          <w:rFonts w:ascii="Helvetica" w:hAnsi="Helvetica"/>
+          <w:bCs/>
+          <w:sz w:val="22"/>
+          <w:szCs w:val="22"/>
+          <w:lang w:val="en-US"/>
+        </w:rPr>
+        <w:t xml:space="preserve"> should be available as a command-line interface tool.</w:t>
+      </w:r>
+    </w:p>
+    <w:p>
+      <w:pPr>
+        <w:rPr>
+          <w:rFonts w:ascii="Helvetica" w:hAnsi="Helvetica"/>
+          <w:bCs/>
+          <w:sz w:val="22"/>
+          <w:szCs w:val="22"/>
+          <w:lang w:val="en-US"/>
+        </w:rPr>
+      </w:pPr>
+    </w:p>
+    <w:p>
+      <w:pPr>
+        <w:rPr>
+          <w:rFonts w:ascii="Helvetica" w:hAnsi="Helvetica"/>
+          <w:bCs/>
+          <w:sz w:val="22"/>
+          <w:szCs w:val="22"/>
+          <w:lang w:val="en-US"/>
+        </w:rPr>
+      </w:pPr>
+      <w:r>
+        <w:rPr>
+          <w:rFonts w:ascii="Helvetica" w:hAnsi="Helvetica"/>
+          <w:bCs/>
+          <w:sz w:val="22"/>
+          <w:szCs w:val="22"/>
+          <w:lang w:val="en-US"/>
+        </w:rPr>
+        <w:t xml:space="preserve">These non-functional requirements are essential for making </w:t>
+      </w:r>
+      <w:proofErr w:type="spellStart"/>
+      <w:r>
+        <w:rPr>
+          <w:rFonts w:ascii="Helvetica" w:hAnsi="Helvetica"/>
+          <w:bCs/>
+          <w:sz w:val="22"/>
+          <w:szCs w:val="22"/>
+          <w:lang w:val="en-US"/>
+        </w:rPr>
+        <w:t>DartBoard</w:t>
+      </w:r>
+      <w:proofErr w:type="spellEnd"/>
+      <w:r>
+        <w:rPr>
+          <w:rFonts w:ascii="Helvetica" w:hAnsi="Helvetica"/>
+          <w:bCs/>
+          <w:sz w:val="22"/>
+          <w:szCs w:val="22"/>
+          <w:lang w:val="en-US"/>
+        </w:rPr>
+        <w:t xml:space="preserve"> an effective and user-friendly code analysis and visualization tool. By meeting these requirements, </w:t>
+      </w:r>
+      <w:proofErr w:type="spellStart"/>
+      <w:r>
+        <w:rPr>
+          <w:rFonts w:ascii="Helvetica" w:hAnsi="Helvetica"/>
+          <w:bCs/>
+          <w:sz w:val="22"/>
+          <w:szCs w:val="22"/>
+          <w:lang w:val="en-US"/>
+        </w:rPr>
+        <w:t>DartBoard</w:t>
+      </w:r>
+      <w:proofErr w:type="spellEnd"/>
+      <w:r>
+        <w:rPr>
+          <w:rFonts w:ascii="Helvetica" w:hAnsi="Helvetica"/>
+          <w:bCs/>
+          <w:sz w:val="22"/>
+          <w:szCs w:val="22"/>
+          <w:lang w:val="en-US"/>
+        </w:rPr>
+        <w:t xml:space="preserve"> can provide a high-quality user experience and performance, making it an essential tool for programmers who work with Dart.</w:t>
       </w:r>
     </w:p>
     <w:p>
@@ -4669,79 +5825,125 @@
           <w:lang w:val="en-US"/>
         </w:rPr>
       </w:pPr>
-      <w:r>
-        <w:rPr>
-          <w:rFonts w:ascii="Helvetica" w:hAnsi="Helvetica"/>
-          <w:bCs/>
-          <w:sz w:val="22"/>
-          <w:szCs w:val="22"/>
-          <w:lang w:val="en-US"/>
-        </w:rPr>
-        <w:t>DartBoard is built using the Dart programming language and Flutter framework. Dart is a modern, object-oriented programming language that is designed for web and client-side development. It has features that make it well-suited for large-scale applications, including the ability to perform asynchronous operations and efficient garbage collection. Flutter is a mobile app SDK that is built using the Dart language and provides a rich set of pre-built widgets for building native mobile apps.</w:t>
-      </w:r>
-    </w:p>
-    <w:p>
-      <w:pPr>
-        <w:rPr>
-          <w:rFonts w:ascii="Helvetica" w:hAnsi="Helvetica"/>
-          <w:bCs/>
-          <w:sz w:val="22"/>
-          <w:szCs w:val="22"/>
-          <w:lang w:val="en-US"/>
-        </w:rPr>
-      </w:pPr>
-    </w:p>
-    <w:p>
-      <w:pPr>
-        <w:rPr>
-          <w:rFonts w:ascii="Helvetica" w:hAnsi="Helvetica"/>
-          <w:bCs/>
-          <w:sz w:val="22"/>
-          <w:szCs w:val="22"/>
-          <w:lang w:val="en-US"/>
-        </w:rPr>
-      </w:pPr>
-      <w:r>
-        <w:rPr>
-          <w:rFonts w:ascii="Helvetica" w:hAnsi="Helvetica"/>
-          <w:bCs/>
-          <w:sz w:val="22"/>
-          <w:szCs w:val="22"/>
-          <w:lang w:val="en-US"/>
-        </w:rPr>
-        <w:t>Dart and Flutter were chosen as the technical stack for DartBoard for several reasons. First, Dart is the primary language used for developing Flutter applications, which means that the two technologies integrate well together. This ensures that the application can take full advantage of the features and capabilities of both languages. Second, both Dart and Flutter have a strong community of developers and are actively maintained and updated, which means that the technology stack will remain current and up-to-date.</w:t>
-      </w:r>
-    </w:p>
-    <w:p>
-      <w:pPr>
-        <w:rPr>
-          <w:rFonts w:ascii="Helvetica" w:hAnsi="Helvetica"/>
-          <w:bCs/>
-          <w:sz w:val="22"/>
-          <w:szCs w:val="22"/>
-          <w:lang w:val="en-US"/>
-        </w:rPr>
-      </w:pPr>
-    </w:p>
-    <w:p>
-      <w:pPr>
-        <w:rPr>
-          <w:rFonts w:ascii="Helvetica" w:hAnsi="Helvetica"/>
-          <w:bCs/>
-          <w:sz w:val="22"/>
-          <w:szCs w:val="22"/>
-          <w:lang w:val="en-US"/>
-        </w:rPr>
-      </w:pPr>
-      <w:r>
-        <w:rPr>
-          <w:rFonts w:ascii="Helvetica" w:hAnsi="Helvetica"/>
-          <w:bCs/>
-          <w:sz w:val="22"/>
-          <w:szCs w:val="22"/>
-          <w:lang w:val="en-US"/>
-        </w:rPr>
-        <w:t xml:space="preserve">DartBoard also utilizes the internal properties of the Dart programming language to analyze and present the software project as a whole. This allows for efficient code analysis and visualization without the need for external tools or plugins. By leveraging the features of the </w:t>
+      <w:proofErr w:type="spellStart"/>
+      <w:r>
+        <w:rPr>
+          <w:rFonts w:ascii="Helvetica" w:hAnsi="Helvetica"/>
+          <w:bCs/>
+          <w:sz w:val="22"/>
+          <w:szCs w:val="22"/>
+          <w:lang w:val="en-US"/>
+        </w:rPr>
+        <w:t>DartBoard</w:t>
+      </w:r>
+      <w:proofErr w:type="spellEnd"/>
+      <w:r>
+        <w:rPr>
+          <w:rFonts w:ascii="Helvetica" w:hAnsi="Helvetica"/>
+          <w:bCs/>
+          <w:sz w:val="22"/>
+          <w:szCs w:val="22"/>
+          <w:lang w:val="en-US"/>
+        </w:rPr>
+        <w:t xml:space="preserve"> is built using the Dart programming language and Flutter framework. Dart is a modern, object-oriented programming language that is designed for web and client-side development. It has features that make it well-suited for large-scale applications, including the ability to perform asynchronous operations and efficient garbage collection. Flutter is a mobile app SDK that is built using the Dart language and provides a rich set of pre-built widgets for building native mobile apps.</w:t>
+      </w:r>
+    </w:p>
+    <w:p>
+      <w:pPr>
+        <w:rPr>
+          <w:rFonts w:ascii="Helvetica" w:hAnsi="Helvetica"/>
+          <w:bCs/>
+          <w:sz w:val="22"/>
+          <w:szCs w:val="22"/>
+          <w:lang w:val="en-US"/>
+        </w:rPr>
+      </w:pPr>
+    </w:p>
+    <w:p>
+      <w:pPr>
+        <w:rPr>
+          <w:rFonts w:ascii="Helvetica" w:hAnsi="Helvetica"/>
+          <w:bCs/>
+          <w:sz w:val="22"/>
+          <w:szCs w:val="22"/>
+          <w:lang w:val="en-US"/>
+        </w:rPr>
+      </w:pPr>
+      <w:r>
+        <w:rPr>
+          <w:rFonts w:ascii="Helvetica" w:hAnsi="Helvetica"/>
+          <w:bCs/>
+          <w:sz w:val="22"/>
+          <w:szCs w:val="22"/>
+          <w:lang w:val="en-US"/>
+        </w:rPr>
+        <w:t xml:space="preserve">Dart and Flutter were chosen as the technical stack for </w:t>
+      </w:r>
+      <w:proofErr w:type="spellStart"/>
+      <w:r>
+        <w:rPr>
+          <w:rFonts w:ascii="Helvetica" w:hAnsi="Helvetica"/>
+          <w:bCs/>
+          <w:sz w:val="22"/>
+          <w:szCs w:val="22"/>
+          <w:lang w:val="en-US"/>
+        </w:rPr>
+        <w:t>DartBoard</w:t>
+      </w:r>
+      <w:proofErr w:type="spellEnd"/>
+      <w:r>
+        <w:rPr>
+          <w:rFonts w:ascii="Helvetica" w:hAnsi="Helvetica"/>
+          <w:bCs/>
+          <w:sz w:val="22"/>
+          <w:szCs w:val="22"/>
+          <w:lang w:val="en-US"/>
+        </w:rPr>
+        <w:t xml:space="preserve"> for several reasons. First, Dart is the primary language used for developing Flutter applications, which means that the two technologies integrate well together. This ensures that the application can take full advantage of the features and capabilities of both languages. Second, both Dart and Flutter have a strong community of developers and are actively maintained and updated, which means that the technology stack will remain current and up-to-date.</w:t>
+      </w:r>
+    </w:p>
+    <w:p>
+      <w:pPr>
+        <w:rPr>
+          <w:rFonts w:ascii="Helvetica" w:hAnsi="Helvetica"/>
+          <w:bCs/>
+          <w:sz w:val="22"/>
+          <w:szCs w:val="22"/>
+          <w:lang w:val="en-US"/>
+        </w:rPr>
+      </w:pPr>
+    </w:p>
+    <w:p>
+      <w:pPr>
+        <w:rPr>
+          <w:rFonts w:ascii="Helvetica" w:hAnsi="Helvetica"/>
+          <w:bCs/>
+          <w:sz w:val="22"/>
+          <w:szCs w:val="22"/>
+          <w:lang w:val="en-US"/>
+        </w:rPr>
+      </w:pPr>
+      <w:proofErr w:type="spellStart"/>
+      <w:r>
+        <w:rPr>
+          <w:rFonts w:ascii="Helvetica" w:hAnsi="Helvetica"/>
+          <w:bCs/>
+          <w:sz w:val="22"/>
+          <w:szCs w:val="22"/>
+          <w:lang w:val="en-US"/>
+        </w:rPr>
+        <w:t>DartBoard</w:t>
+      </w:r>
+      <w:proofErr w:type="spellEnd"/>
+      <w:r>
+        <w:rPr>
+          <w:rFonts w:ascii="Helvetica" w:hAnsi="Helvetica"/>
+          <w:bCs/>
+          <w:sz w:val="22"/>
+          <w:szCs w:val="22"/>
+          <w:lang w:val="en-US"/>
+        </w:rPr>
+        <w:t xml:space="preserve"> also utilizes the internal properties of the Dart programming language to analyze and present the software project as a whole. This allows for efficient code analysis and visualization without the need for external tools or plugins. By leveraging the features of the </w:t>
       </w:r>
       <w:proofErr w:type="gramStart"/>
       <w:r>
@@ -4763,39 +5965,83 @@
           <w:szCs w:val="22"/>
           <w:lang w:val="en-US"/>
         </w:rPr>
-        <w:t xml:space="preserve"> itself, DartBoard is able to provide a lightweight and fast solution for code analysis and visualization.</w:t>
-      </w:r>
-    </w:p>
-    <w:p>
-      <w:pPr>
-        <w:rPr>
-          <w:rFonts w:ascii="Helvetica" w:hAnsi="Helvetica"/>
-          <w:bCs/>
-          <w:sz w:val="22"/>
-          <w:szCs w:val="22"/>
-          <w:lang w:val="en-US"/>
-        </w:rPr>
-      </w:pPr>
-    </w:p>
-    <w:p>
-      <w:pPr>
-        <w:rPr>
-          <w:rFonts w:ascii="Helvetica" w:hAnsi="Helvetica"/>
-          <w:bCs/>
-          <w:sz w:val="22"/>
-          <w:szCs w:val="22"/>
-          <w:lang w:val="en-US"/>
-        </w:rPr>
-      </w:pPr>
-      <w:r>
-        <w:rPr>
-          <w:rFonts w:ascii="Helvetica" w:hAnsi="Helvetica"/>
-          <w:bCs/>
-          <w:sz w:val="22"/>
-          <w:szCs w:val="22"/>
-          <w:lang w:val="en-US"/>
-        </w:rPr>
-        <w:t>Overall, the choice of Dart and Flutter as the technical stack for DartBoard provides a strong foundation for building a powerful, stand-alone tool for code analysis and visualization.</w:t>
+        <w:t xml:space="preserve"> itself, </w:t>
+      </w:r>
+      <w:proofErr w:type="spellStart"/>
+      <w:r>
+        <w:rPr>
+          <w:rFonts w:ascii="Helvetica" w:hAnsi="Helvetica"/>
+          <w:bCs/>
+          <w:sz w:val="22"/>
+          <w:szCs w:val="22"/>
+          <w:lang w:val="en-US"/>
+        </w:rPr>
+        <w:t>DartBoard</w:t>
+      </w:r>
+      <w:proofErr w:type="spellEnd"/>
+      <w:r>
+        <w:rPr>
+          <w:rFonts w:ascii="Helvetica" w:hAnsi="Helvetica"/>
+          <w:bCs/>
+          <w:sz w:val="22"/>
+          <w:szCs w:val="22"/>
+          <w:lang w:val="en-US"/>
+        </w:rPr>
+        <w:t xml:space="preserve"> is able to provide a lightweight and fast solution for code analysis and visualization.</w:t>
+      </w:r>
+    </w:p>
+    <w:p>
+      <w:pPr>
+        <w:rPr>
+          <w:rFonts w:ascii="Helvetica" w:hAnsi="Helvetica"/>
+          <w:bCs/>
+          <w:sz w:val="22"/>
+          <w:szCs w:val="22"/>
+          <w:lang w:val="en-US"/>
+        </w:rPr>
+      </w:pPr>
+    </w:p>
+    <w:p>
+      <w:pPr>
+        <w:rPr>
+          <w:rFonts w:ascii="Helvetica" w:hAnsi="Helvetica"/>
+          <w:bCs/>
+          <w:sz w:val="22"/>
+          <w:szCs w:val="22"/>
+          <w:lang w:val="en-US"/>
+        </w:rPr>
+      </w:pPr>
+      <w:r>
+        <w:rPr>
+          <w:rFonts w:ascii="Helvetica" w:hAnsi="Helvetica"/>
+          <w:bCs/>
+          <w:sz w:val="22"/>
+          <w:szCs w:val="22"/>
+          <w:lang w:val="en-US"/>
+        </w:rPr>
+        <w:t xml:space="preserve">Overall, the choice of Dart and Flutter as the technical stack for </w:t>
+      </w:r>
+      <w:proofErr w:type="spellStart"/>
+      <w:r>
+        <w:rPr>
+          <w:rFonts w:ascii="Helvetica" w:hAnsi="Helvetica"/>
+          <w:bCs/>
+          <w:sz w:val="22"/>
+          <w:szCs w:val="22"/>
+          <w:lang w:val="en-US"/>
+        </w:rPr>
+        <w:t>DartBoard</w:t>
+      </w:r>
+      <w:proofErr w:type="spellEnd"/>
+      <w:r>
+        <w:rPr>
+          <w:rFonts w:ascii="Helvetica" w:hAnsi="Helvetica"/>
+          <w:bCs/>
+          <w:sz w:val="22"/>
+          <w:szCs w:val="22"/>
+          <w:lang w:val="en-US"/>
+        </w:rPr>
+        <w:t xml:space="preserve"> provides a strong foundation for building a powerful, stand-alone tool for code analysis and visualization.</w:t>
       </w:r>
     </w:p>
     <w:p>
@@ -4885,39 +6131,83 @@
           <w:szCs w:val="22"/>
           <w:lang w:val="en-US"/>
         </w:rPr>
-        <w:t>The DartBoard application is a command-line interface (CLI) utility program designed to provide code analysis and visualization for projects written in the Dart programming language. The application is built using the Dart programming language and relies on several Dart libraries and tools to generate the HTML files from the source code.</w:t>
-      </w:r>
-    </w:p>
-    <w:p>
-      <w:pPr>
-        <w:rPr>
-          <w:rFonts w:ascii="Helvetica" w:hAnsi="Helvetica"/>
-          <w:bCs/>
-          <w:sz w:val="22"/>
-          <w:szCs w:val="22"/>
-          <w:lang w:val="en-US"/>
-        </w:rPr>
-      </w:pPr>
-    </w:p>
-    <w:p>
-      <w:pPr>
-        <w:rPr>
-          <w:rFonts w:ascii="Helvetica" w:hAnsi="Helvetica"/>
-          <w:bCs/>
-          <w:sz w:val="22"/>
-          <w:szCs w:val="22"/>
-          <w:lang w:val="en-US"/>
-        </w:rPr>
-      </w:pPr>
-      <w:r>
-        <w:rPr>
-          <w:rFonts w:ascii="Helvetica" w:hAnsi="Helvetica"/>
-          <w:bCs/>
-          <w:sz w:val="22"/>
-          <w:szCs w:val="22"/>
-          <w:lang w:val="en-US"/>
-        </w:rPr>
-        <w:t>The architecture of DartBoard follows the principles of Clean Architecture, which separates the code into layers based on their responsibilities and dependencies. The application consists of three main layers: the presentation layer, the domain layer, and the data layer. The presentation layer is responsible for generating the HTML files and providing the user interface for interacting with the code. The domain layer is responsible for performing the static analysis of the code, while the data layer is responsible for reading the code from the filesystem and caching analysis results for better performance.</w:t>
+        <w:t xml:space="preserve">The </w:t>
+      </w:r>
+      <w:proofErr w:type="spellStart"/>
+      <w:r>
+        <w:rPr>
+          <w:rFonts w:ascii="Helvetica" w:hAnsi="Helvetica"/>
+          <w:bCs/>
+          <w:sz w:val="22"/>
+          <w:szCs w:val="22"/>
+          <w:lang w:val="en-US"/>
+        </w:rPr>
+        <w:t>DartBoard</w:t>
+      </w:r>
+      <w:proofErr w:type="spellEnd"/>
+      <w:r>
+        <w:rPr>
+          <w:rFonts w:ascii="Helvetica" w:hAnsi="Helvetica"/>
+          <w:bCs/>
+          <w:sz w:val="22"/>
+          <w:szCs w:val="22"/>
+          <w:lang w:val="en-US"/>
+        </w:rPr>
+        <w:t xml:space="preserve"> application is a command-line interface (CLI) utility program designed to provide code analysis and visualization for projects written in the Dart programming language. The application is built using the Dart programming language and relies on several Dart libraries and tools to generate the HTML files from the source code.</w:t>
+      </w:r>
+    </w:p>
+    <w:p>
+      <w:pPr>
+        <w:rPr>
+          <w:rFonts w:ascii="Helvetica" w:hAnsi="Helvetica"/>
+          <w:bCs/>
+          <w:sz w:val="22"/>
+          <w:szCs w:val="22"/>
+          <w:lang w:val="en-US"/>
+        </w:rPr>
+      </w:pPr>
+    </w:p>
+    <w:p>
+      <w:pPr>
+        <w:rPr>
+          <w:rFonts w:ascii="Helvetica" w:hAnsi="Helvetica"/>
+          <w:bCs/>
+          <w:sz w:val="22"/>
+          <w:szCs w:val="22"/>
+          <w:lang w:val="en-US"/>
+        </w:rPr>
+      </w:pPr>
+      <w:r>
+        <w:rPr>
+          <w:rFonts w:ascii="Helvetica" w:hAnsi="Helvetica"/>
+          <w:bCs/>
+          <w:sz w:val="22"/>
+          <w:szCs w:val="22"/>
+          <w:lang w:val="en-US"/>
+        </w:rPr>
+        <w:t xml:space="preserve">The architecture of </w:t>
+      </w:r>
+      <w:proofErr w:type="spellStart"/>
+      <w:r>
+        <w:rPr>
+          <w:rFonts w:ascii="Helvetica" w:hAnsi="Helvetica"/>
+          <w:bCs/>
+          <w:sz w:val="22"/>
+          <w:szCs w:val="22"/>
+          <w:lang w:val="en-US"/>
+        </w:rPr>
+        <w:t>DartBoard</w:t>
+      </w:r>
+      <w:proofErr w:type="spellEnd"/>
+      <w:r>
+        <w:rPr>
+          <w:rFonts w:ascii="Helvetica" w:hAnsi="Helvetica"/>
+          <w:bCs/>
+          <w:sz w:val="22"/>
+          <w:szCs w:val="22"/>
+          <w:lang w:val="en-US"/>
+        </w:rPr>
+        <w:t xml:space="preserve"> follows the principles of Clean Architecture, which separates the code into layers based on their responsibilities and dependencies. The application consists of three main layers: the presentation layer, the domain layer, and the data layer. The presentation layer is responsible for generating the HTML files and providing the user interface for interacting with the code. The domain layer is responsible for performing the static analysis of the code, while the data layer is responsible for reading the code from the filesystem and caching analysis results for better performance.</w:t>
       </w:r>
     </w:p>
     <w:p>
@@ -5013,7 +6303,29 @@
           <w:szCs w:val="22"/>
           <w:lang w:val="en-US"/>
         </w:rPr>
-        <w:t>Overall, the architecture of DartBoard is designed to provide a simple and lightweight solution for code analysis and visualization in the Dart programming language, with minimal overhead and efficient resource usage. By relying on Clean Architecture principles and several powerful Dart libraries and tools, the application can provide powerful and flexible code analysis and visualization capabilities, while remaining fast, efficient, and easy to use.</w:t>
+        <w:t xml:space="preserve">Overall, the architecture of </w:t>
+      </w:r>
+      <w:proofErr w:type="spellStart"/>
+      <w:r>
+        <w:rPr>
+          <w:rFonts w:ascii="Helvetica" w:hAnsi="Helvetica"/>
+          <w:bCs/>
+          <w:sz w:val="22"/>
+          <w:szCs w:val="22"/>
+          <w:lang w:val="en-US"/>
+        </w:rPr>
+        <w:t>DartBoard</w:t>
+      </w:r>
+      <w:proofErr w:type="spellEnd"/>
+      <w:r>
+        <w:rPr>
+          <w:rFonts w:ascii="Helvetica" w:hAnsi="Helvetica"/>
+          <w:bCs/>
+          <w:sz w:val="22"/>
+          <w:szCs w:val="22"/>
+          <w:lang w:val="en-US"/>
+        </w:rPr>
+        <w:t xml:space="preserve"> is designed to provide a simple and lightweight solution for code analysis and visualization in the Dart programming language, with minimal overhead and efficient resource usage. By relying on Clean Architecture principles and several powerful Dart libraries and tools, the application can provide powerful and flexible code analysis and visualization capabilities, while remaining fast, efficient, and easy to use.</w:t>
       </w:r>
     </w:p>
     <w:p>
@@ -5124,167 +6436,387 @@
           <w:szCs w:val="22"/>
           <w:lang w:val="en-US"/>
         </w:rPr>
-        <w:t>some potential use-cases for the DartBoard application:</w:t>
-      </w:r>
-    </w:p>
-    <w:p>
-      <w:pPr>
-        <w:rPr>
-          <w:rFonts w:ascii="Helvetica" w:hAnsi="Helvetica"/>
-          <w:bCs/>
-          <w:sz w:val="22"/>
-          <w:szCs w:val="22"/>
-          <w:lang w:val="en-US"/>
-        </w:rPr>
-      </w:pPr>
-    </w:p>
-    <w:p>
-      <w:pPr>
-        <w:rPr>
-          <w:rFonts w:ascii="Helvetica" w:hAnsi="Helvetica"/>
-          <w:bCs/>
-          <w:sz w:val="22"/>
-          <w:szCs w:val="22"/>
-          <w:lang w:val="en-US"/>
-        </w:rPr>
-      </w:pPr>
-      <w:r>
-        <w:rPr>
-          <w:rFonts w:ascii="Helvetica" w:hAnsi="Helvetica"/>
-          <w:bCs/>
-          <w:sz w:val="22"/>
-          <w:szCs w:val="22"/>
-          <w:lang w:val="en-US"/>
-        </w:rPr>
-        <w:t xml:space="preserve">    Code Review: The primary use-case for DartBoard is to provide a powerful, stand-alone tool for code analysis and visualization that can be used during code review. With its syntax highlighting, ability to jump to variable and function declarations, and project tree functionality, DartBoard can help programmers to better understand complex codebases and quickly identify potential issues or bugs.</w:t>
-      </w:r>
-    </w:p>
-    <w:p>
-      <w:pPr>
-        <w:rPr>
-          <w:rFonts w:ascii="Helvetica" w:hAnsi="Helvetica"/>
-          <w:bCs/>
-          <w:sz w:val="22"/>
-          <w:szCs w:val="22"/>
-          <w:lang w:val="en-US"/>
-        </w:rPr>
-      </w:pPr>
-    </w:p>
-    <w:p>
-      <w:pPr>
-        <w:rPr>
-          <w:rFonts w:ascii="Helvetica" w:hAnsi="Helvetica"/>
-          <w:bCs/>
-          <w:sz w:val="22"/>
-          <w:szCs w:val="22"/>
-          <w:lang w:val="en-US"/>
-        </w:rPr>
-      </w:pPr>
-      <w:r>
-        <w:rPr>
-          <w:rFonts w:ascii="Helvetica" w:hAnsi="Helvetica"/>
-          <w:bCs/>
-          <w:sz w:val="22"/>
-          <w:szCs w:val="22"/>
-          <w:lang w:val="en-US"/>
-        </w:rPr>
-        <w:t xml:space="preserve">    Project Collaboration: Another use-case for DartBoard is to facilitate collaboration among team members working on the same project. With its ability to generate an HTML document that can be shared easily with other team members, DartBoard can help to ensure that all members of the team have a clear understanding of the project's codebase and can work together effectively.</w:t>
-      </w:r>
-    </w:p>
-    <w:p>
-      <w:pPr>
-        <w:rPr>
-          <w:rFonts w:ascii="Helvetica" w:hAnsi="Helvetica"/>
-          <w:bCs/>
-          <w:sz w:val="22"/>
-          <w:szCs w:val="22"/>
-          <w:lang w:val="en-US"/>
-        </w:rPr>
-      </w:pPr>
-    </w:p>
-    <w:p>
-      <w:pPr>
-        <w:rPr>
-          <w:rFonts w:ascii="Helvetica" w:hAnsi="Helvetica"/>
-          <w:bCs/>
-          <w:sz w:val="22"/>
-          <w:szCs w:val="22"/>
-          <w:lang w:val="en-US"/>
-        </w:rPr>
-      </w:pPr>
-      <w:r>
-        <w:rPr>
-          <w:rFonts w:ascii="Helvetica" w:hAnsi="Helvetica"/>
-          <w:bCs/>
-          <w:sz w:val="22"/>
-          <w:szCs w:val="22"/>
-          <w:lang w:val="en-US"/>
-        </w:rPr>
-        <w:t xml:space="preserve">    Debugging: DartBoard can also be used as a debugging tool, with its ability to highlight syntax and show documentation on cursor hover helping to identify issues more quickly. By collapsing block scopes and providing a clear project tree, DartBoard can help to narrow down the source of errors and make debugging faster and more efficient.</w:t>
-      </w:r>
-    </w:p>
-    <w:p>
-      <w:pPr>
-        <w:rPr>
-          <w:rFonts w:ascii="Helvetica" w:hAnsi="Helvetica"/>
-          <w:bCs/>
-          <w:sz w:val="22"/>
-          <w:szCs w:val="22"/>
-          <w:lang w:val="en-US"/>
-        </w:rPr>
-      </w:pPr>
-    </w:p>
-    <w:p>
-      <w:pPr>
-        <w:rPr>
-          <w:rFonts w:ascii="Helvetica" w:hAnsi="Helvetica"/>
-          <w:bCs/>
-          <w:sz w:val="22"/>
-          <w:szCs w:val="22"/>
-          <w:lang w:val="en-US"/>
-        </w:rPr>
-      </w:pPr>
-      <w:r>
-        <w:rPr>
-          <w:rFonts w:ascii="Helvetica" w:hAnsi="Helvetica"/>
-          <w:bCs/>
-          <w:sz w:val="22"/>
-          <w:szCs w:val="22"/>
-          <w:lang w:val="en-US"/>
-        </w:rPr>
-        <w:t xml:space="preserve">    Documentation: DartBoard can be used as a tool to generate documentation for a project, with its ability to visualize the dependency graph and inheritance tree providing a clear overview of the project's structure. The ability to generate an HTML document that can be easily shared also makes it a convenient way to create project documentation that can be accessed by others.</w:t>
-      </w:r>
-    </w:p>
-    <w:p>
-      <w:pPr>
-        <w:rPr>
-          <w:rFonts w:ascii="Helvetica" w:hAnsi="Helvetica"/>
-          <w:bCs/>
-          <w:sz w:val="22"/>
-          <w:szCs w:val="22"/>
-          <w:lang w:val="en-US"/>
-        </w:rPr>
-      </w:pPr>
-    </w:p>
-    <w:p>
-      <w:pPr>
-        <w:rPr>
-          <w:rFonts w:ascii="Helvetica" w:hAnsi="Helvetica"/>
-          <w:bCs/>
-          <w:sz w:val="22"/>
-          <w:szCs w:val="22"/>
-          <w:lang w:val="en-US"/>
-        </w:rPr>
-      </w:pPr>
-      <w:r>
-        <w:rPr>
-          <w:rFonts w:ascii="Helvetica" w:hAnsi="Helvetica"/>
-          <w:bCs/>
-          <w:sz w:val="22"/>
-          <w:szCs w:val="22"/>
-          <w:lang w:val="en-US"/>
-        </w:rPr>
-        <w:t xml:space="preserve">    Continuous Integration/Deployment: DartBoard can be integrated with continuous integration/deployment pipelines, such as Github Actions, to automatically generate the HTML alongside documentation pipelines, linters, testers, builders, and other tools. This use-case can help to ensure that the code is always analyzed and up-to-date, and any issues or bugs are quickly identified and resolved.</w:t>
+        <w:t xml:space="preserve">some potential use-cases for the </w:t>
+      </w:r>
+      <w:proofErr w:type="spellStart"/>
+      <w:r>
+        <w:rPr>
+          <w:rFonts w:ascii="Helvetica" w:hAnsi="Helvetica"/>
+          <w:bCs/>
+          <w:sz w:val="22"/>
+          <w:szCs w:val="22"/>
+          <w:lang w:val="en-US"/>
+        </w:rPr>
+        <w:t>DartBoard</w:t>
+      </w:r>
+      <w:proofErr w:type="spellEnd"/>
+      <w:r>
+        <w:rPr>
+          <w:rFonts w:ascii="Helvetica" w:hAnsi="Helvetica"/>
+          <w:bCs/>
+          <w:sz w:val="22"/>
+          <w:szCs w:val="22"/>
+          <w:lang w:val="en-US"/>
+        </w:rPr>
+        <w:t xml:space="preserve"> application:</w:t>
+      </w:r>
+    </w:p>
+    <w:p>
+      <w:pPr>
+        <w:rPr>
+          <w:rFonts w:ascii="Helvetica" w:hAnsi="Helvetica"/>
+          <w:bCs/>
+          <w:sz w:val="22"/>
+          <w:szCs w:val="22"/>
+          <w:lang w:val="en-US"/>
+        </w:rPr>
+      </w:pPr>
+    </w:p>
+    <w:p>
+      <w:pPr>
+        <w:rPr>
+          <w:rFonts w:ascii="Helvetica" w:hAnsi="Helvetica"/>
+          <w:bCs/>
+          <w:sz w:val="22"/>
+          <w:szCs w:val="22"/>
+          <w:lang w:val="en-US"/>
+        </w:rPr>
+      </w:pPr>
+      <w:r>
+        <w:rPr>
+          <w:rFonts w:ascii="Helvetica" w:hAnsi="Helvetica"/>
+          <w:bCs/>
+          <w:sz w:val="22"/>
+          <w:szCs w:val="22"/>
+          <w:lang w:val="en-US"/>
+        </w:rPr>
+        <w:t xml:space="preserve">    Code Review: The primary use-case for </w:t>
+      </w:r>
+      <w:proofErr w:type="spellStart"/>
+      <w:r>
+        <w:rPr>
+          <w:rFonts w:ascii="Helvetica" w:hAnsi="Helvetica"/>
+          <w:bCs/>
+          <w:sz w:val="22"/>
+          <w:szCs w:val="22"/>
+          <w:lang w:val="en-US"/>
+        </w:rPr>
+        <w:t>DartBoard</w:t>
+      </w:r>
+      <w:proofErr w:type="spellEnd"/>
+      <w:r>
+        <w:rPr>
+          <w:rFonts w:ascii="Helvetica" w:hAnsi="Helvetica"/>
+          <w:bCs/>
+          <w:sz w:val="22"/>
+          <w:szCs w:val="22"/>
+          <w:lang w:val="en-US"/>
+        </w:rPr>
+        <w:t xml:space="preserve"> is to provide a powerful, stand-alone tool for code analysis and visualization that can be used during code review. With its syntax highlighting, ability to jump to variable and function declarations, and project tree functionality, </w:t>
+      </w:r>
+      <w:proofErr w:type="spellStart"/>
+      <w:r>
+        <w:rPr>
+          <w:rFonts w:ascii="Helvetica" w:hAnsi="Helvetica"/>
+          <w:bCs/>
+          <w:sz w:val="22"/>
+          <w:szCs w:val="22"/>
+          <w:lang w:val="en-US"/>
+        </w:rPr>
+        <w:t>DartBoard</w:t>
+      </w:r>
+      <w:proofErr w:type="spellEnd"/>
+      <w:r>
+        <w:rPr>
+          <w:rFonts w:ascii="Helvetica" w:hAnsi="Helvetica"/>
+          <w:bCs/>
+          <w:sz w:val="22"/>
+          <w:szCs w:val="22"/>
+          <w:lang w:val="en-US"/>
+        </w:rPr>
+        <w:t xml:space="preserve"> can help programmers to better understand complex codebases and quickly identify potential issues or bugs.</w:t>
+      </w:r>
+    </w:p>
+    <w:p>
+      <w:pPr>
+        <w:rPr>
+          <w:rFonts w:ascii="Helvetica" w:hAnsi="Helvetica"/>
+          <w:bCs/>
+          <w:sz w:val="22"/>
+          <w:szCs w:val="22"/>
+          <w:lang w:val="en-US"/>
+        </w:rPr>
+      </w:pPr>
+    </w:p>
+    <w:p>
+      <w:pPr>
+        <w:rPr>
+          <w:rFonts w:ascii="Helvetica" w:hAnsi="Helvetica"/>
+          <w:bCs/>
+          <w:sz w:val="22"/>
+          <w:szCs w:val="22"/>
+          <w:lang w:val="en-US"/>
+        </w:rPr>
+      </w:pPr>
+      <w:r>
+        <w:rPr>
+          <w:rFonts w:ascii="Helvetica" w:hAnsi="Helvetica"/>
+          <w:bCs/>
+          <w:sz w:val="22"/>
+          <w:szCs w:val="22"/>
+          <w:lang w:val="en-US"/>
+        </w:rPr>
+        <w:t xml:space="preserve">    Project Collaboration: Another use-case for </w:t>
+      </w:r>
+      <w:proofErr w:type="spellStart"/>
+      <w:r>
+        <w:rPr>
+          <w:rFonts w:ascii="Helvetica" w:hAnsi="Helvetica"/>
+          <w:bCs/>
+          <w:sz w:val="22"/>
+          <w:szCs w:val="22"/>
+          <w:lang w:val="en-US"/>
+        </w:rPr>
+        <w:t>DartBoard</w:t>
+      </w:r>
+      <w:proofErr w:type="spellEnd"/>
+      <w:r>
+        <w:rPr>
+          <w:rFonts w:ascii="Helvetica" w:hAnsi="Helvetica"/>
+          <w:bCs/>
+          <w:sz w:val="22"/>
+          <w:szCs w:val="22"/>
+          <w:lang w:val="en-US"/>
+        </w:rPr>
+        <w:t xml:space="preserve"> is to facilitate collaboration among team members working on the same project. With its ability to generate an HTML document that can be shared easily with other team members, </w:t>
+      </w:r>
+      <w:proofErr w:type="spellStart"/>
+      <w:r>
+        <w:rPr>
+          <w:rFonts w:ascii="Helvetica" w:hAnsi="Helvetica"/>
+          <w:bCs/>
+          <w:sz w:val="22"/>
+          <w:szCs w:val="22"/>
+          <w:lang w:val="en-US"/>
+        </w:rPr>
+        <w:t>DartBoard</w:t>
+      </w:r>
+      <w:proofErr w:type="spellEnd"/>
+      <w:r>
+        <w:rPr>
+          <w:rFonts w:ascii="Helvetica" w:hAnsi="Helvetica"/>
+          <w:bCs/>
+          <w:sz w:val="22"/>
+          <w:szCs w:val="22"/>
+          <w:lang w:val="en-US"/>
+        </w:rPr>
+        <w:t xml:space="preserve"> can help to ensure that all members of the team have a clear understanding of the project's codebase and can work together effectively.</w:t>
+      </w:r>
+    </w:p>
+    <w:p>
+      <w:pPr>
+        <w:rPr>
+          <w:rFonts w:ascii="Helvetica" w:hAnsi="Helvetica"/>
+          <w:bCs/>
+          <w:sz w:val="22"/>
+          <w:szCs w:val="22"/>
+          <w:lang w:val="en-US"/>
+        </w:rPr>
+      </w:pPr>
+    </w:p>
+    <w:p>
+      <w:pPr>
+        <w:rPr>
+          <w:rFonts w:ascii="Helvetica" w:hAnsi="Helvetica"/>
+          <w:bCs/>
+          <w:sz w:val="22"/>
+          <w:szCs w:val="22"/>
+          <w:lang w:val="en-US"/>
+        </w:rPr>
+      </w:pPr>
+      <w:r>
+        <w:rPr>
+          <w:rFonts w:ascii="Helvetica" w:hAnsi="Helvetica"/>
+          <w:bCs/>
+          <w:sz w:val="22"/>
+          <w:szCs w:val="22"/>
+          <w:lang w:val="en-US"/>
+        </w:rPr>
+        <w:t xml:space="preserve">    Debugging: </w:t>
+      </w:r>
+      <w:proofErr w:type="spellStart"/>
+      <w:r>
+        <w:rPr>
+          <w:rFonts w:ascii="Helvetica" w:hAnsi="Helvetica"/>
+          <w:bCs/>
+          <w:sz w:val="22"/>
+          <w:szCs w:val="22"/>
+          <w:lang w:val="en-US"/>
+        </w:rPr>
+        <w:t>DartBoard</w:t>
+      </w:r>
+      <w:proofErr w:type="spellEnd"/>
+      <w:r>
+        <w:rPr>
+          <w:rFonts w:ascii="Helvetica" w:hAnsi="Helvetica"/>
+          <w:bCs/>
+          <w:sz w:val="22"/>
+          <w:szCs w:val="22"/>
+          <w:lang w:val="en-US"/>
+        </w:rPr>
+        <w:t xml:space="preserve"> can also be used as a debugging tool, with its ability to highlight syntax and show documentation on cursor hover helping to identify issues more quickly. By collapsing block scopes and providing a clear project tree, </w:t>
+      </w:r>
+      <w:proofErr w:type="spellStart"/>
+      <w:r>
+        <w:rPr>
+          <w:rFonts w:ascii="Helvetica" w:hAnsi="Helvetica"/>
+          <w:bCs/>
+          <w:sz w:val="22"/>
+          <w:szCs w:val="22"/>
+          <w:lang w:val="en-US"/>
+        </w:rPr>
+        <w:t>DartBoard</w:t>
+      </w:r>
+      <w:proofErr w:type="spellEnd"/>
+      <w:r>
+        <w:rPr>
+          <w:rFonts w:ascii="Helvetica" w:hAnsi="Helvetica"/>
+          <w:bCs/>
+          <w:sz w:val="22"/>
+          <w:szCs w:val="22"/>
+          <w:lang w:val="en-US"/>
+        </w:rPr>
+        <w:t xml:space="preserve"> can help to narrow down the source of errors and make debugging faster and more efficient.</w:t>
+      </w:r>
+    </w:p>
+    <w:p>
+      <w:pPr>
+        <w:rPr>
+          <w:rFonts w:ascii="Helvetica" w:hAnsi="Helvetica"/>
+          <w:bCs/>
+          <w:sz w:val="22"/>
+          <w:szCs w:val="22"/>
+          <w:lang w:val="en-US"/>
+        </w:rPr>
+      </w:pPr>
+    </w:p>
+    <w:p>
+      <w:pPr>
+        <w:rPr>
+          <w:rFonts w:ascii="Helvetica" w:hAnsi="Helvetica"/>
+          <w:bCs/>
+          <w:sz w:val="22"/>
+          <w:szCs w:val="22"/>
+          <w:lang w:val="en-US"/>
+        </w:rPr>
+      </w:pPr>
+      <w:r>
+        <w:rPr>
+          <w:rFonts w:ascii="Helvetica" w:hAnsi="Helvetica"/>
+          <w:bCs/>
+          <w:sz w:val="22"/>
+          <w:szCs w:val="22"/>
+          <w:lang w:val="en-US"/>
+        </w:rPr>
+        <w:t xml:space="preserve">    Documentation: </w:t>
+      </w:r>
+      <w:proofErr w:type="spellStart"/>
+      <w:r>
+        <w:rPr>
+          <w:rFonts w:ascii="Helvetica" w:hAnsi="Helvetica"/>
+          <w:bCs/>
+          <w:sz w:val="22"/>
+          <w:szCs w:val="22"/>
+          <w:lang w:val="en-US"/>
+        </w:rPr>
+        <w:t>DartBoard</w:t>
+      </w:r>
+      <w:proofErr w:type="spellEnd"/>
+      <w:r>
+        <w:rPr>
+          <w:rFonts w:ascii="Helvetica" w:hAnsi="Helvetica"/>
+          <w:bCs/>
+          <w:sz w:val="22"/>
+          <w:szCs w:val="22"/>
+          <w:lang w:val="en-US"/>
+        </w:rPr>
+        <w:t xml:space="preserve"> can be used as a tool to generate documentation for a project, with its ability to visualize the dependency graph and inheritance tree providing a clear overview of the project's structure. The ability to generate an HTML document that can be easily shared also makes it a convenient way to create project documentation that can be accessed by others.</w:t>
+      </w:r>
+    </w:p>
+    <w:p>
+      <w:pPr>
+        <w:rPr>
+          <w:rFonts w:ascii="Helvetica" w:hAnsi="Helvetica"/>
+          <w:bCs/>
+          <w:sz w:val="22"/>
+          <w:szCs w:val="22"/>
+          <w:lang w:val="en-US"/>
+        </w:rPr>
+      </w:pPr>
+    </w:p>
+    <w:p>
+      <w:pPr>
+        <w:rPr>
+          <w:rFonts w:ascii="Helvetica" w:hAnsi="Helvetica"/>
+          <w:bCs/>
+          <w:sz w:val="22"/>
+          <w:szCs w:val="22"/>
+          <w:lang w:val="en-US"/>
+        </w:rPr>
+      </w:pPr>
+      <w:r>
+        <w:rPr>
+          <w:rFonts w:ascii="Helvetica" w:hAnsi="Helvetica"/>
+          <w:bCs/>
+          <w:sz w:val="22"/>
+          <w:szCs w:val="22"/>
+          <w:lang w:val="en-US"/>
+        </w:rPr>
+        <w:t xml:space="preserve">    Continuous Integration/Deployment: </w:t>
+      </w:r>
+      <w:proofErr w:type="spellStart"/>
+      <w:r>
+        <w:rPr>
+          <w:rFonts w:ascii="Helvetica" w:hAnsi="Helvetica"/>
+          <w:bCs/>
+          <w:sz w:val="22"/>
+          <w:szCs w:val="22"/>
+          <w:lang w:val="en-US"/>
+        </w:rPr>
+        <w:t>DartBoard</w:t>
+      </w:r>
+      <w:proofErr w:type="spellEnd"/>
+      <w:r>
+        <w:rPr>
+          <w:rFonts w:ascii="Helvetica" w:hAnsi="Helvetica"/>
+          <w:bCs/>
+          <w:sz w:val="22"/>
+          <w:szCs w:val="22"/>
+          <w:lang w:val="en-US"/>
+        </w:rPr>
+        <w:t xml:space="preserve"> can be integrated with continuous integration/deployment pipelines, such as </w:t>
+      </w:r>
+      <w:proofErr w:type="spellStart"/>
+      <w:r>
+        <w:rPr>
+          <w:rFonts w:ascii="Helvetica" w:hAnsi="Helvetica"/>
+          <w:bCs/>
+          <w:sz w:val="22"/>
+          <w:szCs w:val="22"/>
+          <w:lang w:val="en-US"/>
+        </w:rPr>
+        <w:t>Github</w:t>
+      </w:r>
+      <w:proofErr w:type="spellEnd"/>
+      <w:r>
+        <w:rPr>
+          <w:rFonts w:ascii="Helvetica" w:hAnsi="Helvetica"/>
+          <w:bCs/>
+          <w:sz w:val="22"/>
+          <w:szCs w:val="22"/>
+          <w:lang w:val="en-US"/>
+        </w:rPr>
+        <w:t xml:space="preserve"> Actions, to automatically generate the HTML alongside documentation pipelines, linters, testers, builders, and other tools. This use-case can help to ensure that the code is always analyzed and up-to-date, and any issues or bugs are quickly identified and resolved.</w:t>
       </w:r>
     </w:p>
     <w:p>
@@ -7172,6 +8704,119 @@
     </w:lvl>
   </w:abstractNum>
   <w:abstractNum w:abstractNumId="16" w15:restartNumberingAfterBreak="0">
+    <w:nsid w:val="6E807C64"/>
+    <w:multiLevelType w:val="hybridMultilevel"/>
+    <w:tmpl w:val="E0BE8D58"/>
+    <w:lvl w:ilvl="0" w:tplc="D506DA6C">
+      <w:start w:val="20"/>
+      <w:numFmt w:val="bullet"/>
+      <w:lvlText w:val="-"/>
+      <w:lvlJc w:val="left"/>
+      <w:pPr>
+        <w:ind w:left="720" w:hanging="360"/>
+      </w:pPr>
+      <w:rPr>
+        <w:rFonts w:ascii="Helvetica" w:eastAsiaTheme="minorHAnsi" w:hAnsi="Helvetica" w:cstheme="minorBidi" w:hint="default"/>
+      </w:rPr>
+    </w:lvl>
+    <w:lvl w:ilvl="1" w:tplc="04190003" w:tentative="1">
+      <w:start w:val="1"/>
+      <w:numFmt w:val="bullet"/>
+      <w:lvlText w:val="o"/>
+      <w:lvlJc w:val="left"/>
+      <w:pPr>
+        <w:ind w:left="1440" w:hanging="360"/>
+      </w:pPr>
+      <w:rPr>
+        <w:rFonts w:ascii="Courier New" w:hAnsi="Courier New" w:hint="default"/>
+      </w:rPr>
+    </w:lvl>
+    <w:lvl w:ilvl="2" w:tplc="04190005" w:tentative="1">
+      <w:start w:val="1"/>
+      <w:numFmt w:val="bullet"/>
+      <w:lvlText w:val=""/>
+      <w:lvlJc w:val="left"/>
+      <w:pPr>
+        <w:ind w:left="2160" w:hanging="360"/>
+      </w:pPr>
+      <w:rPr>
+        <w:rFonts w:ascii="Wingdings" w:hAnsi="Wingdings" w:hint="default"/>
+      </w:rPr>
+    </w:lvl>
+    <w:lvl w:ilvl="3" w:tplc="04190001" w:tentative="1">
+      <w:start w:val="1"/>
+      <w:numFmt w:val="bullet"/>
+      <w:lvlText w:val=""/>
+      <w:lvlJc w:val="left"/>
+      <w:pPr>
+        <w:ind w:left="2880" w:hanging="360"/>
+      </w:pPr>
+      <w:rPr>
+        <w:rFonts w:ascii="Symbol" w:hAnsi="Symbol" w:hint="default"/>
+      </w:rPr>
+    </w:lvl>
+    <w:lvl w:ilvl="4" w:tplc="04190003" w:tentative="1">
+      <w:start w:val="1"/>
+      <w:numFmt w:val="bullet"/>
+      <w:lvlText w:val="o"/>
+      <w:lvlJc w:val="left"/>
+      <w:pPr>
+        <w:ind w:left="3600" w:hanging="360"/>
+      </w:pPr>
+      <w:rPr>
+        <w:rFonts w:ascii="Courier New" w:hAnsi="Courier New" w:hint="default"/>
+      </w:rPr>
+    </w:lvl>
+    <w:lvl w:ilvl="5" w:tplc="04190005" w:tentative="1">
+      <w:start w:val="1"/>
+      <w:numFmt w:val="bullet"/>
+      <w:lvlText w:val=""/>
+      <w:lvlJc w:val="left"/>
+      <w:pPr>
+        <w:ind w:left="4320" w:hanging="360"/>
+      </w:pPr>
+      <w:rPr>
+        <w:rFonts w:ascii="Wingdings" w:hAnsi="Wingdings" w:hint="default"/>
+      </w:rPr>
+    </w:lvl>
+    <w:lvl w:ilvl="6" w:tplc="04190001" w:tentative="1">
+      <w:start w:val="1"/>
+      <w:numFmt w:val="bullet"/>
+      <w:lvlText w:val=""/>
+      <w:lvlJc w:val="left"/>
+      <w:pPr>
+        <w:ind w:left="5040" w:hanging="360"/>
+      </w:pPr>
+      <w:rPr>
+        <w:rFonts w:ascii="Symbol" w:hAnsi="Symbol" w:hint="default"/>
+      </w:rPr>
+    </w:lvl>
+    <w:lvl w:ilvl="7" w:tplc="04190003" w:tentative="1">
+      <w:start w:val="1"/>
+      <w:numFmt w:val="bullet"/>
+      <w:lvlText w:val="o"/>
+      <w:lvlJc w:val="left"/>
+      <w:pPr>
+        <w:ind w:left="5760" w:hanging="360"/>
+      </w:pPr>
+      <w:rPr>
+        <w:rFonts w:ascii="Courier New" w:hAnsi="Courier New" w:hint="default"/>
+      </w:rPr>
+    </w:lvl>
+    <w:lvl w:ilvl="8" w:tplc="04190005" w:tentative="1">
+      <w:start w:val="1"/>
+      <w:numFmt w:val="bullet"/>
+      <w:lvlText w:val=""/>
+      <w:lvlJc w:val="left"/>
+      <w:pPr>
+        <w:ind w:left="6480" w:hanging="360"/>
+      </w:pPr>
+      <w:rPr>
+        <w:rFonts w:ascii="Wingdings" w:hAnsi="Wingdings" w:hint="default"/>
+      </w:rPr>
+    </w:lvl>
+  </w:abstractNum>
+  <w:abstractNum w:abstractNumId="17" w15:restartNumberingAfterBreak="0">
     <w:nsid w:val="6EA20A42"/>
     <w:multiLevelType w:val="multilevel"/>
     <w:tmpl w:val="11F2C18C"/>
@@ -7292,7 +8937,7 @@
       </w:rPr>
     </w:lvl>
   </w:abstractNum>
-  <w:abstractNum w:abstractNumId="17" w15:restartNumberingAfterBreak="0">
+  <w:abstractNum w:abstractNumId="18" w15:restartNumberingAfterBreak="0">
     <w:nsid w:val="71E82877"/>
     <w:multiLevelType w:val="hybridMultilevel"/>
     <w:tmpl w:val="D19AB4B4"/>
@@ -7381,7 +9026,7 @@
       </w:pPr>
     </w:lvl>
   </w:abstractNum>
-  <w:abstractNum w:abstractNumId="18" w15:restartNumberingAfterBreak="0">
+  <w:abstractNum w:abstractNumId="19" w15:restartNumberingAfterBreak="0">
     <w:nsid w:val="751573ED"/>
     <w:multiLevelType w:val="multilevel"/>
     <w:tmpl w:val="11F2C18C"/>
@@ -7536,7 +9181,7 @@
     <w:abstractNumId w:val="12"/>
   </w:num>
   <w:num w:numId="12" w16cid:durableId="206994679">
-    <w:abstractNumId w:val="17"/>
+    <w:abstractNumId w:val="18"/>
   </w:num>
   <w:num w:numId="13" w16cid:durableId="895168493">
     <w:abstractNumId w:val="8"/>
@@ -7548,16 +9193,19 @@
     <w:abstractNumId w:val="2"/>
   </w:num>
   <w:num w:numId="16" w16cid:durableId="2129271521">
-    <w:abstractNumId w:val="18"/>
+    <w:abstractNumId w:val="19"/>
   </w:num>
   <w:num w:numId="17" w16cid:durableId="191117265">
     <w:abstractNumId w:val="14"/>
   </w:num>
   <w:num w:numId="18" w16cid:durableId="1210653104">
-    <w:abstractNumId w:val="16"/>
+    <w:abstractNumId w:val="17"/>
   </w:num>
   <w:num w:numId="19" w16cid:durableId="1901746059">
     <w:abstractNumId w:val="10"/>
+  </w:num>
+  <w:num w:numId="20" w16cid:durableId="84426188">
+    <w:abstractNumId w:val="16"/>
   </w:num>
 </w:numbering>
 </file>

</xml_diff>

<commit_message>
update thesis text (add image screenshot of processes) & update readme (current task im working on)
</commit_message>
<xml_diff>
--- a/thesis.docx
+++ b/thesis.docx
@@ -9404,14 +9404,81 @@
           <w:lang w:val="en-US"/>
         </w:rPr>
       </w:pPr>
-      <w:r>
-        <w:rPr>
-          <w:rFonts w:ascii="Helvetica" w:hAnsi="Helvetica"/>
-          <w:sz w:val="22"/>
-          <w:szCs w:val="22"/>
-          <w:lang w:val="en-US"/>
-        </w:rPr>
-        <w:t>https://github.com/al1ych/dart-code-visualization</w:t>
+      <w:hyperlink r:id="rId12" w:history="1">
+        <w:r>
+          <w:rPr>
+            <w:rStyle w:val="a3"/>
+            <w:rFonts w:ascii="Helvetica" w:hAnsi="Helvetica"/>
+            <w:sz w:val="22"/>
+            <w:szCs w:val="22"/>
+            <w:lang w:val="en-US"/>
+          </w:rPr>
+          <w:t>https://github.com/al1ych/dart-code-visualization</w:t>
+        </w:r>
+      </w:hyperlink>
+    </w:p>
+    <w:p>
+      <w:pPr>
+        <w:rPr>
+          <w:rFonts w:ascii="Helvetica" w:hAnsi="Helvetica"/>
+          <w:sz w:val="22"/>
+          <w:szCs w:val="22"/>
+          <w:lang w:val="en-US"/>
+        </w:rPr>
+      </w:pPr>
+    </w:p>
+    <w:p>
+      <w:pPr>
+        <w:rPr>
+          <w:rFonts w:ascii="Helvetica" w:hAnsi="Helvetica"/>
+          <w:sz w:val="22"/>
+          <w:szCs w:val="22"/>
+          <w:lang w:val="en-US"/>
+        </w:rPr>
+      </w:pPr>
+      <w:r>
+        <w:rPr>
+          <w:rFonts w:ascii="Helvetica" w:hAnsi="Helvetica"/>
+          <w:sz w:val="22"/>
+          <w:szCs w:val="22"/>
+          <w:lang w:val="en-US"/>
+        </w:rPr>
+        <w:lastRenderedPageBreak/>
+        <w:drawing>
+          <wp:inline distT="0" distB="0" distL="0" distR="0" wp14:anchorId="7A9F1B23" wp14:editId="03B7519C">
+            <wp:extent cx="5940425" cy="4378960"/>
+            <wp:effectExtent l="0" t="0" r="3175" b="2540"/>
+            <wp:docPr id="1" name="Рисунок 1"/>
+            <wp:cNvGraphicFramePr>
+              <a:graphicFrameLocks xmlns:a="http://schemas.openxmlformats.org/drawingml/2006/main" noChangeAspect="1"/>
+            </wp:cNvGraphicFramePr>
+            <a:graphic xmlns:a="http://schemas.openxmlformats.org/drawingml/2006/main">
+              <a:graphicData uri="http://schemas.openxmlformats.org/drawingml/2006/picture">
+                <pic:pic xmlns:pic="http://schemas.openxmlformats.org/drawingml/2006/picture">
+                  <pic:nvPicPr>
+                    <pic:cNvPr id="1" name=""/>
+                    <pic:cNvPicPr/>
+                  </pic:nvPicPr>
+                  <pic:blipFill>
+                    <a:blip r:embed="rId13"/>
+                    <a:stretch>
+                      <a:fillRect/>
+                    </a:stretch>
+                  </pic:blipFill>
+                  <pic:spPr>
+                    <a:xfrm>
+                      <a:off x="0" y="0"/>
+                      <a:ext cx="5940425" cy="4378960"/>
+                    </a:xfrm>
+                    <a:prstGeom prst="rect">
+                      <a:avLst/>
+                    </a:prstGeom>
+                  </pic:spPr>
+                </pic:pic>
+              </a:graphicData>
+            </a:graphic>
+          </wp:inline>
+        </w:drawing>
       </w:r>
     </w:p>
     <w:sectPr>

</xml_diff>

<commit_message>
semi-fix: support for nested folders
</commit_message>
<xml_diff>
--- a/thesis.docx
+++ b/thesis.docx
@@ -9439,6 +9439,7 @@
       <w:r>
         <w:rPr>
           <w:rFonts w:ascii="Helvetica" w:hAnsi="Helvetica"/>
+          <w:noProof/>
           <w:sz w:val="22"/>
           <w:szCs w:val="22"/>
           <w:lang w:val="en-US"/>
@@ -9469,6 +9470,59 @@
                     <a:xfrm>
                       <a:off x="0" y="0"/>
                       <a:ext cx="5940425" cy="4378960"/>
+                    </a:xfrm>
+                    <a:prstGeom prst="rect">
+                      <a:avLst/>
+                    </a:prstGeom>
+                  </pic:spPr>
+                </pic:pic>
+              </a:graphicData>
+            </a:graphic>
+          </wp:inline>
+        </w:drawing>
+      </w:r>
+    </w:p>
+    <w:p>
+      <w:pPr>
+        <w:rPr>
+          <w:rFonts w:ascii="Helvetica" w:hAnsi="Helvetica"/>
+          <w:sz w:val="22"/>
+          <w:szCs w:val="22"/>
+          <w:lang w:val="en-US"/>
+        </w:rPr>
+      </w:pPr>
+      <w:r>
+        <w:rPr>
+          <w:rFonts w:ascii="Helvetica" w:hAnsi="Helvetica"/>
+          <w:sz w:val="22"/>
+          <w:szCs w:val="22"/>
+          <w:lang w:val="en-US"/>
+        </w:rPr>
+        <w:drawing>
+          <wp:inline distT="0" distB="0" distL="0" distR="0" wp14:anchorId="6A721567" wp14:editId="568E4DE9">
+            <wp:extent cx="5940425" cy="4077335"/>
+            <wp:effectExtent l="0" t="0" r="0" b="0"/>
+            <wp:docPr id="2" name="Рисунок 2"/>
+            <wp:cNvGraphicFramePr>
+              <a:graphicFrameLocks xmlns:a="http://schemas.openxmlformats.org/drawingml/2006/main" noChangeAspect="1"/>
+            </wp:cNvGraphicFramePr>
+            <a:graphic xmlns:a="http://schemas.openxmlformats.org/drawingml/2006/main">
+              <a:graphicData uri="http://schemas.openxmlformats.org/drawingml/2006/picture">
+                <pic:pic xmlns:pic="http://schemas.openxmlformats.org/drawingml/2006/picture">
+                  <pic:nvPicPr>
+                    <pic:cNvPr id="1" name=""/>
+                    <pic:cNvPicPr/>
+                  </pic:nvPicPr>
+                  <pic:blipFill>
+                    <a:blip r:embed="rId14"/>
+                    <a:stretch>
+                      <a:fillRect/>
+                    </a:stretch>
+                  </pic:blipFill>
+                  <pic:spPr>
+                    <a:xfrm>
+                      <a:off x="0" y="0"/>
+                      <a:ext cx="5940425" cy="4077335"/>
                     </a:xfrm>
                     <a:prstGeom prst="rect">
                       <a:avLst/>

</xml_diff>

<commit_message>
update thesis text: add 5.5.1 block scoping
</commit_message>
<xml_diff>
--- a/thesis.docx
+++ b/thesis.docx
@@ -1815,7 +1815,27 @@
           <w:szCs w:val="22"/>
           <w:lang w:val="en-US"/>
         </w:rPr>
-        <w:t xml:space="preserve">2.2.2 Name Resolution &amp; Scope Analysis </w:t>
+        <w:t xml:space="preserve">2.2.2 Name Resolution </w:t>
+      </w:r>
+      <w:r>
+        <w:rPr>
+          <w:rFonts w:ascii="Helvetica" w:hAnsi="Helvetica"/>
+          <w:b/>
+          <w:sz w:val="22"/>
+          <w:szCs w:val="22"/>
+          <w:lang w:val="en-US"/>
+        </w:rPr>
+        <w:t>and</w:t>
+      </w:r>
+      <w:r>
+        <w:rPr>
+          <w:rFonts w:ascii="Helvetica" w:hAnsi="Helvetica"/>
+          <w:b/>
+          <w:sz w:val="22"/>
+          <w:szCs w:val="22"/>
+          <w:lang w:val="en-US"/>
+        </w:rPr>
+        <w:t xml:space="preserve"> Scope Analysis </w:t>
       </w:r>
     </w:p>
     <w:p>
@@ -2051,15 +2071,6 @@
           <w:lang w:val="en-US"/>
         </w:rPr>
       </w:pPr>
-      <w:r>
-        <w:rPr>
-          <w:rFonts w:ascii="Helvetica" w:hAnsi="Helvetica"/>
-          <w:sz w:val="22"/>
-          <w:szCs w:val="22"/>
-          <w:lang w:val="en-US"/>
-        </w:rPr>
-        <w:t xml:space="preserve"> </w:t>
-      </w:r>
     </w:p>
     <w:p>
       <w:pPr>
@@ -4077,6 +4088,197 @@
           <w:lang w:val="en-US"/>
         </w:rPr>
       </w:pPr>
+      <w:r>
+        <w:rPr>
+          <w:rFonts w:ascii="Helvetica" w:hAnsi="Helvetica"/>
+          <w:sz w:val="22"/>
+          <w:szCs w:val="22"/>
+          <w:lang w:val="en-US"/>
+        </w:rPr>
+        <w:t xml:space="preserve">In my case, I utilize the Scanline algorithm [27] to keep the order of generation in the HTML generation pipeline. I cover this topic more in details in the Implementation chapter of this thesis. </w:t>
+      </w:r>
+    </w:p>
+    <w:p>
+      <w:pPr>
+        <w:rPr>
+          <w:rFonts w:ascii="Helvetica" w:hAnsi="Helvetica"/>
+          <w:sz w:val="22"/>
+          <w:szCs w:val="22"/>
+          <w:lang w:val="en-US"/>
+        </w:rPr>
+      </w:pPr>
+    </w:p>
+    <w:p>
+      <w:pPr>
+        <w:rPr>
+          <w:rFonts w:ascii="Helvetica" w:hAnsi="Helvetica"/>
+          <w:sz w:val="22"/>
+          <w:szCs w:val="22"/>
+          <w:lang w:val="en-US"/>
+        </w:rPr>
+      </w:pPr>
+      <w:r>
+        <w:rPr>
+          <w:rFonts w:ascii="Helvetica" w:hAnsi="Helvetica"/>
+          <w:sz w:val="22"/>
+          <w:szCs w:val="22"/>
+          <w:lang w:val="en-US"/>
+        </w:rPr>
+        <w:t>The scanline algorithm, originally introduced in the context of computer graphics for rendering polygons, can be adapted to process block scoping in a codebase</w:t>
+      </w:r>
+      <w:r>
+        <w:rPr>
+          <w:rFonts w:ascii="Helvetica" w:hAnsi="Helvetica"/>
+          <w:sz w:val="22"/>
+          <w:szCs w:val="22"/>
+          <w:lang w:val="en-US"/>
+        </w:rPr>
+        <w:t xml:space="preserve"> [27]</w:t>
+      </w:r>
+      <w:r>
+        <w:rPr>
+          <w:rFonts w:ascii="Helvetica" w:hAnsi="Helvetica"/>
+          <w:sz w:val="22"/>
+          <w:szCs w:val="22"/>
+          <w:lang w:val="en-US"/>
+        </w:rPr>
+        <w:t xml:space="preserve">. The algorithm's core idea is to iterate linearly through the code, keeping track of the current state at each position. </w:t>
+      </w:r>
+      <w:r>
+        <w:rPr>
+          <w:rFonts w:ascii="Helvetica" w:hAnsi="Helvetica"/>
+          <w:sz w:val="22"/>
+          <w:szCs w:val="22"/>
+          <w:lang w:val="en-US"/>
+        </w:rPr>
+        <w:lastRenderedPageBreak/>
+        <w:t>This approach enables the efficient handling of block scopes without resorting to nested loops or more complex data structures.</w:t>
+      </w:r>
+    </w:p>
+    <w:p>
+      <w:pPr>
+        <w:rPr>
+          <w:rFonts w:ascii="Helvetica" w:hAnsi="Helvetica"/>
+          <w:sz w:val="22"/>
+          <w:szCs w:val="22"/>
+          <w:lang w:val="en-US"/>
+        </w:rPr>
+      </w:pPr>
+    </w:p>
+    <w:p>
+      <w:pPr>
+        <w:rPr>
+          <w:rFonts w:ascii="Helvetica" w:hAnsi="Helvetica"/>
+          <w:sz w:val="22"/>
+          <w:szCs w:val="22"/>
+          <w:lang w:val="en-US"/>
+        </w:rPr>
+      </w:pPr>
+      <w:r>
+        <w:rPr>
+          <w:rFonts w:ascii="Helvetica" w:hAnsi="Helvetica"/>
+          <w:sz w:val="22"/>
+          <w:szCs w:val="22"/>
+          <w:lang w:val="en-US"/>
+        </w:rPr>
+        <w:t xml:space="preserve">In the context of </w:t>
+      </w:r>
+      <w:proofErr w:type="spellStart"/>
+      <w:r>
+        <w:rPr>
+          <w:rFonts w:ascii="Helvetica" w:hAnsi="Helvetica"/>
+          <w:sz w:val="22"/>
+          <w:szCs w:val="22"/>
+          <w:lang w:val="en-US"/>
+        </w:rPr>
+        <w:t>DartBoard</w:t>
+      </w:r>
+      <w:proofErr w:type="spellEnd"/>
+      <w:r>
+        <w:rPr>
+          <w:rFonts w:ascii="Helvetica" w:hAnsi="Helvetica"/>
+          <w:sz w:val="22"/>
+          <w:szCs w:val="22"/>
+          <w:lang w:val="en-US"/>
+        </w:rPr>
+        <w:t>, the scanline algorithm is used to detect the opening and closing of blocks in the code. The algorithm first creates a list of events, where each event corresponds to the starting or ending position of a block. These events are then sorted based on their positions in the code.</w:t>
+      </w:r>
+    </w:p>
+    <w:p>
+      <w:pPr>
+        <w:rPr>
+          <w:rFonts w:ascii="Helvetica" w:hAnsi="Helvetica"/>
+          <w:sz w:val="22"/>
+          <w:szCs w:val="22"/>
+          <w:lang w:val="en-US"/>
+        </w:rPr>
+      </w:pPr>
+    </w:p>
+    <w:p>
+      <w:pPr>
+        <w:rPr>
+          <w:rFonts w:ascii="Helvetica" w:hAnsi="Helvetica"/>
+          <w:sz w:val="22"/>
+          <w:szCs w:val="22"/>
+          <w:lang w:val="en-US"/>
+        </w:rPr>
+      </w:pPr>
+      <w:r>
+        <w:rPr>
+          <w:rFonts w:ascii="Helvetica" w:hAnsi="Helvetica"/>
+          <w:sz w:val="22"/>
+          <w:szCs w:val="22"/>
+          <w:lang w:val="en-US"/>
+        </w:rPr>
+        <w:t>The main advantage of the scanline algorithm is its linear time complexity</w:t>
+      </w:r>
+      <w:r>
+        <w:rPr>
+          <w:rFonts w:ascii="Helvetica" w:hAnsi="Helvetica"/>
+          <w:sz w:val="22"/>
+          <w:szCs w:val="22"/>
+          <w:lang w:val="en-US"/>
+        </w:rPr>
+        <w:t xml:space="preserve"> O(N)</w:t>
+      </w:r>
+      <w:r>
+        <w:rPr>
+          <w:rFonts w:ascii="Helvetica" w:hAnsi="Helvetica"/>
+          <w:sz w:val="22"/>
+          <w:szCs w:val="22"/>
+          <w:lang w:val="en-US"/>
+        </w:rPr>
+        <w:t>, which allows for efficient processing of block scopes in large codebases. By iterating through the sorted list of events and maintaining the current state at each position, the algorithm can efficiently add the corresponding opening or closing HTML tags to wrap the block content. This process enables the correct visualization of block scopes in the generated HTML document.</w:t>
+      </w:r>
+    </w:p>
+    <w:p>
+      <w:pPr>
+        <w:rPr>
+          <w:rFonts w:ascii="Helvetica" w:hAnsi="Helvetica"/>
+          <w:sz w:val="22"/>
+          <w:szCs w:val="22"/>
+          <w:lang w:val="en-US"/>
+        </w:rPr>
+      </w:pPr>
+    </w:p>
+    <w:p>
+      <w:pPr>
+        <w:rPr>
+          <w:rFonts w:ascii="Helvetica" w:hAnsi="Helvetica"/>
+          <w:sz w:val="22"/>
+          <w:szCs w:val="22"/>
+          <w:lang w:val="en-US"/>
+        </w:rPr>
+      </w:pPr>
+      <w:r>
+        <w:rPr>
+          <w:rFonts w:ascii="Helvetica" w:hAnsi="Helvetica"/>
+          <w:sz w:val="22"/>
+          <w:szCs w:val="22"/>
+          <w:lang w:val="en-US"/>
+        </w:rPr>
+        <w:t>So, the Scanline algorithm is necessary for this case as the scopes/blocks are nested inside each other and when generating HTML tags for them, we need to flatten them and iterate over them in the chronological order, which is exactly what the algorithm does.</w:t>
+      </w:r>
     </w:p>
     <w:p>
       <w:pPr>
@@ -4175,17 +4377,7 @@
           <w:szCs w:val="22"/>
           <w:lang w:val="en-US"/>
         </w:rPr>
-        <w:t xml:space="preserve">Documentation generators most commonly create an HTML project that the end-user can navigate through independently of the operating system in the browser. The most prominent </w:t>
-      </w:r>
-      <w:r>
-        <w:rPr>
-          <w:rFonts w:ascii="Helvetica" w:hAnsi="Helvetica"/>
-          <w:sz w:val="22"/>
-          <w:szCs w:val="22"/>
-          <w:lang w:val="en-US"/>
-        </w:rPr>
-        <w:lastRenderedPageBreak/>
-        <w:t xml:space="preserve">examples of documentation generators are API specification generators discussed above, such as Postman. The reader can see another example of a documentation generator in </w:t>
+        <w:t xml:space="preserve">Documentation generators most commonly create an HTML project that the end-user can navigate through independently of the operating system in the browser. The most prominent examples of documentation generators are API specification generators discussed above, such as Postman. The reader can see another example of a documentation generator in </w:t>
       </w:r>
       <w:r>
         <w:rPr>
@@ -7594,6 +7786,16 @@
           <w:lang w:val="en-US"/>
         </w:rPr>
       </w:pPr>
+      <w:r>
+        <w:rPr>
+          <w:rFonts w:ascii="Helvetica" w:hAnsi="Helvetica"/>
+          <w:bCs/>
+          <w:sz w:val="22"/>
+          <w:szCs w:val="22"/>
+          <w:lang w:val="en-US"/>
+        </w:rPr>
+        <w:t xml:space="preserve">A project tree feature, syntax highlighting, and going to variable and function declarations are just a few of the many features that </w:t>
+      </w:r>
       <w:proofErr w:type="spellStart"/>
       <w:r>
         <w:rPr>
@@ -7614,7 +7816,7 @@
           <w:szCs w:val="22"/>
           <w:lang w:val="en-US"/>
         </w:rPr>
-        <w:t xml:space="preserve"> boasts numerous features, including syntax highlighting, jumping to variable and function declarations, and a project tree functionality. These features aid programmers in understanding complex codebases, identifying potential issues, and facilitating collaboration among team members. </w:t>
+        <w:t xml:space="preserve"> offers. Programmers can better grasp complex codebases by using these characteristics, which also help programmers spot possible problems and encourage teamwork. </w:t>
       </w:r>
       <w:proofErr w:type="spellStart"/>
       <w:r>
@@ -7636,22 +7838,27 @@
           <w:szCs w:val="22"/>
           <w:lang w:val="en-US"/>
         </w:rPr>
-        <w:t xml:space="preserve"> also generates an HTML document for easy sharing and can be integrated into continuous integration/deployment pipelines to maintain up-to-date code analysis.</w:t>
-      </w:r>
-    </w:p>
-    <w:p>
-      <w:pPr>
-        <w:rPr>
-          <w:rFonts w:ascii="Helvetica" w:hAnsi="Helvetica"/>
-          <w:bCs/>
-          <w:sz w:val="22"/>
-          <w:szCs w:val="22"/>
-          <w:lang w:val="en-US"/>
-        </w:rPr>
-      </w:pPr>
-    </w:p>
-    <w:p>
-      <w:pPr>
+        <w:t xml:space="preserve"> may be incorporated into continuous integration/deployment processes to keep up-to-date code analysis and also outputs an HTML document for simple sharing.</w:t>
+      </w:r>
+    </w:p>
+    <w:p>
+      <w:pPr>
+        <w:rPr>
+          <w:rFonts w:ascii="Helvetica" w:hAnsi="Helvetica"/>
+          <w:bCs/>
+          <w:sz w:val="22"/>
+          <w:szCs w:val="22"/>
+          <w:lang w:val="en-US"/>
+        </w:rPr>
+      </w:pPr>
+    </w:p>
+    <w:p>
+      <w:pPr>
+        <w:pStyle w:val="a6"/>
+        <w:numPr>
+          <w:ilvl w:val="2"/>
+          <w:numId w:val="23"/>
+        </w:numPr>
         <w:rPr>
           <w:rFonts w:ascii="Helvetica" w:hAnsi="Helvetica"/>
           <w:b/>
@@ -7668,6 +7875,2858 @@
           <w:szCs w:val="22"/>
           <w:lang w:val="en-US"/>
         </w:rPr>
+        <w:t>Block Scoping</w:t>
+      </w:r>
+    </w:p>
+    <w:p>
+      <w:pPr>
+        <w:rPr>
+          <w:rFonts w:ascii="Helvetica" w:hAnsi="Helvetica"/>
+          <w:bCs/>
+          <w:sz w:val="22"/>
+          <w:szCs w:val="22"/>
+          <w:lang w:val="en-US"/>
+        </w:rPr>
+      </w:pPr>
+    </w:p>
+    <w:p>
+      <w:pPr>
+        <w:rPr>
+          <w:rFonts w:ascii="Helvetica" w:hAnsi="Helvetica"/>
+          <w:bCs/>
+          <w:sz w:val="22"/>
+          <w:szCs w:val="22"/>
+          <w:lang w:val="en-US"/>
+        </w:rPr>
+      </w:pPr>
+      <w:r>
+        <w:rPr>
+          <w:rFonts w:ascii="Helvetica" w:hAnsi="Helvetica"/>
+          <w:bCs/>
+          <w:sz w:val="22"/>
+          <w:szCs w:val="22"/>
+          <w:lang w:val="en-US"/>
+        </w:rPr>
+        <w:t xml:space="preserve">This </w:t>
+      </w:r>
+      <w:r>
+        <w:rPr>
+          <w:rFonts w:ascii="Helvetica" w:hAnsi="Helvetica"/>
+          <w:bCs/>
+          <w:sz w:val="22"/>
+          <w:szCs w:val="22"/>
+          <w:lang w:val="en-US"/>
+        </w:rPr>
+        <w:t>section</w:t>
+      </w:r>
+      <w:r>
+        <w:rPr>
+          <w:rFonts w:ascii="Helvetica" w:hAnsi="Helvetica"/>
+          <w:bCs/>
+          <w:sz w:val="22"/>
+          <w:szCs w:val="22"/>
+          <w:lang w:val="en-US"/>
+        </w:rPr>
+        <w:t xml:space="preserve"> focuses on the use of the Abstract Syntax Tree (AST) and the scanline algorithm for effective code analysis as I talk about how scoping is implemented in </w:t>
+      </w:r>
+      <w:proofErr w:type="spellStart"/>
+      <w:r>
+        <w:rPr>
+          <w:rFonts w:ascii="Helvetica" w:hAnsi="Helvetica"/>
+          <w:bCs/>
+          <w:sz w:val="22"/>
+          <w:szCs w:val="22"/>
+          <w:lang w:val="en-US"/>
+        </w:rPr>
+        <w:t>DartBoard</w:t>
+      </w:r>
+      <w:proofErr w:type="spellEnd"/>
+      <w:r>
+        <w:rPr>
+          <w:rFonts w:ascii="Helvetica" w:hAnsi="Helvetica"/>
+          <w:bCs/>
+          <w:sz w:val="22"/>
+          <w:szCs w:val="22"/>
+          <w:lang w:val="en-US"/>
+        </w:rPr>
+        <w:t xml:space="preserve">. Block scoping and module scoping implementation were already addressed in earlier chapters. Here, I examine the general strategy for AST walking and the arrangement of data for efficient code analysis in an effort to provide a wider view on how scoping is accomplished in </w:t>
+      </w:r>
+      <w:proofErr w:type="spellStart"/>
+      <w:r>
+        <w:rPr>
+          <w:rFonts w:ascii="Helvetica" w:hAnsi="Helvetica"/>
+          <w:bCs/>
+          <w:sz w:val="22"/>
+          <w:szCs w:val="22"/>
+          <w:lang w:val="en-US"/>
+        </w:rPr>
+        <w:t>DartBoard</w:t>
+      </w:r>
+      <w:proofErr w:type="spellEnd"/>
+      <w:r>
+        <w:rPr>
+          <w:rFonts w:ascii="Helvetica" w:hAnsi="Helvetica"/>
+          <w:bCs/>
+          <w:sz w:val="22"/>
+          <w:szCs w:val="22"/>
+          <w:lang w:val="en-US"/>
+        </w:rPr>
+        <w:t>.</w:t>
+      </w:r>
+    </w:p>
+    <w:p>
+      <w:pPr>
+        <w:rPr>
+          <w:rFonts w:ascii="Helvetica" w:hAnsi="Helvetica"/>
+          <w:bCs/>
+          <w:sz w:val="22"/>
+          <w:szCs w:val="22"/>
+          <w:lang w:val="en-US"/>
+        </w:rPr>
+      </w:pPr>
+    </w:p>
+    <w:p>
+      <w:pPr>
+        <w:rPr>
+          <w:rFonts w:ascii="Helvetica" w:hAnsi="Helvetica"/>
+          <w:bCs/>
+          <w:sz w:val="22"/>
+          <w:szCs w:val="22"/>
+          <w:lang w:val="en-US"/>
+        </w:rPr>
+      </w:pPr>
+      <w:r>
+        <w:rPr>
+          <w:rFonts w:ascii="Helvetica" w:hAnsi="Helvetica"/>
+          <w:bCs/>
+          <w:sz w:val="22"/>
+          <w:szCs w:val="22"/>
+          <w:lang w:val="en-US"/>
+        </w:rPr>
+        <w:t xml:space="preserve">The AST represents the syntactic structure of source code as a tree-like structure, with each node denoting a specific language construct, such as a function, class, or variable declaration. </w:t>
+      </w:r>
+      <w:r>
+        <w:rPr>
+          <w:rFonts w:ascii="Helvetica" w:hAnsi="Helvetica"/>
+          <w:bCs/>
+          <w:sz w:val="22"/>
+          <w:szCs w:val="22"/>
+          <w:lang w:val="en-US"/>
+        </w:rPr>
+        <w:lastRenderedPageBreak/>
+        <w:t xml:space="preserve">In order to better process and view codebases, </w:t>
+      </w:r>
+      <w:proofErr w:type="spellStart"/>
+      <w:r>
+        <w:rPr>
+          <w:rFonts w:ascii="Helvetica" w:hAnsi="Helvetica"/>
+          <w:bCs/>
+          <w:sz w:val="22"/>
+          <w:szCs w:val="22"/>
+          <w:lang w:val="en-US"/>
+        </w:rPr>
+        <w:t>DartBoard</w:t>
+      </w:r>
+      <w:proofErr w:type="spellEnd"/>
+      <w:r>
+        <w:rPr>
+          <w:rFonts w:ascii="Helvetica" w:hAnsi="Helvetica"/>
+          <w:bCs/>
+          <w:sz w:val="22"/>
+          <w:szCs w:val="22"/>
+          <w:lang w:val="en-US"/>
+        </w:rPr>
+        <w:t xml:space="preserve"> uses the AST to locate and examine scopes within the code.</w:t>
+      </w:r>
+    </w:p>
+    <w:p>
+      <w:pPr>
+        <w:rPr>
+          <w:rFonts w:ascii="Helvetica" w:hAnsi="Helvetica"/>
+          <w:bCs/>
+          <w:sz w:val="22"/>
+          <w:szCs w:val="22"/>
+          <w:lang w:val="en-US"/>
+        </w:rPr>
+      </w:pPr>
+    </w:p>
+    <w:p>
+      <w:pPr>
+        <w:rPr>
+          <w:rFonts w:ascii="Helvetica" w:hAnsi="Helvetica"/>
+          <w:bCs/>
+          <w:sz w:val="22"/>
+          <w:szCs w:val="22"/>
+          <w:lang w:val="en-US"/>
+        </w:rPr>
+      </w:pPr>
+      <w:r>
+        <w:rPr>
+          <w:rFonts w:ascii="Helvetica" w:hAnsi="Helvetica"/>
+          <w:bCs/>
+          <w:sz w:val="22"/>
+          <w:szCs w:val="22"/>
+          <w:lang w:val="en-US"/>
+        </w:rPr>
+        <w:t xml:space="preserve">Using a two-step process, </w:t>
+      </w:r>
+      <w:proofErr w:type="spellStart"/>
+      <w:r>
+        <w:rPr>
+          <w:rFonts w:ascii="Helvetica" w:hAnsi="Helvetica"/>
+          <w:bCs/>
+          <w:sz w:val="22"/>
+          <w:szCs w:val="22"/>
+          <w:lang w:val="en-US"/>
+        </w:rPr>
+        <w:t>DartBoard</w:t>
+      </w:r>
+      <w:proofErr w:type="spellEnd"/>
+      <w:r>
+        <w:rPr>
+          <w:rFonts w:ascii="Helvetica" w:hAnsi="Helvetica"/>
+          <w:bCs/>
+          <w:sz w:val="22"/>
+          <w:szCs w:val="22"/>
+          <w:lang w:val="en-US"/>
+        </w:rPr>
+        <w:t xml:space="preserve"> achieves effective scoping.</w:t>
+      </w:r>
+    </w:p>
+    <w:p>
+      <w:pPr>
+        <w:rPr>
+          <w:rFonts w:ascii="Helvetica" w:hAnsi="Helvetica"/>
+          <w:bCs/>
+          <w:sz w:val="22"/>
+          <w:szCs w:val="22"/>
+          <w:lang w:val="en-US"/>
+        </w:rPr>
+      </w:pPr>
+    </w:p>
+    <w:p>
+      <w:pPr>
+        <w:rPr>
+          <w:rFonts w:ascii="Helvetica" w:hAnsi="Helvetica"/>
+          <w:bCs/>
+          <w:sz w:val="22"/>
+          <w:szCs w:val="22"/>
+          <w:lang w:val="en-US"/>
+        </w:rPr>
+      </w:pPr>
+      <w:r>
+        <w:rPr>
+          <w:rFonts w:ascii="Helvetica" w:hAnsi="Helvetica"/>
+          <w:bCs/>
+          <w:sz w:val="22"/>
+          <w:szCs w:val="22"/>
+          <w:lang w:val="en-US"/>
+        </w:rPr>
+        <w:t xml:space="preserve">AST Walking: </w:t>
+      </w:r>
+      <w:proofErr w:type="spellStart"/>
+      <w:r>
+        <w:rPr>
+          <w:rFonts w:ascii="Helvetica" w:hAnsi="Helvetica"/>
+          <w:bCs/>
+          <w:sz w:val="22"/>
+          <w:szCs w:val="22"/>
+          <w:lang w:val="en-US"/>
+        </w:rPr>
+        <w:t>DartBoard</w:t>
+      </w:r>
+      <w:proofErr w:type="spellEnd"/>
+      <w:r>
+        <w:rPr>
+          <w:rFonts w:ascii="Helvetica" w:hAnsi="Helvetica"/>
+          <w:bCs/>
+          <w:sz w:val="22"/>
+          <w:szCs w:val="22"/>
+          <w:lang w:val="en-US"/>
+        </w:rPr>
+        <w:t xml:space="preserve"> moves across the AST, stopping at each node to collect pertinent data about scopes, including variable declarations, function parameters, and constructs linked to modules. It keeps track of the current scope and links variable usages with their corresponding declarations using a customized AST visitor. The basis for both block and module scope analysis </w:t>
+      </w:r>
+      <w:proofErr w:type="gramStart"/>
+      <w:r>
+        <w:rPr>
+          <w:rFonts w:ascii="Helvetica" w:hAnsi="Helvetica"/>
+          <w:bCs/>
+          <w:sz w:val="22"/>
+          <w:szCs w:val="22"/>
+          <w:lang w:val="en-US"/>
+        </w:rPr>
+        <w:t>is</w:t>
+      </w:r>
+      <w:proofErr w:type="gramEnd"/>
+      <w:r>
+        <w:rPr>
+          <w:rFonts w:ascii="Helvetica" w:hAnsi="Helvetica"/>
+          <w:bCs/>
+          <w:sz w:val="22"/>
+          <w:szCs w:val="22"/>
+          <w:lang w:val="en-US"/>
+        </w:rPr>
+        <w:t xml:space="preserve"> the AST walking mechanism.</w:t>
+      </w:r>
+    </w:p>
+    <w:p>
+      <w:pPr>
+        <w:rPr>
+          <w:rFonts w:ascii="Helvetica" w:hAnsi="Helvetica"/>
+          <w:bCs/>
+          <w:sz w:val="22"/>
+          <w:szCs w:val="22"/>
+          <w:lang w:val="en-US"/>
+        </w:rPr>
+      </w:pPr>
+    </w:p>
+    <w:p>
+      <w:pPr>
+        <w:rPr>
+          <w:rFonts w:ascii="Helvetica" w:hAnsi="Helvetica"/>
+          <w:bCs/>
+          <w:sz w:val="22"/>
+          <w:szCs w:val="22"/>
+          <w:lang w:val="en-US"/>
+        </w:rPr>
+      </w:pPr>
+      <w:r>
+        <w:rPr>
+          <w:rFonts w:ascii="Helvetica" w:hAnsi="Helvetica"/>
+          <w:bCs/>
+          <w:sz w:val="22"/>
+          <w:szCs w:val="22"/>
+          <w:lang w:val="en-US"/>
+        </w:rPr>
+        <w:t>Data organization</w:t>
+      </w:r>
+      <w:r>
+        <w:rPr>
+          <w:rFonts w:ascii="Helvetica" w:hAnsi="Helvetica"/>
+          <w:bCs/>
+          <w:sz w:val="22"/>
+          <w:szCs w:val="22"/>
+          <w:lang w:val="en-US"/>
+        </w:rPr>
+        <w:t xml:space="preserve">: Following the AST traversal, </w:t>
+      </w:r>
+      <w:proofErr w:type="spellStart"/>
+      <w:r>
+        <w:rPr>
+          <w:rFonts w:ascii="Helvetica" w:hAnsi="Helvetica"/>
+          <w:bCs/>
+          <w:sz w:val="22"/>
+          <w:szCs w:val="22"/>
+          <w:lang w:val="en-US"/>
+        </w:rPr>
+        <w:t>DartBoard</w:t>
+      </w:r>
+      <w:proofErr w:type="spellEnd"/>
+      <w:r>
+        <w:rPr>
+          <w:rFonts w:ascii="Helvetica" w:hAnsi="Helvetica"/>
+          <w:bCs/>
+          <w:sz w:val="22"/>
+          <w:szCs w:val="22"/>
+          <w:lang w:val="en-US"/>
+        </w:rPr>
+        <w:t xml:space="preserve"> groups the data into various data structures, like maps and lists</w:t>
+      </w:r>
+      <w:r>
+        <w:rPr>
+          <w:rFonts w:ascii="Helvetica" w:hAnsi="Helvetica"/>
+          <w:bCs/>
+          <w:sz w:val="22"/>
+          <w:szCs w:val="22"/>
+          <w:lang w:val="en-US"/>
+        </w:rPr>
+        <w:t xml:space="preserve"> (Fig. 5)</w:t>
+      </w:r>
+      <w:r>
+        <w:rPr>
+          <w:rFonts w:ascii="Helvetica" w:hAnsi="Helvetica"/>
+          <w:bCs/>
+          <w:sz w:val="22"/>
+          <w:szCs w:val="22"/>
+          <w:lang w:val="en-US"/>
+        </w:rPr>
+        <w:t>, to facilitate quick retrieval and processing. Based on the files in the input project, the data is divided into various buckets</w:t>
+      </w:r>
+      <w:r>
+        <w:rPr>
+          <w:rFonts w:ascii="Helvetica" w:hAnsi="Helvetica"/>
+          <w:bCs/>
+          <w:sz w:val="22"/>
+          <w:szCs w:val="22"/>
+          <w:lang w:val="en-US"/>
+        </w:rPr>
+        <w:t xml:space="preserve"> of the maps responsible for each of the files in the input project</w:t>
+      </w:r>
+      <w:r>
+        <w:rPr>
+          <w:rFonts w:ascii="Helvetica" w:hAnsi="Helvetica"/>
+          <w:bCs/>
+          <w:sz w:val="22"/>
+          <w:szCs w:val="22"/>
+          <w:lang w:val="en-US"/>
+        </w:rPr>
+        <w:t>.</w:t>
+      </w:r>
+    </w:p>
+    <w:p>
+      <w:pPr>
+        <w:rPr>
+          <w:rFonts w:ascii="Helvetica" w:hAnsi="Helvetica"/>
+          <w:bCs/>
+          <w:sz w:val="22"/>
+          <w:szCs w:val="22"/>
+          <w:lang w:val="en-US"/>
+        </w:rPr>
+      </w:pPr>
+    </w:p>
+    <w:p>
+      <w:pPr>
+        <w:jc w:val="center"/>
+        <w:rPr>
+          <w:rFonts w:ascii="Helvetica" w:hAnsi="Helvetica"/>
+          <w:bCs/>
+          <w:sz w:val="22"/>
+          <w:szCs w:val="22"/>
+          <w:lang w:val="en-US"/>
+        </w:rPr>
+      </w:pPr>
+      <w:r>
+        <w:rPr>
+          <w:rFonts w:ascii="Helvetica" w:hAnsi="Helvetica"/>
+          <w:bCs/>
+          <w:sz w:val="22"/>
+          <w:szCs w:val="22"/>
+          <w:lang w:val="en-US"/>
+        </w:rPr>
+        <w:drawing>
+          <wp:inline distT="0" distB="0" distL="0" distR="0" wp14:anchorId="679B0FF7" wp14:editId="4ED9F88C">
+            <wp:extent cx="3058777" cy="615352"/>
+            <wp:effectExtent l="0" t="0" r="2540" b="0"/>
+            <wp:docPr id="3" name="Рисунок 3"/>
+            <wp:cNvGraphicFramePr>
+              <a:graphicFrameLocks xmlns:a="http://schemas.openxmlformats.org/drawingml/2006/main" noChangeAspect="1"/>
+            </wp:cNvGraphicFramePr>
+            <a:graphic xmlns:a="http://schemas.openxmlformats.org/drawingml/2006/main">
+              <a:graphicData uri="http://schemas.openxmlformats.org/drawingml/2006/picture">
+                <pic:pic xmlns:pic="http://schemas.openxmlformats.org/drawingml/2006/picture">
+                  <pic:nvPicPr>
+                    <pic:cNvPr id="1" name=""/>
+                    <pic:cNvPicPr/>
+                  </pic:nvPicPr>
+                  <pic:blipFill>
+                    <a:blip r:embed="rId11"/>
+                    <a:stretch>
+                      <a:fillRect/>
+                    </a:stretch>
+                  </pic:blipFill>
+                  <pic:spPr>
+                    <a:xfrm>
+                      <a:off x="0" y="0"/>
+                      <a:ext cx="3499817" cy="704079"/>
+                    </a:xfrm>
+                    <a:prstGeom prst="rect">
+                      <a:avLst/>
+                    </a:prstGeom>
+                  </pic:spPr>
+                </pic:pic>
+              </a:graphicData>
+            </a:graphic>
+          </wp:inline>
+        </w:drawing>
+      </w:r>
+    </w:p>
+    <w:p>
+      <w:pPr>
+        <w:jc w:val="center"/>
+        <w:rPr>
+          <w:rFonts w:ascii="Helvetica" w:hAnsi="Helvetica"/>
+          <w:bCs/>
+          <w:sz w:val="22"/>
+          <w:szCs w:val="22"/>
+          <w:lang w:val="en-US"/>
+        </w:rPr>
+      </w:pPr>
+    </w:p>
+    <w:p>
+      <w:pPr>
+        <w:jc w:val="center"/>
+        <w:rPr>
+          <w:rFonts w:ascii="Helvetica" w:hAnsi="Helvetica"/>
+          <w:bCs/>
+          <w:i/>
+          <w:iCs/>
+          <w:sz w:val="22"/>
+          <w:szCs w:val="22"/>
+          <w:lang w:val="en-US"/>
+        </w:rPr>
+      </w:pPr>
+      <w:r>
+        <w:rPr>
+          <w:rFonts w:ascii="Helvetica" w:hAnsi="Helvetica"/>
+          <w:bCs/>
+          <w:i/>
+          <w:iCs/>
+          <w:sz w:val="22"/>
+          <w:szCs w:val="22"/>
+          <w:lang w:val="en-US"/>
+        </w:rPr>
+        <w:t>Fig. 5</w:t>
+      </w:r>
+    </w:p>
+    <w:p>
+      <w:pPr>
+        <w:jc w:val="center"/>
+        <w:rPr>
+          <w:rFonts w:ascii="Helvetica" w:hAnsi="Helvetica"/>
+          <w:bCs/>
+          <w:sz w:val="22"/>
+          <w:szCs w:val="22"/>
+          <w:lang w:val="en-US"/>
+        </w:rPr>
+      </w:pPr>
+    </w:p>
+    <w:p>
+      <w:pPr>
+        <w:rPr>
+          <w:rFonts w:ascii="Helvetica" w:hAnsi="Helvetica"/>
+          <w:bCs/>
+          <w:sz w:val="22"/>
+          <w:szCs w:val="22"/>
+          <w:lang w:val="en-US"/>
+        </w:rPr>
+      </w:pPr>
+      <w:r>
+        <w:rPr>
+          <w:rFonts w:ascii="Helvetica" w:hAnsi="Helvetica"/>
+          <w:bCs/>
+          <w:sz w:val="22"/>
+          <w:szCs w:val="22"/>
+          <w:lang w:val="en-US"/>
+        </w:rPr>
+        <w:t xml:space="preserve">The scanline approach, which was only briefly addressed earlier, is a linear traversal method used to process block scoping quickly. It is important to remember that the scanline technique is crucial to preserving the efficiency and scalability of </w:t>
+      </w:r>
+      <w:proofErr w:type="spellStart"/>
+      <w:r>
+        <w:rPr>
+          <w:rFonts w:ascii="Helvetica" w:hAnsi="Helvetica"/>
+          <w:bCs/>
+          <w:sz w:val="22"/>
+          <w:szCs w:val="22"/>
+          <w:lang w:val="en-US"/>
+        </w:rPr>
+        <w:t>DartBoard's</w:t>
+      </w:r>
+      <w:proofErr w:type="spellEnd"/>
+      <w:r>
+        <w:rPr>
+          <w:rFonts w:ascii="Helvetica" w:hAnsi="Helvetica"/>
+          <w:bCs/>
+          <w:sz w:val="22"/>
+          <w:szCs w:val="22"/>
+          <w:lang w:val="en-US"/>
+        </w:rPr>
+        <w:t xml:space="preserve"> scope analysis, even though the specifics of its implementation were covered in a previous chapter.</w:t>
+      </w:r>
+    </w:p>
+    <w:p>
+      <w:pPr>
+        <w:rPr>
+          <w:rFonts w:ascii="Helvetica" w:hAnsi="Helvetica"/>
+          <w:bCs/>
+          <w:sz w:val="22"/>
+          <w:szCs w:val="22"/>
+          <w:lang w:val="en-US"/>
+        </w:rPr>
+      </w:pPr>
+    </w:p>
+    <w:p>
+      <w:pPr>
+        <w:rPr>
+          <w:rFonts w:ascii="Helvetica" w:hAnsi="Helvetica"/>
+          <w:bCs/>
+          <w:sz w:val="22"/>
+          <w:szCs w:val="22"/>
+          <w:lang w:val="en-US"/>
+        </w:rPr>
+      </w:pPr>
+      <w:proofErr w:type="spellStart"/>
+      <w:r>
+        <w:rPr>
+          <w:rFonts w:ascii="Helvetica" w:hAnsi="Helvetica"/>
+          <w:bCs/>
+          <w:sz w:val="22"/>
+          <w:szCs w:val="22"/>
+          <w:lang w:val="en-US"/>
+        </w:rPr>
+        <w:t>DartBoard</w:t>
+      </w:r>
+      <w:proofErr w:type="spellEnd"/>
+      <w:r>
+        <w:rPr>
+          <w:rFonts w:ascii="Helvetica" w:hAnsi="Helvetica"/>
+          <w:bCs/>
+          <w:sz w:val="22"/>
+          <w:szCs w:val="22"/>
+          <w:lang w:val="en-US"/>
+        </w:rPr>
+        <w:t xml:space="preserve"> uses the scanline method, a linear traversal approach, to handle block scoping quickly. Its main function is to label and enclose distinct sections of code so that users may collapse or expand them as necessary for easier navigation and code reading. The scanline method is thoroughly explained in this part, with special emphasis placed on </w:t>
+      </w:r>
+      <w:proofErr w:type="spellStart"/>
+      <w:r>
+        <w:rPr>
+          <w:rFonts w:ascii="Helvetica" w:hAnsi="Helvetica"/>
+          <w:bCs/>
+          <w:sz w:val="22"/>
+          <w:szCs w:val="22"/>
+          <w:lang w:val="en-US"/>
+        </w:rPr>
+        <w:t>DartBoard's</w:t>
+      </w:r>
+      <w:proofErr w:type="spellEnd"/>
+      <w:r>
+        <w:rPr>
+          <w:rFonts w:ascii="Helvetica" w:hAnsi="Helvetica"/>
+          <w:bCs/>
+          <w:sz w:val="22"/>
+          <w:szCs w:val="22"/>
+          <w:lang w:val="en-US"/>
+        </w:rPr>
+        <w:t xml:space="preserve"> practical uses for it and its significance to the project.</w:t>
+      </w:r>
+    </w:p>
+    <w:p>
+      <w:pPr>
+        <w:rPr>
+          <w:rFonts w:ascii="Helvetica" w:hAnsi="Helvetica"/>
+          <w:bCs/>
+          <w:sz w:val="22"/>
+          <w:szCs w:val="22"/>
+          <w:lang w:val="en-US"/>
+        </w:rPr>
+      </w:pPr>
+    </w:p>
+    <w:p>
+      <w:pPr>
+        <w:rPr>
+          <w:rFonts w:ascii="Helvetica" w:hAnsi="Helvetica"/>
+          <w:bCs/>
+          <w:sz w:val="22"/>
+          <w:szCs w:val="22"/>
+          <w:lang w:val="en-US"/>
+        </w:rPr>
+      </w:pPr>
+      <w:r>
+        <w:rPr>
+          <w:rFonts w:ascii="Helvetica" w:hAnsi="Helvetica"/>
+          <w:bCs/>
+          <w:sz w:val="22"/>
+          <w:szCs w:val="22"/>
+          <w:lang w:val="en-US"/>
+        </w:rPr>
+        <w:t xml:space="preserve">For this algorithm specifically, I </w:t>
+      </w:r>
+      <w:r>
+        <w:rPr>
+          <w:rFonts w:ascii="Helvetica" w:hAnsi="Helvetica"/>
+          <w:bCs/>
+          <w:sz w:val="22"/>
+          <w:szCs w:val="22"/>
+          <w:lang w:val="en-US"/>
+        </w:rPr>
+        <w:t xml:space="preserve">introduce two new data types: </w:t>
+      </w:r>
+      <w:proofErr w:type="spellStart"/>
+      <w:r>
+        <w:rPr>
+          <w:rFonts w:ascii="Helvetica" w:hAnsi="Helvetica"/>
+          <w:bCs/>
+          <w:sz w:val="22"/>
+          <w:szCs w:val="22"/>
+          <w:lang w:val="en-US"/>
+        </w:rPr>
+        <w:t>EventType</w:t>
+      </w:r>
+      <w:proofErr w:type="spellEnd"/>
+      <w:r>
+        <w:rPr>
+          <w:rFonts w:ascii="Helvetica" w:hAnsi="Helvetica"/>
+          <w:bCs/>
+          <w:sz w:val="22"/>
+          <w:szCs w:val="22"/>
+          <w:lang w:val="en-US"/>
+        </w:rPr>
+        <w:t xml:space="preserve"> and Event (Fig.7).</w:t>
+      </w:r>
+    </w:p>
+    <w:p>
+      <w:pPr>
+        <w:rPr>
+          <w:rFonts w:ascii="Helvetica" w:hAnsi="Helvetica"/>
+          <w:bCs/>
+          <w:sz w:val="22"/>
+          <w:szCs w:val="22"/>
+          <w:lang w:val="en-US"/>
+        </w:rPr>
+      </w:pPr>
+    </w:p>
+    <w:p>
+      <w:pPr>
+        <w:jc w:val="center"/>
+        <w:rPr>
+          <w:rFonts w:ascii="Helvetica" w:hAnsi="Helvetica"/>
+          <w:bCs/>
+          <w:sz w:val="22"/>
+          <w:szCs w:val="22"/>
+          <w:lang w:val="en-US"/>
+        </w:rPr>
+      </w:pPr>
+      <w:r>
+        <w:rPr>
+          <w:rFonts w:ascii="Helvetica" w:hAnsi="Helvetica"/>
+          <w:bCs/>
+          <w:sz w:val="22"/>
+          <w:szCs w:val="22"/>
+          <w:lang w:val="en-US"/>
+        </w:rPr>
+        <w:br/>
+      </w:r>
+      <w:r>
+        <w:rPr>
+          <w:rFonts w:ascii="Helvetica" w:hAnsi="Helvetica"/>
+          <w:bCs/>
+          <w:noProof/>
+          <w:sz w:val="22"/>
+          <w:szCs w:val="22"/>
+          <w:lang w:val="en-US"/>
+        </w:rPr>
+        <w:drawing>
+          <wp:inline distT="0" distB="0" distL="0" distR="0" wp14:anchorId="3456AEC9" wp14:editId="46C7EBEA">
+            <wp:extent cx="2779059" cy="1811810"/>
+            <wp:effectExtent l="0" t="0" r="2540" b="4445"/>
+            <wp:docPr id="9" name="Рисунок 9"/>
+            <wp:cNvGraphicFramePr>
+              <a:graphicFrameLocks xmlns:a="http://schemas.openxmlformats.org/drawingml/2006/main" noChangeAspect="1"/>
+            </wp:cNvGraphicFramePr>
+            <a:graphic xmlns:a="http://schemas.openxmlformats.org/drawingml/2006/main">
+              <a:graphicData uri="http://schemas.openxmlformats.org/drawingml/2006/picture">
+                <pic:pic xmlns:pic="http://schemas.openxmlformats.org/drawingml/2006/picture">
+                  <pic:nvPicPr>
+                    <pic:cNvPr id="9" name="Рисунок 9"/>
+                    <pic:cNvPicPr/>
+                  </pic:nvPicPr>
+                  <pic:blipFill>
+                    <a:blip r:embed="rId12" cstate="print">
+                      <a:extLst>
+                        <a:ext uri="{28A0092B-C50C-407E-A947-70E740481C1C}">
+                          <a14:useLocalDpi xmlns:a14="http://schemas.microsoft.com/office/drawing/2010/main" val="0"/>
+                        </a:ext>
+                      </a:extLst>
+                    </a:blip>
+                    <a:stretch>
+                      <a:fillRect/>
+                    </a:stretch>
+                  </pic:blipFill>
+                  <pic:spPr>
+                    <a:xfrm>
+                      <a:off x="0" y="0"/>
+                      <a:ext cx="2841863" cy="1852755"/>
+                    </a:xfrm>
+                    <a:prstGeom prst="rect">
+                      <a:avLst/>
+                    </a:prstGeom>
+                  </pic:spPr>
+                </pic:pic>
+              </a:graphicData>
+            </a:graphic>
+          </wp:inline>
+        </w:drawing>
+      </w:r>
+    </w:p>
+    <w:p>
+      <w:pPr>
+        <w:jc w:val="center"/>
+        <w:rPr>
+          <w:rFonts w:ascii="Helvetica" w:hAnsi="Helvetica"/>
+          <w:bCs/>
+          <w:i/>
+          <w:iCs/>
+          <w:sz w:val="22"/>
+          <w:szCs w:val="22"/>
+          <w:lang w:val="en-US"/>
+        </w:rPr>
+      </w:pPr>
+    </w:p>
+    <w:p>
+      <w:pPr>
+        <w:jc w:val="center"/>
+        <w:rPr>
+          <w:rFonts w:ascii="Helvetica" w:hAnsi="Helvetica"/>
+          <w:bCs/>
+          <w:i/>
+          <w:iCs/>
+          <w:sz w:val="22"/>
+          <w:szCs w:val="22"/>
+          <w:lang w:val="en-US"/>
+        </w:rPr>
+      </w:pPr>
+      <w:r>
+        <w:rPr>
+          <w:rFonts w:ascii="Helvetica" w:hAnsi="Helvetica"/>
+          <w:bCs/>
+          <w:i/>
+          <w:iCs/>
+          <w:sz w:val="22"/>
+          <w:szCs w:val="22"/>
+          <w:lang w:val="en-US"/>
+        </w:rPr>
+        <w:t>Fig. 7: data types for Scanline</w:t>
+      </w:r>
+    </w:p>
+    <w:p>
+      <w:pPr>
+        <w:rPr>
+          <w:rFonts w:ascii="Helvetica" w:hAnsi="Helvetica"/>
+          <w:bCs/>
+          <w:sz w:val="22"/>
+          <w:szCs w:val="22"/>
+          <w:lang w:val="en-US"/>
+        </w:rPr>
+      </w:pPr>
+    </w:p>
+    <w:p>
+      <w:pPr>
+        <w:rPr>
+          <w:rFonts w:ascii="Helvetica" w:hAnsi="Helvetica"/>
+          <w:bCs/>
+          <w:sz w:val="22"/>
+          <w:szCs w:val="22"/>
+          <w:lang w:val="en-US"/>
+        </w:rPr>
+      </w:pPr>
+      <w:r>
+        <w:rPr>
+          <w:rFonts w:ascii="Helvetica" w:hAnsi="Helvetica"/>
+          <w:bCs/>
+          <w:sz w:val="22"/>
+          <w:szCs w:val="22"/>
+          <w:lang w:val="en-US"/>
+        </w:rPr>
+        <w:br w:type="page"/>
+      </w:r>
+    </w:p>
+    <w:p>
+      <w:pPr>
+        <w:rPr>
+          <w:rFonts w:ascii="Helvetica" w:hAnsi="Helvetica"/>
+          <w:bCs/>
+          <w:sz w:val="22"/>
+          <w:szCs w:val="22"/>
+          <w:lang w:val="en-US"/>
+        </w:rPr>
+      </w:pPr>
+      <w:r>
+        <w:rPr>
+          <w:rFonts w:ascii="Helvetica" w:hAnsi="Helvetica"/>
+          <w:bCs/>
+          <w:sz w:val="22"/>
+          <w:szCs w:val="22"/>
+          <w:lang w:val="en-US"/>
+        </w:rPr>
+        <w:lastRenderedPageBreak/>
+        <w:t>In the</w:t>
+      </w:r>
+      <w:r>
+        <w:rPr>
+          <w:rFonts w:ascii="Helvetica" w:hAnsi="Helvetica"/>
+          <w:bCs/>
+          <w:sz w:val="22"/>
+          <w:szCs w:val="22"/>
+          <w:lang w:val="en-US"/>
+        </w:rPr>
+        <w:t xml:space="preserve"> </w:t>
+      </w:r>
+      <w:proofErr w:type="spellStart"/>
+      <w:r>
+        <w:rPr>
+          <w:rFonts w:ascii="Helvetica" w:hAnsi="Helvetica"/>
+          <w:bCs/>
+          <w:sz w:val="22"/>
+          <w:szCs w:val="22"/>
+          <w:lang w:val="en-US"/>
+        </w:rPr>
+        <w:t>addBlockCollapsers</w:t>
+      </w:r>
+      <w:proofErr w:type="spellEnd"/>
+      <w:r>
+        <w:rPr>
+          <w:rFonts w:ascii="Helvetica" w:hAnsi="Helvetica"/>
+          <w:bCs/>
+          <w:sz w:val="22"/>
+          <w:szCs w:val="22"/>
+          <w:lang w:val="en-US"/>
+        </w:rPr>
+        <w:t xml:space="preserve"> method </w:t>
+      </w:r>
+      <w:r>
+        <w:rPr>
+          <w:rFonts w:ascii="Helvetica" w:hAnsi="Helvetica"/>
+          <w:bCs/>
+          <w:sz w:val="22"/>
+          <w:szCs w:val="22"/>
+          <w:lang w:val="en-US"/>
+        </w:rPr>
+        <w:t xml:space="preserve">I </w:t>
+      </w:r>
+      <w:r>
+        <w:rPr>
+          <w:rFonts w:ascii="Helvetica" w:hAnsi="Helvetica"/>
+          <w:bCs/>
+          <w:sz w:val="22"/>
+          <w:szCs w:val="22"/>
+          <w:lang w:val="en-US"/>
+        </w:rPr>
+        <w:t>implement</w:t>
+      </w:r>
+      <w:r>
+        <w:rPr>
+          <w:rFonts w:ascii="Helvetica" w:hAnsi="Helvetica"/>
+          <w:bCs/>
+          <w:sz w:val="22"/>
+          <w:szCs w:val="22"/>
+          <w:lang w:val="en-US"/>
+        </w:rPr>
+        <w:t xml:space="preserve"> </w:t>
+      </w:r>
+      <w:r>
+        <w:rPr>
+          <w:rFonts w:ascii="Helvetica" w:hAnsi="Helvetica"/>
+          <w:bCs/>
+          <w:sz w:val="22"/>
+          <w:szCs w:val="22"/>
+          <w:lang w:val="en-US"/>
+        </w:rPr>
+        <w:t xml:space="preserve">the scanline </w:t>
+      </w:r>
+      <w:r>
+        <w:rPr>
+          <w:rFonts w:ascii="Helvetica" w:hAnsi="Helvetica"/>
+          <w:bCs/>
+          <w:sz w:val="22"/>
+          <w:szCs w:val="22"/>
+          <w:lang w:val="en-US"/>
+        </w:rPr>
+        <w:t xml:space="preserve">algorithm. The function </w:t>
+      </w:r>
+      <w:r>
+        <w:rPr>
+          <w:rFonts w:ascii="Helvetica" w:hAnsi="Helvetica"/>
+          <w:bCs/>
+          <w:sz w:val="22"/>
+          <w:szCs w:val="22"/>
+          <w:lang w:val="en-US"/>
+        </w:rPr>
+        <w:t xml:space="preserve">accepts two parameters: a list of </w:t>
+      </w:r>
+      <w:proofErr w:type="spellStart"/>
+      <w:r>
+        <w:rPr>
+          <w:rFonts w:ascii="Helvetica" w:hAnsi="Helvetica"/>
+          <w:bCs/>
+          <w:sz w:val="22"/>
+          <w:szCs w:val="22"/>
+          <w:lang w:val="en-US"/>
+        </w:rPr>
+        <w:t>Ast</w:t>
+      </w:r>
+      <w:proofErr w:type="spellEnd"/>
+      <w:r>
+        <w:rPr>
+          <w:rFonts w:ascii="Helvetica" w:hAnsi="Helvetica"/>
+          <w:bCs/>
+          <w:sz w:val="22"/>
+          <w:szCs w:val="22"/>
+          <w:lang w:val="en-US"/>
+        </w:rPr>
+        <w:t xml:space="preserve"> </w:t>
+      </w:r>
+      <w:r>
+        <w:rPr>
+          <w:rFonts w:ascii="Helvetica" w:hAnsi="Helvetica"/>
+          <w:bCs/>
+          <w:sz w:val="22"/>
+          <w:szCs w:val="22"/>
+          <w:lang w:val="en-US"/>
+        </w:rPr>
+        <w:t>Node</w:t>
+      </w:r>
+      <w:r>
+        <w:rPr>
+          <w:rFonts w:ascii="Helvetica" w:hAnsi="Helvetica"/>
+          <w:bCs/>
+          <w:sz w:val="22"/>
+          <w:szCs w:val="22"/>
+          <w:lang w:val="en-US"/>
+        </w:rPr>
+        <w:t>s</w:t>
+      </w:r>
+      <w:r>
+        <w:rPr>
+          <w:rFonts w:ascii="Helvetica" w:hAnsi="Helvetica"/>
+          <w:bCs/>
+          <w:sz w:val="22"/>
+          <w:szCs w:val="22"/>
+          <w:lang w:val="en-US"/>
+        </w:rPr>
+        <w:t xml:space="preserve"> </w:t>
+      </w:r>
+      <w:r>
+        <w:rPr>
+          <w:rFonts w:ascii="Helvetica" w:hAnsi="Helvetica"/>
+          <w:bCs/>
+          <w:sz w:val="22"/>
+          <w:szCs w:val="22"/>
+          <w:lang w:val="en-US"/>
+        </w:rPr>
+        <w:t>(</w:t>
+      </w:r>
+      <w:r>
+        <w:rPr>
+          <w:rFonts w:ascii="Helvetica" w:hAnsi="Helvetica"/>
+          <w:bCs/>
+          <w:sz w:val="22"/>
+          <w:szCs w:val="22"/>
+          <w:lang w:val="en-US"/>
+        </w:rPr>
+        <w:t>blocks</w:t>
+      </w:r>
+      <w:r>
+        <w:rPr>
+          <w:rFonts w:ascii="Helvetica" w:hAnsi="Helvetica"/>
+          <w:bCs/>
+          <w:sz w:val="22"/>
+          <w:szCs w:val="22"/>
+          <w:lang w:val="en-US"/>
+        </w:rPr>
+        <w:t xml:space="preserve">) </w:t>
+      </w:r>
+      <w:r>
+        <w:rPr>
+          <w:rFonts w:ascii="Helvetica" w:hAnsi="Helvetica"/>
+          <w:bCs/>
+          <w:sz w:val="22"/>
+          <w:szCs w:val="22"/>
+          <w:lang w:val="en-US"/>
+        </w:rPr>
+        <w:t xml:space="preserve">that represents the code blocks to be processed and a </w:t>
+      </w:r>
+      <w:proofErr w:type="spellStart"/>
+      <w:r>
+        <w:rPr>
+          <w:rFonts w:ascii="Helvetica" w:hAnsi="Helvetica"/>
+          <w:bCs/>
+          <w:sz w:val="22"/>
+          <w:szCs w:val="22"/>
+          <w:lang w:val="en-US"/>
+        </w:rPr>
+        <w:t>codeString</w:t>
+      </w:r>
+      <w:proofErr w:type="spellEnd"/>
+      <w:r>
+        <w:rPr>
+          <w:rFonts w:ascii="Helvetica" w:hAnsi="Helvetica"/>
+          <w:bCs/>
+          <w:sz w:val="22"/>
+          <w:szCs w:val="22"/>
+          <w:lang w:val="en-US"/>
+        </w:rPr>
+        <w:t xml:space="preserve"> that represents the code</w:t>
+      </w:r>
+      <w:r>
+        <w:rPr>
+          <w:rFonts w:ascii="Helvetica" w:hAnsi="Helvetica"/>
+          <w:bCs/>
+          <w:sz w:val="22"/>
+          <w:szCs w:val="22"/>
+          <w:lang w:val="en-US"/>
+        </w:rPr>
+        <w:t xml:space="preserve"> as a string</w:t>
+      </w:r>
+      <w:r>
+        <w:rPr>
+          <w:rFonts w:ascii="Helvetica" w:hAnsi="Helvetica"/>
+          <w:bCs/>
+          <w:sz w:val="22"/>
+          <w:szCs w:val="22"/>
+          <w:lang w:val="en-US"/>
+        </w:rPr>
+        <w:t>.</w:t>
+      </w:r>
+    </w:p>
+    <w:p>
+      <w:pPr>
+        <w:rPr>
+          <w:rFonts w:ascii="Helvetica" w:hAnsi="Helvetica"/>
+          <w:bCs/>
+          <w:sz w:val="22"/>
+          <w:szCs w:val="22"/>
+          <w:lang w:val="en-US"/>
+        </w:rPr>
+      </w:pPr>
+    </w:p>
+    <w:p>
+      <w:pPr>
+        <w:rPr>
+          <w:rFonts w:ascii="Helvetica" w:hAnsi="Helvetica"/>
+          <w:bCs/>
+          <w:sz w:val="22"/>
+          <w:szCs w:val="22"/>
+          <w:lang w:val="en-US"/>
+        </w:rPr>
+      </w:pPr>
+      <w:r>
+        <w:rPr>
+          <w:rFonts w:ascii="Helvetica" w:hAnsi="Helvetica"/>
+          <w:bCs/>
+          <w:sz w:val="22"/>
+          <w:szCs w:val="22"/>
+          <w:lang w:val="en-US"/>
+        </w:rPr>
+        <w:t xml:space="preserve">The function goes through these three </w:t>
+      </w:r>
+      <w:r>
+        <w:rPr>
+          <w:rFonts w:ascii="Helvetica" w:hAnsi="Helvetica"/>
+          <w:bCs/>
+          <w:sz w:val="22"/>
+          <w:szCs w:val="22"/>
+          <w:lang w:val="en-US"/>
+        </w:rPr>
+        <w:t>key action</w:t>
+      </w:r>
+      <w:r>
+        <w:rPr>
+          <w:rFonts w:ascii="Helvetica" w:hAnsi="Helvetica"/>
+          <w:bCs/>
+          <w:sz w:val="22"/>
+          <w:szCs w:val="22"/>
+          <w:lang w:val="en-US"/>
+        </w:rPr>
+        <w:t>s</w:t>
+      </w:r>
+      <w:r>
+        <w:rPr>
+          <w:rFonts w:ascii="Helvetica" w:hAnsi="Helvetica"/>
+          <w:bCs/>
+          <w:sz w:val="22"/>
+          <w:szCs w:val="22"/>
+          <w:lang w:val="en-US"/>
+        </w:rPr>
+        <w:t xml:space="preserve">: </w:t>
+      </w:r>
+      <w:r>
+        <w:rPr>
+          <w:rFonts w:ascii="Helvetica" w:hAnsi="Helvetica"/>
+          <w:bCs/>
+          <w:sz w:val="22"/>
+          <w:szCs w:val="22"/>
+          <w:lang w:val="en-US"/>
+        </w:rPr>
+        <w:t>event creation</w:t>
+      </w:r>
+      <w:r>
+        <w:rPr>
+          <w:rFonts w:ascii="Helvetica" w:hAnsi="Helvetica"/>
+          <w:bCs/>
+          <w:sz w:val="22"/>
+          <w:szCs w:val="22"/>
+          <w:lang w:val="en-US"/>
+        </w:rPr>
+        <w:t xml:space="preserve">, </w:t>
+      </w:r>
+      <w:r>
+        <w:rPr>
+          <w:rFonts w:ascii="Helvetica" w:hAnsi="Helvetica"/>
+          <w:bCs/>
+          <w:sz w:val="22"/>
+          <w:szCs w:val="22"/>
+          <w:lang w:val="en-US"/>
+        </w:rPr>
+        <w:t>event sorting</w:t>
+      </w:r>
+      <w:r>
+        <w:rPr>
+          <w:rFonts w:ascii="Helvetica" w:hAnsi="Helvetica"/>
+          <w:bCs/>
+          <w:sz w:val="22"/>
+          <w:szCs w:val="22"/>
+          <w:lang w:val="en-US"/>
+        </w:rPr>
+        <w:t>,</w:t>
+      </w:r>
+      <w:r>
+        <w:rPr>
+          <w:rFonts w:ascii="Helvetica" w:hAnsi="Helvetica"/>
+          <w:bCs/>
+          <w:sz w:val="22"/>
+          <w:szCs w:val="22"/>
+          <w:lang w:val="en-US"/>
+        </w:rPr>
+        <w:t xml:space="preserve"> </w:t>
+      </w:r>
+      <w:r>
+        <w:rPr>
+          <w:rFonts w:ascii="Helvetica" w:hAnsi="Helvetica"/>
+          <w:bCs/>
+          <w:sz w:val="22"/>
+          <w:szCs w:val="22"/>
+          <w:lang w:val="en-US"/>
+        </w:rPr>
+        <w:t xml:space="preserve">and </w:t>
+      </w:r>
+      <w:r>
+        <w:rPr>
+          <w:rFonts w:ascii="Helvetica" w:hAnsi="Helvetica"/>
+          <w:bCs/>
+          <w:sz w:val="22"/>
+          <w:szCs w:val="22"/>
+          <w:lang w:val="en-US"/>
+        </w:rPr>
+        <w:t>event processing:</w:t>
+      </w:r>
+    </w:p>
+    <w:p>
+      <w:pPr>
+        <w:rPr>
+          <w:rFonts w:ascii="Helvetica" w:hAnsi="Helvetica"/>
+          <w:bCs/>
+          <w:sz w:val="22"/>
+          <w:szCs w:val="22"/>
+          <w:lang w:val="en-US"/>
+        </w:rPr>
+      </w:pPr>
+    </w:p>
+    <w:p>
+      <w:pPr>
+        <w:pStyle w:val="a6"/>
+        <w:numPr>
+          <w:ilvl w:val="0"/>
+          <w:numId w:val="25"/>
+        </w:numPr>
+        <w:rPr>
+          <w:rFonts w:ascii="Helvetica" w:hAnsi="Helvetica"/>
+          <w:bCs/>
+          <w:sz w:val="22"/>
+          <w:szCs w:val="22"/>
+          <w:lang w:val="en-US"/>
+        </w:rPr>
+      </w:pPr>
+      <w:r>
+        <w:rPr>
+          <w:rFonts w:ascii="Helvetica" w:hAnsi="Helvetica"/>
+          <w:bCs/>
+          <w:sz w:val="22"/>
+          <w:szCs w:val="22"/>
+          <w:lang w:val="en-US"/>
+        </w:rPr>
+        <w:t>The function produces two events for each block in the blocks list, one for when the block opens (i.e., the beginning of the block) and one for when it closes (i.e., the end of the block). A list named e contains these occurrences.</w:t>
+      </w:r>
+    </w:p>
+    <w:p>
+      <w:pPr>
+        <w:ind w:left="360"/>
+        <w:rPr>
+          <w:rFonts w:ascii="Helvetica" w:hAnsi="Helvetica"/>
+          <w:bCs/>
+          <w:sz w:val="22"/>
+          <w:szCs w:val="22"/>
+          <w:lang w:val="en-US"/>
+        </w:rPr>
+      </w:pPr>
+    </w:p>
+    <w:p>
+      <w:pPr>
+        <w:ind w:left="360"/>
+        <w:jc w:val="center"/>
+        <w:rPr>
+          <w:rFonts w:ascii="Helvetica" w:hAnsi="Helvetica"/>
+          <w:bCs/>
+          <w:sz w:val="22"/>
+          <w:szCs w:val="22"/>
+          <w:lang w:val="en-US"/>
+        </w:rPr>
+      </w:pPr>
+      <w:r>
+        <w:rPr>
+          <w:noProof/>
+          <w:lang w:val="en-US"/>
+        </w:rPr>
+        <w:drawing>
+          <wp:inline distT="0" distB="0" distL="0" distR="0" wp14:anchorId="0A8C6C0B" wp14:editId="433A1B29">
+            <wp:extent cx="2667251" cy="1835000"/>
+            <wp:effectExtent l="0" t="0" r="0" b="0"/>
+            <wp:docPr id="8" name="Рисунок 8"/>
+            <wp:cNvGraphicFramePr>
+              <a:graphicFrameLocks xmlns:a="http://schemas.openxmlformats.org/drawingml/2006/main" noChangeAspect="1"/>
+            </wp:cNvGraphicFramePr>
+            <a:graphic xmlns:a="http://schemas.openxmlformats.org/drawingml/2006/main">
+              <a:graphicData uri="http://schemas.openxmlformats.org/drawingml/2006/picture">
+                <pic:pic xmlns:pic="http://schemas.openxmlformats.org/drawingml/2006/picture">
+                  <pic:nvPicPr>
+                    <pic:cNvPr id="8" name="Рисунок 8"/>
+                    <pic:cNvPicPr/>
+                  </pic:nvPicPr>
+                  <pic:blipFill>
+                    <a:blip r:embed="rId13" cstate="print">
+                      <a:extLst>
+                        <a:ext uri="{28A0092B-C50C-407E-A947-70E740481C1C}">
+                          <a14:useLocalDpi xmlns:a14="http://schemas.microsoft.com/office/drawing/2010/main" val="0"/>
+                        </a:ext>
+                      </a:extLst>
+                    </a:blip>
+                    <a:stretch>
+                      <a:fillRect/>
+                    </a:stretch>
+                  </pic:blipFill>
+                  <pic:spPr>
+                    <a:xfrm>
+                      <a:off x="0" y="0"/>
+                      <a:ext cx="2689373" cy="1850219"/>
+                    </a:xfrm>
+                    <a:prstGeom prst="rect">
+                      <a:avLst/>
+                    </a:prstGeom>
+                  </pic:spPr>
+                </pic:pic>
+              </a:graphicData>
+            </a:graphic>
+          </wp:inline>
+        </w:drawing>
+      </w:r>
+    </w:p>
+    <w:p>
+      <w:pPr>
+        <w:ind w:left="360"/>
+        <w:jc w:val="center"/>
+        <w:rPr>
+          <w:rFonts w:ascii="Helvetica" w:hAnsi="Helvetica"/>
+          <w:bCs/>
+          <w:i/>
+          <w:iCs/>
+          <w:sz w:val="22"/>
+          <w:szCs w:val="22"/>
+          <w:lang w:val="en-US"/>
+        </w:rPr>
+      </w:pPr>
+    </w:p>
+    <w:p>
+      <w:pPr>
+        <w:ind w:left="360"/>
+        <w:jc w:val="center"/>
+        <w:rPr>
+          <w:rFonts w:ascii="Helvetica" w:hAnsi="Helvetica"/>
+          <w:bCs/>
+          <w:i/>
+          <w:iCs/>
+          <w:sz w:val="22"/>
+          <w:szCs w:val="22"/>
+          <w:lang w:val="en-US"/>
+        </w:rPr>
+      </w:pPr>
+      <w:r>
+        <w:rPr>
+          <w:rFonts w:ascii="Helvetica" w:hAnsi="Helvetica"/>
+          <w:bCs/>
+          <w:i/>
+          <w:iCs/>
+          <w:sz w:val="22"/>
+          <w:szCs w:val="22"/>
+          <w:lang w:val="en-US"/>
+        </w:rPr>
+        <w:t>Fig. 8: adding opening and closing events</w:t>
+      </w:r>
+    </w:p>
+    <w:p>
+      <w:pPr>
+        <w:rPr>
+          <w:rFonts w:ascii="Helvetica" w:hAnsi="Helvetica"/>
+          <w:bCs/>
+          <w:sz w:val="22"/>
+          <w:szCs w:val="22"/>
+          <w:lang w:val="en-US"/>
+        </w:rPr>
+      </w:pPr>
+    </w:p>
+    <w:p>
+      <w:pPr>
+        <w:rPr>
+          <w:rFonts w:ascii="Helvetica" w:hAnsi="Helvetica"/>
+          <w:bCs/>
+          <w:sz w:val="22"/>
+          <w:szCs w:val="22"/>
+          <w:lang w:val="en-US"/>
+        </w:rPr>
+      </w:pPr>
+    </w:p>
+    <w:p>
+      <w:pPr>
+        <w:pStyle w:val="a6"/>
+        <w:numPr>
+          <w:ilvl w:val="0"/>
+          <w:numId w:val="25"/>
+        </w:numPr>
+        <w:rPr>
+          <w:rFonts w:ascii="Helvetica" w:hAnsi="Helvetica"/>
+          <w:bCs/>
+          <w:sz w:val="22"/>
+          <w:szCs w:val="22"/>
+          <w:lang w:val="en-US"/>
+        </w:rPr>
+      </w:pPr>
+      <w:r>
+        <w:rPr>
+          <w:rFonts w:ascii="Helvetica" w:hAnsi="Helvetica"/>
+          <w:bCs/>
+          <w:sz w:val="22"/>
+          <w:szCs w:val="22"/>
+          <w:lang w:val="en-US"/>
+        </w:rPr>
+        <w:t>E</w:t>
+      </w:r>
+      <w:r>
+        <w:rPr>
+          <w:rFonts w:ascii="Helvetica" w:hAnsi="Helvetica"/>
+          <w:bCs/>
+          <w:sz w:val="22"/>
+          <w:szCs w:val="22"/>
+          <w:lang w:val="en-US"/>
+        </w:rPr>
+        <w:t>ach event's x value</w:t>
+      </w:r>
+      <w:r>
+        <w:rPr>
+          <w:rFonts w:ascii="Helvetica" w:hAnsi="Helvetica"/>
+          <w:bCs/>
+          <w:sz w:val="22"/>
+          <w:szCs w:val="22"/>
+          <w:lang w:val="en-US"/>
+        </w:rPr>
+        <w:t xml:space="preserve"> </w:t>
+      </w:r>
+      <w:r>
+        <w:rPr>
+          <w:rFonts w:ascii="Helvetica" w:hAnsi="Helvetica"/>
+          <w:bCs/>
+          <w:sz w:val="22"/>
+          <w:szCs w:val="22"/>
+          <w:lang w:val="en-US"/>
+        </w:rPr>
+        <w:t>is used to order the events in the e list</w:t>
+      </w:r>
+      <w:r>
+        <w:rPr>
+          <w:rFonts w:ascii="Helvetica" w:hAnsi="Helvetica"/>
+          <w:bCs/>
+          <w:sz w:val="22"/>
+          <w:szCs w:val="22"/>
+          <w:lang w:val="en-US"/>
+        </w:rPr>
+        <w:t>. The x value</w:t>
+      </w:r>
+      <w:r>
+        <w:rPr>
+          <w:rFonts w:ascii="Helvetica" w:hAnsi="Helvetica"/>
+          <w:bCs/>
+          <w:sz w:val="22"/>
+          <w:szCs w:val="22"/>
+          <w:lang w:val="en-US"/>
+        </w:rPr>
+        <w:t xml:space="preserve"> designates the location in the code</w:t>
+      </w:r>
+      <w:r>
+        <w:rPr>
+          <w:rFonts w:ascii="Helvetica" w:hAnsi="Helvetica"/>
+          <w:bCs/>
+          <w:sz w:val="22"/>
+          <w:szCs w:val="22"/>
+          <w:lang w:val="en-US"/>
+        </w:rPr>
+        <w:t xml:space="preserve"> (token index in the code file string) </w:t>
+      </w:r>
+      <w:r>
+        <w:rPr>
+          <w:rFonts w:ascii="Helvetica" w:hAnsi="Helvetica"/>
+          <w:bCs/>
+          <w:sz w:val="22"/>
+          <w:szCs w:val="22"/>
+          <w:lang w:val="en-US"/>
+        </w:rPr>
+        <w:t xml:space="preserve">where the event takes place. The events are </w:t>
+      </w:r>
+      <w:r>
+        <w:rPr>
+          <w:rFonts w:ascii="Helvetica" w:hAnsi="Helvetica"/>
+          <w:bCs/>
+          <w:sz w:val="22"/>
+          <w:szCs w:val="22"/>
+          <w:lang w:val="en-US"/>
+        </w:rPr>
+        <w:t>sorted</w:t>
+      </w:r>
+      <w:r>
+        <w:rPr>
+          <w:rFonts w:ascii="Helvetica" w:hAnsi="Helvetica"/>
+          <w:bCs/>
+          <w:sz w:val="22"/>
+          <w:szCs w:val="22"/>
+          <w:lang w:val="en-US"/>
+        </w:rPr>
+        <w:t xml:space="preserve"> in the order they come in the code</w:t>
+      </w:r>
+      <w:r>
+        <w:rPr>
+          <w:rFonts w:ascii="Helvetica" w:hAnsi="Helvetica"/>
+          <w:bCs/>
+          <w:sz w:val="22"/>
+          <w:szCs w:val="22"/>
+          <w:lang w:val="en-US"/>
+        </w:rPr>
+        <w:t xml:space="preserve"> so that we can then iterate over all the events in e chronologically. This is done by the built-in </w:t>
+      </w:r>
+      <w:proofErr w:type="gramStart"/>
+      <w:r>
+        <w:rPr>
+          <w:rFonts w:ascii="Helvetica" w:hAnsi="Helvetica"/>
+          <w:bCs/>
+          <w:sz w:val="22"/>
+          <w:szCs w:val="22"/>
+          <w:lang w:val="en-US"/>
+        </w:rPr>
+        <w:t>STD .sort</w:t>
+      </w:r>
+      <w:proofErr w:type="gramEnd"/>
+      <w:r>
+        <w:rPr>
+          <w:rFonts w:ascii="Helvetica" w:hAnsi="Helvetica"/>
+          <w:bCs/>
+          <w:sz w:val="22"/>
+          <w:szCs w:val="22"/>
+          <w:lang w:val="en-US"/>
+        </w:rPr>
+        <w:t>() method for lists, it takes a comparator to define the important feature I want to order the list elements according to (Fig. 9).</w:t>
+      </w:r>
+    </w:p>
+    <w:p>
+      <w:pPr>
+        <w:jc w:val="center"/>
+        <w:rPr>
+          <w:rFonts w:ascii="Helvetica" w:hAnsi="Helvetica"/>
+          <w:bCs/>
+          <w:sz w:val="22"/>
+          <w:szCs w:val="22"/>
+          <w:lang w:val="en-US"/>
+        </w:rPr>
+      </w:pPr>
+    </w:p>
+    <w:p>
+      <w:pPr>
+        <w:jc w:val="center"/>
+        <w:rPr>
+          <w:rFonts w:ascii="Helvetica" w:hAnsi="Helvetica"/>
+          <w:bCs/>
+          <w:sz w:val="22"/>
+          <w:szCs w:val="22"/>
+          <w:lang w:val="en-US"/>
+        </w:rPr>
+      </w:pPr>
+      <w:r>
+        <w:rPr>
+          <w:rFonts w:ascii="Helvetica" w:hAnsi="Helvetica"/>
+          <w:bCs/>
+          <w:noProof/>
+          <w:sz w:val="22"/>
+          <w:szCs w:val="22"/>
+          <w:lang w:val="en-US"/>
+        </w:rPr>
+        <w:drawing>
+          <wp:inline distT="0" distB="0" distL="0" distR="0" wp14:anchorId="23E27C6E" wp14:editId="5EB26201">
+            <wp:extent cx="2904565" cy="1057193"/>
+            <wp:effectExtent l="0" t="0" r="3810" b="0"/>
+            <wp:docPr id="12" name="Рисунок 12"/>
+            <wp:cNvGraphicFramePr>
+              <a:graphicFrameLocks xmlns:a="http://schemas.openxmlformats.org/drawingml/2006/main" noChangeAspect="1"/>
+            </wp:cNvGraphicFramePr>
+            <a:graphic xmlns:a="http://schemas.openxmlformats.org/drawingml/2006/main">
+              <a:graphicData uri="http://schemas.openxmlformats.org/drawingml/2006/picture">
+                <pic:pic xmlns:pic="http://schemas.openxmlformats.org/drawingml/2006/picture">
+                  <pic:nvPicPr>
+                    <pic:cNvPr id="12" name="Рисунок 12"/>
+                    <pic:cNvPicPr/>
+                  </pic:nvPicPr>
+                  <pic:blipFill>
+                    <a:blip r:embed="rId14" cstate="print">
+                      <a:extLst>
+                        <a:ext uri="{28A0092B-C50C-407E-A947-70E740481C1C}">
+                          <a14:useLocalDpi xmlns:a14="http://schemas.microsoft.com/office/drawing/2010/main" val="0"/>
+                        </a:ext>
+                      </a:extLst>
+                    </a:blip>
+                    <a:stretch>
+                      <a:fillRect/>
+                    </a:stretch>
+                  </pic:blipFill>
+                  <pic:spPr>
+                    <a:xfrm>
+                      <a:off x="0" y="0"/>
+                      <a:ext cx="2963031" cy="1078473"/>
+                    </a:xfrm>
+                    <a:prstGeom prst="rect">
+                      <a:avLst/>
+                    </a:prstGeom>
+                  </pic:spPr>
+                </pic:pic>
+              </a:graphicData>
+            </a:graphic>
+          </wp:inline>
+        </w:drawing>
+      </w:r>
+    </w:p>
+    <w:p>
+      <w:pPr>
+        <w:jc w:val="center"/>
+        <w:rPr>
+          <w:rFonts w:ascii="Helvetica" w:hAnsi="Helvetica"/>
+          <w:bCs/>
+          <w:i/>
+          <w:iCs/>
+          <w:sz w:val="22"/>
+          <w:szCs w:val="22"/>
+          <w:lang w:val="en-US"/>
+        </w:rPr>
+      </w:pPr>
+    </w:p>
+    <w:p>
+      <w:pPr>
+        <w:jc w:val="center"/>
+        <w:rPr>
+          <w:rFonts w:ascii="Helvetica" w:hAnsi="Helvetica"/>
+          <w:bCs/>
+          <w:i/>
+          <w:iCs/>
+          <w:sz w:val="22"/>
+          <w:szCs w:val="22"/>
+          <w:lang w:val="en-US"/>
+        </w:rPr>
+      </w:pPr>
+      <w:r>
+        <w:rPr>
+          <w:rFonts w:ascii="Helvetica" w:hAnsi="Helvetica"/>
+          <w:bCs/>
+          <w:i/>
+          <w:iCs/>
+          <w:sz w:val="22"/>
+          <w:szCs w:val="22"/>
+          <w:lang w:val="en-US"/>
+        </w:rPr>
+        <w:t xml:space="preserve">Fig. 9: </w:t>
+      </w:r>
+      <w:r>
+        <w:rPr>
+          <w:rFonts w:ascii="Helvetica" w:hAnsi="Helvetica"/>
+          <w:bCs/>
+          <w:i/>
+          <w:iCs/>
+          <w:sz w:val="22"/>
+          <w:szCs w:val="22"/>
+          <w:lang w:val="en-US"/>
+        </w:rPr>
+        <w:t>event sorting, comparator</w:t>
+      </w:r>
+    </w:p>
+    <w:p>
+      <w:pPr>
+        <w:rPr>
+          <w:rFonts w:ascii="Helvetica" w:hAnsi="Helvetica"/>
+          <w:bCs/>
+          <w:sz w:val="22"/>
+          <w:szCs w:val="22"/>
+          <w:lang w:val="en-US"/>
+        </w:rPr>
+      </w:pPr>
+    </w:p>
+    <w:p>
+      <w:pPr>
+        <w:rPr>
+          <w:rFonts w:ascii="Helvetica" w:hAnsi="Helvetica"/>
+          <w:bCs/>
+          <w:sz w:val="22"/>
+          <w:szCs w:val="22"/>
+          <w:lang w:val="en-US"/>
+        </w:rPr>
+      </w:pPr>
+      <w:r>
+        <w:rPr>
+          <w:rFonts w:ascii="Helvetica" w:hAnsi="Helvetica"/>
+          <w:bCs/>
+          <w:sz w:val="22"/>
+          <w:szCs w:val="22"/>
+          <w:lang w:val="en-US"/>
+        </w:rPr>
+        <w:br w:type="page"/>
+      </w:r>
+    </w:p>
+    <w:p>
+      <w:pPr>
+        <w:pStyle w:val="a6"/>
+        <w:numPr>
+          <w:ilvl w:val="0"/>
+          <w:numId w:val="25"/>
+        </w:numPr>
+        <w:rPr>
+          <w:rFonts w:ascii="Helvetica" w:hAnsi="Helvetica"/>
+          <w:bCs/>
+          <w:sz w:val="22"/>
+          <w:szCs w:val="22"/>
+          <w:lang w:val="en-US"/>
+        </w:rPr>
+      </w:pPr>
+      <w:r>
+        <w:rPr>
+          <w:rFonts w:ascii="Helvetica" w:hAnsi="Helvetica"/>
+          <w:bCs/>
+          <w:sz w:val="22"/>
+          <w:szCs w:val="22"/>
+          <w:lang w:val="en-US"/>
+        </w:rPr>
+        <w:lastRenderedPageBreak/>
+        <w:t xml:space="preserve">Event </w:t>
+      </w:r>
+      <w:r>
+        <w:rPr>
+          <w:rFonts w:ascii="Helvetica" w:hAnsi="Helvetica"/>
+          <w:bCs/>
+          <w:sz w:val="22"/>
+          <w:szCs w:val="22"/>
+          <w:lang w:val="en-US"/>
+        </w:rPr>
+        <w:t>processing.</w:t>
+      </w:r>
+      <w:r>
+        <w:rPr>
+          <w:rFonts w:ascii="Helvetica" w:hAnsi="Helvetica"/>
+          <w:bCs/>
+          <w:sz w:val="22"/>
+          <w:szCs w:val="22"/>
+          <w:lang w:val="en-US"/>
+        </w:rPr>
+        <w:t xml:space="preserve"> My code </w:t>
+      </w:r>
+      <w:r>
+        <w:rPr>
+          <w:rFonts w:ascii="Helvetica" w:hAnsi="Helvetica"/>
+          <w:bCs/>
+          <w:sz w:val="22"/>
+          <w:szCs w:val="22"/>
+          <w:lang w:val="en-US"/>
+        </w:rPr>
+        <w:t xml:space="preserve">loops over the sorted list of events, adding tags to the associated code blocks that contain details like </w:t>
+      </w:r>
+      <w:r>
+        <w:rPr>
+          <w:rFonts w:ascii="Helvetica" w:hAnsi="Helvetica"/>
+          <w:bCs/>
+          <w:sz w:val="22"/>
+          <w:szCs w:val="22"/>
+          <w:lang w:val="en-US"/>
+        </w:rPr>
+        <w:t>B</w:t>
+      </w:r>
+      <w:r>
+        <w:rPr>
+          <w:rFonts w:ascii="Helvetica" w:hAnsi="Helvetica"/>
+          <w:bCs/>
+          <w:sz w:val="22"/>
+          <w:szCs w:val="22"/>
+          <w:lang w:val="en-US"/>
+        </w:rPr>
+        <w:t>lock ID, CSS styles, and event handlers</w:t>
+      </w:r>
+      <w:r>
+        <w:rPr>
+          <w:rFonts w:ascii="Helvetica" w:hAnsi="Helvetica"/>
+          <w:bCs/>
+          <w:sz w:val="22"/>
+          <w:szCs w:val="22"/>
+          <w:lang w:val="en-US"/>
+        </w:rPr>
+        <w:t xml:space="preserve"> (</w:t>
+      </w:r>
+      <w:proofErr w:type="spellStart"/>
+      <w:r>
+        <w:rPr>
+          <w:rFonts w:ascii="Helvetica" w:hAnsi="Helvetica"/>
+          <w:bCs/>
+          <w:sz w:val="22"/>
+          <w:szCs w:val="22"/>
+          <w:lang w:val="en-US"/>
+        </w:rPr>
+        <w:t>oncontextmenu</w:t>
+      </w:r>
+      <w:proofErr w:type="spellEnd"/>
+      <w:r>
+        <w:rPr>
+          <w:rFonts w:ascii="Helvetica" w:hAnsi="Helvetica"/>
+          <w:bCs/>
+          <w:sz w:val="22"/>
+          <w:szCs w:val="22"/>
+          <w:lang w:val="en-US"/>
+        </w:rPr>
+        <w:t xml:space="preserve"> for right mouse click or onclick for left mouse click, for example)</w:t>
+      </w:r>
+      <w:r>
+        <w:rPr>
+          <w:rFonts w:ascii="Helvetica" w:hAnsi="Helvetica"/>
+          <w:bCs/>
+          <w:sz w:val="22"/>
+          <w:szCs w:val="22"/>
+          <w:lang w:val="en-US"/>
+        </w:rPr>
+        <w:t xml:space="preserve">. </w:t>
+      </w:r>
+      <w:r>
+        <w:rPr>
+          <w:rFonts w:ascii="Helvetica" w:hAnsi="Helvetica"/>
+          <w:bCs/>
+          <w:sz w:val="22"/>
+          <w:szCs w:val="22"/>
+          <w:lang w:val="en-US"/>
+        </w:rPr>
+        <w:t xml:space="preserve">This is </w:t>
+      </w:r>
+      <w:r>
+        <w:rPr>
+          <w:rFonts w:ascii="Helvetica" w:hAnsi="Helvetica"/>
+          <w:bCs/>
+          <w:sz w:val="22"/>
+          <w:szCs w:val="22"/>
+          <w:lang w:val="en-US"/>
+        </w:rPr>
+        <w:t xml:space="preserve">essentially </w:t>
+      </w:r>
+      <w:r>
+        <w:rPr>
+          <w:rFonts w:ascii="Helvetica" w:hAnsi="Helvetica"/>
+          <w:bCs/>
+          <w:sz w:val="22"/>
+          <w:szCs w:val="22"/>
+          <w:lang w:val="en-US"/>
+        </w:rPr>
+        <w:t>where the HTML generation happens</w:t>
+      </w:r>
+      <w:r>
+        <w:rPr>
+          <w:rFonts w:ascii="Helvetica" w:hAnsi="Helvetica"/>
+          <w:bCs/>
+          <w:sz w:val="22"/>
+          <w:szCs w:val="22"/>
+          <w:lang w:val="en-US"/>
+        </w:rPr>
+        <w:t>, however it is not going to the resulting HTML file just yet</w:t>
+      </w:r>
+      <w:r>
+        <w:rPr>
+          <w:rFonts w:ascii="Helvetica" w:hAnsi="Helvetica"/>
+          <w:bCs/>
+          <w:sz w:val="22"/>
+          <w:szCs w:val="22"/>
+          <w:lang w:val="en-US"/>
+        </w:rPr>
+        <w:t xml:space="preserve">. </w:t>
+      </w:r>
+      <w:r>
+        <w:rPr>
+          <w:rFonts w:ascii="Helvetica" w:hAnsi="Helvetica"/>
+          <w:bCs/>
+          <w:sz w:val="22"/>
+          <w:szCs w:val="22"/>
+          <w:lang w:val="en-US"/>
+        </w:rPr>
+        <w:t xml:space="preserve">These tags are </w:t>
+      </w:r>
+      <w:r>
+        <w:rPr>
+          <w:rFonts w:ascii="Helvetica" w:hAnsi="Helvetica"/>
+          <w:bCs/>
+          <w:sz w:val="22"/>
+          <w:szCs w:val="22"/>
+          <w:lang w:val="en-US"/>
+        </w:rPr>
+        <w:t xml:space="preserve">then </w:t>
+      </w:r>
+      <w:r>
+        <w:rPr>
+          <w:rFonts w:ascii="Helvetica" w:hAnsi="Helvetica"/>
+          <w:bCs/>
+          <w:sz w:val="22"/>
+          <w:szCs w:val="22"/>
+          <w:lang w:val="en-US"/>
+        </w:rPr>
+        <w:t xml:space="preserve">added to a tags data structure, </w:t>
+      </w:r>
+      <w:r>
+        <w:rPr>
+          <w:rFonts w:ascii="Helvetica" w:hAnsi="Helvetica"/>
+          <w:bCs/>
+          <w:sz w:val="22"/>
+          <w:szCs w:val="22"/>
+          <w:lang w:val="en-US"/>
+        </w:rPr>
+        <w:t>sorted</w:t>
+      </w:r>
+      <w:r>
+        <w:rPr>
+          <w:rFonts w:ascii="Helvetica" w:hAnsi="Helvetica"/>
+          <w:bCs/>
+          <w:sz w:val="22"/>
+          <w:szCs w:val="22"/>
+          <w:lang w:val="en-US"/>
+        </w:rPr>
+        <w:t xml:space="preserve"> by </w:t>
+      </w:r>
+      <w:r>
+        <w:rPr>
+          <w:rFonts w:ascii="Helvetica" w:hAnsi="Helvetica"/>
+          <w:bCs/>
+          <w:sz w:val="22"/>
+          <w:szCs w:val="22"/>
+          <w:lang w:val="en-US"/>
+        </w:rPr>
+        <w:t>e[</w:t>
+      </w:r>
+      <w:proofErr w:type="spellStart"/>
+      <w:r>
+        <w:rPr>
+          <w:rFonts w:ascii="Helvetica" w:hAnsi="Helvetica"/>
+          <w:bCs/>
+          <w:sz w:val="22"/>
+          <w:szCs w:val="22"/>
+          <w:lang w:val="en-US"/>
+        </w:rPr>
+        <w:t>i</w:t>
+      </w:r>
+      <w:proofErr w:type="spellEnd"/>
+      <w:r>
+        <w:rPr>
+          <w:rFonts w:ascii="Helvetica" w:hAnsi="Helvetica"/>
+          <w:bCs/>
+          <w:sz w:val="22"/>
+          <w:szCs w:val="22"/>
+          <w:lang w:val="en-US"/>
+        </w:rPr>
+        <w:t xml:space="preserve">].x </w:t>
+      </w:r>
+      <w:r>
+        <w:rPr>
+          <w:rFonts w:ascii="Helvetica" w:hAnsi="Helvetica"/>
+          <w:bCs/>
+          <w:sz w:val="22"/>
+          <w:szCs w:val="22"/>
+          <w:lang w:val="en-US"/>
+        </w:rPr>
+        <w:t>position.</w:t>
+      </w:r>
+    </w:p>
+    <w:p>
+      <w:pPr>
+        <w:rPr>
+          <w:rFonts w:ascii="Helvetica" w:hAnsi="Helvetica"/>
+          <w:bCs/>
+          <w:sz w:val="22"/>
+          <w:szCs w:val="22"/>
+          <w:lang w:val="en-US"/>
+        </w:rPr>
+      </w:pPr>
+    </w:p>
+    <w:p>
+      <w:pPr>
+        <w:rPr>
+          <w:rFonts w:ascii="Helvetica" w:hAnsi="Helvetica"/>
+          <w:bCs/>
+          <w:sz w:val="22"/>
+          <w:szCs w:val="22"/>
+          <w:lang w:val="en-US"/>
+        </w:rPr>
+      </w:pPr>
+    </w:p>
+    <w:p>
+      <w:pPr>
+        <w:jc w:val="center"/>
+        <w:rPr>
+          <w:rFonts w:ascii="Helvetica" w:hAnsi="Helvetica"/>
+          <w:bCs/>
+          <w:sz w:val="22"/>
+          <w:szCs w:val="22"/>
+          <w:lang w:val="en-US"/>
+        </w:rPr>
+      </w:pPr>
+      <w:r>
+        <w:rPr>
+          <w:rFonts w:ascii="Helvetica" w:hAnsi="Helvetica"/>
+          <w:bCs/>
+          <w:noProof/>
+          <w:sz w:val="22"/>
+          <w:szCs w:val="22"/>
+          <w:lang w:val="en-US"/>
+        </w:rPr>
+        <w:drawing>
+          <wp:inline distT="0" distB="0" distL="0" distR="0" wp14:anchorId="5F9BA082" wp14:editId="57FBC4F2">
+            <wp:extent cx="3115957" cy="3675530"/>
+            <wp:effectExtent l="0" t="0" r="0" b="0"/>
+            <wp:docPr id="11" name="Рисунок 11"/>
+            <wp:cNvGraphicFramePr>
+              <a:graphicFrameLocks xmlns:a="http://schemas.openxmlformats.org/drawingml/2006/main" noChangeAspect="1"/>
+            </wp:cNvGraphicFramePr>
+            <a:graphic xmlns:a="http://schemas.openxmlformats.org/drawingml/2006/main">
+              <a:graphicData uri="http://schemas.openxmlformats.org/drawingml/2006/picture">
+                <pic:pic xmlns:pic="http://schemas.openxmlformats.org/drawingml/2006/picture">
+                  <pic:nvPicPr>
+                    <pic:cNvPr id="11" name="Рисунок 11"/>
+                    <pic:cNvPicPr/>
+                  </pic:nvPicPr>
+                  <pic:blipFill>
+                    <a:blip r:embed="rId15" cstate="print">
+                      <a:extLst>
+                        <a:ext uri="{28A0092B-C50C-407E-A947-70E740481C1C}">
+                          <a14:useLocalDpi xmlns:a14="http://schemas.microsoft.com/office/drawing/2010/main" val="0"/>
+                        </a:ext>
+                      </a:extLst>
+                    </a:blip>
+                    <a:stretch>
+                      <a:fillRect/>
+                    </a:stretch>
+                  </pic:blipFill>
+                  <pic:spPr>
+                    <a:xfrm>
+                      <a:off x="0" y="0"/>
+                      <a:ext cx="3150928" cy="3716782"/>
+                    </a:xfrm>
+                    <a:prstGeom prst="rect">
+                      <a:avLst/>
+                    </a:prstGeom>
+                  </pic:spPr>
+                </pic:pic>
+              </a:graphicData>
+            </a:graphic>
+          </wp:inline>
+        </w:drawing>
+      </w:r>
+    </w:p>
+    <w:p>
+      <w:pPr>
+        <w:jc w:val="center"/>
+        <w:rPr>
+          <w:rFonts w:ascii="Helvetica" w:hAnsi="Helvetica"/>
+          <w:bCs/>
+          <w:sz w:val="22"/>
+          <w:szCs w:val="22"/>
+          <w:lang w:val="en-US"/>
+        </w:rPr>
+      </w:pPr>
+    </w:p>
+    <w:p>
+      <w:pPr>
+        <w:jc w:val="center"/>
+        <w:rPr>
+          <w:rFonts w:ascii="Helvetica" w:hAnsi="Helvetica"/>
+          <w:bCs/>
+          <w:i/>
+          <w:iCs/>
+          <w:sz w:val="22"/>
+          <w:szCs w:val="22"/>
+          <w:lang w:val="en-US"/>
+        </w:rPr>
+      </w:pPr>
+      <w:r>
+        <w:rPr>
+          <w:rFonts w:ascii="Helvetica" w:hAnsi="Helvetica"/>
+          <w:bCs/>
+          <w:i/>
+          <w:iCs/>
+          <w:sz w:val="22"/>
+          <w:szCs w:val="22"/>
+          <w:lang w:val="en-US"/>
+        </w:rPr>
+        <w:t>Fig. 10</w:t>
+      </w:r>
+      <w:r>
+        <w:rPr>
+          <w:rFonts w:ascii="Helvetica" w:hAnsi="Helvetica"/>
+          <w:bCs/>
+          <w:i/>
+          <w:iCs/>
+          <w:sz w:val="22"/>
+          <w:szCs w:val="22"/>
+          <w:lang w:val="en-US"/>
+        </w:rPr>
+        <w:t>: creating and putting tags</w:t>
+      </w:r>
+    </w:p>
+    <w:p>
+      <w:pPr>
+        <w:rPr>
+          <w:rFonts w:ascii="Helvetica" w:hAnsi="Helvetica"/>
+          <w:bCs/>
+          <w:sz w:val="22"/>
+          <w:szCs w:val="22"/>
+          <w:lang w:val="en-US"/>
+        </w:rPr>
+      </w:pPr>
+    </w:p>
+    <w:p>
+      <w:pPr>
+        <w:rPr>
+          <w:rFonts w:ascii="Helvetica" w:hAnsi="Helvetica"/>
+          <w:bCs/>
+          <w:sz w:val="22"/>
+          <w:szCs w:val="22"/>
+          <w:lang w:val="en-US"/>
+        </w:rPr>
+      </w:pPr>
+    </w:p>
+    <w:p>
+      <w:pPr>
+        <w:rPr>
+          <w:rFonts w:ascii="Helvetica" w:hAnsi="Helvetica"/>
+          <w:bCs/>
+          <w:sz w:val="22"/>
+          <w:szCs w:val="22"/>
+          <w:lang w:val="en-US"/>
+        </w:rPr>
+      </w:pPr>
+    </w:p>
+    <w:p>
+      <w:pPr>
+        <w:rPr>
+          <w:rFonts w:ascii="Helvetica" w:hAnsi="Helvetica"/>
+          <w:bCs/>
+          <w:sz w:val="22"/>
+          <w:szCs w:val="22"/>
+          <w:lang w:val="en-US"/>
+        </w:rPr>
+      </w:pPr>
+      <w:r>
+        <w:rPr>
+          <w:rFonts w:ascii="Helvetica" w:hAnsi="Helvetica"/>
+          <w:bCs/>
+          <w:sz w:val="22"/>
+          <w:szCs w:val="22"/>
+          <w:lang w:val="en-US"/>
+        </w:rPr>
+        <w:br w:type="page"/>
+      </w:r>
+    </w:p>
+    <w:p>
+      <w:pPr>
+        <w:rPr>
+          <w:rFonts w:ascii="Helvetica" w:hAnsi="Helvetica"/>
+          <w:bCs/>
+          <w:sz w:val="22"/>
+          <w:szCs w:val="22"/>
+          <w:lang w:val="en-US"/>
+        </w:rPr>
+      </w:pPr>
+    </w:p>
+    <w:p>
+      <w:pPr>
+        <w:rPr>
+          <w:rFonts w:ascii="Helvetica" w:hAnsi="Helvetica"/>
+          <w:bCs/>
+          <w:sz w:val="22"/>
+          <w:szCs w:val="22"/>
+          <w:lang w:val="en-US"/>
+        </w:rPr>
+      </w:pPr>
+    </w:p>
+    <w:p>
+      <w:pPr>
+        <w:rPr>
+          <w:rFonts w:ascii="Helvetica" w:hAnsi="Helvetica"/>
+          <w:bCs/>
+          <w:sz w:val="22"/>
+          <w:szCs w:val="22"/>
+          <w:lang w:val="en-US"/>
+        </w:rPr>
+      </w:pPr>
+      <w:r>
+        <w:rPr>
+          <w:rFonts w:ascii="Helvetica" w:hAnsi="Helvetica"/>
+          <w:bCs/>
+          <w:sz w:val="22"/>
+          <w:szCs w:val="22"/>
+          <w:lang w:val="en-US"/>
+        </w:rPr>
+        <w:drawing>
+          <wp:inline distT="0" distB="0" distL="0" distR="0" wp14:anchorId="1EBCE01E" wp14:editId="1E2B51E0">
+            <wp:extent cx="5940425" cy="3633470"/>
+            <wp:effectExtent l="0" t="0" r="0" b="0"/>
+            <wp:docPr id="5" name="Рисунок 5"/>
+            <wp:cNvGraphicFramePr>
+              <a:graphicFrameLocks xmlns:a="http://schemas.openxmlformats.org/drawingml/2006/main" noChangeAspect="1"/>
+            </wp:cNvGraphicFramePr>
+            <a:graphic xmlns:a="http://schemas.openxmlformats.org/drawingml/2006/main">
+              <a:graphicData uri="http://schemas.openxmlformats.org/drawingml/2006/picture">
+                <pic:pic xmlns:pic="http://schemas.openxmlformats.org/drawingml/2006/picture">
+                  <pic:nvPicPr>
+                    <pic:cNvPr id="1" name=""/>
+                    <pic:cNvPicPr/>
+                  </pic:nvPicPr>
+                  <pic:blipFill>
+                    <a:blip r:embed="rId16"/>
+                    <a:stretch>
+                      <a:fillRect/>
+                    </a:stretch>
+                  </pic:blipFill>
+                  <pic:spPr>
+                    <a:xfrm>
+                      <a:off x="0" y="0"/>
+                      <a:ext cx="5940425" cy="3633470"/>
+                    </a:xfrm>
+                    <a:prstGeom prst="rect">
+                      <a:avLst/>
+                    </a:prstGeom>
+                  </pic:spPr>
+                </pic:pic>
+              </a:graphicData>
+            </a:graphic>
+          </wp:inline>
+        </w:drawing>
+      </w:r>
+    </w:p>
+    <w:p>
+      <w:pPr>
+        <w:jc w:val="center"/>
+        <w:rPr>
+          <w:rFonts w:ascii="Helvetica" w:hAnsi="Helvetica"/>
+          <w:bCs/>
+          <w:i/>
+          <w:iCs/>
+          <w:sz w:val="22"/>
+          <w:szCs w:val="22"/>
+          <w:lang w:val="en-US"/>
+        </w:rPr>
+      </w:pPr>
+      <w:r>
+        <w:rPr>
+          <w:rFonts w:ascii="Helvetica" w:hAnsi="Helvetica"/>
+          <w:bCs/>
+          <w:i/>
+          <w:iCs/>
+          <w:sz w:val="22"/>
+          <w:szCs w:val="22"/>
+          <w:lang w:val="en-US"/>
+        </w:rPr>
+        <w:t xml:space="preserve">Fig. </w:t>
+      </w:r>
+      <w:r>
+        <w:rPr>
+          <w:rFonts w:ascii="Helvetica" w:hAnsi="Helvetica"/>
+          <w:bCs/>
+          <w:i/>
+          <w:iCs/>
+          <w:sz w:val="22"/>
+          <w:szCs w:val="22"/>
+          <w:lang w:val="en-US"/>
+        </w:rPr>
+        <w:t>11</w:t>
+      </w:r>
+    </w:p>
+    <w:p>
+      <w:pPr>
+        <w:rPr>
+          <w:rFonts w:ascii="Helvetica" w:hAnsi="Helvetica"/>
+          <w:bCs/>
+          <w:sz w:val="22"/>
+          <w:szCs w:val="22"/>
+          <w:lang w:val="en-US"/>
+        </w:rPr>
+      </w:pPr>
+    </w:p>
+    <w:p>
+      <w:pPr>
+        <w:rPr>
+          <w:rFonts w:ascii="Helvetica" w:hAnsi="Helvetica"/>
+          <w:bCs/>
+          <w:sz w:val="22"/>
+          <w:szCs w:val="22"/>
+          <w:lang w:val="en-US"/>
+        </w:rPr>
+      </w:pPr>
+      <w:r>
+        <w:rPr>
+          <w:rFonts w:ascii="Helvetica" w:hAnsi="Helvetica"/>
+          <w:bCs/>
+          <w:sz w:val="22"/>
+          <w:szCs w:val="22"/>
+          <w:lang w:val="en-US"/>
+        </w:rPr>
+        <w:t xml:space="preserve">Figure </w:t>
+      </w:r>
+      <w:r>
+        <w:rPr>
+          <w:rFonts w:ascii="Helvetica" w:hAnsi="Helvetica"/>
+          <w:bCs/>
+          <w:sz w:val="22"/>
+          <w:szCs w:val="22"/>
+          <w:lang w:val="en-US"/>
+        </w:rPr>
+        <w:t>11</w:t>
+      </w:r>
+      <w:r>
+        <w:rPr>
+          <w:rFonts w:ascii="Helvetica" w:hAnsi="Helvetica"/>
+          <w:bCs/>
+          <w:sz w:val="22"/>
+          <w:szCs w:val="22"/>
+          <w:lang w:val="en-US"/>
+        </w:rPr>
+        <w:t xml:space="preserve"> illustrates how the scanline technique is applied to the processing and wrapping of code blocks in </w:t>
+      </w:r>
+      <w:proofErr w:type="spellStart"/>
+      <w:r>
+        <w:rPr>
+          <w:rFonts w:ascii="Helvetica" w:hAnsi="Helvetica"/>
+          <w:bCs/>
+          <w:sz w:val="22"/>
+          <w:szCs w:val="22"/>
+          <w:lang w:val="en-US"/>
+        </w:rPr>
+        <w:t>DartBoard</w:t>
+      </w:r>
+      <w:proofErr w:type="spellEnd"/>
+      <w:r>
+        <w:rPr>
+          <w:rFonts w:ascii="Helvetica" w:hAnsi="Helvetica"/>
+          <w:bCs/>
+          <w:sz w:val="22"/>
+          <w:szCs w:val="22"/>
+          <w:lang w:val="en-US"/>
+        </w:rPr>
+        <w:t>. As a result of the algorithm's effective identification and wrapping of the blocks, users can easily collapse or extend the blocks for better code navigation and readability.</w:t>
+      </w:r>
+    </w:p>
+    <w:p>
+      <w:pPr>
+        <w:rPr>
+          <w:rFonts w:ascii="Helvetica" w:hAnsi="Helvetica"/>
+          <w:bCs/>
+          <w:sz w:val="22"/>
+          <w:szCs w:val="22"/>
+          <w:lang w:val="en-US"/>
+        </w:rPr>
+      </w:pPr>
+    </w:p>
+    <w:p>
+      <w:pPr>
+        <w:rPr>
+          <w:rFonts w:ascii="Helvetica" w:hAnsi="Helvetica"/>
+          <w:bCs/>
+          <w:sz w:val="22"/>
+          <w:szCs w:val="22"/>
+          <w:lang w:val="en-US"/>
+        </w:rPr>
+      </w:pPr>
+      <w:r>
+        <w:rPr>
+          <w:rFonts w:ascii="Helvetica" w:hAnsi="Helvetica"/>
+          <w:bCs/>
+          <w:sz w:val="22"/>
+          <w:szCs w:val="22"/>
+          <w:lang w:val="en-US"/>
+        </w:rPr>
+        <w:t xml:space="preserve">Wrapped code blocks are </w:t>
+      </w:r>
+      <w:r>
+        <w:rPr>
+          <w:rFonts w:ascii="Helvetica" w:hAnsi="Helvetica"/>
+          <w:bCs/>
+          <w:sz w:val="22"/>
+          <w:szCs w:val="22"/>
+          <w:lang w:val="en-US"/>
+        </w:rPr>
+        <w:t xml:space="preserve">also </w:t>
+      </w:r>
+      <w:r>
+        <w:rPr>
+          <w:rFonts w:ascii="Helvetica" w:hAnsi="Helvetica"/>
+          <w:bCs/>
+          <w:sz w:val="22"/>
+          <w:szCs w:val="22"/>
+          <w:lang w:val="en-US"/>
+        </w:rPr>
+        <w:t xml:space="preserve">shown visually in Fig. </w:t>
+      </w:r>
+      <w:r>
+        <w:rPr>
+          <w:rFonts w:ascii="Helvetica" w:hAnsi="Helvetica"/>
+          <w:bCs/>
+          <w:sz w:val="22"/>
+          <w:szCs w:val="22"/>
+          <w:lang w:val="en-US"/>
+        </w:rPr>
+        <w:t>11</w:t>
+      </w:r>
+      <w:r>
+        <w:rPr>
+          <w:rFonts w:ascii="Helvetica" w:hAnsi="Helvetica"/>
+          <w:bCs/>
+          <w:sz w:val="22"/>
+          <w:szCs w:val="22"/>
+          <w:lang w:val="en-US"/>
+        </w:rPr>
+        <w:t>, and each block can be expanded or compressed</w:t>
+      </w:r>
+      <w:r>
+        <w:rPr>
+          <w:rFonts w:ascii="Helvetica" w:hAnsi="Helvetica"/>
+          <w:bCs/>
+          <w:sz w:val="22"/>
+          <w:szCs w:val="22"/>
+          <w:lang w:val="en-US"/>
+        </w:rPr>
+        <w:t xml:space="preserve"> by clicking</w:t>
+      </w:r>
+      <w:r>
+        <w:rPr>
+          <w:rFonts w:ascii="Helvetica" w:hAnsi="Helvetica"/>
+          <w:bCs/>
+          <w:sz w:val="22"/>
+          <w:szCs w:val="22"/>
+          <w:lang w:val="en-US"/>
+        </w:rPr>
+        <w:t>. This functionality allows users to concentrate on particular sections of the code while obscuring less important ones, greatly improving the user experience when navigating complicated codebases.</w:t>
+      </w:r>
+      <w:r>
+        <w:rPr>
+          <w:rFonts w:ascii="Helvetica" w:hAnsi="Helvetica"/>
+          <w:bCs/>
+          <w:sz w:val="22"/>
+          <w:szCs w:val="22"/>
+          <w:lang w:val="en-US"/>
+        </w:rPr>
+        <w:t xml:space="preserve"> One can see how the scope for the ‘while’ scope is collapsed whereas the block for the if statement highlighted (block-2) is expanded. This is controlled by the event handler on the html tags that </w:t>
+      </w:r>
+      <w:proofErr w:type="spellStart"/>
+      <w:r>
+        <w:rPr>
+          <w:rFonts w:ascii="Helvetica" w:hAnsi="Helvetica"/>
+          <w:bCs/>
+          <w:sz w:val="22"/>
+          <w:szCs w:val="22"/>
+          <w:lang w:val="en-US"/>
+        </w:rPr>
+        <w:t>DartBoard</w:t>
+      </w:r>
+      <w:proofErr w:type="spellEnd"/>
+      <w:r>
+        <w:rPr>
+          <w:rFonts w:ascii="Helvetica" w:hAnsi="Helvetica"/>
+          <w:bCs/>
+          <w:sz w:val="22"/>
+          <w:szCs w:val="22"/>
+          <w:lang w:val="en-US"/>
+        </w:rPr>
+        <w:t xml:space="preserve"> puts </w:t>
+      </w:r>
+      <w:proofErr w:type="spellStart"/>
+      <w:r>
+        <w:rPr>
+          <w:rFonts w:ascii="Helvetica" w:hAnsi="Helvetica"/>
+          <w:bCs/>
+          <w:sz w:val="22"/>
+          <w:szCs w:val="22"/>
+          <w:lang w:val="en-US"/>
+        </w:rPr>
+        <w:t>scanlining</w:t>
+      </w:r>
+      <w:proofErr w:type="spellEnd"/>
+      <w:r>
+        <w:rPr>
+          <w:rFonts w:ascii="Helvetica" w:hAnsi="Helvetica"/>
+          <w:bCs/>
+          <w:sz w:val="22"/>
+          <w:szCs w:val="22"/>
+          <w:lang w:val="en-US"/>
+        </w:rPr>
+        <w:t xml:space="preserve"> the blocks and putting the tags in place.</w:t>
+      </w:r>
+    </w:p>
+    <w:p>
+      <w:pPr>
+        <w:rPr>
+          <w:rFonts w:ascii="Helvetica" w:hAnsi="Helvetica"/>
+          <w:bCs/>
+          <w:sz w:val="22"/>
+          <w:szCs w:val="22"/>
+          <w:lang w:val="en-US"/>
+        </w:rPr>
+      </w:pPr>
+    </w:p>
+    <w:p>
+      <w:pPr>
+        <w:rPr>
+          <w:rFonts w:ascii="Helvetica" w:hAnsi="Helvetica"/>
+          <w:bCs/>
+          <w:sz w:val="22"/>
+          <w:szCs w:val="22"/>
+          <w:lang w:val="en-US"/>
+        </w:rPr>
+      </w:pPr>
+      <w:r>
+        <w:rPr>
+          <w:rFonts w:ascii="Helvetica" w:hAnsi="Helvetica"/>
+          <w:bCs/>
+          <w:sz w:val="22"/>
+          <w:szCs w:val="22"/>
+          <w:lang w:val="en-US"/>
+        </w:rPr>
+        <w:t>Also, notice how</w:t>
+      </w:r>
+      <w:r>
+        <w:rPr>
+          <w:rFonts w:ascii="Helvetica" w:hAnsi="Helvetica"/>
+          <w:bCs/>
+          <w:sz w:val="22"/>
+          <w:szCs w:val="22"/>
+          <w:lang w:val="en-US"/>
+        </w:rPr>
+        <w:t xml:space="preserve"> </w:t>
+      </w:r>
+      <w:r>
+        <w:rPr>
+          <w:rFonts w:ascii="Helvetica" w:hAnsi="Helvetica"/>
+          <w:bCs/>
+          <w:sz w:val="22"/>
+          <w:szCs w:val="22"/>
+          <w:lang w:val="en-US"/>
+        </w:rPr>
+        <w:t>the end u</w:t>
+      </w:r>
+      <w:r>
+        <w:rPr>
+          <w:rFonts w:ascii="Helvetica" w:hAnsi="Helvetica"/>
+          <w:bCs/>
+          <w:sz w:val="22"/>
+          <w:szCs w:val="22"/>
+          <w:lang w:val="en-US"/>
+        </w:rPr>
+        <w:t xml:space="preserve">ser </w:t>
+      </w:r>
+      <w:r>
+        <w:rPr>
+          <w:rFonts w:ascii="Helvetica" w:hAnsi="Helvetica"/>
+          <w:bCs/>
+          <w:sz w:val="22"/>
+          <w:szCs w:val="22"/>
+          <w:lang w:val="en-US"/>
+        </w:rPr>
+        <w:t xml:space="preserve">is able to </w:t>
+      </w:r>
+      <w:r>
+        <w:rPr>
+          <w:rFonts w:ascii="Helvetica" w:hAnsi="Helvetica"/>
+          <w:bCs/>
+          <w:sz w:val="22"/>
+          <w:szCs w:val="22"/>
+          <w:lang w:val="en-US"/>
+        </w:rPr>
+        <w:t>collapse or extend nested blocks independently of their parent blocks.</w:t>
+      </w:r>
+    </w:p>
+    <w:p>
+      <w:pPr>
+        <w:rPr>
+          <w:rFonts w:ascii="Helvetica" w:hAnsi="Helvetica"/>
+          <w:bCs/>
+          <w:sz w:val="22"/>
+          <w:szCs w:val="22"/>
+          <w:lang w:val="en-US"/>
+        </w:rPr>
+      </w:pPr>
+    </w:p>
+    <w:p>
+      <w:pPr>
+        <w:rPr>
+          <w:rFonts w:ascii="Helvetica" w:hAnsi="Helvetica"/>
+          <w:bCs/>
+          <w:sz w:val="22"/>
+          <w:szCs w:val="22"/>
+          <w:lang w:val="en-US"/>
+        </w:rPr>
+      </w:pPr>
+      <w:r>
+        <w:rPr>
+          <w:rFonts w:ascii="Helvetica" w:hAnsi="Helvetica"/>
+          <w:bCs/>
+          <w:sz w:val="22"/>
+          <w:szCs w:val="22"/>
+          <w:lang w:val="en-US"/>
+        </w:rPr>
+        <w:t xml:space="preserve">In summary, this </w:t>
+      </w:r>
+      <w:r>
+        <w:rPr>
+          <w:rFonts w:ascii="Helvetica" w:hAnsi="Helvetica"/>
+          <w:bCs/>
+          <w:sz w:val="22"/>
+          <w:szCs w:val="22"/>
+          <w:lang w:val="en-US"/>
+        </w:rPr>
+        <w:t>section</w:t>
+      </w:r>
+      <w:r>
+        <w:rPr>
+          <w:rFonts w:ascii="Helvetica" w:hAnsi="Helvetica"/>
+          <w:bCs/>
+          <w:sz w:val="22"/>
+          <w:szCs w:val="22"/>
+          <w:lang w:val="en-US"/>
+        </w:rPr>
+        <w:t xml:space="preserve"> gives a comprehensive overview of </w:t>
+      </w:r>
+      <w:proofErr w:type="spellStart"/>
+      <w:r>
+        <w:rPr>
+          <w:rFonts w:ascii="Helvetica" w:hAnsi="Helvetica"/>
+          <w:bCs/>
+          <w:sz w:val="22"/>
+          <w:szCs w:val="22"/>
+          <w:lang w:val="en-US"/>
+        </w:rPr>
+        <w:t>DartBoard's</w:t>
+      </w:r>
+      <w:proofErr w:type="spellEnd"/>
+      <w:r>
+        <w:rPr>
+          <w:rFonts w:ascii="Helvetica" w:hAnsi="Helvetica"/>
+          <w:bCs/>
+          <w:sz w:val="22"/>
+          <w:szCs w:val="22"/>
+          <w:lang w:val="en-US"/>
+        </w:rPr>
+        <w:t xml:space="preserve"> approach to scoping, emphasizing the application of AST walking and data organizing techniques. </w:t>
+      </w:r>
+      <w:proofErr w:type="spellStart"/>
+      <w:r>
+        <w:rPr>
+          <w:rFonts w:ascii="Helvetica" w:hAnsi="Helvetica"/>
+          <w:bCs/>
+          <w:sz w:val="22"/>
+          <w:szCs w:val="22"/>
+          <w:lang w:val="en-US"/>
+        </w:rPr>
+        <w:t>DartBoard's</w:t>
+      </w:r>
+      <w:proofErr w:type="spellEnd"/>
+      <w:r>
+        <w:rPr>
+          <w:rFonts w:ascii="Helvetica" w:hAnsi="Helvetica"/>
+          <w:bCs/>
+          <w:sz w:val="22"/>
+          <w:szCs w:val="22"/>
+          <w:lang w:val="en-US"/>
+        </w:rPr>
+        <w:t xml:space="preserve"> scanline algorithm and these techniques work together to efficiently </w:t>
+      </w:r>
+      <w:proofErr w:type="spellStart"/>
+      <w:r>
+        <w:rPr>
+          <w:rFonts w:ascii="Helvetica" w:hAnsi="Helvetica"/>
+          <w:bCs/>
+          <w:sz w:val="22"/>
+          <w:szCs w:val="22"/>
+          <w:lang w:val="en-US"/>
+        </w:rPr>
+        <w:t>analyse</w:t>
+      </w:r>
+      <w:proofErr w:type="spellEnd"/>
+      <w:r>
+        <w:rPr>
+          <w:rFonts w:ascii="Helvetica" w:hAnsi="Helvetica"/>
+          <w:bCs/>
+          <w:sz w:val="22"/>
+          <w:szCs w:val="22"/>
+          <w:lang w:val="en-US"/>
+        </w:rPr>
+        <w:t xml:space="preserve"> </w:t>
+      </w:r>
+      <w:r>
+        <w:rPr>
+          <w:rFonts w:ascii="Helvetica" w:hAnsi="Helvetica"/>
+          <w:bCs/>
+          <w:sz w:val="22"/>
+          <w:szCs w:val="22"/>
+          <w:lang w:val="en-US"/>
+        </w:rPr>
+        <w:t>complex input codebases. The algorithm (and the methods used in this section) is connected to the HTML Generation chapter as well, as it describes how to put the HTML tags in the right places in the template facilitating the interactivity of the resulting static HTML page.</w:t>
+      </w:r>
+      <w:r>
+        <w:rPr>
+          <w:rFonts w:ascii="Helvetica" w:hAnsi="Helvetica"/>
+          <w:bCs/>
+          <w:sz w:val="22"/>
+          <w:szCs w:val="22"/>
+          <w:lang w:val="en-US"/>
+        </w:rPr>
+        <w:br/>
+      </w:r>
+    </w:p>
+    <w:p>
+      <w:pPr>
+        <w:pStyle w:val="a6"/>
+        <w:numPr>
+          <w:ilvl w:val="2"/>
+          <w:numId w:val="23"/>
+        </w:numPr>
+        <w:rPr>
+          <w:rFonts w:ascii="Helvetica" w:hAnsi="Helvetica"/>
+          <w:b/>
+          <w:sz w:val="22"/>
+          <w:szCs w:val="22"/>
+          <w:lang w:val="en-US"/>
+        </w:rPr>
+      </w:pPr>
+      <w:r>
+        <w:rPr>
+          <w:rFonts w:ascii="Helvetica" w:hAnsi="Helvetica"/>
+          <w:b/>
+          <w:sz w:val="22"/>
+          <w:szCs w:val="22"/>
+          <w:lang w:val="en-US"/>
+        </w:rPr>
+        <w:t>HTML Generation</w:t>
+      </w:r>
+    </w:p>
+    <w:p>
+      <w:pPr>
+        <w:pStyle w:val="a6"/>
+        <w:numPr>
+          <w:ilvl w:val="2"/>
+          <w:numId w:val="23"/>
+        </w:numPr>
+        <w:rPr>
+          <w:rFonts w:ascii="Helvetica" w:hAnsi="Helvetica"/>
+          <w:b/>
+          <w:sz w:val="22"/>
+          <w:szCs w:val="22"/>
+          <w:lang w:val="en-US"/>
+        </w:rPr>
+      </w:pPr>
+      <w:r>
+        <w:rPr>
+          <w:rFonts w:ascii="Helvetica" w:hAnsi="Helvetica"/>
+          <w:b/>
+          <w:sz w:val="22"/>
+          <w:szCs w:val="22"/>
+          <w:lang w:val="en-US"/>
+        </w:rPr>
+        <w:t>Syntax Highlighting</w:t>
+      </w:r>
+    </w:p>
+    <w:p>
+      <w:pPr>
+        <w:pStyle w:val="a6"/>
+        <w:numPr>
+          <w:ilvl w:val="2"/>
+          <w:numId w:val="23"/>
+        </w:numPr>
+        <w:rPr>
+          <w:rFonts w:ascii="Helvetica" w:hAnsi="Helvetica"/>
+          <w:b/>
+          <w:sz w:val="22"/>
+          <w:szCs w:val="22"/>
+          <w:lang w:val="en-US"/>
+        </w:rPr>
+      </w:pPr>
+      <w:r>
+        <w:rPr>
+          <w:rFonts w:ascii="Helvetica" w:hAnsi="Helvetica"/>
+          <w:b/>
+          <w:sz w:val="22"/>
+          <w:szCs w:val="22"/>
+          <w:lang w:val="en-US"/>
+        </w:rPr>
+        <w:t>L</w:t>
+      </w:r>
+      <w:r>
+        <w:rPr>
+          <w:rFonts w:ascii="Helvetica" w:hAnsi="Helvetica"/>
+          <w:b/>
+          <w:sz w:val="22"/>
+          <w:szCs w:val="22"/>
+          <w:lang w:val="en-US"/>
+        </w:rPr>
+        <w:t>ine Numbers?</w:t>
+      </w:r>
+    </w:p>
+    <w:p>
+      <w:pPr>
+        <w:pStyle w:val="a6"/>
+        <w:numPr>
+          <w:ilvl w:val="2"/>
+          <w:numId w:val="23"/>
+        </w:numPr>
+        <w:rPr>
+          <w:rFonts w:ascii="Helvetica" w:hAnsi="Helvetica"/>
+          <w:bCs/>
+          <w:sz w:val="22"/>
+          <w:szCs w:val="22"/>
+          <w:lang w:val="en-US"/>
+        </w:rPr>
+      </w:pPr>
+      <w:r>
+        <w:rPr>
+          <w:rFonts w:ascii="Helvetica" w:hAnsi="Helvetica"/>
+          <w:b/>
+          <w:sz w:val="22"/>
+          <w:szCs w:val="22"/>
+          <w:lang w:val="en-US"/>
+        </w:rPr>
+        <w:t>Comment Documentation?</w:t>
+      </w:r>
+    </w:p>
+    <w:p>
+      <w:pPr>
+        <w:rPr>
+          <w:rFonts w:ascii="Helvetica" w:hAnsi="Helvetica"/>
+          <w:bCs/>
+          <w:sz w:val="22"/>
+          <w:szCs w:val="22"/>
+          <w:lang w:val="en-US"/>
+        </w:rPr>
+      </w:pPr>
+    </w:p>
+    <w:p>
+      <w:pPr>
+        <w:rPr>
+          <w:rFonts w:ascii="Helvetica" w:hAnsi="Helvetica"/>
+          <w:b/>
+          <w:sz w:val="22"/>
+          <w:szCs w:val="22"/>
+          <w:lang w:val="en-US"/>
+        </w:rPr>
+      </w:pPr>
+      <w:r>
+        <w:rPr>
+          <w:rFonts w:ascii="Helvetica" w:hAnsi="Helvetica"/>
+          <w:b/>
+          <w:sz w:val="22"/>
+          <w:szCs w:val="22"/>
+          <w:lang w:val="en-US"/>
+        </w:rPr>
         <w:t xml:space="preserve">        - Block scoping:</w:t>
       </w:r>
     </w:p>
@@ -7689,6 +10748,7 @@
           <w:szCs w:val="22"/>
           <w:lang w:val="en-US"/>
         </w:rPr>
+        <w:lastRenderedPageBreak/>
         <w:t xml:space="preserve">            - identify scopes using AST</w:t>
       </w:r>
     </w:p>
@@ -7912,6 +10972,17 @@
         </w:rPr>
         <w:t xml:space="preserve">, explorer, layout) </w:t>
       </w:r>
+    </w:p>
+    <w:p>
+      <w:pPr>
+        <w:rPr>
+          <w:rFonts w:ascii="Helvetica" w:hAnsi="Helvetica"/>
+          <w:bCs/>
+          <w:sz w:val="22"/>
+          <w:szCs w:val="22"/>
+          <w:lang w:val="en-US"/>
+        </w:rPr>
+      </w:pPr>
     </w:p>
     <w:p>
       <w:pPr>
@@ -7936,7 +11007,6 @@
           <w:szCs w:val="22"/>
           <w:lang w:val="en-US"/>
         </w:rPr>
-        <w:lastRenderedPageBreak/>
         <w:t>Testing</w:t>
       </w:r>
       <w:r>
@@ -7979,7 +11049,7 @@
           <w:szCs w:val="22"/>
           <w:lang w:val="en-US"/>
         </w:rPr>
-        <w:t xml:space="preserve">To ensure the quality and reliability of </w:t>
+        <w:t xml:space="preserve">Several testing and validation techniques are used to guarantee </w:t>
       </w:r>
       <w:proofErr w:type="spellStart"/>
       <w:r>
@@ -7990,6 +11060,104 @@
           <w:szCs w:val="22"/>
           <w:lang w:val="en-US"/>
         </w:rPr>
+        <w:t>DartBoard's</w:t>
+      </w:r>
+      <w:proofErr w:type="spellEnd"/>
+      <w:r>
+        <w:rPr>
+          <w:rFonts w:ascii="Helvetica" w:hAnsi="Helvetica"/>
+          <w:bCs/>
+          <w:sz w:val="22"/>
+          <w:szCs w:val="22"/>
+          <w:lang w:val="en-US"/>
+        </w:rPr>
+        <w:t xml:space="preserve"> quality and dependability. These tests emphasize functionality, compatibility, and performance to ensure that the application satisfies the necessary standards and offers a positive user experience. </w:t>
+      </w:r>
+      <w:proofErr w:type="spellStart"/>
+      <w:r>
+        <w:rPr>
+          <w:rFonts w:ascii="Helvetica" w:hAnsi="Helvetica"/>
+          <w:bCs/>
+          <w:sz w:val="22"/>
+          <w:szCs w:val="22"/>
+          <w:lang w:val="en-US"/>
+        </w:rPr>
+        <w:t>DartBoard's</w:t>
+      </w:r>
+      <w:proofErr w:type="spellEnd"/>
+      <w:r>
+        <w:rPr>
+          <w:rFonts w:ascii="Helvetica" w:hAnsi="Helvetica"/>
+          <w:bCs/>
+          <w:sz w:val="22"/>
+          <w:szCs w:val="22"/>
+          <w:lang w:val="en-US"/>
+        </w:rPr>
+        <w:t xml:space="preserve"> goal is to provide a robust and easy-to-use tool for code analysis and visualization in the Dart programming language. To that end, it conducts thorough testing.</w:t>
+      </w:r>
+    </w:p>
+    <w:p>
+      <w:pPr>
+        <w:rPr>
+          <w:rFonts w:ascii="Helvetica" w:hAnsi="Helvetica"/>
+          <w:bCs/>
+          <w:sz w:val="22"/>
+          <w:szCs w:val="22"/>
+          <w:lang w:val="en-US"/>
+        </w:rPr>
+      </w:pPr>
+    </w:p>
+    <w:p>
+      <w:pPr>
+        <w:rPr>
+          <w:rFonts w:ascii="Helvetica" w:hAnsi="Helvetica"/>
+          <w:bCs/>
+          <w:sz w:val="22"/>
+          <w:szCs w:val="22"/>
+          <w:lang w:val="en-US"/>
+        </w:rPr>
+      </w:pPr>
+      <w:r>
+        <w:rPr>
+          <w:rFonts w:ascii="Helvetica" w:hAnsi="Helvetica"/>
+          <w:bCs/>
+          <w:sz w:val="22"/>
+          <w:szCs w:val="22"/>
+          <w:lang w:val="en-US"/>
+        </w:rPr>
+        <w:t xml:space="preserve">This chapter concludes by highlighting the numerous facets of </w:t>
+      </w:r>
+      <w:proofErr w:type="spellStart"/>
+      <w:r>
+        <w:rPr>
+          <w:rFonts w:ascii="Helvetica" w:hAnsi="Helvetica"/>
+          <w:bCs/>
+          <w:sz w:val="22"/>
+          <w:szCs w:val="22"/>
+          <w:lang w:val="en-US"/>
+        </w:rPr>
+        <w:t>DartBoard's</w:t>
+      </w:r>
+      <w:proofErr w:type="spellEnd"/>
+      <w:r>
+        <w:rPr>
+          <w:rFonts w:ascii="Helvetica" w:hAnsi="Helvetica"/>
+          <w:bCs/>
+          <w:sz w:val="22"/>
+          <w:szCs w:val="22"/>
+          <w:lang w:val="en-US"/>
+        </w:rPr>
+        <w:t xml:space="preserve"> implementation, from the architectural design, major features, and testing techniques to the technological stack selection. </w:t>
+      </w:r>
+      <w:proofErr w:type="spellStart"/>
+      <w:r>
+        <w:rPr>
+          <w:rFonts w:ascii="Helvetica" w:hAnsi="Helvetica"/>
+          <w:bCs/>
+          <w:sz w:val="22"/>
+          <w:szCs w:val="22"/>
+          <w:lang w:val="en-US"/>
+        </w:rPr>
         <w:t>DartBoard</w:t>
       </w:r>
       <w:proofErr w:type="spellEnd"/>
@@ -8001,105 +11169,7 @@
           <w:szCs w:val="22"/>
           <w:lang w:val="en-US"/>
         </w:rPr>
-        <w:t xml:space="preserve">, various testing and validation methods are employed. These tests focus on functionality, compatibility, and performance, verifying that the application meets its requirements and provides a seamless user experience. By conducting rigorous testing, </w:t>
-      </w:r>
-      <w:proofErr w:type="spellStart"/>
-      <w:r>
-        <w:rPr>
-          <w:rFonts w:ascii="Helvetica" w:hAnsi="Helvetica"/>
-          <w:bCs/>
-          <w:sz w:val="22"/>
-          <w:szCs w:val="22"/>
-          <w:lang w:val="en-US"/>
-        </w:rPr>
-        <w:t>DartBoard</w:t>
-      </w:r>
-      <w:proofErr w:type="spellEnd"/>
-      <w:r>
-        <w:rPr>
-          <w:rFonts w:ascii="Helvetica" w:hAnsi="Helvetica"/>
-          <w:bCs/>
-          <w:sz w:val="22"/>
-          <w:szCs w:val="22"/>
-          <w:lang w:val="en-US"/>
-        </w:rPr>
-        <w:t xml:space="preserve"> aims to deliver a powerful and user-friendly tool for code analysis and visualization in the Dart programming language.</w:t>
-      </w:r>
-    </w:p>
-    <w:p>
-      <w:pPr>
-        <w:rPr>
-          <w:rFonts w:ascii="Helvetica" w:hAnsi="Helvetica"/>
-          <w:bCs/>
-          <w:sz w:val="22"/>
-          <w:szCs w:val="22"/>
-          <w:lang w:val="en-US"/>
-        </w:rPr>
-      </w:pPr>
-    </w:p>
-    <w:p>
-      <w:pPr>
-        <w:rPr>
-          <w:rFonts w:ascii="Helvetica" w:hAnsi="Helvetica"/>
-          <w:bCs/>
-          <w:sz w:val="22"/>
-          <w:szCs w:val="22"/>
-          <w:lang w:val="en-US"/>
-        </w:rPr>
-      </w:pPr>
-      <w:r>
-        <w:rPr>
-          <w:rFonts w:ascii="Helvetica" w:hAnsi="Helvetica"/>
-          <w:bCs/>
-          <w:sz w:val="22"/>
-          <w:szCs w:val="22"/>
-          <w:lang w:val="en-US"/>
-        </w:rPr>
-        <w:t xml:space="preserve">In conclusion, this chapter highlights the various aspects of </w:t>
-      </w:r>
-      <w:proofErr w:type="spellStart"/>
-      <w:r>
-        <w:rPr>
-          <w:rFonts w:ascii="Helvetica" w:hAnsi="Helvetica"/>
-          <w:bCs/>
-          <w:sz w:val="22"/>
-          <w:szCs w:val="22"/>
-          <w:lang w:val="en-US"/>
-        </w:rPr>
-        <w:t>DartBoard's</w:t>
-      </w:r>
-      <w:proofErr w:type="spellEnd"/>
-      <w:r>
-        <w:rPr>
-          <w:rFonts w:ascii="Helvetica" w:hAnsi="Helvetica"/>
-          <w:bCs/>
-          <w:sz w:val="22"/>
-          <w:szCs w:val="22"/>
-          <w:lang w:val="en-US"/>
-        </w:rPr>
-        <w:t xml:space="preserve"> implementation, from the choice of technology stack to the architectural design, key features, and testing methods. By focusing on these aspects, </w:t>
-      </w:r>
-      <w:proofErr w:type="spellStart"/>
-      <w:r>
-        <w:rPr>
-          <w:rFonts w:ascii="Helvetica" w:hAnsi="Helvetica"/>
-          <w:bCs/>
-          <w:sz w:val="22"/>
-          <w:szCs w:val="22"/>
-          <w:lang w:val="en-US"/>
-        </w:rPr>
-        <w:t>DartBoard</w:t>
-      </w:r>
-      <w:proofErr w:type="spellEnd"/>
-      <w:r>
-        <w:rPr>
-          <w:rFonts w:ascii="Helvetica" w:hAnsi="Helvetica"/>
-          <w:bCs/>
-          <w:sz w:val="22"/>
-          <w:szCs w:val="22"/>
-          <w:lang w:val="en-US"/>
-        </w:rPr>
-        <w:t xml:space="preserve"> aspires to provide an efficient and powerful solution for code analysis and visualization in the Dart programming language, making it an invaluable tool for developers.</w:t>
+        <w:t xml:space="preserve"> strives to offer a powerful and effective solution for code analysis and visualization in the Dart programming language by concentrating on these elements, making it a crucial tool for developers.</w:t>
       </w:r>
     </w:p>
     <w:p>
@@ -8618,6 +11688,7 @@
           <w:szCs w:val="22"/>
           <w:lang w:val="en-US"/>
         </w:rPr>
+        <w:lastRenderedPageBreak/>
         <w:t xml:space="preserve">    Documentation: </w:t>
       </w:r>
       <w:proofErr w:type="spellStart"/>
@@ -8737,7 +11808,6 @@
           <w:szCs w:val="28"/>
           <w:lang w:val="en-US"/>
         </w:rPr>
-        <w:lastRenderedPageBreak/>
         <w:br w:type="page"/>
       </w:r>
     </w:p>
@@ -8800,7 +11870,7 @@
                     <pic:cNvPicPr/>
                   </pic:nvPicPr>
                   <pic:blipFill>
-                    <a:blip r:embed="rId11"/>
+                    <a:blip r:embed="rId17"/>
                     <a:stretch>
                       <a:fillRect/>
                     </a:stretch>
@@ -9345,6 +12415,64 @@
       <w:pPr>
         <w:rPr>
           <w:rFonts w:ascii="Helvetica" w:hAnsi="Helvetica"/>
+          <w:sz w:val="22"/>
+          <w:szCs w:val="22"/>
+          <w:lang w:val="en-US"/>
+        </w:rPr>
+      </w:pPr>
+    </w:p>
+    <w:p>
+      <w:pPr>
+        <w:rPr>
+          <w:rFonts w:ascii="Helvetica" w:hAnsi="Helvetica"/>
+          <w:sz w:val="22"/>
+          <w:szCs w:val="22"/>
+          <w:lang w:val="en-US"/>
+        </w:rPr>
+      </w:pPr>
+      <w:r>
+        <w:rPr>
+          <w:rFonts w:ascii="Helvetica" w:hAnsi="Helvetica"/>
+          <w:sz w:val="22"/>
+          <w:szCs w:val="22"/>
+          <w:lang w:val="en-US"/>
+        </w:rPr>
+        <w:t xml:space="preserve">[27] </w:t>
+      </w:r>
+      <w:r>
+        <w:rPr>
+          <w:rFonts w:ascii="Helvetica" w:hAnsi="Helvetica"/>
+          <w:sz w:val="22"/>
+          <w:szCs w:val="22"/>
+          <w:lang w:val="en-US"/>
+        </w:rPr>
+        <w:t xml:space="preserve">Foley, J. D., Van Dam, A., </w:t>
+      </w:r>
+      <w:proofErr w:type="spellStart"/>
+      <w:r>
+        <w:rPr>
+          <w:rFonts w:ascii="Helvetica" w:hAnsi="Helvetica"/>
+          <w:sz w:val="22"/>
+          <w:szCs w:val="22"/>
+          <w:lang w:val="en-US"/>
+        </w:rPr>
+        <w:t>Feiner</w:t>
+      </w:r>
+      <w:proofErr w:type="spellEnd"/>
+      <w:r>
+        <w:rPr>
+          <w:rFonts w:ascii="Helvetica" w:hAnsi="Helvetica"/>
+          <w:sz w:val="22"/>
+          <w:szCs w:val="22"/>
+          <w:lang w:val="en-US"/>
+        </w:rPr>
+        <w:t>, S. K., &amp; Hughes, J. F. (1996). Computer Graphics: Principles and Practice (2nd ed.). Addison-Wesley. ISBN 0-201-84840-6.</w:t>
+      </w:r>
+    </w:p>
+    <w:p>
+      <w:pPr>
+        <w:rPr>
+          <w:rFonts w:ascii="Helvetica" w:hAnsi="Helvetica"/>
           <w:b/>
           <w:bCs/>
           <w:sz w:val="28"/>
@@ -9364,7 +12492,9 @@
           <w:lang w:val="en-US"/>
         </w:rPr>
       </w:pPr>
-      <w:r>
+    </w:p>
+    <w:p>
+      <w:pPr>
         <w:rPr>
           <w:rFonts w:ascii="Helvetica" w:hAnsi="Helvetica"/>
           <w:b/>
@@ -9373,6 +12503,40 @@
           <w:szCs w:val="28"/>
           <w:lang w:val="en-US"/>
         </w:rPr>
+      </w:pPr>
+    </w:p>
+    <w:p>
+      <w:pPr>
+        <w:rPr>
+          <w:rFonts w:ascii="Helvetica" w:hAnsi="Helvetica"/>
+          <w:b/>
+          <w:bCs/>
+          <w:sz w:val="28"/>
+          <w:szCs w:val="28"/>
+          <w:lang w:val="en-US"/>
+        </w:rPr>
+      </w:pPr>
+    </w:p>
+    <w:p>
+      <w:pPr>
+        <w:rPr>
+          <w:rFonts w:ascii="Helvetica" w:hAnsi="Helvetica"/>
+          <w:b/>
+          <w:bCs/>
+          <w:sz w:val="28"/>
+          <w:szCs w:val="28"/>
+          <w:lang w:val="en-US"/>
+        </w:rPr>
+      </w:pPr>
+      <w:r>
+        <w:rPr>
+          <w:rFonts w:ascii="Helvetica" w:hAnsi="Helvetica"/>
+          <w:b/>
+          <w:bCs/>
+          <w:sz w:val="28"/>
+          <w:szCs w:val="28"/>
+          <w:lang w:val="en-US"/>
+        </w:rPr>
         <w:t>Code</w:t>
       </w:r>
     </w:p>
@@ -9404,7 +12568,7 @@
           <w:lang w:val="en-US"/>
         </w:rPr>
       </w:pPr>
-      <w:hyperlink r:id="rId12" w:history="1">
+      <w:hyperlink r:id="rId18" w:history="1">
         <w:r>
           <w:rPr>
             <w:rStyle w:val="a3"/>
@@ -9461,7 +12625,7 @@
                     <pic:cNvPicPr/>
                   </pic:nvPicPr>
                   <pic:blipFill>
-                    <a:blip r:embed="rId13"/>
+                    <a:blip r:embed="rId19"/>
                     <a:stretch>
                       <a:fillRect/>
                     </a:stretch>
@@ -9494,6 +12658,7 @@
       <w:r>
         <w:rPr>
           <w:rFonts w:ascii="Helvetica" w:hAnsi="Helvetica"/>
+          <w:noProof/>
           <w:sz w:val="22"/>
           <w:szCs w:val="22"/>
           <w:lang w:val="en-US"/>
@@ -9514,7 +12679,7 @@
                     <pic:cNvPicPr/>
                   </pic:nvPicPr>
                   <pic:blipFill>
-                    <a:blip r:embed="rId14"/>
+                    <a:blip r:embed="rId20"/>
                     <a:stretch>
                       <a:fillRect/>
                     </a:stretch>
@@ -10492,6 +13657,95 @@
     </w:lvl>
   </w:abstractNum>
   <w:abstractNum w:abstractNumId="8" w15:restartNumberingAfterBreak="0">
+    <w:nsid w:val="299A26B7"/>
+    <w:multiLevelType w:val="hybridMultilevel"/>
+    <w:tmpl w:val="2A545784"/>
+    <w:lvl w:ilvl="0" w:tplc="0419000F">
+      <w:start w:val="1"/>
+      <w:numFmt w:val="decimal"/>
+      <w:lvlText w:val="%1."/>
+      <w:lvlJc w:val="left"/>
+      <w:pPr>
+        <w:ind w:left="720" w:hanging="360"/>
+      </w:pPr>
+      <w:rPr>
+        <w:rFonts w:hint="default"/>
+      </w:rPr>
+    </w:lvl>
+    <w:lvl w:ilvl="1" w:tplc="04190019" w:tentative="1">
+      <w:start w:val="1"/>
+      <w:numFmt w:val="lowerLetter"/>
+      <w:lvlText w:val="%2."/>
+      <w:lvlJc w:val="left"/>
+      <w:pPr>
+        <w:ind w:left="1440" w:hanging="360"/>
+      </w:pPr>
+    </w:lvl>
+    <w:lvl w:ilvl="2" w:tplc="0419001B" w:tentative="1">
+      <w:start w:val="1"/>
+      <w:numFmt w:val="lowerRoman"/>
+      <w:lvlText w:val="%3."/>
+      <w:lvlJc w:val="right"/>
+      <w:pPr>
+        <w:ind w:left="2160" w:hanging="180"/>
+      </w:pPr>
+    </w:lvl>
+    <w:lvl w:ilvl="3" w:tplc="0419000F" w:tentative="1">
+      <w:start w:val="1"/>
+      <w:numFmt w:val="decimal"/>
+      <w:lvlText w:val="%4."/>
+      <w:lvlJc w:val="left"/>
+      <w:pPr>
+        <w:ind w:left="2880" w:hanging="360"/>
+      </w:pPr>
+    </w:lvl>
+    <w:lvl w:ilvl="4" w:tplc="04190019" w:tentative="1">
+      <w:start w:val="1"/>
+      <w:numFmt w:val="lowerLetter"/>
+      <w:lvlText w:val="%5."/>
+      <w:lvlJc w:val="left"/>
+      <w:pPr>
+        <w:ind w:left="3600" w:hanging="360"/>
+      </w:pPr>
+    </w:lvl>
+    <w:lvl w:ilvl="5" w:tplc="0419001B" w:tentative="1">
+      <w:start w:val="1"/>
+      <w:numFmt w:val="lowerRoman"/>
+      <w:lvlText w:val="%6."/>
+      <w:lvlJc w:val="right"/>
+      <w:pPr>
+        <w:ind w:left="4320" w:hanging="180"/>
+      </w:pPr>
+    </w:lvl>
+    <w:lvl w:ilvl="6" w:tplc="0419000F" w:tentative="1">
+      <w:start w:val="1"/>
+      <w:numFmt w:val="decimal"/>
+      <w:lvlText w:val="%7."/>
+      <w:lvlJc w:val="left"/>
+      <w:pPr>
+        <w:ind w:left="5040" w:hanging="360"/>
+      </w:pPr>
+    </w:lvl>
+    <w:lvl w:ilvl="7" w:tplc="04190019" w:tentative="1">
+      <w:start w:val="1"/>
+      <w:numFmt w:val="lowerLetter"/>
+      <w:lvlText w:val="%8."/>
+      <w:lvlJc w:val="left"/>
+      <w:pPr>
+        <w:ind w:left="5760" w:hanging="360"/>
+      </w:pPr>
+    </w:lvl>
+    <w:lvl w:ilvl="8" w:tplc="0419001B" w:tentative="1">
+      <w:start w:val="1"/>
+      <w:numFmt w:val="lowerRoman"/>
+      <w:lvlText w:val="%9."/>
+      <w:lvlJc w:val="right"/>
+      <w:pPr>
+        <w:ind w:left="6480" w:hanging="180"/>
+      </w:pPr>
+    </w:lvl>
+  </w:abstractNum>
+  <w:abstractNum w:abstractNumId="9" w15:restartNumberingAfterBreak="0">
     <w:nsid w:val="2A177930"/>
     <w:multiLevelType w:val="multilevel"/>
     <w:tmpl w:val="05F49B3C"/>
@@ -10604,7 +13858,7 @@
       </w:rPr>
     </w:lvl>
   </w:abstractNum>
-  <w:abstractNum w:abstractNumId="9" w15:restartNumberingAfterBreak="0">
+  <w:abstractNum w:abstractNumId="10" w15:restartNumberingAfterBreak="0">
     <w:nsid w:val="2C101D13"/>
     <w:multiLevelType w:val="multilevel"/>
     <w:tmpl w:val="2CFE917C"/>
@@ -10717,7 +13971,7 @@
       </w:rPr>
     </w:lvl>
   </w:abstractNum>
-  <w:abstractNum w:abstractNumId="10" w15:restartNumberingAfterBreak="0">
+  <w:abstractNum w:abstractNumId="11" w15:restartNumberingAfterBreak="0">
     <w:nsid w:val="2EC45AE5"/>
     <w:multiLevelType w:val="hybridMultilevel"/>
     <w:tmpl w:val="278802F2"/>
@@ -10806,7 +14060,7 @@
       </w:pPr>
     </w:lvl>
   </w:abstractNum>
-  <w:abstractNum w:abstractNumId="11" w15:restartNumberingAfterBreak="0">
+  <w:abstractNum w:abstractNumId="12" w15:restartNumberingAfterBreak="0">
     <w:nsid w:val="37711BF9"/>
     <w:multiLevelType w:val="hybridMultilevel"/>
     <w:tmpl w:val="4288E1B0"/>
@@ -10895,7 +14149,7 @@
       </w:pPr>
     </w:lvl>
   </w:abstractNum>
-  <w:abstractNum w:abstractNumId="12" w15:restartNumberingAfterBreak="0">
+  <w:abstractNum w:abstractNumId="13" w15:restartNumberingAfterBreak="0">
     <w:nsid w:val="4B4A234A"/>
     <w:multiLevelType w:val="hybridMultilevel"/>
     <w:tmpl w:val="0726A938"/>
@@ -10984,7 +14238,7 @@
       </w:pPr>
     </w:lvl>
   </w:abstractNum>
-  <w:abstractNum w:abstractNumId="13" w15:restartNumberingAfterBreak="0">
+  <w:abstractNum w:abstractNumId="14" w15:restartNumberingAfterBreak="0">
     <w:nsid w:val="4DC9566C"/>
     <w:multiLevelType w:val="multilevel"/>
     <w:tmpl w:val="862E259A"/>
@@ -11106,7 +14360,7 @@
       </w:rPr>
     </w:lvl>
   </w:abstractNum>
-  <w:abstractNum w:abstractNumId="14" w15:restartNumberingAfterBreak="0">
+  <w:abstractNum w:abstractNumId="15" w15:restartNumberingAfterBreak="0">
     <w:nsid w:val="4DFF7CD7"/>
     <w:multiLevelType w:val="multilevel"/>
     <w:tmpl w:val="40C2A54E"/>
@@ -11219,7 +14473,7 @@
       </w:rPr>
     </w:lvl>
   </w:abstractNum>
-  <w:abstractNum w:abstractNumId="15" w15:restartNumberingAfterBreak="0">
+  <w:abstractNum w:abstractNumId="16" w15:restartNumberingAfterBreak="0">
     <w:nsid w:val="554F01CF"/>
     <w:multiLevelType w:val="hybridMultilevel"/>
     <w:tmpl w:val="7B54B35C"/>
@@ -11308,7 +14562,7 @@
       </w:pPr>
     </w:lvl>
   </w:abstractNum>
-  <w:abstractNum w:abstractNumId="16" w15:restartNumberingAfterBreak="0">
+  <w:abstractNum w:abstractNumId="17" w15:restartNumberingAfterBreak="0">
     <w:nsid w:val="56EA11A8"/>
     <w:multiLevelType w:val="hybridMultilevel"/>
     <w:tmpl w:val="56348794"/>
@@ -11397,7 +14651,7 @@
       </w:pPr>
     </w:lvl>
   </w:abstractNum>
-  <w:abstractNum w:abstractNumId="17" w15:restartNumberingAfterBreak="0">
+  <w:abstractNum w:abstractNumId="18" w15:restartNumberingAfterBreak="0">
     <w:nsid w:val="5CFD3035"/>
     <w:multiLevelType w:val="hybridMultilevel"/>
     <w:tmpl w:val="4B428594"/>
@@ -11486,7 +14740,7 @@
       </w:pPr>
     </w:lvl>
   </w:abstractNum>
-  <w:abstractNum w:abstractNumId="18" w15:restartNumberingAfterBreak="0">
+  <w:abstractNum w:abstractNumId="19" w15:restartNumberingAfterBreak="0">
     <w:nsid w:val="61206650"/>
     <w:multiLevelType w:val="hybridMultilevel"/>
     <w:tmpl w:val="F582087C"/>
@@ -11575,7 +14829,7 @@
       </w:pPr>
     </w:lvl>
   </w:abstractNum>
-  <w:abstractNum w:abstractNumId="19" w15:restartNumberingAfterBreak="0">
+  <w:abstractNum w:abstractNumId="20" w15:restartNumberingAfterBreak="0">
     <w:nsid w:val="629B20FC"/>
     <w:multiLevelType w:val="hybridMultilevel"/>
     <w:tmpl w:val="55F29C54"/>
@@ -11664,7 +14918,7 @@
       </w:pPr>
     </w:lvl>
   </w:abstractNum>
-  <w:abstractNum w:abstractNumId="20" w15:restartNumberingAfterBreak="0">
+  <w:abstractNum w:abstractNumId="21" w15:restartNumberingAfterBreak="0">
     <w:nsid w:val="6E807C64"/>
     <w:multiLevelType w:val="hybridMultilevel"/>
     <w:tmpl w:val="E0BE8D58"/>
@@ -11777,7 +15031,7 @@
       </w:rPr>
     </w:lvl>
   </w:abstractNum>
-  <w:abstractNum w:abstractNumId="21" w15:restartNumberingAfterBreak="0">
+  <w:abstractNum w:abstractNumId="22" w15:restartNumberingAfterBreak="0">
     <w:nsid w:val="6EA20A42"/>
     <w:multiLevelType w:val="multilevel"/>
     <w:tmpl w:val="11F2C18C"/>
@@ -11898,7 +15152,7 @@
       </w:rPr>
     </w:lvl>
   </w:abstractNum>
-  <w:abstractNum w:abstractNumId="22" w15:restartNumberingAfterBreak="0">
+  <w:abstractNum w:abstractNumId="23" w15:restartNumberingAfterBreak="0">
     <w:nsid w:val="71E82877"/>
     <w:multiLevelType w:val="hybridMultilevel"/>
     <w:tmpl w:val="D19AB4B4"/>
@@ -11987,7 +15241,7 @@
       </w:pPr>
     </w:lvl>
   </w:abstractNum>
-  <w:abstractNum w:abstractNumId="23" w15:restartNumberingAfterBreak="0">
+  <w:abstractNum w:abstractNumId="24" w15:restartNumberingAfterBreak="0">
     <w:nsid w:val="751573ED"/>
     <w:multiLevelType w:val="multilevel"/>
     <w:tmpl w:val="11F2C18C"/>
@@ -12109,16 +15363,16 @@
     </w:lvl>
   </w:abstractNum>
   <w:num w:numId="1" w16cid:durableId="2085100857">
-    <w:abstractNumId w:val="12"/>
+    <w:abstractNumId w:val="13"/>
   </w:num>
   <w:num w:numId="2" w16cid:durableId="1883132251">
-    <w:abstractNumId w:val="19"/>
+    <w:abstractNumId w:val="20"/>
   </w:num>
   <w:num w:numId="3" w16cid:durableId="61412621">
     <w:abstractNumId w:val="3"/>
   </w:num>
   <w:num w:numId="4" w16cid:durableId="1468930047">
-    <w:abstractNumId w:val="17"/>
+    <w:abstractNumId w:val="18"/>
   </w:num>
   <w:num w:numId="5" w16cid:durableId="1821269943">
     <w:abstractNumId w:val="0"/>
@@ -12127,7 +15381,7 @@
     <w:abstractNumId w:val="6"/>
   </w:num>
   <w:num w:numId="7" w16cid:durableId="1571890572">
-    <w:abstractNumId w:val="10"/>
+    <w:abstractNumId w:val="11"/>
   </w:num>
   <w:num w:numId="8" w16cid:durableId="651058154">
     <w:abstractNumId w:val="5"/>
@@ -12136,16 +15390,16 @@
     <w:abstractNumId w:val="4"/>
   </w:num>
   <w:num w:numId="10" w16cid:durableId="1977951979">
-    <w:abstractNumId w:val="15"/>
+    <w:abstractNumId w:val="16"/>
   </w:num>
   <w:num w:numId="11" w16cid:durableId="1586455361">
-    <w:abstractNumId w:val="16"/>
+    <w:abstractNumId w:val="17"/>
   </w:num>
   <w:num w:numId="12" w16cid:durableId="206994679">
-    <w:abstractNumId w:val="22"/>
+    <w:abstractNumId w:val="23"/>
   </w:num>
   <w:num w:numId="13" w16cid:durableId="895168493">
-    <w:abstractNumId w:val="11"/>
+    <w:abstractNumId w:val="12"/>
   </w:num>
   <w:num w:numId="14" w16cid:durableId="1615089577">
     <w:abstractNumId w:val="1"/>
@@ -12154,31 +15408,34 @@
     <w:abstractNumId w:val="2"/>
   </w:num>
   <w:num w:numId="16" w16cid:durableId="2129271521">
-    <w:abstractNumId w:val="23"/>
+    <w:abstractNumId w:val="24"/>
   </w:num>
   <w:num w:numId="17" w16cid:durableId="191117265">
-    <w:abstractNumId w:val="18"/>
+    <w:abstractNumId w:val="19"/>
   </w:num>
   <w:num w:numId="18" w16cid:durableId="1210653104">
+    <w:abstractNumId w:val="22"/>
+  </w:num>
+  <w:num w:numId="19" w16cid:durableId="1901746059">
+    <w:abstractNumId w:val="14"/>
+  </w:num>
+  <w:num w:numId="20" w16cid:durableId="84426188">
     <w:abstractNumId w:val="21"/>
   </w:num>
-  <w:num w:numId="19" w16cid:durableId="1901746059">
-    <w:abstractNumId w:val="13"/>
-  </w:num>
-  <w:num w:numId="20" w16cid:durableId="84426188">
-    <w:abstractNumId w:val="20"/>
-  </w:num>
   <w:num w:numId="21" w16cid:durableId="1724214895">
-    <w:abstractNumId w:val="8"/>
+    <w:abstractNumId w:val="9"/>
   </w:num>
   <w:num w:numId="22" w16cid:durableId="559219602">
-    <w:abstractNumId w:val="14"/>
+    <w:abstractNumId w:val="15"/>
   </w:num>
   <w:num w:numId="23" w16cid:durableId="1522553652">
-    <w:abstractNumId w:val="9"/>
+    <w:abstractNumId w:val="10"/>
   </w:num>
   <w:num w:numId="24" w16cid:durableId="2059283529">
     <w:abstractNumId w:val="7"/>
+  </w:num>
+  <w:num w:numId="25" w16cid:durableId="835993988">
+    <w:abstractNumId w:val="8"/>
   </w:num>
 </w:numbering>
 </file>

</xml_diff>